<commit_message>
Added API Design diagram and aims and objectives
</commit_message>
<xml_diff>
--- a/Digital Sysytems Project Report.docx
+++ b/Digital Sysytems Project Report.docx
@@ -312,17 +312,20 @@
     </w:p>
     <w:p>
       <w:pPr>
-        <w:rPr>
-          <w:b/>
-          <w:bCs/>
-          <w:sz w:val="44"/>
-          <w:szCs w:val="44"/>
-        </w:rPr>
-      </w:pPr>
-      <w:r>
-        <w:rPr>
-          <w:b/>
-          <w:bCs/>
+        <w:pStyle w:val="Heading1"/>
+        <w:rPr>
+          <w:b/>
+          <w:bCs/>
+          <w:color w:val="auto"/>
+          <w:sz w:val="44"/>
+          <w:szCs w:val="44"/>
+        </w:rPr>
+      </w:pPr>
+      <w:r>
+        <w:rPr>
+          <w:b/>
+          <w:bCs/>
+          <w:color w:val="auto"/>
           <w:sz w:val="44"/>
           <w:szCs w:val="44"/>
         </w:rPr>
@@ -332,207 +335,20 @@
     </w:p>
     <w:p>
       <w:pPr>
-        <w:rPr>
-          <w:b/>
-          <w:bCs/>
-          <w:sz w:val="44"/>
-          <w:szCs w:val="44"/>
-        </w:rPr>
-      </w:pPr>
-    </w:p>
-    <w:p>
-      <w:pPr>
-        <w:rPr>
-          <w:b/>
-          <w:bCs/>
-          <w:sz w:val="44"/>
-          <w:szCs w:val="44"/>
-        </w:rPr>
-      </w:pPr>
-    </w:p>
-    <w:p>
-      <w:pPr>
-        <w:rPr>
-          <w:b/>
-          <w:bCs/>
-          <w:sz w:val="44"/>
-          <w:szCs w:val="44"/>
-        </w:rPr>
-      </w:pPr>
-    </w:p>
-    <w:p>
-      <w:pPr>
-        <w:rPr>
-          <w:b/>
-          <w:bCs/>
-          <w:sz w:val="44"/>
-          <w:szCs w:val="44"/>
-        </w:rPr>
-      </w:pPr>
-    </w:p>
-    <w:p>
-      <w:pPr>
-        <w:rPr>
-          <w:b/>
-          <w:bCs/>
-          <w:sz w:val="44"/>
-          <w:szCs w:val="44"/>
-        </w:rPr>
-      </w:pPr>
-    </w:p>
-    <w:p>
-      <w:pPr>
-        <w:rPr>
-          <w:b/>
-          <w:bCs/>
-          <w:sz w:val="44"/>
-          <w:szCs w:val="44"/>
-        </w:rPr>
-      </w:pPr>
-    </w:p>
-    <w:p>
-      <w:pPr>
-        <w:rPr>
-          <w:b/>
-          <w:bCs/>
-          <w:sz w:val="44"/>
-          <w:szCs w:val="44"/>
-        </w:rPr>
-      </w:pPr>
-    </w:p>
-    <w:p>
-      <w:pPr>
-        <w:rPr>
-          <w:b/>
-          <w:bCs/>
-          <w:sz w:val="44"/>
-          <w:szCs w:val="44"/>
-        </w:rPr>
-      </w:pPr>
-    </w:p>
-    <w:p>
-      <w:pPr>
-        <w:rPr>
-          <w:b/>
-          <w:bCs/>
-          <w:sz w:val="44"/>
-          <w:szCs w:val="44"/>
-        </w:rPr>
-      </w:pPr>
-    </w:p>
-    <w:p>
-      <w:pPr>
-        <w:rPr>
-          <w:b/>
-          <w:bCs/>
-          <w:sz w:val="44"/>
-          <w:szCs w:val="44"/>
-        </w:rPr>
-      </w:pPr>
-    </w:p>
-    <w:p>
-      <w:pPr>
-        <w:rPr>
-          <w:b/>
-          <w:bCs/>
-          <w:sz w:val="44"/>
-          <w:szCs w:val="44"/>
-        </w:rPr>
-      </w:pPr>
-    </w:p>
-    <w:p>
-      <w:pPr>
-        <w:rPr>
-          <w:b/>
-          <w:bCs/>
-          <w:sz w:val="44"/>
-          <w:szCs w:val="44"/>
-        </w:rPr>
-      </w:pPr>
-    </w:p>
-    <w:p>
-      <w:pPr>
-        <w:rPr>
-          <w:b/>
-          <w:bCs/>
-          <w:sz w:val="44"/>
-          <w:szCs w:val="44"/>
-        </w:rPr>
-      </w:pPr>
-    </w:p>
-    <w:p>
-      <w:pPr>
-        <w:rPr>
-          <w:b/>
-          <w:bCs/>
-          <w:sz w:val="44"/>
-          <w:szCs w:val="44"/>
-        </w:rPr>
-      </w:pPr>
-    </w:p>
-    <w:p>
-      <w:pPr>
-        <w:rPr>
-          <w:b/>
-          <w:bCs/>
-          <w:sz w:val="44"/>
-          <w:szCs w:val="44"/>
-        </w:rPr>
-      </w:pPr>
-    </w:p>
-    <w:p>
-      <w:pPr>
-        <w:rPr>
-          <w:b/>
-          <w:bCs/>
-          <w:sz w:val="44"/>
-          <w:szCs w:val="44"/>
-        </w:rPr>
-      </w:pPr>
-    </w:p>
-    <w:p>
-      <w:pPr>
-        <w:rPr>
-          <w:b/>
-          <w:bCs/>
-          <w:sz w:val="44"/>
-          <w:szCs w:val="44"/>
-        </w:rPr>
-      </w:pPr>
-    </w:p>
-    <w:p>
-      <w:pPr>
-        <w:rPr>
-          <w:b/>
-          <w:bCs/>
-          <w:sz w:val="44"/>
-          <w:szCs w:val="44"/>
-        </w:rPr>
-      </w:pPr>
-    </w:p>
-    <w:p>
-      <w:pPr>
-        <w:rPr>
-          <w:b/>
-          <w:bCs/>
-          <w:sz w:val="44"/>
-          <w:szCs w:val="44"/>
-        </w:rPr>
-      </w:pPr>
-    </w:p>
-    <w:p>
-      <w:pPr>
-        <w:rPr>
-          <w:b/>
-          <w:bCs/>
-          <w:sz w:val="44"/>
-          <w:szCs w:val="44"/>
-        </w:rPr>
-      </w:pPr>
-      <w:r>
-        <w:rPr>
-          <w:b/>
-          <w:bCs/>
+        <w:pStyle w:val="Heading1"/>
+        <w:rPr>
+          <w:b/>
+          <w:bCs/>
+          <w:color w:val="auto"/>
+          <w:sz w:val="44"/>
+          <w:szCs w:val="44"/>
+        </w:rPr>
+      </w:pPr>
+      <w:r>
+        <w:rPr>
+          <w:b/>
+          <w:bCs/>
+          <w:color w:val="auto"/>
           <w:sz w:val="44"/>
           <w:szCs w:val="44"/>
         </w:rPr>
@@ -541,197 +357,20 @@
     </w:p>
     <w:p>
       <w:pPr>
-        <w:rPr>
-          <w:b/>
-          <w:bCs/>
-          <w:sz w:val="44"/>
-          <w:szCs w:val="44"/>
-        </w:rPr>
-      </w:pPr>
-    </w:p>
-    <w:p>
-      <w:pPr>
-        <w:rPr>
-          <w:b/>
-          <w:bCs/>
-          <w:sz w:val="44"/>
-          <w:szCs w:val="44"/>
-        </w:rPr>
-      </w:pPr>
-    </w:p>
-    <w:p>
-      <w:pPr>
-        <w:rPr>
-          <w:b/>
-          <w:bCs/>
-          <w:sz w:val="44"/>
-          <w:szCs w:val="44"/>
-        </w:rPr>
-      </w:pPr>
-    </w:p>
-    <w:p>
-      <w:pPr>
-        <w:rPr>
-          <w:b/>
-          <w:bCs/>
-          <w:sz w:val="44"/>
-          <w:szCs w:val="44"/>
-        </w:rPr>
-      </w:pPr>
-    </w:p>
-    <w:p>
-      <w:pPr>
-        <w:rPr>
-          <w:b/>
-          <w:bCs/>
-          <w:sz w:val="44"/>
-          <w:szCs w:val="44"/>
-        </w:rPr>
-      </w:pPr>
-    </w:p>
-    <w:p>
-      <w:pPr>
-        <w:rPr>
-          <w:b/>
-          <w:bCs/>
-          <w:sz w:val="44"/>
-          <w:szCs w:val="44"/>
-        </w:rPr>
-      </w:pPr>
-    </w:p>
-    <w:p>
-      <w:pPr>
-        <w:rPr>
-          <w:b/>
-          <w:bCs/>
-          <w:sz w:val="44"/>
-          <w:szCs w:val="44"/>
-        </w:rPr>
-      </w:pPr>
-    </w:p>
-    <w:p>
-      <w:pPr>
-        <w:rPr>
-          <w:b/>
-          <w:bCs/>
-          <w:sz w:val="44"/>
-          <w:szCs w:val="44"/>
-        </w:rPr>
-      </w:pPr>
-    </w:p>
-    <w:p>
-      <w:pPr>
-        <w:rPr>
-          <w:b/>
-          <w:bCs/>
-          <w:sz w:val="44"/>
-          <w:szCs w:val="44"/>
-        </w:rPr>
-      </w:pPr>
-    </w:p>
-    <w:p>
-      <w:pPr>
-        <w:rPr>
-          <w:b/>
-          <w:bCs/>
-          <w:sz w:val="44"/>
-          <w:szCs w:val="44"/>
-        </w:rPr>
-      </w:pPr>
-    </w:p>
-    <w:p>
-      <w:pPr>
-        <w:rPr>
-          <w:b/>
-          <w:bCs/>
-          <w:sz w:val="44"/>
-          <w:szCs w:val="44"/>
-        </w:rPr>
-      </w:pPr>
-    </w:p>
-    <w:p>
-      <w:pPr>
-        <w:rPr>
-          <w:b/>
-          <w:bCs/>
-          <w:sz w:val="44"/>
-          <w:szCs w:val="44"/>
-        </w:rPr>
-      </w:pPr>
-    </w:p>
-    <w:p>
-      <w:pPr>
-        <w:rPr>
-          <w:b/>
-          <w:bCs/>
-          <w:sz w:val="44"/>
-          <w:szCs w:val="44"/>
-        </w:rPr>
-      </w:pPr>
-    </w:p>
-    <w:p>
-      <w:pPr>
-        <w:rPr>
-          <w:b/>
-          <w:bCs/>
-          <w:sz w:val="44"/>
-          <w:szCs w:val="44"/>
-        </w:rPr>
-      </w:pPr>
-    </w:p>
-    <w:p>
-      <w:pPr>
-        <w:rPr>
-          <w:b/>
-          <w:bCs/>
-          <w:sz w:val="44"/>
-          <w:szCs w:val="44"/>
-        </w:rPr>
-      </w:pPr>
-    </w:p>
-    <w:p>
-      <w:pPr>
-        <w:rPr>
-          <w:b/>
-          <w:bCs/>
-          <w:sz w:val="44"/>
-          <w:szCs w:val="44"/>
-        </w:rPr>
-      </w:pPr>
-    </w:p>
-    <w:p>
-      <w:pPr>
-        <w:rPr>
-          <w:b/>
-          <w:bCs/>
-          <w:sz w:val="44"/>
-          <w:szCs w:val="44"/>
-        </w:rPr>
-      </w:pPr>
-    </w:p>
-    <w:p>
-      <w:pPr>
-        <w:rPr>
-          <w:b/>
-          <w:bCs/>
-          <w:sz w:val="44"/>
-          <w:szCs w:val="44"/>
-        </w:rPr>
-      </w:pPr>
-    </w:p>
-    <w:p>
-      <w:pPr>
-        <w:rPr>
-          <w:b/>
-          <w:bCs/>
-          <w:sz w:val="44"/>
-          <w:szCs w:val="44"/>
-        </w:rPr>
-      </w:pPr>
-      <w:r>
-        <w:rPr>
-          <w:b/>
-          <w:bCs/>
+        <w:pStyle w:val="Heading1"/>
+        <w:rPr>
+          <w:b/>
+          <w:bCs/>
+          <w:color w:val="auto"/>
+          <w:sz w:val="44"/>
+          <w:szCs w:val="44"/>
+        </w:rPr>
+      </w:pPr>
+      <w:r>
+        <w:rPr>
+          <w:b/>
+          <w:bCs/>
+          <w:color w:val="auto"/>
           <w:sz w:val="44"/>
           <w:szCs w:val="44"/>
         </w:rPr>
@@ -740,197 +379,20 @@
     </w:p>
     <w:p>
       <w:pPr>
-        <w:rPr>
-          <w:b/>
-          <w:bCs/>
-          <w:sz w:val="44"/>
-          <w:szCs w:val="44"/>
-        </w:rPr>
-      </w:pPr>
-    </w:p>
-    <w:p>
-      <w:pPr>
-        <w:rPr>
-          <w:b/>
-          <w:bCs/>
-          <w:sz w:val="44"/>
-          <w:szCs w:val="44"/>
-        </w:rPr>
-      </w:pPr>
-    </w:p>
-    <w:p>
-      <w:pPr>
-        <w:rPr>
-          <w:b/>
-          <w:bCs/>
-          <w:sz w:val="44"/>
-          <w:szCs w:val="44"/>
-        </w:rPr>
-      </w:pPr>
-    </w:p>
-    <w:p>
-      <w:pPr>
-        <w:rPr>
-          <w:b/>
-          <w:bCs/>
-          <w:sz w:val="44"/>
-          <w:szCs w:val="44"/>
-        </w:rPr>
-      </w:pPr>
-    </w:p>
-    <w:p>
-      <w:pPr>
-        <w:rPr>
-          <w:b/>
-          <w:bCs/>
-          <w:sz w:val="44"/>
-          <w:szCs w:val="44"/>
-        </w:rPr>
-      </w:pPr>
-    </w:p>
-    <w:p>
-      <w:pPr>
-        <w:rPr>
-          <w:b/>
-          <w:bCs/>
-          <w:sz w:val="44"/>
-          <w:szCs w:val="44"/>
-        </w:rPr>
-      </w:pPr>
-    </w:p>
-    <w:p>
-      <w:pPr>
-        <w:rPr>
-          <w:b/>
-          <w:bCs/>
-          <w:sz w:val="44"/>
-          <w:szCs w:val="44"/>
-        </w:rPr>
-      </w:pPr>
-    </w:p>
-    <w:p>
-      <w:pPr>
-        <w:rPr>
-          <w:b/>
-          <w:bCs/>
-          <w:sz w:val="44"/>
-          <w:szCs w:val="44"/>
-        </w:rPr>
-      </w:pPr>
-    </w:p>
-    <w:p>
-      <w:pPr>
-        <w:rPr>
-          <w:b/>
-          <w:bCs/>
-          <w:sz w:val="44"/>
-          <w:szCs w:val="44"/>
-        </w:rPr>
-      </w:pPr>
-    </w:p>
-    <w:p>
-      <w:pPr>
-        <w:rPr>
-          <w:b/>
-          <w:bCs/>
-          <w:sz w:val="44"/>
-          <w:szCs w:val="44"/>
-        </w:rPr>
-      </w:pPr>
-    </w:p>
-    <w:p>
-      <w:pPr>
-        <w:rPr>
-          <w:b/>
-          <w:bCs/>
-          <w:sz w:val="44"/>
-          <w:szCs w:val="44"/>
-        </w:rPr>
-      </w:pPr>
-    </w:p>
-    <w:p>
-      <w:pPr>
-        <w:rPr>
-          <w:b/>
-          <w:bCs/>
-          <w:sz w:val="44"/>
-          <w:szCs w:val="44"/>
-        </w:rPr>
-      </w:pPr>
-    </w:p>
-    <w:p>
-      <w:pPr>
-        <w:rPr>
-          <w:b/>
-          <w:bCs/>
-          <w:sz w:val="44"/>
-          <w:szCs w:val="44"/>
-        </w:rPr>
-      </w:pPr>
-    </w:p>
-    <w:p>
-      <w:pPr>
-        <w:rPr>
-          <w:b/>
-          <w:bCs/>
-          <w:sz w:val="44"/>
-          <w:szCs w:val="44"/>
-        </w:rPr>
-      </w:pPr>
-    </w:p>
-    <w:p>
-      <w:pPr>
-        <w:rPr>
-          <w:b/>
-          <w:bCs/>
-          <w:sz w:val="44"/>
-          <w:szCs w:val="44"/>
-        </w:rPr>
-      </w:pPr>
-    </w:p>
-    <w:p>
-      <w:pPr>
-        <w:rPr>
-          <w:b/>
-          <w:bCs/>
-          <w:sz w:val="44"/>
-          <w:szCs w:val="44"/>
-        </w:rPr>
-      </w:pPr>
-    </w:p>
-    <w:p>
-      <w:pPr>
-        <w:rPr>
-          <w:b/>
-          <w:bCs/>
-          <w:sz w:val="44"/>
-          <w:szCs w:val="44"/>
-        </w:rPr>
-      </w:pPr>
-    </w:p>
-    <w:p>
-      <w:pPr>
-        <w:rPr>
-          <w:b/>
-          <w:bCs/>
-          <w:sz w:val="44"/>
-          <w:szCs w:val="44"/>
-        </w:rPr>
-      </w:pPr>
-    </w:p>
-    <w:p>
-      <w:pPr>
-        <w:rPr>
-          <w:b/>
-          <w:bCs/>
-          <w:sz w:val="44"/>
-          <w:szCs w:val="44"/>
-        </w:rPr>
-      </w:pPr>
-      <w:r>
-        <w:rPr>
-          <w:b/>
-          <w:bCs/>
+        <w:pStyle w:val="Heading1"/>
+        <w:rPr>
+          <w:b/>
+          <w:bCs/>
+          <w:color w:val="auto"/>
+          <w:sz w:val="44"/>
+          <w:szCs w:val="44"/>
+        </w:rPr>
+      </w:pPr>
+      <w:r>
+        <w:rPr>
+          <w:b/>
+          <w:bCs/>
+          <w:color w:val="auto"/>
           <w:sz w:val="44"/>
           <w:szCs w:val="44"/>
         </w:rPr>
@@ -939,197 +401,20 @@
     </w:p>
     <w:p>
       <w:pPr>
-        <w:rPr>
-          <w:b/>
-          <w:bCs/>
-          <w:sz w:val="44"/>
-          <w:szCs w:val="44"/>
-        </w:rPr>
-      </w:pPr>
-    </w:p>
-    <w:p>
-      <w:pPr>
-        <w:rPr>
-          <w:b/>
-          <w:bCs/>
-          <w:sz w:val="44"/>
-          <w:szCs w:val="44"/>
-        </w:rPr>
-      </w:pPr>
-    </w:p>
-    <w:p>
-      <w:pPr>
-        <w:rPr>
-          <w:b/>
-          <w:bCs/>
-          <w:sz w:val="44"/>
-          <w:szCs w:val="44"/>
-        </w:rPr>
-      </w:pPr>
-    </w:p>
-    <w:p>
-      <w:pPr>
-        <w:rPr>
-          <w:b/>
-          <w:bCs/>
-          <w:sz w:val="44"/>
-          <w:szCs w:val="44"/>
-        </w:rPr>
-      </w:pPr>
-    </w:p>
-    <w:p>
-      <w:pPr>
-        <w:rPr>
-          <w:b/>
-          <w:bCs/>
-          <w:sz w:val="44"/>
-          <w:szCs w:val="44"/>
-        </w:rPr>
-      </w:pPr>
-    </w:p>
-    <w:p>
-      <w:pPr>
-        <w:rPr>
-          <w:b/>
-          <w:bCs/>
-          <w:sz w:val="44"/>
-          <w:szCs w:val="44"/>
-        </w:rPr>
-      </w:pPr>
-    </w:p>
-    <w:p>
-      <w:pPr>
-        <w:rPr>
-          <w:b/>
-          <w:bCs/>
-          <w:sz w:val="44"/>
-          <w:szCs w:val="44"/>
-        </w:rPr>
-      </w:pPr>
-    </w:p>
-    <w:p>
-      <w:pPr>
-        <w:rPr>
-          <w:b/>
-          <w:bCs/>
-          <w:sz w:val="44"/>
-          <w:szCs w:val="44"/>
-        </w:rPr>
-      </w:pPr>
-    </w:p>
-    <w:p>
-      <w:pPr>
-        <w:rPr>
-          <w:b/>
-          <w:bCs/>
-          <w:sz w:val="44"/>
-          <w:szCs w:val="44"/>
-        </w:rPr>
-      </w:pPr>
-    </w:p>
-    <w:p>
-      <w:pPr>
-        <w:rPr>
-          <w:b/>
-          <w:bCs/>
-          <w:sz w:val="44"/>
-          <w:szCs w:val="44"/>
-        </w:rPr>
-      </w:pPr>
-    </w:p>
-    <w:p>
-      <w:pPr>
-        <w:rPr>
-          <w:b/>
-          <w:bCs/>
-          <w:sz w:val="44"/>
-          <w:szCs w:val="44"/>
-        </w:rPr>
-      </w:pPr>
-    </w:p>
-    <w:p>
-      <w:pPr>
-        <w:rPr>
-          <w:b/>
-          <w:bCs/>
-          <w:sz w:val="44"/>
-          <w:szCs w:val="44"/>
-        </w:rPr>
-      </w:pPr>
-    </w:p>
-    <w:p>
-      <w:pPr>
-        <w:rPr>
-          <w:b/>
-          <w:bCs/>
-          <w:sz w:val="44"/>
-          <w:szCs w:val="44"/>
-        </w:rPr>
-      </w:pPr>
-    </w:p>
-    <w:p>
-      <w:pPr>
-        <w:rPr>
-          <w:b/>
-          <w:bCs/>
-          <w:sz w:val="44"/>
-          <w:szCs w:val="44"/>
-        </w:rPr>
-      </w:pPr>
-    </w:p>
-    <w:p>
-      <w:pPr>
-        <w:rPr>
-          <w:b/>
-          <w:bCs/>
-          <w:sz w:val="44"/>
-          <w:szCs w:val="44"/>
-        </w:rPr>
-      </w:pPr>
-    </w:p>
-    <w:p>
-      <w:pPr>
-        <w:rPr>
-          <w:b/>
-          <w:bCs/>
-          <w:sz w:val="44"/>
-          <w:szCs w:val="44"/>
-        </w:rPr>
-      </w:pPr>
-    </w:p>
-    <w:p>
-      <w:pPr>
-        <w:rPr>
-          <w:b/>
-          <w:bCs/>
-          <w:sz w:val="44"/>
-          <w:szCs w:val="44"/>
-        </w:rPr>
-      </w:pPr>
-    </w:p>
-    <w:p>
-      <w:pPr>
-        <w:rPr>
-          <w:b/>
-          <w:bCs/>
-          <w:sz w:val="44"/>
-          <w:szCs w:val="44"/>
-        </w:rPr>
-      </w:pPr>
-    </w:p>
-    <w:p>
-      <w:pPr>
-        <w:rPr>
-          <w:b/>
-          <w:bCs/>
-          <w:sz w:val="44"/>
-          <w:szCs w:val="44"/>
-        </w:rPr>
-      </w:pPr>
-      <w:r>
-        <w:rPr>
-          <w:b/>
-          <w:bCs/>
+        <w:pStyle w:val="Heading1"/>
+        <w:rPr>
+          <w:b/>
+          <w:bCs/>
+          <w:color w:val="auto"/>
+          <w:sz w:val="44"/>
+          <w:szCs w:val="44"/>
+        </w:rPr>
+      </w:pPr>
+      <w:r>
+        <w:rPr>
+          <w:b/>
+          <w:bCs/>
+          <w:color w:val="auto"/>
           <w:sz w:val="44"/>
           <w:szCs w:val="44"/>
         </w:rPr>
@@ -1268,76 +553,31 @@
     </w:p>
     <w:p>
       <w:pPr>
-        <w:rPr>
-          <w:b/>
-          <w:bCs/>
-          <w:sz w:val="44"/>
-          <w:szCs w:val="44"/>
-        </w:rPr>
-      </w:pPr>
-    </w:p>
-    <w:p>
-      <w:pPr>
-        <w:rPr>
-          <w:b/>
-          <w:bCs/>
-          <w:sz w:val="44"/>
-          <w:szCs w:val="44"/>
-        </w:rPr>
-      </w:pPr>
-    </w:p>
-    <w:p>
-      <w:pPr>
-        <w:rPr>
-          <w:b/>
-          <w:bCs/>
-          <w:sz w:val="44"/>
-          <w:szCs w:val="44"/>
-        </w:rPr>
-      </w:pPr>
-    </w:p>
-    <w:p>
-      <w:pPr>
-        <w:rPr>
-          <w:b/>
-          <w:bCs/>
-          <w:sz w:val="44"/>
-          <w:szCs w:val="44"/>
-        </w:rPr>
-      </w:pPr>
-    </w:p>
-    <w:p>
-      <w:pPr>
-        <w:rPr>
-          <w:b/>
-          <w:bCs/>
-          <w:sz w:val="44"/>
-          <w:szCs w:val="44"/>
-        </w:rPr>
-      </w:pPr>
-    </w:p>
-    <w:p>
-      <w:pPr>
-        <w:rPr>
-          <w:b/>
-          <w:bCs/>
-          <w:sz w:val="44"/>
-          <w:szCs w:val="44"/>
-        </w:rPr>
-      </w:pPr>
-      <w:r>
-        <w:rPr>
-          <w:b/>
-          <w:bCs/>
-          <w:sz w:val="44"/>
-          <w:szCs w:val="44"/>
-        </w:rPr>
+        <w:pStyle w:val="Heading1"/>
+        <w:rPr>
+          <w:b/>
+          <w:bCs/>
+          <w:color w:val="auto"/>
+          <w:sz w:val="44"/>
+          <w:szCs w:val="44"/>
+        </w:rPr>
+      </w:pPr>
+      <w:r>
+        <w:rPr>
+          <w:b/>
+          <w:bCs/>
+          <w:color w:val="auto"/>
+          <w:sz w:val="44"/>
+          <w:szCs w:val="44"/>
+        </w:rPr>
+        <w:lastRenderedPageBreak/>
         <w:t>1</w:t>
       </w:r>
       <w:r>
         <w:rPr>
           <w:b/>
           <w:bCs/>
+          <w:color w:val="auto"/>
           <w:sz w:val="44"/>
           <w:szCs w:val="44"/>
         </w:rPr>
@@ -1347,6 +587,7 @@
         <w:rPr>
           <w:b/>
           <w:bCs/>
+          <w:color w:val="auto"/>
           <w:sz w:val="44"/>
           <w:szCs w:val="44"/>
         </w:rPr>
@@ -1356,6 +597,7 @@
         <w:rPr>
           <w:b/>
           <w:bCs/>
+          <w:color w:val="auto"/>
           <w:sz w:val="44"/>
           <w:szCs w:val="44"/>
         </w:rPr>
@@ -1673,6 +915,9 @@
         <w:tc>
           <w:tcPr>
             <w:tcW w:w="1135" w:type="dxa"/>
+            <w:tcBorders>
+              <w:bottom w:val="single" w:sz="4" w:space="0" w:color="auto"/>
+            </w:tcBorders>
           </w:tcPr>
           <w:p>
             <w:pPr>
@@ -1693,6 +938,9 @@
         <w:tc>
           <w:tcPr>
             <w:tcW w:w="1135" w:type="dxa"/>
+            <w:tcBorders>
+              <w:bottom w:val="single" w:sz="4" w:space="0" w:color="auto"/>
+            </w:tcBorders>
           </w:tcPr>
           <w:p>
             <w:pPr>
@@ -1713,6 +961,9 @@
         <w:tc>
           <w:tcPr>
             <w:tcW w:w="1135" w:type="dxa"/>
+            <w:tcBorders>
+              <w:bottom w:val="single" w:sz="4" w:space="0" w:color="auto"/>
+            </w:tcBorders>
           </w:tcPr>
           <w:p>
             <w:pPr>
@@ -1733,6 +984,9 @@
         <w:tc>
           <w:tcPr>
             <w:tcW w:w="1135" w:type="dxa"/>
+            <w:tcBorders>
+              <w:bottom w:val="single" w:sz="4" w:space="0" w:color="auto"/>
+            </w:tcBorders>
           </w:tcPr>
           <w:p>
             <w:pPr>
@@ -1753,6 +1007,9 @@
         <w:tc>
           <w:tcPr>
             <w:tcW w:w="1135" w:type="dxa"/>
+            <w:tcBorders>
+              <w:bottom w:val="single" w:sz="4" w:space="0" w:color="auto"/>
+            </w:tcBorders>
           </w:tcPr>
           <w:p>
             <w:pPr>
@@ -1773,6 +1030,9 @@
         <w:tc>
           <w:tcPr>
             <w:tcW w:w="1135" w:type="dxa"/>
+            <w:tcBorders>
+              <w:bottom w:val="single" w:sz="4" w:space="0" w:color="auto"/>
+            </w:tcBorders>
           </w:tcPr>
           <w:p>
             <w:pPr>
@@ -1793,6 +1053,9 @@
         <w:tc>
           <w:tcPr>
             <w:tcW w:w="1136" w:type="dxa"/>
+            <w:tcBorders>
+              <w:bottom w:val="single" w:sz="4" w:space="0" w:color="auto"/>
+            </w:tcBorders>
           </w:tcPr>
           <w:p>
             <w:pPr>
@@ -1820,6 +1083,9 @@
           <w:tcPr>
             <w:cnfStyle w:val="001000000000" w:firstRow="0" w:lastRow="0" w:firstColumn="1" w:lastColumn="0" w:oddVBand="0" w:evenVBand="0" w:oddHBand="0" w:evenHBand="0" w:firstRowFirstColumn="0" w:firstRowLastColumn="0" w:lastRowFirstColumn="0" w:lastRowLastColumn="0"/>
             <w:tcW w:w="1688" w:type="dxa"/>
+            <w:tcBorders>
+              <w:right w:val="single" w:sz="4" w:space="0" w:color="auto"/>
+            </w:tcBorders>
           </w:tcPr>
           <w:p>
             <w:pPr>
@@ -1839,6 +1105,11 @@
           <w:tcPr>
             <w:tcW w:w="2270" w:type="dxa"/>
             <w:gridSpan w:val="2"/>
+            <w:tcBorders>
+              <w:top w:val="single" w:sz="4" w:space="0" w:color="auto"/>
+              <w:left w:val="single" w:sz="4" w:space="0" w:color="auto"/>
+              <w:bottom w:val="single" w:sz="4" w:space="0" w:color="auto"/>
+            </w:tcBorders>
             <w:shd w:val="clear" w:color="auto" w:fill="92D050"/>
           </w:tcPr>
           <w:p>
@@ -1854,6 +1125,10 @@
         <w:tc>
           <w:tcPr>
             <w:tcW w:w="1135" w:type="dxa"/>
+            <w:tcBorders>
+              <w:top w:val="single" w:sz="4" w:space="0" w:color="auto"/>
+              <w:bottom w:val="single" w:sz="4" w:space="0" w:color="auto"/>
+            </w:tcBorders>
           </w:tcPr>
           <w:p>
             <w:pPr>
@@ -1868,6 +1143,10 @@
         <w:tc>
           <w:tcPr>
             <w:tcW w:w="1135" w:type="dxa"/>
+            <w:tcBorders>
+              <w:top w:val="single" w:sz="4" w:space="0" w:color="auto"/>
+              <w:bottom w:val="single" w:sz="4" w:space="0" w:color="auto"/>
+            </w:tcBorders>
           </w:tcPr>
           <w:p>
             <w:pPr>
@@ -1882,6 +1161,10 @@
         <w:tc>
           <w:tcPr>
             <w:tcW w:w="1135" w:type="dxa"/>
+            <w:tcBorders>
+              <w:top w:val="single" w:sz="4" w:space="0" w:color="auto"/>
+              <w:bottom w:val="single" w:sz="4" w:space="0" w:color="auto"/>
+            </w:tcBorders>
           </w:tcPr>
           <w:p>
             <w:pPr>
@@ -1896,6 +1179,10 @@
         <w:tc>
           <w:tcPr>
             <w:tcW w:w="1135" w:type="dxa"/>
+            <w:tcBorders>
+              <w:top w:val="single" w:sz="4" w:space="0" w:color="auto"/>
+              <w:bottom w:val="single" w:sz="4" w:space="0" w:color="auto"/>
+            </w:tcBorders>
           </w:tcPr>
           <w:p>
             <w:pPr>
@@ -1910,6 +1197,11 @@
         <w:tc>
           <w:tcPr>
             <w:tcW w:w="1136" w:type="dxa"/>
+            <w:tcBorders>
+              <w:top w:val="single" w:sz="4" w:space="0" w:color="auto"/>
+              <w:bottom w:val="single" w:sz="4" w:space="0" w:color="auto"/>
+              <w:right w:val="single" w:sz="4" w:space="0" w:color="auto"/>
+            </w:tcBorders>
           </w:tcPr>
           <w:p>
             <w:pPr>
@@ -1930,6 +1222,9 @@
           <w:tcPr>
             <w:cnfStyle w:val="001000000000" w:firstRow="0" w:lastRow="0" w:firstColumn="1" w:lastColumn="0" w:oddVBand="0" w:evenVBand="0" w:oddHBand="0" w:evenHBand="0" w:firstRowFirstColumn="0" w:firstRowLastColumn="0" w:lastRowFirstColumn="0" w:lastRowLastColumn="0"/>
             <w:tcW w:w="1688" w:type="dxa"/>
+            <w:tcBorders>
+              <w:right w:val="single" w:sz="4" w:space="0" w:color="auto"/>
+            </w:tcBorders>
           </w:tcPr>
           <w:p>
             <w:pPr>
@@ -1948,6 +1243,11 @@
         <w:tc>
           <w:tcPr>
             <w:tcW w:w="1135" w:type="dxa"/>
+            <w:tcBorders>
+              <w:top w:val="single" w:sz="4" w:space="0" w:color="auto"/>
+              <w:left w:val="single" w:sz="4" w:space="0" w:color="auto"/>
+              <w:bottom w:val="single" w:sz="4" w:space="0" w:color="auto"/>
+            </w:tcBorders>
           </w:tcPr>
           <w:p>
             <w:pPr>
@@ -1962,6 +1262,10 @@
         <w:tc>
           <w:tcPr>
             <w:tcW w:w="1135" w:type="dxa"/>
+            <w:tcBorders>
+              <w:top w:val="single" w:sz="4" w:space="0" w:color="auto"/>
+              <w:bottom w:val="single" w:sz="4" w:space="0" w:color="auto"/>
+            </w:tcBorders>
             <w:shd w:val="clear" w:color="auto" w:fill="92D050"/>
           </w:tcPr>
           <w:p>
@@ -1977,6 +1281,10 @@
         <w:tc>
           <w:tcPr>
             <w:tcW w:w="1135" w:type="dxa"/>
+            <w:tcBorders>
+              <w:top w:val="single" w:sz="4" w:space="0" w:color="auto"/>
+              <w:bottom w:val="single" w:sz="4" w:space="0" w:color="auto"/>
+            </w:tcBorders>
           </w:tcPr>
           <w:p>
             <w:pPr>
@@ -1991,6 +1299,10 @@
         <w:tc>
           <w:tcPr>
             <w:tcW w:w="1135" w:type="dxa"/>
+            <w:tcBorders>
+              <w:top w:val="single" w:sz="4" w:space="0" w:color="auto"/>
+              <w:bottom w:val="single" w:sz="4" w:space="0" w:color="auto"/>
+            </w:tcBorders>
           </w:tcPr>
           <w:p>
             <w:pPr>
@@ -2005,6 +1317,10 @@
         <w:tc>
           <w:tcPr>
             <w:tcW w:w="1135" w:type="dxa"/>
+            <w:tcBorders>
+              <w:top w:val="single" w:sz="4" w:space="0" w:color="auto"/>
+              <w:bottom w:val="single" w:sz="4" w:space="0" w:color="auto"/>
+            </w:tcBorders>
           </w:tcPr>
           <w:p>
             <w:pPr>
@@ -2019,6 +1335,10 @@
         <w:tc>
           <w:tcPr>
             <w:tcW w:w="1135" w:type="dxa"/>
+            <w:tcBorders>
+              <w:top w:val="single" w:sz="4" w:space="0" w:color="auto"/>
+              <w:bottom w:val="single" w:sz="4" w:space="0" w:color="auto"/>
+            </w:tcBorders>
           </w:tcPr>
           <w:p>
             <w:pPr>
@@ -2033,6 +1353,11 @@
         <w:tc>
           <w:tcPr>
             <w:tcW w:w="1136" w:type="dxa"/>
+            <w:tcBorders>
+              <w:top w:val="single" w:sz="4" w:space="0" w:color="auto"/>
+              <w:bottom w:val="single" w:sz="4" w:space="0" w:color="auto"/>
+              <w:right w:val="single" w:sz="4" w:space="0" w:color="auto"/>
+            </w:tcBorders>
           </w:tcPr>
           <w:p>
             <w:pPr>
@@ -2054,6 +1379,9 @@
           <w:tcPr>
             <w:cnfStyle w:val="001000000000" w:firstRow="0" w:lastRow="0" w:firstColumn="1" w:lastColumn="0" w:oddVBand="0" w:evenVBand="0" w:oddHBand="0" w:evenHBand="0" w:firstRowFirstColumn="0" w:firstRowLastColumn="0" w:lastRowFirstColumn="0" w:lastRowLastColumn="0"/>
             <w:tcW w:w="1688" w:type="dxa"/>
+            <w:tcBorders>
+              <w:right w:val="single" w:sz="4" w:space="0" w:color="auto"/>
+            </w:tcBorders>
           </w:tcPr>
           <w:p>
             <w:pPr>
@@ -2078,6 +1406,11 @@
         <w:tc>
           <w:tcPr>
             <w:tcW w:w="1135" w:type="dxa"/>
+            <w:tcBorders>
+              <w:top w:val="single" w:sz="4" w:space="0" w:color="auto"/>
+              <w:left w:val="single" w:sz="4" w:space="0" w:color="auto"/>
+              <w:bottom w:val="single" w:sz="4" w:space="0" w:color="auto"/>
+            </w:tcBorders>
           </w:tcPr>
           <w:p>
             <w:pPr>
@@ -2092,21 +1425,44 @@
         <w:tc>
           <w:tcPr>
             <w:tcW w:w="1135" w:type="dxa"/>
+            <w:tcBorders>
+              <w:top w:val="single" w:sz="4" w:space="0" w:color="auto"/>
+              <w:bottom w:val="single" w:sz="4" w:space="0" w:color="auto"/>
+            </w:tcBorders>
             <w:shd w:val="clear" w:color="auto" w:fill="FFC000" w:themeFill="accent4"/>
           </w:tcPr>
           <w:p>
             <w:pPr>
+              <w:jc w:val="center"/>
               <w:cnfStyle w:val="000000100000" w:firstRow="0" w:lastRow="0" w:firstColumn="0" w:lastColumn="0" w:oddVBand="0" w:evenVBand="0" w:oddHBand="1" w:evenHBand="0" w:firstRowFirstColumn="0" w:firstRowLastColumn="0" w:lastRowFirstColumn="0" w:lastRowLastColumn="0"/>
               <w:rPr>
-                <w:sz w:val="32"/>
-                <w:szCs w:val="32"/>
-              </w:rPr>
-            </w:pPr>
+                <w:sz w:val="20"/>
+                <w:szCs w:val="20"/>
+              </w:rPr>
+            </w:pPr>
+            <w:r>
+              <w:rPr>
+                <w:sz w:val="20"/>
+                <w:szCs w:val="20"/>
+              </w:rPr>
+              <w:t xml:space="preserve">First Draft </w:t>
+            </w:r>
+            <w:r>
+              <w:rPr>
+                <w:sz w:val="20"/>
+                <w:szCs w:val="20"/>
+              </w:rPr>
+              <w:t>Completed – 19/11/21</w:t>
+            </w:r>
           </w:p>
         </w:tc>
         <w:tc>
           <w:tcPr>
             <w:tcW w:w="1135" w:type="dxa"/>
+            <w:tcBorders>
+              <w:top w:val="single" w:sz="4" w:space="0" w:color="auto"/>
+              <w:bottom w:val="single" w:sz="4" w:space="0" w:color="auto"/>
+            </w:tcBorders>
           </w:tcPr>
           <w:p>
             <w:pPr>
@@ -2121,6 +1477,10 @@
         <w:tc>
           <w:tcPr>
             <w:tcW w:w="1135" w:type="dxa"/>
+            <w:tcBorders>
+              <w:top w:val="single" w:sz="4" w:space="0" w:color="auto"/>
+              <w:bottom w:val="single" w:sz="4" w:space="0" w:color="auto"/>
+            </w:tcBorders>
           </w:tcPr>
           <w:p>
             <w:pPr>
@@ -2135,6 +1495,10 @@
         <w:tc>
           <w:tcPr>
             <w:tcW w:w="1135" w:type="dxa"/>
+            <w:tcBorders>
+              <w:top w:val="single" w:sz="4" w:space="0" w:color="auto"/>
+              <w:bottom w:val="single" w:sz="4" w:space="0" w:color="auto"/>
+            </w:tcBorders>
           </w:tcPr>
           <w:p>
             <w:pPr>
@@ -2149,6 +1513,10 @@
         <w:tc>
           <w:tcPr>
             <w:tcW w:w="1135" w:type="dxa"/>
+            <w:tcBorders>
+              <w:top w:val="single" w:sz="4" w:space="0" w:color="auto"/>
+              <w:bottom w:val="single" w:sz="4" w:space="0" w:color="auto"/>
+            </w:tcBorders>
           </w:tcPr>
           <w:p>
             <w:pPr>
@@ -2163,6 +1531,11 @@
         <w:tc>
           <w:tcPr>
             <w:tcW w:w="1136" w:type="dxa"/>
+            <w:tcBorders>
+              <w:top w:val="single" w:sz="4" w:space="0" w:color="auto"/>
+              <w:bottom w:val="single" w:sz="4" w:space="0" w:color="auto"/>
+              <w:right w:val="single" w:sz="4" w:space="0" w:color="auto"/>
+            </w:tcBorders>
           </w:tcPr>
           <w:p>
             <w:pPr>
@@ -2183,6 +1556,9 @@
           <w:tcPr>
             <w:cnfStyle w:val="001000000000" w:firstRow="0" w:lastRow="0" w:firstColumn="1" w:lastColumn="0" w:oddVBand="0" w:evenVBand="0" w:oddHBand="0" w:evenHBand="0" w:firstRowFirstColumn="0" w:firstRowLastColumn="0" w:lastRowFirstColumn="0" w:lastRowLastColumn="0"/>
             <w:tcW w:w="1688" w:type="dxa"/>
+            <w:tcBorders>
+              <w:right w:val="single" w:sz="4" w:space="0" w:color="auto"/>
+            </w:tcBorders>
           </w:tcPr>
           <w:p>
             <w:pPr>
@@ -2201,6 +1577,11 @@
         <w:tc>
           <w:tcPr>
             <w:tcW w:w="1135" w:type="dxa"/>
+            <w:tcBorders>
+              <w:top w:val="single" w:sz="4" w:space="0" w:color="auto"/>
+              <w:left w:val="single" w:sz="4" w:space="0" w:color="auto"/>
+              <w:bottom w:val="single" w:sz="4" w:space="0" w:color="auto"/>
+            </w:tcBorders>
           </w:tcPr>
           <w:p>
             <w:pPr>
@@ -2215,21 +1596,37 @@
         <w:tc>
           <w:tcPr>
             <w:tcW w:w="1135" w:type="dxa"/>
+            <w:tcBorders>
+              <w:top w:val="single" w:sz="4" w:space="0" w:color="auto"/>
+              <w:bottom w:val="single" w:sz="4" w:space="0" w:color="auto"/>
+            </w:tcBorders>
             <w:shd w:val="clear" w:color="auto" w:fill="FFC000" w:themeFill="accent4"/>
           </w:tcPr>
           <w:p>
             <w:pPr>
+              <w:jc w:val="center"/>
               <w:cnfStyle w:val="000000000000" w:firstRow="0" w:lastRow="0" w:firstColumn="0" w:lastColumn="0" w:oddVBand="0" w:evenVBand="0" w:oddHBand="0" w:evenHBand="0" w:firstRowFirstColumn="0" w:firstRowLastColumn="0" w:lastRowFirstColumn="0" w:lastRowLastColumn="0"/>
               <w:rPr>
-                <w:sz w:val="32"/>
-                <w:szCs w:val="32"/>
-              </w:rPr>
-            </w:pPr>
+                <w:sz w:val="20"/>
+                <w:szCs w:val="20"/>
+              </w:rPr>
+            </w:pPr>
+            <w:r>
+              <w:rPr>
+                <w:sz w:val="20"/>
+                <w:szCs w:val="20"/>
+              </w:rPr>
+              <w:t>First Draft Completed – 20/11/21</w:t>
+            </w:r>
           </w:p>
         </w:tc>
         <w:tc>
           <w:tcPr>
             <w:tcW w:w="1135" w:type="dxa"/>
+            <w:tcBorders>
+              <w:top w:val="single" w:sz="4" w:space="0" w:color="auto"/>
+              <w:bottom w:val="single" w:sz="4" w:space="0" w:color="auto"/>
+            </w:tcBorders>
           </w:tcPr>
           <w:p>
             <w:pPr>
@@ -2244,6 +1641,10 @@
         <w:tc>
           <w:tcPr>
             <w:tcW w:w="1135" w:type="dxa"/>
+            <w:tcBorders>
+              <w:top w:val="single" w:sz="4" w:space="0" w:color="auto"/>
+              <w:bottom w:val="single" w:sz="4" w:space="0" w:color="auto"/>
+            </w:tcBorders>
           </w:tcPr>
           <w:p>
             <w:pPr>
@@ -2258,6 +1659,10 @@
         <w:tc>
           <w:tcPr>
             <w:tcW w:w="1135" w:type="dxa"/>
+            <w:tcBorders>
+              <w:top w:val="single" w:sz="4" w:space="0" w:color="auto"/>
+              <w:bottom w:val="single" w:sz="4" w:space="0" w:color="auto"/>
+            </w:tcBorders>
           </w:tcPr>
           <w:p>
             <w:pPr>
@@ -2272,6 +1677,10 @@
         <w:tc>
           <w:tcPr>
             <w:tcW w:w="1135" w:type="dxa"/>
+            <w:tcBorders>
+              <w:top w:val="single" w:sz="4" w:space="0" w:color="auto"/>
+              <w:bottom w:val="single" w:sz="4" w:space="0" w:color="auto"/>
+            </w:tcBorders>
           </w:tcPr>
           <w:p>
             <w:pPr>
@@ -2286,6 +1695,11 @@
         <w:tc>
           <w:tcPr>
             <w:tcW w:w="1136" w:type="dxa"/>
+            <w:tcBorders>
+              <w:top w:val="single" w:sz="4" w:space="0" w:color="auto"/>
+              <w:bottom w:val="single" w:sz="4" w:space="0" w:color="auto"/>
+              <w:right w:val="single" w:sz="4" w:space="0" w:color="auto"/>
+            </w:tcBorders>
           </w:tcPr>
           <w:p>
             <w:pPr>
@@ -2307,6 +1721,9 @@
           <w:tcPr>
             <w:cnfStyle w:val="001000000000" w:firstRow="0" w:lastRow="0" w:firstColumn="1" w:lastColumn="0" w:oddVBand="0" w:evenVBand="0" w:oddHBand="0" w:evenHBand="0" w:firstRowFirstColumn="0" w:firstRowLastColumn="0" w:lastRowFirstColumn="0" w:lastRowLastColumn="0"/>
             <w:tcW w:w="1688" w:type="dxa"/>
+            <w:tcBorders>
+              <w:right w:val="single" w:sz="4" w:space="0" w:color="auto"/>
+            </w:tcBorders>
           </w:tcPr>
           <w:p>
             <w:pPr>
@@ -2325,6 +1742,11 @@
         <w:tc>
           <w:tcPr>
             <w:tcW w:w="1135" w:type="dxa"/>
+            <w:tcBorders>
+              <w:top w:val="single" w:sz="4" w:space="0" w:color="auto"/>
+              <w:left w:val="single" w:sz="4" w:space="0" w:color="auto"/>
+              <w:bottom w:val="single" w:sz="4" w:space="0" w:color="auto"/>
+            </w:tcBorders>
           </w:tcPr>
           <w:p>
             <w:pPr>
@@ -2339,6 +1761,10 @@
         <w:tc>
           <w:tcPr>
             <w:tcW w:w="1135" w:type="dxa"/>
+            <w:tcBorders>
+              <w:top w:val="single" w:sz="4" w:space="0" w:color="auto"/>
+              <w:bottom w:val="single" w:sz="4" w:space="0" w:color="auto"/>
+            </w:tcBorders>
           </w:tcPr>
           <w:p>
             <w:pPr>
@@ -2354,6 +1780,10 @@
           <w:tcPr>
             <w:tcW w:w="2270" w:type="dxa"/>
             <w:gridSpan w:val="2"/>
+            <w:tcBorders>
+              <w:top w:val="single" w:sz="4" w:space="0" w:color="auto"/>
+              <w:bottom w:val="single" w:sz="4" w:space="0" w:color="auto"/>
+            </w:tcBorders>
             <w:shd w:val="clear" w:color="auto" w:fill="FFC000" w:themeFill="accent4"/>
           </w:tcPr>
           <w:p>
@@ -2369,6 +1799,10 @@
         <w:tc>
           <w:tcPr>
             <w:tcW w:w="1135" w:type="dxa"/>
+            <w:tcBorders>
+              <w:top w:val="single" w:sz="4" w:space="0" w:color="auto"/>
+              <w:bottom w:val="single" w:sz="4" w:space="0" w:color="auto"/>
+            </w:tcBorders>
           </w:tcPr>
           <w:p>
             <w:pPr>
@@ -2383,6 +1817,10 @@
         <w:tc>
           <w:tcPr>
             <w:tcW w:w="1135" w:type="dxa"/>
+            <w:tcBorders>
+              <w:top w:val="single" w:sz="4" w:space="0" w:color="auto"/>
+              <w:bottom w:val="single" w:sz="4" w:space="0" w:color="auto"/>
+            </w:tcBorders>
           </w:tcPr>
           <w:p>
             <w:pPr>
@@ -2397,6 +1835,11 @@
         <w:tc>
           <w:tcPr>
             <w:tcW w:w="1136" w:type="dxa"/>
+            <w:tcBorders>
+              <w:top w:val="single" w:sz="4" w:space="0" w:color="auto"/>
+              <w:bottom w:val="single" w:sz="4" w:space="0" w:color="auto"/>
+              <w:right w:val="single" w:sz="4" w:space="0" w:color="auto"/>
+            </w:tcBorders>
           </w:tcPr>
           <w:p>
             <w:pPr>
@@ -2417,6 +1860,9 @@
           <w:tcPr>
             <w:cnfStyle w:val="001000000000" w:firstRow="0" w:lastRow="0" w:firstColumn="1" w:lastColumn="0" w:oddVBand="0" w:evenVBand="0" w:oddHBand="0" w:evenHBand="0" w:firstRowFirstColumn="0" w:firstRowLastColumn="0" w:lastRowFirstColumn="0" w:lastRowLastColumn="0"/>
             <w:tcW w:w="1688" w:type="dxa"/>
+            <w:tcBorders>
+              <w:right w:val="single" w:sz="4" w:space="0" w:color="auto"/>
+            </w:tcBorders>
           </w:tcPr>
           <w:p>
             <w:pPr>
@@ -2435,6 +1881,11 @@
         <w:tc>
           <w:tcPr>
             <w:tcW w:w="1135" w:type="dxa"/>
+            <w:tcBorders>
+              <w:top w:val="single" w:sz="4" w:space="0" w:color="auto"/>
+              <w:left w:val="single" w:sz="4" w:space="0" w:color="auto"/>
+              <w:bottom w:val="single" w:sz="4" w:space="0" w:color="auto"/>
+            </w:tcBorders>
           </w:tcPr>
           <w:p>
             <w:pPr>
@@ -2450,6 +1901,10 @@
           <w:tcPr>
             <w:tcW w:w="2270" w:type="dxa"/>
             <w:gridSpan w:val="2"/>
+            <w:tcBorders>
+              <w:top w:val="single" w:sz="4" w:space="0" w:color="auto"/>
+              <w:bottom w:val="single" w:sz="4" w:space="0" w:color="auto"/>
+            </w:tcBorders>
             <w:shd w:val="clear" w:color="auto" w:fill="00B0F0"/>
           </w:tcPr>
           <w:p>
@@ -2465,6 +1920,10 @@
         <w:tc>
           <w:tcPr>
             <w:tcW w:w="1135" w:type="dxa"/>
+            <w:tcBorders>
+              <w:top w:val="single" w:sz="4" w:space="0" w:color="auto"/>
+              <w:bottom w:val="single" w:sz="4" w:space="0" w:color="auto"/>
+            </w:tcBorders>
           </w:tcPr>
           <w:p>
             <w:pPr>
@@ -2479,6 +1938,10 @@
         <w:tc>
           <w:tcPr>
             <w:tcW w:w="1135" w:type="dxa"/>
+            <w:tcBorders>
+              <w:top w:val="single" w:sz="4" w:space="0" w:color="auto"/>
+              <w:bottom w:val="single" w:sz="4" w:space="0" w:color="auto"/>
+            </w:tcBorders>
           </w:tcPr>
           <w:p>
             <w:pPr>
@@ -2493,6 +1956,10 @@
         <w:tc>
           <w:tcPr>
             <w:tcW w:w="1135" w:type="dxa"/>
+            <w:tcBorders>
+              <w:top w:val="single" w:sz="4" w:space="0" w:color="auto"/>
+              <w:bottom w:val="single" w:sz="4" w:space="0" w:color="auto"/>
+            </w:tcBorders>
           </w:tcPr>
           <w:p>
             <w:pPr>
@@ -2507,6 +1974,11 @@
         <w:tc>
           <w:tcPr>
             <w:tcW w:w="1136" w:type="dxa"/>
+            <w:tcBorders>
+              <w:top w:val="single" w:sz="4" w:space="0" w:color="auto"/>
+              <w:bottom w:val="single" w:sz="4" w:space="0" w:color="auto"/>
+              <w:right w:val="single" w:sz="4" w:space="0" w:color="auto"/>
+            </w:tcBorders>
           </w:tcPr>
           <w:p>
             <w:pPr>
@@ -2528,6 +2000,9 @@
           <w:tcPr>
             <w:cnfStyle w:val="001000000000" w:firstRow="0" w:lastRow="0" w:firstColumn="1" w:lastColumn="0" w:oddVBand="0" w:evenVBand="0" w:oddHBand="0" w:evenHBand="0" w:firstRowFirstColumn="0" w:firstRowLastColumn="0" w:lastRowFirstColumn="0" w:lastRowLastColumn="0"/>
             <w:tcW w:w="1688" w:type="dxa"/>
+            <w:tcBorders>
+              <w:right w:val="single" w:sz="4" w:space="0" w:color="auto"/>
+            </w:tcBorders>
           </w:tcPr>
           <w:p>
             <w:pPr>
@@ -2546,6 +2021,11 @@
         <w:tc>
           <w:tcPr>
             <w:tcW w:w="1135" w:type="dxa"/>
+            <w:tcBorders>
+              <w:top w:val="single" w:sz="4" w:space="0" w:color="auto"/>
+              <w:left w:val="single" w:sz="4" w:space="0" w:color="auto"/>
+              <w:bottom w:val="single" w:sz="4" w:space="0" w:color="auto"/>
+            </w:tcBorders>
           </w:tcPr>
           <w:p>
             <w:pPr>
@@ -2561,6 +2041,10 @@
           <w:tcPr>
             <w:tcW w:w="2270" w:type="dxa"/>
             <w:gridSpan w:val="2"/>
+            <w:tcBorders>
+              <w:top w:val="single" w:sz="4" w:space="0" w:color="auto"/>
+              <w:bottom w:val="single" w:sz="4" w:space="0" w:color="auto"/>
+            </w:tcBorders>
             <w:shd w:val="clear" w:color="auto" w:fill="00B0F0"/>
           </w:tcPr>
           <w:p>
@@ -2576,6 +2060,10 @@
         <w:tc>
           <w:tcPr>
             <w:tcW w:w="1135" w:type="dxa"/>
+            <w:tcBorders>
+              <w:top w:val="single" w:sz="4" w:space="0" w:color="auto"/>
+              <w:bottom w:val="single" w:sz="4" w:space="0" w:color="auto"/>
+            </w:tcBorders>
           </w:tcPr>
           <w:p>
             <w:pPr>
@@ -2590,6 +2078,10 @@
         <w:tc>
           <w:tcPr>
             <w:tcW w:w="1135" w:type="dxa"/>
+            <w:tcBorders>
+              <w:top w:val="single" w:sz="4" w:space="0" w:color="auto"/>
+              <w:bottom w:val="single" w:sz="4" w:space="0" w:color="auto"/>
+            </w:tcBorders>
           </w:tcPr>
           <w:p>
             <w:pPr>
@@ -2604,6 +2096,10 @@
         <w:tc>
           <w:tcPr>
             <w:tcW w:w="1135" w:type="dxa"/>
+            <w:tcBorders>
+              <w:top w:val="single" w:sz="4" w:space="0" w:color="auto"/>
+              <w:bottom w:val="single" w:sz="4" w:space="0" w:color="auto"/>
+            </w:tcBorders>
           </w:tcPr>
           <w:p>
             <w:pPr>
@@ -2618,6 +2114,11 @@
         <w:tc>
           <w:tcPr>
             <w:tcW w:w="1136" w:type="dxa"/>
+            <w:tcBorders>
+              <w:top w:val="single" w:sz="4" w:space="0" w:color="auto"/>
+              <w:bottom w:val="single" w:sz="4" w:space="0" w:color="auto"/>
+              <w:right w:val="single" w:sz="4" w:space="0" w:color="auto"/>
+            </w:tcBorders>
           </w:tcPr>
           <w:p>
             <w:pPr>
@@ -2638,6 +2139,9 @@
           <w:tcPr>
             <w:cnfStyle w:val="001000000000" w:firstRow="0" w:lastRow="0" w:firstColumn="1" w:lastColumn="0" w:oddVBand="0" w:evenVBand="0" w:oddHBand="0" w:evenHBand="0" w:firstRowFirstColumn="0" w:firstRowLastColumn="0" w:lastRowFirstColumn="0" w:lastRowLastColumn="0"/>
             <w:tcW w:w="1688" w:type="dxa"/>
+            <w:tcBorders>
+              <w:right w:val="single" w:sz="4" w:space="0" w:color="auto"/>
+            </w:tcBorders>
           </w:tcPr>
           <w:p>
             <w:pPr>
@@ -2656,6 +2160,11 @@
         <w:tc>
           <w:tcPr>
             <w:tcW w:w="1135" w:type="dxa"/>
+            <w:tcBorders>
+              <w:top w:val="single" w:sz="4" w:space="0" w:color="auto"/>
+              <w:left w:val="single" w:sz="4" w:space="0" w:color="auto"/>
+              <w:bottom w:val="single" w:sz="4" w:space="0" w:color="auto"/>
+            </w:tcBorders>
           </w:tcPr>
           <w:p>
             <w:pPr>
@@ -2670,6 +2179,10 @@
         <w:tc>
           <w:tcPr>
             <w:tcW w:w="1135" w:type="dxa"/>
+            <w:tcBorders>
+              <w:top w:val="single" w:sz="4" w:space="0" w:color="auto"/>
+              <w:bottom w:val="single" w:sz="4" w:space="0" w:color="auto"/>
+            </w:tcBorders>
           </w:tcPr>
           <w:p>
             <w:pPr>
@@ -2685,6 +2198,10 @@
           <w:tcPr>
             <w:tcW w:w="3405" w:type="dxa"/>
             <w:gridSpan w:val="3"/>
+            <w:tcBorders>
+              <w:top w:val="single" w:sz="4" w:space="0" w:color="auto"/>
+              <w:bottom w:val="single" w:sz="4" w:space="0" w:color="auto"/>
+            </w:tcBorders>
             <w:shd w:val="clear" w:color="auto" w:fill="00B0F0"/>
           </w:tcPr>
           <w:p>
@@ -2700,6 +2217,10 @@
         <w:tc>
           <w:tcPr>
             <w:tcW w:w="1135" w:type="dxa"/>
+            <w:tcBorders>
+              <w:top w:val="single" w:sz="4" w:space="0" w:color="auto"/>
+              <w:bottom w:val="single" w:sz="4" w:space="0" w:color="auto"/>
+            </w:tcBorders>
           </w:tcPr>
           <w:p>
             <w:pPr>
@@ -2714,6 +2235,11 @@
         <w:tc>
           <w:tcPr>
             <w:tcW w:w="1136" w:type="dxa"/>
+            <w:tcBorders>
+              <w:top w:val="single" w:sz="4" w:space="0" w:color="auto"/>
+              <w:bottom w:val="single" w:sz="4" w:space="0" w:color="auto"/>
+              <w:right w:val="single" w:sz="4" w:space="0" w:color="auto"/>
+            </w:tcBorders>
           </w:tcPr>
           <w:p>
             <w:pPr>
@@ -2735,6 +2261,9 @@
           <w:tcPr>
             <w:cnfStyle w:val="001000000000" w:firstRow="0" w:lastRow="0" w:firstColumn="1" w:lastColumn="0" w:oddVBand="0" w:evenVBand="0" w:oddHBand="0" w:evenHBand="0" w:firstRowFirstColumn="0" w:firstRowLastColumn="0" w:lastRowFirstColumn="0" w:lastRowLastColumn="0"/>
             <w:tcW w:w="1688" w:type="dxa"/>
+            <w:tcBorders>
+              <w:right w:val="single" w:sz="4" w:space="0" w:color="auto"/>
+            </w:tcBorders>
           </w:tcPr>
           <w:p>
             <w:pPr>
@@ -2753,6 +2282,11 @@
         <w:tc>
           <w:tcPr>
             <w:tcW w:w="1135" w:type="dxa"/>
+            <w:tcBorders>
+              <w:top w:val="single" w:sz="4" w:space="0" w:color="auto"/>
+              <w:left w:val="single" w:sz="4" w:space="0" w:color="auto"/>
+              <w:bottom w:val="single" w:sz="4" w:space="0" w:color="auto"/>
+            </w:tcBorders>
           </w:tcPr>
           <w:p>
             <w:pPr>
@@ -2767,6 +2301,10 @@
         <w:tc>
           <w:tcPr>
             <w:tcW w:w="1135" w:type="dxa"/>
+            <w:tcBorders>
+              <w:top w:val="single" w:sz="4" w:space="0" w:color="auto"/>
+              <w:bottom w:val="single" w:sz="4" w:space="0" w:color="auto"/>
+            </w:tcBorders>
           </w:tcPr>
           <w:p>
             <w:pPr>
@@ -2781,6 +2319,10 @@
         <w:tc>
           <w:tcPr>
             <w:tcW w:w="1135" w:type="dxa"/>
+            <w:tcBorders>
+              <w:top w:val="single" w:sz="4" w:space="0" w:color="auto"/>
+              <w:bottom w:val="single" w:sz="4" w:space="0" w:color="auto"/>
+            </w:tcBorders>
           </w:tcPr>
           <w:p>
             <w:pPr>
@@ -2795,6 +2337,10 @@
         <w:tc>
           <w:tcPr>
             <w:tcW w:w="1135" w:type="dxa"/>
+            <w:tcBorders>
+              <w:top w:val="single" w:sz="4" w:space="0" w:color="auto"/>
+              <w:bottom w:val="single" w:sz="4" w:space="0" w:color="auto"/>
+            </w:tcBorders>
           </w:tcPr>
           <w:p>
             <w:pPr>
@@ -2809,6 +2355,10 @@
         <w:tc>
           <w:tcPr>
             <w:tcW w:w="1135" w:type="dxa"/>
+            <w:tcBorders>
+              <w:top w:val="single" w:sz="4" w:space="0" w:color="auto"/>
+              <w:bottom w:val="single" w:sz="4" w:space="0" w:color="auto"/>
+            </w:tcBorders>
           </w:tcPr>
           <w:p>
             <w:pPr>
@@ -2823,6 +2373,10 @@
         <w:tc>
           <w:tcPr>
             <w:tcW w:w="1135" w:type="dxa"/>
+            <w:tcBorders>
+              <w:top w:val="single" w:sz="4" w:space="0" w:color="auto"/>
+              <w:bottom w:val="single" w:sz="4" w:space="0" w:color="auto"/>
+            </w:tcBorders>
             <w:shd w:val="clear" w:color="auto" w:fill="F30BE2"/>
           </w:tcPr>
           <w:p>
@@ -2838,6 +2392,11 @@
         <w:tc>
           <w:tcPr>
             <w:tcW w:w="1136" w:type="dxa"/>
+            <w:tcBorders>
+              <w:top w:val="single" w:sz="4" w:space="0" w:color="auto"/>
+              <w:bottom w:val="single" w:sz="4" w:space="0" w:color="auto"/>
+              <w:right w:val="single" w:sz="4" w:space="0" w:color="auto"/>
+            </w:tcBorders>
           </w:tcPr>
           <w:p>
             <w:pPr>
@@ -2858,6 +2417,9 @@
           <w:tcPr>
             <w:cnfStyle w:val="001000000000" w:firstRow="0" w:lastRow="0" w:firstColumn="1" w:lastColumn="0" w:oddVBand="0" w:evenVBand="0" w:oddHBand="0" w:evenHBand="0" w:firstRowFirstColumn="0" w:firstRowLastColumn="0" w:lastRowFirstColumn="0" w:lastRowLastColumn="0"/>
             <w:tcW w:w="1688" w:type="dxa"/>
+            <w:tcBorders>
+              <w:right w:val="single" w:sz="4" w:space="0" w:color="auto"/>
+            </w:tcBorders>
           </w:tcPr>
           <w:p>
             <w:pPr>
@@ -2876,6 +2438,11 @@
         <w:tc>
           <w:tcPr>
             <w:tcW w:w="1135" w:type="dxa"/>
+            <w:tcBorders>
+              <w:top w:val="single" w:sz="4" w:space="0" w:color="auto"/>
+              <w:left w:val="single" w:sz="4" w:space="0" w:color="auto"/>
+              <w:bottom w:val="single" w:sz="4" w:space="0" w:color="auto"/>
+            </w:tcBorders>
           </w:tcPr>
           <w:p>
             <w:pPr>
@@ -2890,6 +2457,10 @@
         <w:tc>
           <w:tcPr>
             <w:tcW w:w="1135" w:type="dxa"/>
+            <w:tcBorders>
+              <w:top w:val="single" w:sz="4" w:space="0" w:color="auto"/>
+              <w:bottom w:val="single" w:sz="4" w:space="0" w:color="auto"/>
+            </w:tcBorders>
           </w:tcPr>
           <w:p>
             <w:pPr>
@@ -2904,6 +2475,10 @@
         <w:tc>
           <w:tcPr>
             <w:tcW w:w="1135" w:type="dxa"/>
+            <w:tcBorders>
+              <w:top w:val="single" w:sz="4" w:space="0" w:color="auto"/>
+              <w:bottom w:val="single" w:sz="4" w:space="0" w:color="auto"/>
+            </w:tcBorders>
           </w:tcPr>
           <w:p>
             <w:pPr>
@@ -2918,6 +2493,10 @@
         <w:tc>
           <w:tcPr>
             <w:tcW w:w="1135" w:type="dxa"/>
+            <w:tcBorders>
+              <w:top w:val="single" w:sz="4" w:space="0" w:color="auto"/>
+              <w:bottom w:val="single" w:sz="4" w:space="0" w:color="auto"/>
+            </w:tcBorders>
           </w:tcPr>
           <w:p>
             <w:pPr>
@@ -2932,6 +2511,10 @@
         <w:tc>
           <w:tcPr>
             <w:tcW w:w="1135" w:type="dxa"/>
+            <w:tcBorders>
+              <w:top w:val="single" w:sz="4" w:space="0" w:color="auto"/>
+              <w:bottom w:val="single" w:sz="4" w:space="0" w:color="auto"/>
+            </w:tcBorders>
           </w:tcPr>
           <w:p>
             <w:pPr>
@@ -2946,6 +2529,10 @@
         <w:tc>
           <w:tcPr>
             <w:tcW w:w="1135" w:type="dxa"/>
+            <w:tcBorders>
+              <w:top w:val="single" w:sz="4" w:space="0" w:color="auto"/>
+              <w:bottom w:val="single" w:sz="4" w:space="0" w:color="auto"/>
+            </w:tcBorders>
             <w:shd w:val="clear" w:color="auto" w:fill="F30BE2"/>
           </w:tcPr>
           <w:p>
@@ -2961,6 +2548,11 @@
         <w:tc>
           <w:tcPr>
             <w:tcW w:w="1136" w:type="dxa"/>
+            <w:tcBorders>
+              <w:top w:val="single" w:sz="4" w:space="0" w:color="auto"/>
+              <w:bottom w:val="single" w:sz="4" w:space="0" w:color="auto"/>
+              <w:right w:val="single" w:sz="4" w:space="0" w:color="auto"/>
+            </w:tcBorders>
           </w:tcPr>
           <w:p>
             <w:pPr>
@@ -2982,6 +2574,9 @@
           <w:tcPr>
             <w:cnfStyle w:val="001000000000" w:firstRow="0" w:lastRow="0" w:firstColumn="1" w:lastColumn="0" w:oddVBand="0" w:evenVBand="0" w:oddHBand="0" w:evenHBand="0" w:firstRowFirstColumn="0" w:firstRowLastColumn="0" w:lastRowFirstColumn="0" w:lastRowLastColumn="0"/>
             <w:tcW w:w="1688" w:type="dxa"/>
+            <w:tcBorders>
+              <w:right w:val="single" w:sz="4" w:space="0" w:color="auto"/>
+            </w:tcBorders>
           </w:tcPr>
           <w:p>
             <w:pPr>
@@ -3006,6 +2601,11 @@
         <w:tc>
           <w:tcPr>
             <w:tcW w:w="1135" w:type="dxa"/>
+            <w:tcBorders>
+              <w:top w:val="single" w:sz="4" w:space="0" w:color="auto"/>
+              <w:left w:val="single" w:sz="4" w:space="0" w:color="auto"/>
+              <w:bottom w:val="single" w:sz="4" w:space="0" w:color="auto"/>
+            </w:tcBorders>
           </w:tcPr>
           <w:p>
             <w:pPr>
@@ -3020,6 +2620,10 @@
         <w:tc>
           <w:tcPr>
             <w:tcW w:w="1135" w:type="dxa"/>
+            <w:tcBorders>
+              <w:top w:val="single" w:sz="4" w:space="0" w:color="auto"/>
+              <w:bottom w:val="single" w:sz="4" w:space="0" w:color="auto"/>
+            </w:tcBorders>
           </w:tcPr>
           <w:p>
             <w:pPr>
@@ -3034,6 +2638,10 @@
         <w:tc>
           <w:tcPr>
             <w:tcW w:w="1135" w:type="dxa"/>
+            <w:tcBorders>
+              <w:top w:val="single" w:sz="4" w:space="0" w:color="auto"/>
+              <w:bottom w:val="single" w:sz="4" w:space="0" w:color="auto"/>
+            </w:tcBorders>
           </w:tcPr>
           <w:p>
             <w:pPr>
@@ -3048,6 +2656,10 @@
         <w:tc>
           <w:tcPr>
             <w:tcW w:w="1135" w:type="dxa"/>
+            <w:tcBorders>
+              <w:top w:val="single" w:sz="4" w:space="0" w:color="auto"/>
+              <w:bottom w:val="single" w:sz="4" w:space="0" w:color="auto"/>
+            </w:tcBorders>
           </w:tcPr>
           <w:p>
             <w:pPr>
@@ -3062,6 +2674,10 @@
         <w:tc>
           <w:tcPr>
             <w:tcW w:w="1135" w:type="dxa"/>
+            <w:tcBorders>
+              <w:top w:val="single" w:sz="4" w:space="0" w:color="auto"/>
+              <w:bottom w:val="single" w:sz="4" w:space="0" w:color="auto"/>
+            </w:tcBorders>
           </w:tcPr>
           <w:p>
             <w:pPr>
@@ -3076,6 +2692,10 @@
         <w:tc>
           <w:tcPr>
             <w:tcW w:w="1135" w:type="dxa"/>
+            <w:tcBorders>
+              <w:top w:val="single" w:sz="4" w:space="0" w:color="auto"/>
+              <w:bottom w:val="single" w:sz="4" w:space="0" w:color="auto"/>
+            </w:tcBorders>
           </w:tcPr>
           <w:p>
             <w:pPr>
@@ -3090,6 +2710,11 @@
         <w:tc>
           <w:tcPr>
             <w:tcW w:w="1136" w:type="dxa"/>
+            <w:tcBorders>
+              <w:top w:val="single" w:sz="4" w:space="0" w:color="auto"/>
+              <w:bottom w:val="single" w:sz="4" w:space="0" w:color="auto"/>
+              <w:right w:val="single" w:sz="4" w:space="0" w:color="auto"/>
+            </w:tcBorders>
             <w:shd w:val="clear" w:color="auto" w:fill="92D050"/>
           </w:tcPr>
           <w:p>
@@ -3479,6 +3104,16 @@
           <w:szCs w:val="32"/>
         </w:rPr>
       </w:pPr>
+    </w:p>
+    <w:p>
+      <w:pPr>
+        <w:rPr>
+          <w:b/>
+          <w:bCs/>
+          <w:sz w:val="32"/>
+          <w:szCs w:val="32"/>
+        </w:rPr>
+      </w:pPr>
       <w:r>
         <w:rPr>
           <w:b/>
@@ -3610,10 +3245,10 @@
         <w:t xml:space="preserve">Whilst </w:t>
       </w:r>
       <w:r>
-        <w:t>we</w:t>
-      </w:r>
-      <w:r>
-        <w:t xml:space="preserve"> do not claim to be able to</w:t>
+        <w:t>Snap Challenges will</w:t>
+      </w:r>
+      <w:r>
+        <w:t xml:space="preserve"> not claim to be able to</w:t>
       </w:r>
       <w:r>
         <w:t xml:space="preserve"> </w:t>
@@ -3816,58 +3451,54 @@
     <w:p>
       <w:pPr>
         <w:rPr>
-          <w:b/>
-          <w:bCs/>
           <w:sz w:val="32"/>
           <w:szCs w:val="32"/>
         </w:rPr>
       </w:pPr>
-      <w:r>
-        <w:rPr>
-          <w:b/>
-          <w:bCs/>
+    </w:p>
+    <w:p>
+      <w:pPr>
+        <w:rPr>
           <w:sz w:val="32"/>
           <w:szCs w:val="32"/>
         </w:rPr>
-        <w:t>1</w:t>
-      </w:r>
-      <w:r>
-        <w:rPr>
-          <w:b/>
-          <w:bCs/>
+      </w:pPr>
+    </w:p>
+    <w:p>
+      <w:pPr>
+        <w:rPr>
           <w:sz w:val="32"/>
           <w:szCs w:val="32"/>
         </w:rPr>
-        <w:t>.</w:t>
-      </w:r>
-      <w:r>
-        <w:rPr>
-          <w:b/>
-          <w:bCs/>
+      </w:pPr>
+    </w:p>
+    <w:p>
+      <w:pPr>
+        <w:rPr>
           <w:sz w:val="32"/>
           <w:szCs w:val="32"/>
         </w:rPr>
-        <w:t>4</w:t>
-      </w:r>
-      <w:r>
+      </w:pPr>
+    </w:p>
+    <w:p>
+      <w:pPr>
         <w:rPr>
           <w:b/>
           <w:bCs/>
           <w:sz w:val="32"/>
           <w:szCs w:val="32"/>
         </w:rPr>
-        <w:t xml:space="preserve"> – Goals and Objectives</w:t>
-      </w:r>
-    </w:p>
-    <w:p>
-      <w:pPr>
+      </w:pPr>
+      <w:r>
         <w:rPr>
           <w:b/>
           <w:bCs/>
           <w:sz w:val="32"/>
           <w:szCs w:val="32"/>
         </w:rPr>
-      </w:pPr>
+        <w:lastRenderedPageBreak/>
+        <w:t>1</w:t>
+      </w:r>
       <w:r>
         <w:rPr>
           <w:b/>
@@ -3875,7 +3506,7 @@
           <w:sz w:val="32"/>
           <w:szCs w:val="32"/>
         </w:rPr>
-        <w:t>1</w:t>
+        <w:t>.</w:t>
       </w:r>
       <w:r>
         <w:rPr>
@@ -3884,7 +3515,7 @@
           <w:sz w:val="32"/>
           <w:szCs w:val="32"/>
         </w:rPr>
-        <w:t>.</w:t>
+        <w:t>4</w:t>
       </w:r>
       <w:r>
         <w:rPr>
@@ -3893,7 +3524,7 @@
           <w:sz w:val="32"/>
           <w:szCs w:val="32"/>
         </w:rPr>
-        <w:t>5</w:t>
+        <w:t xml:space="preserve"> – </w:t>
       </w:r>
       <w:r>
         <w:rPr>
@@ -3902,6 +3533,212 @@
           <w:sz w:val="32"/>
           <w:szCs w:val="32"/>
         </w:rPr>
+        <w:t>Aims</w:t>
+      </w:r>
+      <w:r>
+        <w:rPr>
+          <w:b/>
+          <w:bCs/>
+          <w:sz w:val="32"/>
+          <w:szCs w:val="32"/>
+        </w:rPr>
+        <w:t xml:space="preserve"> and Objectives</w:t>
+      </w:r>
+    </w:p>
+    <w:p>
+      <w:r>
+        <w:t xml:space="preserve">AIMS: </w:t>
+      </w:r>
+    </w:p>
+    <w:p>
+      <w:pPr>
+        <w:pStyle w:val="ListParagraph"/>
+        <w:numPr>
+          <w:ilvl w:val="0"/>
+          <w:numId w:val="4"/>
+        </w:numPr>
+      </w:pPr>
+      <w:r>
+        <w:t>To develop a platform independent app to gamify photography via the use of challenges.</w:t>
+      </w:r>
+    </w:p>
+    <w:p>
+      <w:pPr>
+        <w:pStyle w:val="ListParagraph"/>
+        <w:numPr>
+          <w:ilvl w:val="0"/>
+          <w:numId w:val="4"/>
+        </w:numPr>
+      </w:pPr>
+      <w:r>
+        <w:t xml:space="preserve">To minimise </w:t>
+      </w:r>
+      <w:r>
+        <w:t>burn out amongst photographers using these challenges to engage them with the app and their hobby.</w:t>
+      </w:r>
+    </w:p>
+    <w:p>
+      <w:pPr>
+        <w:pStyle w:val="ListParagraph"/>
+        <w:numPr>
+          <w:ilvl w:val="0"/>
+          <w:numId w:val="4"/>
+        </w:numPr>
+      </w:pPr>
+      <w:r>
+        <w:t>To educate the users of the app by providing information about the camera settings used to achieve the resulting photo.</w:t>
+      </w:r>
+    </w:p>
+    <w:p>
+      <w:r>
+        <w:t>OBJECTIVES:</w:t>
+      </w:r>
+    </w:p>
+    <w:p>
+      <w:pPr>
+        <w:pStyle w:val="ListParagraph"/>
+        <w:numPr>
+          <w:ilvl w:val="0"/>
+          <w:numId w:val="5"/>
+        </w:numPr>
+      </w:pPr>
+      <w:r>
+        <w:t>Research gamification benefits and drawbacks, and other times it has been used in the photography field.</w:t>
+      </w:r>
+    </w:p>
+    <w:p>
+      <w:pPr>
+        <w:pStyle w:val="ListParagraph"/>
+        <w:numPr>
+          <w:ilvl w:val="0"/>
+          <w:numId w:val="5"/>
+        </w:numPr>
+      </w:pPr>
+      <w:r>
+        <w:t>Research React Native in comparison to Progressive Web Apps (PWAs)</w:t>
+      </w:r>
+      <w:r>
+        <w:t>.</w:t>
+      </w:r>
+    </w:p>
+    <w:p>
+      <w:pPr>
+        <w:pStyle w:val="ListParagraph"/>
+        <w:numPr>
+          <w:ilvl w:val="0"/>
+          <w:numId w:val="5"/>
+        </w:numPr>
+      </w:pPr>
+      <w:r>
+        <w:t>Research data storage solutions MYSQL vs NOSQL</w:t>
+      </w:r>
+      <w:r>
+        <w:t>.</w:t>
+      </w:r>
+    </w:p>
+    <w:p>
+      <w:pPr>
+        <w:pStyle w:val="ListParagraph"/>
+        <w:numPr>
+          <w:ilvl w:val="0"/>
+          <w:numId w:val="5"/>
+        </w:numPr>
+      </w:pPr>
+      <w:r>
+        <w:t>Design and develop the database schema.</w:t>
+      </w:r>
+    </w:p>
+    <w:p>
+      <w:pPr>
+        <w:pStyle w:val="ListParagraph"/>
+        <w:numPr>
+          <w:ilvl w:val="0"/>
+          <w:numId w:val="5"/>
+        </w:numPr>
+      </w:pPr>
+      <w:r>
+        <w:t>Design and develop the Python Flask API.</w:t>
+      </w:r>
+    </w:p>
+    <w:p>
+      <w:pPr>
+        <w:pStyle w:val="ListParagraph"/>
+        <w:numPr>
+          <w:ilvl w:val="0"/>
+          <w:numId w:val="5"/>
+        </w:numPr>
+      </w:pPr>
+      <w:r>
+        <w:t>Design and develop the front-end client as either a React Native app or PWA.</w:t>
+      </w:r>
+    </w:p>
+    <w:p>
+      <w:pPr>
+        <w:pStyle w:val="ListParagraph"/>
+        <w:numPr>
+          <w:ilvl w:val="0"/>
+          <w:numId w:val="5"/>
+        </w:numPr>
+      </w:pPr>
+      <w:r>
+        <w:t>Test the system from both a technical and user perspective.</w:t>
+      </w:r>
+    </w:p>
+    <w:p>
+      <w:pPr>
+        <w:pStyle w:val="ListParagraph"/>
+        <w:numPr>
+          <w:ilvl w:val="0"/>
+          <w:numId w:val="5"/>
+        </w:numPr>
+      </w:pPr>
+      <w:r>
+        <w:t>Produce a report to summarise findings, research, implementation, and testing stages of development.</w:t>
+      </w:r>
+    </w:p>
+    <w:p>
+      <w:pPr>
+        <w:rPr>
+          <w:b/>
+          <w:bCs/>
+          <w:sz w:val="32"/>
+          <w:szCs w:val="32"/>
+        </w:rPr>
+      </w:pPr>
+      <w:r>
+        <w:rPr>
+          <w:b/>
+          <w:bCs/>
+          <w:sz w:val="32"/>
+          <w:szCs w:val="32"/>
+        </w:rPr>
+        <w:t>1</w:t>
+      </w:r>
+      <w:r>
+        <w:rPr>
+          <w:b/>
+          <w:bCs/>
+          <w:sz w:val="32"/>
+          <w:szCs w:val="32"/>
+        </w:rPr>
+        <w:t>.</w:t>
+      </w:r>
+      <w:r>
+        <w:rPr>
+          <w:b/>
+          <w:bCs/>
+          <w:sz w:val="32"/>
+          <w:szCs w:val="32"/>
+        </w:rPr>
+        <w:t>5</w:t>
+      </w:r>
+      <w:r>
+        <w:rPr>
+          <w:b/>
+          <w:bCs/>
+          <w:sz w:val="32"/>
+          <w:szCs w:val="32"/>
+        </w:rPr>
         <w:t xml:space="preserve"> – Potential ethical and legal issues</w:t>
       </w:r>
     </w:p>
@@ -3915,17 +3752,47 @@
         <w:rPr>
           <w:rFonts w:cstheme="minorHAnsi"/>
         </w:rPr>
-        <w:t>I will be handling</w:t>
+        <w:t>The system will</w:t>
       </w:r>
       <w:r>
         <w:rPr>
           <w:rFonts w:cstheme="minorHAnsi"/>
         </w:rPr>
-        <w:t xml:space="preserve"> user data therefore I will need to ensure I conform to the General Data Protection Regulation (</w:t>
+        <w:t xml:space="preserve"> </w:t>
       </w:r>
       <w:r>
         <w:rPr>
           <w:rFonts w:cstheme="minorHAnsi"/>
+        </w:rPr>
+        <w:t>hand</w:t>
+      </w:r>
+      <w:r>
+        <w:rPr>
+          <w:rFonts w:cstheme="minorHAnsi"/>
+        </w:rPr>
+        <w:t>le</w:t>
+      </w:r>
+      <w:r>
+        <w:rPr>
+          <w:rFonts w:cstheme="minorHAnsi"/>
+        </w:rPr>
+        <w:t xml:space="preserve"> user data therefore </w:t>
+      </w:r>
+      <w:r>
+        <w:rPr>
+          <w:rFonts w:cstheme="minorHAnsi"/>
+        </w:rPr>
+        <w:t>it</w:t>
+      </w:r>
+      <w:r>
+        <w:rPr>
+          <w:rFonts w:cstheme="minorHAnsi"/>
+        </w:rPr>
+        <w:t xml:space="preserve"> will need to conform to the General Data Protection Regulation (</w:t>
+      </w:r>
+      <w:r>
+        <w:rPr>
+          <w:rFonts w:cstheme="minorHAnsi"/>
           <w:b/>
           <w:bCs/>
         </w:rPr>
@@ -3935,32 +3802,71 @@
         <w:rPr>
           <w:rFonts w:cstheme="minorHAnsi"/>
         </w:rPr>
-        <w:t>). I do not intend on storing user passwords in the database as I feel it will be more beneficial for the user to log in via an existing account they have on another platform. This will be achieved via OAuth2.</w:t>
-      </w:r>
-    </w:p>
-    <w:p>
-      <w:pPr>
-        <w:rPr>
-          <w:b/>
-          <w:bCs/>
-          <w:sz w:val="44"/>
-          <w:szCs w:val="44"/>
-        </w:rPr>
-      </w:pPr>
-      <w:r>
-        <w:rPr>
-          <w:b/>
-          <w:bCs/>
-          <w:sz w:val="44"/>
-          <w:szCs w:val="44"/>
-        </w:rPr>
-        <w:lastRenderedPageBreak/>
+        <w:t xml:space="preserve">). </w:t>
+      </w:r>
+      <w:r>
+        <w:rPr>
+          <w:rFonts w:cstheme="minorHAnsi"/>
+        </w:rPr>
+        <w:t xml:space="preserve">There is no intent to </w:t>
+      </w:r>
+      <w:r>
+        <w:rPr>
+          <w:rFonts w:cstheme="minorHAnsi"/>
+        </w:rPr>
+        <w:t>stor</w:t>
+      </w:r>
+      <w:r>
+        <w:rPr>
+          <w:rFonts w:cstheme="minorHAnsi"/>
+        </w:rPr>
+        <w:t>e</w:t>
+      </w:r>
+      <w:r>
+        <w:rPr>
+          <w:rFonts w:cstheme="minorHAnsi"/>
+        </w:rPr>
+        <w:t xml:space="preserve"> user passwords in the database </w:t>
+      </w:r>
+      <w:r>
+        <w:rPr>
+          <w:rFonts w:cstheme="minorHAnsi"/>
+        </w:rPr>
+        <w:t xml:space="preserve">as </w:t>
+      </w:r>
+      <w:r>
+        <w:rPr>
+          <w:rFonts w:cstheme="minorHAnsi"/>
+        </w:rPr>
+        <w:t>it will be more beneficial for the user to log in via an existing account they have on another platform. This will be achieved via OAuth2.</w:t>
+      </w:r>
+    </w:p>
+    <w:p>
+      <w:pPr>
+        <w:pStyle w:val="Heading1"/>
+        <w:rPr>
+          <w:b/>
+          <w:bCs/>
+          <w:color w:val="auto"/>
+          <w:sz w:val="44"/>
+          <w:szCs w:val="44"/>
+        </w:rPr>
+      </w:pPr>
+      <w:r>
+        <w:rPr>
+          <w:b/>
+          <w:bCs/>
+          <w:color w:val="auto"/>
+          <w:sz w:val="44"/>
+          <w:szCs w:val="44"/>
+        </w:rPr>
         <w:t>2</w:t>
       </w:r>
       <w:r>
         <w:rPr>
           <w:b/>
           <w:bCs/>
+          <w:color w:val="auto"/>
           <w:sz w:val="44"/>
           <w:szCs w:val="44"/>
         </w:rPr>
@@ -3979,17 +3885,20 @@
     </w:p>
     <w:p>
       <w:pPr>
-        <w:rPr>
-          <w:b/>
-          <w:bCs/>
-          <w:sz w:val="44"/>
-          <w:szCs w:val="44"/>
-        </w:rPr>
-      </w:pPr>
-      <w:r>
-        <w:rPr>
-          <w:b/>
-          <w:bCs/>
+        <w:pStyle w:val="Heading1"/>
+        <w:rPr>
+          <w:b/>
+          <w:bCs/>
+          <w:color w:val="auto"/>
+          <w:sz w:val="44"/>
+          <w:szCs w:val="44"/>
+        </w:rPr>
+      </w:pPr>
+      <w:r>
+        <w:rPr>
+          <w:b/>
+          <w:bCs/>
+          <w:color w:val="auto"/>
           <w:sz w:val="44"/>
           <w:szCs w:val="44"/>
         </w:rPr>
@@ -3999,6 +3908,7 @@
         <w:rPr>
           <w:b/>
           <w:bCs/>
+          <w:color w:val="auto"/>
           <w:sz w:val="44"/>
           <w:szCs w:val="44"/>
         </w:rPr>
@@ -4017,17 +3927,20 @@
     </w:p>
     <w:p>
       <w:pPr>
-        <w:rPr>
-          <w:b/>
-          <w:bCs/>
-          <w:sz w:val="44"/>
-          <w:szCs w:val="44"/>
-        </w:rPr>
-      </w:pPr>
-      <w:r>
-        <w:rPr>
-          <w:b/>
-          <w:bCs/>
+        <w:pStyle w:val="Heading1"/>
+        <w:rPr>
+          <w:b/>
+          <w:bCs/>
+          <w:color w:val="auto"/>
+          <w:sz w:val="44"/>
+          <w:szCs w:val="44"/>
+        </w:rPr>
+      </w:pPr>
+      <w:r>
+        <w:rPr>
+          <w:b/>
+          <w:bCs/>
+          <w:color w:val="auto"/>
           <w:sz w:val="44"/>
           <w:szCs w:val="44"/>
         </w:rPr>
@@ -4037,6 +3950,7 @@
         <w:rPr>
           <w:b/>
           <w:bCs/>
+          <w:color w:val="auto"/>
           <w:sz w:val="44"/>
           <w:szCs w:val="44"/>
         </w:rPr>
@@ -4062,10 +3976,43 @@
           <w:szCs w:val="44"/>
         </w:rPr>
       </w:pPr>
-      <w:r>
-        <w:rPr>
-          <w:b/>
-          <w:bCs/>
+    </w:p>
+    <w:p>
+      <w:pPr>
+        <w:rPr>
+          <w:b/>
+          <w:bCs/>
+          <w:sz w:val="44"/>
+          <w:szCs w:val="44"/>
+        </w:rPr>
+      </w:pPr>
+    </w:p>
+    <w:p>
+      <w:pPr>
+        <w:rPr>
+          <w:b/>
+          <w:bCs/>
+          <w:sz w:val="44"/>
+          <w:szCs w:val="44"/>
+        </w:rPr>
+      </w:pPr>
+    </w:p>
+    <w:p>
+      <w:pPr>
+        <w:pStyle w:val="Heading1"/>
+        <w:rPr>
+          <w:b/>
+          <w:bCs/>
+          <w:color w:val="auto"/>
+          <w:sz w:val="44"/>
+          <w:szCs w:val="44"/>
+        </w:rPr>
+      </w:pPr>
+      <w:r>
+        <w:rPr>
+          <w:b/>
+          <w:bCs/>
+          <w:color w:val="auto"/>
           <w:sz w:val="44"/>
           <w:szCs w:val="44"/>
         </w:rPr>
@@ -4075,6 +4022,7 @@
         <w:rPr>
           <w:b/>
           <w:bCs/>
+          <w:color w:val="auto"/>
           <w:sz w:val="44"/>
           <w:szCs w:val="44"/>
         </w:rPr>
@@ -4165,7 +4113,6 @@
           <w:sz w:val="44"/>
           <w:szCs w:val="44"/>
         </w:rPr>
-        <w:lastRenderedPageBreak/>
         <w:drawing>
           <wp:inline distT="0" distB="0" distL="0" distR="0" wp14:anchorId="6EC57692" wp14:editId="01F937F8">
             <wp:extent cx="5728970" cy="4704080"/>
@@ -4229,6 +4176,80 @@
         <w:rPr>
           <w:b/>
           <w:bCs/>
+          <w:noProof/>
+          <w:sz w:val="44"/>
+          <w:szCs w:val="44"/>
+        </w:rPr>
+        <w:lastRenderedPageBreak/>
+        <w:drawing>
+          <wp:inline distT="0" distB="0" distL="0" distR="0" wp14:anchorId="04EA0EF7" wp14:editId="72C03D7A">
+            <wp:extent cx="5728970" cy="3734450"/>
+            <wp:effectExtent l="0" t="0" r="0" b="0"/>
+            <wp:docPr id="9" name="Picture 9"/>
+            <wp:cNvGraphicFramePr>
+              <a:graphicFrameLocks xmlns:a="http://schemas.openxmlformats.org/drawingml/2006/main" noChangeAspect="1"/>
+            </wp:cNvGraphicFramePr>
+            <a:graphic xmlns:a="http://schemas.openxmlformats.org/drawingml/2006/main">
+              <a:graphicData uri="http://schemas.openxmlformats.org/drawingml/2006/picture">
+                <pic:pic xmlns:pic="http://schemas.openxmlformats.org/drawingml/2006/picture">
+                  <pic:nvPicPr>
+                    <pic:cNvPr id="0" name="Picture 2"/>
+                    <pic:cNvPicPr>
+                      <a:picLocks noChangeAspect="1" noChangeArrowheads="1"/>
+                    </pic:cNvPicPr>
+                  </pic:nvPicPr>
+                  <pic:blipFill rotWithShape="1">
+                    <a:blip r:embed="rId12" cstate="print">
+                      <a:extLst>
+                        <a:ext uri="{28A0092B-C50C-407E-A947-70E740481C1C}">
+                          <a14:useLocalDpi xmlns:a14="http://schemas.microsoft.com/office/drawing/2010/main" val="0"/>
+                        </a:ext>
+                      </a:extLst>
+                    </a:blip>
+                    <a:srcRect t="10555"/>
+                    <a:stretch/>
+                  </pic:blipFill>
+                  <pic:spPr bwMode="auto">
+                    <a:xfrm>
+                      <a:off x="0" y="0"/>
+                      <a:ext cx="5728970" cy="3734450"/>
+                    </a:xfrm>
+                    <a:prstGeom prst="rect">
+                      <a:avLst/>
+                    </a:prstGeom>
+                    <a:noFill/>
+                    <a:ln>
+                      <a:noFill/>
+                    </a:ln>
+                    <a:extLst>
+                      <a:ext uri="{53640926-AAD7-44D8-BBD7-CCE9431645EC}">
+                        <a14:shadowObscured xmlns:a14="http://schemas.microsoft.com/office/drawing/2010/main"/>
+                      </a:ext>
+                    </a:extLst>
+                  </pic:spPr>
+                </pic:pic>
+              </a:graphicData>
+            </a:graphic>
+          </wp:inline>
+        </w:drawing>
+      </w:r>
+    </w:p>
+    <w:p>
+      <w:pPr>
+        <w:pStyle w:val="Heading1"/>
+        <w:rPr>
+          <w:b/>
+          <w:bCs/>
+          <w:color w:val="auto"/>
+          <w:sz w:val="44"/>
+          <w:szCs w:val="44"/>
+        </w:rPr>
+      </w:pPr>
+      <w:r>
+        <w:rPr>
+          <w:b/>
+          <w:bCs/>
+          <w:color w:val="auto"/>
           <w:sz w:val="44"/>
           <w:szCs w:val="44"/>
         </w:rPr>
@@ -4238,6 +4259,7 @@
         <w:rPr>
           <w:b/>
           <w:bCs/>
+          <w:color w:val="auto"/>
           <w:sz w:val="44"/>
           <w:szCs w:val="44"/>
         </w:rPr>
@@ -4256,17 +4278,20 @@
     </w:p>
     <w:p>
       <w:pPr>
-        <w:rPr>
-          <w:b/>
-          <w:bCs/>
-          <w:sz w:val="44"/>
-          <w:szCs w:val="44"/>
-        </w:rPr>
-      </w:pPr>
-      <w:r>
-        <w:rPr>
-          <w:b/>
-          <w:bCs/>
+        <w:pStyle w:val="Heading1"/>
+        <w:rPr>
+          <w:b/>
+          <w:bCs/>
+          <w:color w:val="auto"/>
+          <w:sz w:val="44"/>
+          <w:szCs w:val="44"/>
+        </w:rPr>
+      </w:pPr>
+      <w:r>
+        <w:rPr>
+          <w:b/>
+          <w:bCs/>
+          <w:color w:val="auto"/>
           <w:sz w:val="44"/>
           <w:szCs w:val="44"/>
         </w:rPr>
@@ -4276,6 +4301,7 @@
         <w:rPr>
           <w:b/>
           <w:bCs/>
+          <w:color w:val="auto"/>
           <w:sz w:val="44"/>
           <w:szCs w:val="44"/>
         </w:rPr>
@@ -4294,17 +4320,20 @@
     </w:p>
     <w:p>
       <w:pPr>
-        <w:rPr>
-          <w:b/>
-          <w:bCs/>
-          <w:sz w:val="44"/>
-          <w:szCs w:val="44"/>
-        </w:rPr>
-      </w:pPr>
-      <w:r>
-        <w:rPr>
-          <w:b/>
-          <w:bCs/>
+        <w:pStyle w:val="Heading1"/>
+        <w:rPr>
+          <w:b/>
+          <w:bCs/>
+          <w:color w:val="auto"/>
+          <w:sz w:val="44"/>
+          <w:szCs w:val="44"/>
+        </w:rPr>
+      </w:pPr>
+      <w:r>
+        <w:rPr>
+          <w:b/>
+          <w:bCs/>
+          <w:color w:val="auto"/>
           <w:sz w:val="44"/>
           <w:szCs w:val="44"/>
         </w:rPr>
@@ -4314,6 +4343,7 @@
         <w:rPr>
           <w:b/>
           <w:bCs/>
+          <w:color w:val="auto"/>
           <w:sz w:val="44"/>
           <w:szCs w:val="44"/>
         </w:rPr>
@@ -4332,17 +4362,20 @@
     </w:p>
     <w:p>
       <w:pPr>
-        <w:rPr>
-          <w:b/>
-          <w:bCs/>
-          <w:sz w:val="44"/>
-          <w:szCs w:val="44"/>
-        </w:rPr>
-      </w:pPr>
-      <w:r>
-        <w:rPr>
-          <w:b/>
-          <w:bCs/>
+        <w:pStyle w:val="Heading1"/>
+        <w:rPr>
+          <w:b/>
+          <w:bCs/>
+          <w:color w:val="auto"/>
+          <w:sz w:val="44"/>
+          <w:szCs w:val="44"/>
+        </w:rPr>
+      </w:pPr>
+      <w:r>
+        <w:rPr>
+          <w:b/>
+          <w:bCs/>
+          <w:color w:val="auto"/>
           <w:sz w:val="44"/>
           <w:szCs w:val="44"/>
         </w:rPr>
@@ -4352,6 +4385,7 @@
         <w:rPr>
           <w:b/>
           <w:bCs/>
+          <w:color w:val="auto"/>
           <w:sz w:val="44"/>
           <w:szCs w:val="44"/>
         </w:rPr>
@@ -4370,27 +4404,30 @@
     </w:p>
     <w:p>
       <w:pPr>
-        <w:rPr>
-          <w:b/>
-          <w:bCs/>
-          <w:sz w:val="44"/>
-          <w:szCs w:val="44"/>
-        </w:rPr>
-      </w:pPr>
-      <w:r>
-        <w:rPr>
-          <w:b/>
-          <w:bCs/>
-          <w:sz w:val="44"/>
-          <w:szCs w:val="44"/>
-        </w:rPr>
-        <w:lastRenderedPageBreak/>
+        <w:pStyle w:val="Heading1"/>
+        <w:rPr>
+          <w:b/>
+          <w:bCs/>
+          <w:color w:val="auto"/>
+          <w:sz w:val="44"/>
+          <w:szCs w:val="44"/>
+        </w:rPr>
+      </w:pPr>
+      <w:r>
+        <w:rPr>
+          <w:b/>
+          <w:bCs/>
+          <w:color w:val="auto"/>
+          <w:sz w:val="44"/>
+          <w:szCs w:val="44"/>
+        </w:rPr>
         <w:t>1</w:t>
       </w:r>
       <w:r>
         <w:rPr>
           <w:b/>
           <w:bCs/>
+          <w:color w:val="auto"/>
           <w:sz w:val="44"/>
           <w:szCs w:val="44"/>
         </w:rPr>
@@ -4400,6 +4437,7 @@
         <w:rPr>
           <w:b/>
           <w:bCs/>
+          <w:color w:val="auto"/>
           <w:sz w:val="44"/>
           <w:szCs w:val="44"/>
         </w:rPr>
@@ -4409,6 +4447,7 @@
         <w:rPr>
           <w:b/>
           <w:bCs/>
+          <w:color w:val="auto"/>
           <w:sz w:val="44"/>
           <w:szCs w:val="44"/>
         </w:rPr>
@@ -4418,6 +4457,7 @@
         <w:rPr>
           <w:b/>
           <w:bCs/>
+          <w:color w:val="auto"/>
           <w:sz w:val="44"/>
           <w:szCs w:val="44"/>
         </w:rPr>
@@ -4435,7 +4475,7 @@
       </w:pPr>
     </w:p>
     <w:sectPr>
-      <w:footerReference w:type="default" r:id="rId12"/>
+      <w:footerReference w:type="default" r:id="rId13"/>
       <w:pgSz w:w="11906" w:h="16838"/>
       <w:pgMar w:top="1440" w:right="1440" w:bottom="1440" w:left="1440" w:header="708" w:footer="708" w:gutter="0"/>
       <w:cols w:space="708"/>
@@ -4475,7 +4515,7 @@
 <w:ftr xmlns:wpc="http://schemas.microsoft.com/office/word/2010/wordprocessingCanvas" xmlns:cx="http://schemas.microsoft.com/office/drawing/2014/chartex" xmlns:cx1="http://schemas.microsoft.com/office/drawing/2015/9/8/chartex" xmlns:cx2="http://schemas.microsoft.com/office/drawing/2015/10/21/chartex" xmlns:cx3="http://schemas.microsoft.com/office/drawing/2016/5/9/chartex" xmlns:cx4="http://schemas.microsoft.com/office/drawing/2016/5/10/chartex" xmlns:cx5="http://schemas.microsoft.com/office/drawing/2016/5/11/chartex" xmlns:cx6="http://schemas.microsoft.com/office/drawing/2016/5/12/chartex" xmlns:cx7="http://schemas.microsoft.com/office/drawing/2016/5/13/chartex" xmlns:cx8="http://schemas.microsoft.com/office/drawing/2016/5/14/chartex" xmlns:mc="http://schemas.openxmlformats.org/markup-compatibility/2006" xmlns:aink="http://schemas.microsoft.com/office/drawing/2016/ink" xmlns:am3d="http://schemas.microsoft.com/office/drawing/2017/model3d" xmlns:o="urn:schemas-microsoft-com:office:office" xmlns:r="http://schemas.openxmlformats.org/officeDocument/2006/relationships" xmlns:m="http://schemas.openxmlformats.org/officeDocument/2006/math" xmlns:v="urn:schemas-microsoft-com:vml" xmlns:wp14="http://schemas.microsoft.com/office/word/2010/wordprocessingDrawing" xmlns:wp="http://schemas.openxmlformats.org/drawingml/2006/wordprocessingDrawing" xmlns:w10="urn:schemas-microsoft-com:office:word" xmlns:w="http://schemas.openxmlformats.org/wordprocessingml/2006/main" xmlns:w14="http://schemas.microsoft.com/office/word/2010/wordml" xmlns:w15="http://schemas.microsoft.com/office/word/2012/wordml" xmlns:w16cex="http://schemas.microsoft.com/office/word/2018/wordml/cex" xmlns:w16cid="http://schemas.microsoft.com/office/word/2016/wordml/cid" xmlns:w16="http://schemas.microsoft.com/office/word/2018/wordml" xmlns:w16sdtdh="http://schemas.microsoft.com/office/word/2020/wordml/sdtdatahash" xmlns:w16se="http://schemas.microsoft.com/office/word/2015/wordml/symex" xmlns:wpg="http://schemas.microsoft.com/office/word/2010/wordprocessingGroup" xmlns:wpi="http://schemas.microsoft.com/office/word/2010/wordprocessingInk" xmlns:wne="http://schemas.microsoft.com/office/word/2006/wordml" xmlns:wps="http://schemas.microsoft.com/office/word/2010/wordprocessingShape" mc:Ignorable="w14 w15 w16se w16cid w16 w16cex w16sdtdh wp14">
   <w:sdt>
     <w:sdtPr>
-      <w:id w:val="-1031959225"/>
+      <w:id w:val="-1900969784"/>
       <w:docPartObj>
         <w:docPartGallery w:val="Page Numbers (Bottom of Page)"/>
         <w:docPartUnique/>
@@ -4483,19 +4523,23 @@
     </w:sdtPr>
     <w:sdtEndPr>
       <w:rPr>
-        <w:color w:val="7F7F7F" w:themeColor="background1" w:themeShade="7F"/>
-        <w:spacing w:val="60"/>
+        <w:noProof/>
       </w:rPr>
     </w:sdtEndPr>
     <w:sdtContent>
       <w:p>
         <w:pPr>
           <w:pStyle w:val="Footer"/>
-          <w:pBdr>
-            <w:top w:val="single" w:sz="4" w:space="1" w:color="D9D9D9" w:themeColor="background1" w:themeShade="D9"/>
-          </w:pBdr>
-          <w:jc w:val="right"/>
         </w:pPr>
+        <w:r>
+          <w:t>JACOB ALLEN | 19003931</w:t>
+        </w:r>
+        <w:r>
+          <w:tab/>
+        </w:r>
+        <w:r>
+          <w:tab/>
+        </w:r>
         <w:r>
           <w:fldChar w:fldCharType="begin"/>
         </w:r>
@@ -4517,16 +4561,6 @@
           </w:rPr>
           <w:fldChar w:fldCharType="end"/>
         </w:r>
-        <w:r>
-          <w:t xml:space="preserve"> | </w:t>
-        </w:r>
-        <w:r>
-          <w:rPr>
-            <w:color w:val="7F7F7F" w:themeColor="background1" w:themeShade="7F"/>
-            <w:spacing w:val="60"/>
-          </w:rPr>
-          <w:t>Page</w:t>
-        </w:r>
       </w:p>
     </w:sdtContent>
   </w:sdt>
@@ -4880,6 +4914,184 @@
       </w:pPr>
     </w:lvl>
   </w:abstractNum>
+  <w:abstractNum w:abstractNumId="3" w15:restartNumberingAfterBreak="0">
+    <w:nsid w:val="69D96A76"/>
+    <w:multiLevelType w:val="hybridMultilevel"/>
+    <w:tmpl w:val="EF122834"/>
+    <w:lvl w:ilvl="0" w:tplc="D1C64802">
+      <w:start w:val="1"/>
+      <w:numFmt w:val="decimal"/>
+      <w:lvlText w:val="%1."/>
+      <w:lvlJc w:val="left"/>
+      <w:pPr>
+        <w:ind w:left="1080" w:hanging="360"/>
+      </w:pPr>
+      <w:rPr>
+        <w:rFonts w:hint="default"/>
+      </w:rPr>
+    </w:lvl>
+    <w:lvl w:ilvl="1" w:tplc="08090019" w:tentative="1">
+      <w:start w:val="1"/>
+      <w:numFmt w:val="lowerLetter"/>
+      <w:lvlText w:val="%2."/>
+      <w:lvlJc w:val="left"/>
+      <w:pPr>
+        <w:ind w:left="1800" w:hanging="360"/>
+      </w:pPr>
+    </w:lvl>
+    <w:lvl w:ilvl="2" w:tplc="0809001B" w:tentative="1">
+      <w:start w:val="1"/>
+      <w:numFmt w:val="lowerRoman"/>
+      <w:lvlText w:val="%3."/>
+      <w:lvlJc w:val="right"/>
+      <w:pPr>
+        <w:ind w:left="2520" w:hanging="180"/>
+      </w:pPr>
+    </w:lvl>
+    <w:lvl w:ilvl="3" w:tplc="0809000F" w:tentative="1">
+      <w:start w:val="1"/>
+      <w:numFmt w:val="decimal"/>
+      <w:lvlText w:val="%4."/>
+      <w:lvlJc w:val="left"/>
+      <w:pPr>
+        <w:ind w:left="3240" w:hanging="360"/>
+      </w:pPr>
+    </w:lvl>
+    <w:lvl w:ilvl="4" w:tplc="08090019" w:tentative="1">
+      <w:start w:val="1"/>
+      <w:numFmt w:val="lowerLetter"/>
+      <w:lvlText w:val="%5."/>
+      <w:lvlJc w:val="left"/>
+      <w:pPr>
+        <w:ind w:left="3960" w:hanging="360"/>
+      </w:pPr>
+    </w:lvl>
+    <w:lvl w:ilvl="5" w:tplc="0809001B" w:tentative="1">
+      <w:start w:val="1"/>
+      <w:numFmt w:val="lowerRoman"/>
+      <w:lvlText w:val="%6."/>
+      <w:lvlJc w:val="right"/>
+      <w:pPr>
+        <w:ind w:left="4680" w:hanging="180"/>
+      </w:pPr>
+    </w:lvl>
+    <w:lvl w:ilvl="6" w:tplc="0809000F" w:tentative="1">
+      <w:start w:val="1"/>
+      <w:numFmt w:val="decimal"/>
+      <w:lvlText w:val="%7."/>
+      <w:lvlJc w:val="left"/>
+      <w:pPr>
+        <w:ind w:left="5400" w:hanging="360"/>
+      </w:pPr>
+    </w:lvl>
+    <w:lvl w:ilvl="7" w:tplc="08090019" w:tentative="1">
+      <w:start w:val="1"/>
+      <w:numFmt w:val="lowerLetter"/>
+      <w:lvlText w:val="%8."/>
+      <w:lvlJc w:val="left"/>
+      <w:pPr>
+        <w:ind w:left="6120" w:hanging="360"/>
+      </w:pPr>
+    </w:lvl>
+    <w:lvl w:ilvl="8" w:tplc="0809001B" w:tentative="1">
+      <w:start w:val="1"/>
+      <w:numFmt w:val="lowerRoman"/>
+      <w:lvlText w:val="%9."/>
+      <w:lvlJc w:val="right"/>
+      <w:pPr>
+        <w:ind w:left="6840" w:hanging="180"/>
+      </w:pPr>
+    </w:lvl>
+  </w:abstractNum>
+  <w:abstractNum w:abstractNumId="4" w15:restartNumberingAfterBreak="0">
+    <w:nsid w:val="7B1B06C9"/>
+    <w:multiLevelType w:val="hybridMultilevel"/>
+    <w:tmpl w:val="CD221BBE"/>
+    <w:lvl w:ilvl="0" w:tplc="B784C608">
+      <w:start w:val="1"/>
+      <w:numFmt w:val="decimal"/>
+      <w:lvlText w:val="%1."/>
+      <w:lvlJc w:val="left"/>
+      <w:pPr>
+        <w:ind w:left="1080" w:hanging="360"/>
+      </w:pPr>
+      <w:rPr>
+        <w:rFonts w:hint="default"/>
+      </w:rPr>
+    </w:lvl>
+    <w:lvl w:ilvl="1" w:tplc="08090019" w:tentative="1">
+      <w:start w:val="1"/>
+      <w:numFmt w:val="lowerLetter"/>
+      <w:lvlText w:val="%2."/>
+      <w:lvlJc w:val="left"/>
+      <w:pPr>
+        <w:ind w:left="1800" w:hanging="360"/>
+      </w:pPr>
+    </w:lvl>
+    <w:lvl w:ilvl="2" w:tplc="0809001B" w:tentative="1">
+      <w:start w:val="1"/>
+      <w:numFmt w:val="lowerRoman"/>
+      <w:lvlText w:val="%3."/>
+      <w:lvlJc w:val="right"/>
+      <w:pPr>
+        <w:ind w:left="2520" w:hanging="180"/>
+      </w:pPr>
+    </w:lvl>
+    <w:lvl w:ilvl="3" w:tplc="0809000F" w:tentative="1">
+      <w:start w:val="1"/>
+      <w:numFmt w:val="decimal"/>
+      <w:lvlText w:val="%4."/>
+      <w:lvlJc w:val="left"/>
+      <w:pPr>
+        <w:ind w:left="3240" w:hanging="360"/>
+      </w:pPr>
+    </w:lvl>
+    <w:lvl w:ilvl="4" w:tplc="08090019" w:tentative="1">
+      <w:start w:val="1"/>
+      <w:numFmt w:val="lowerLetter"/>
+      <w:lvlText w:val="%5."/>
+      <w:lvlJc w:val="left"/>
+      <w:pPr>
+        <w:ind w:left="3960" w:hanging="360"/>
+      </w:pPr>
+    </w:lvl>
+    <w:lvl w:ilvl="5" w:tplc="0809001B" w:tentative="1">
+      <w:start w:val="1"/>
+      <w:numFmt w:val="lowerRoman"/>
+      <w:lvlText w:val="%6."/>
+      <w:lvlJc w:val="right"/>
+      <w:pPr>
+        <w:ind w:left="4680" w:hanging="180"/>
+      </w:pPr>
+    </w:lvl>
+    <w:lvl w:ilvl="6" w:tplc="0809000F" w:tentative="1">
+      <w:start w:val="1"/>
+      <w:numFmt w:val="decimal"/>
+      <w:lvlText w:val="%7."/>
+      <w:lvlJc w:val="left"/>
+      <w:pPr>
+        <w:ind w:left="5400" w:hanging="360"/>
+      </w:pPr>
+    </w:lvl>
+    <w:lvl w:ilvl="7" w:tplc="08090019" w:tentative="1">
+      <w:start w:val="1"/>
+      <w:numFmt w:val="lowerLetter"/>
+      <w:lvlText w:val="%8."/>
+      <w:lvlJc w:val="left"/>
+      <w:pPr>
+        <w:ind w:left="6120" w:hanging="360"/>
+      </w:pPr>
+    </w:lvl>
+    <w:lvl w:ilvl="8" w:tplc="0809001B" w:tentative="1">
+      <w:start w:val="1"/>
+      <w:numFmt w:val="lowerRoman"/>
+      <w:lvlText w:val="%9."/>
+      <w:lvlJc w:val="right"/>
+      <w:pPr>
+        <w:ind w:left="6840" w:hanging="180"/>
+      </w:pPr>
+    </w:lvl>
+  </w:abstractNum>
   <w:num w:numId="1">
     <w:abstractNumId w:val="2"/>
   </w:num>
@@ -4888,6 +5100,12 @@
   </w:num>
   <w:num w:numId="3">
     <w:abstractNumId w:val="0"/>
+  </w:num>
+  <w:num w:numId="4">
+    <w:abstractNumId w:val="3"/>
+  </w:num>
+  <w:num w:numId="5">
+    <w:abstractNumId w:val="4"/>
   </w:num>
 </w:numbering>
 </file>
@@ -5291,6 +5509,27 @@
     <w:name w:val="Normal"/>
     <w:qFormat/>
   </w:style>
+  <w:style w:type="paragraph" w:styleId="Heading1">
+    <w:name w:val="heading 1"/>
+    <w:basedOn w:val="Normal"/>
+    <w:next w:val="Normal"/>
+    <w:link w:val="Heading1Char"/>
+    <w:uiPriority w:val="9"/>
+    <w:qFormat/>
+    <w:rsid w:val="00B5767D"/>
+    <w:pPr>
+      <w:keepNext/>
+      <w:keepLines/>
+      <w:spacing w:before="240" w:after="0"/>
+      <w:outlineLvl w:val="0"/>
+    </w:pPr>
+    <w:rPr>
+      <w:rFonts w:asciiTheme="majorHAnsi" w:eastAsiaTheme="majorEastAsia" w:hAnsiTheme="majorHAnsi" w:cstheme="majorBidi"/>
+      <w:color w:val="2F5496" w:themeColor="accent1" w:themeShade="BF"/>
+      <w:sz w:val="32"/>
+      <w:szCs w:val="32"/>
+    </w:rPr>
+  </w:style>
   <w:style w:type="character" w:default="1" w:styleId="DefaultParagraphFont">
     <w:name w:val="Default Paragraph Font"/>
     <w:uiPriority w:val="1"/>
@@ -5514,6 +5753,19 @@
         </w:tcBorders>
       </w:tcPr>
     </w:tblStylePr>
+  </w:style>
+  <w:style w:type="character" w:customStyle="1" w:styleId="Heading1Char">
+    <w:name w:val="Heading 1 Char"/>
+    <w:basedOn w:val="DefaultParagraphFont"/>
+    <w:link w:val="Heading1"/>
+    <w:uiPriority w:val="9"/>
+    <w:rsid w:val="00B5767D"/>
+    <w:rPr>
+      <w:rFonts w:asciiTheme="majorHAnsi" w:eastAsiaTheme="majorEastAsia" w:hAnsiTheme="majorHAnsi" w:cstheme="majorBidi"/>
+      <w:color w:val="2F5496" w:themeColor="accent1" w:themeShade="BF"/>
+      <w:sz w:val="32"/>
+      <w:szCs w:val="32"/>
+    </w:rPr>
   </w:style>
 </w:styles>
 </file>

</xml_diff>

<commit_message>
Added some initial Functional Requirements for the API
</commit_message>
<xml_diff>
--- a/Digital Sysytems Project Report.docx
+++ b/Digital Sysytems Project Report.docx
@@ -3920,6 +3920,1196 @@
         <w:rPr>
           <w:b/>
           <w:bCs/>
+          <w:sz w:val="32"/>
+          <w:szCs w:val="32"/>
+        </w:rPr>
+      </w:pPr>
+      <w:r>
+        <w:rPr>
+          <w:b/>
+          <w:bCs/>
+          <w:sz w:val="32"/>
+          <w:szCs w:val="32"/>
+        </w:rPr>
+        <w:t>3.1 Functional Requirements:</w:t>
+      </w:r>
+    </w:p>
+    <w:p>
+      <w:pPr>
+        <w:rPr>
+          <w:b/>
+          <w:bCs/>
+          <w:sz w:val="32"/>
+          <w:szCs w:val="32"/>
+        </w:rPr>
+      </w:pPr>
+      <w:r>
+        <w:rPr>
+          <w:b/>
+          <w:bCs/>
+          <w:sz w:val="32"/>
+          <w:szCs w:val="32"/>
+        </w:rPr>
+        <w:t>API:</w:t>
+      </w:r>
+    </w:p>
+    <w:tbl>
+      <w:tblPr>
+        <w:tblStyle w:val="TableGrid"/>
+        <w:tblW w:w="0" w:type="auto"/>
+        <w:tblLook w:val="04A0" w:firstRow="1" w:lastRow="0" w:firstColumn="1" w:lastColumn="0" w:noHBand="0" w:noVBand="1"/>
+      </w:tblPr>
+      <w:tblGrid>
+        <w:gridCol w:w="1271"/>
+        <w:gridCol w:w="6379"/>
+        <w:gridCol w:w="1366"/>
+      </w:tblGrid>
+      <w:tr>
+        <w:tc>
+          <w:tcPr>
+            <w:tcW w:w="1271" w:type="dxa"/>
+          </w:tcPr>
+          <w:p>
+            <w:pPr>
+              <w:jc w:val="center"/>
+              <w:rPr>
+                <w:b/>
+                <w:bCs/>
+                <w:sz w:val="28"/>
+                <w:szCs w:val="28"/>
+              </w:rPr>
+            </w:pPr>
+            <w:r>
+              <w:rPr>
+                <w:b/>
+                <w:bCs/>
+                <w:sz w:val="28"/>
+                <w:szCs w:val="28"/>
+              </w:rPr>
+              <w:t>ID</w:t>
+            </w:r>
+          </w:p>
+        </w:tc>
+        <w:tc>
+          <w:tcPr>
+            <w:tcW w:w="6379" w:type="dxa"/>
+          </w:tcPr>
+          <w:p>
+            <w:pPr>
+              <w:jc w:val="center"/>
+              <w:rPr>
+                <w:b/>
+                <w:bCs/>
+                <w:sz w:val="28"/>
+                <w:szCs w:val="28"/>
+              </w:rPr>
+            </w:pPr>
+            <w:r>
+              <w:rPr>
+                <w:b/>
+                <w:bCs/>
+                <w:sz w:val="28"/>
+                <w:szCs w:val="28"/>
+              </w:rPr>
+              <w:t>DESCRIPTION</w:t>
+            </w:r>
+          </w:p>
+        </w:tc>
+        <w:tc>
+          <w:tcPr>
+            <w:tcW w:w="1366" w:type="dxa"/>
+          </w:tcPr>
+          <w:p>
+            <w:pPr>
+              <w:jc w:val="center"/>
+              <w:rPr>
+                <w:b/>
+                <w:bCs/>
+                <w:sz w:val="28"/>
+                <w:szCs w:val="28"/>
+              </w:rPr>
+            </w:pPr>
+            <w:proofErr w:type="spellStart"/>
+            <w:r>
+              <w:rPr>
+                <w:b/>
+                <w:bCs/>
+                <w:sz w:val="28"/>
+                <w:szCs w:val="28"/>
+              </w:rPr>
+              <w:t>MoSCoW</w:t>
+            </w:r>
+            <w:proofErr w:type="spellEnd"/>
+          </w:p>
+        </w:tc>
+      </w:tr>
+      <w:tr>
+        <w:tc>
+          <w:tcPr>
+            <w:tcW w:w="1271" w:type="dxa"/>
+          </w:tcPr>
+          <w:p>
+            <w:r>
+              <w:t>FR1</w:t>
+            </w:r>
+          </w:p>
+        </w:tc>
+        <w:tc>
+          <w:tcPr>
+            <w:tcW w:w="6379" w:type="dxa"/>
+          </w:tcPr>
+          <w:p>
+            <w:r>
+              <w:t>A GET request sent to the Photo API endpoint must return the json data for the specified ID as well as the 200 HTTP response code.</w:t>
+            </w:r>
+          </w:p>
+        </w:tc>
+        <w:tc>
+          <w:tcPr>
+            <w:tcW w:w="1366" w:type="dxa"/>
+          </w:tcPr>
+          <w:p>
+            <w:r>
+              <w:t>M</w:t>
+            </w:r>
+          </w:p>
+        </w:tc>
+      </w:tr>
+      <w:tr>
+        <w:tc>
+          <w:tcPr>
+            <w:tcW w:w="1271" w:type="dxa"/>
+          </w:tcPr>
+          <w:p>
+            <w:r>
+              <w:t>FR2</w:t>
+            </w:r>
+          </w:p>
+        </w:tc>
+        <w:tc>
+          <w:tcPr>
+            <w:tcW w:w="6379" w:type="dxa"/>
+          </w:tcPr>
+          <w:p>
+            <w:r>
+              <w:t xml:space="preserve">A POST request sent to the Photo API endpoint </w:t>
+            </w:r>
+            <w:r>
+              <w:t>must create a record of the data on the database and return the json data of that record as well as the 201 HTTP response code.</w:t>
+            </w:r>
+          </w:p>
+        </w:tc>
+        <w:tc>
+          <w:tcPr>
+            <w:tcW w:w="1366" w:type="dxa"/>
+          </w:tcPr>
+          <w:p>
+            <w:r>
+              <w:t>M</w:t>
+            </w:r>
+          </w:p>
+        </w:tc>
+      </w:tr>
+      <w:tr>
+        <w:tc>
+          <w:tcPr>
+            <w:tcW w:w="1271" w:type="dxa"/>
+          </w:tcPr>
+          <w:p>
+            <w:r>
+              <w:t>FR3</w:t>
+            </w:r>
+          </w:p>
+        </w:tc>
+        <w:tc>
+          <w:tcPr>
+            <w:tcW w:w="6379" w:type="dxa"/>
+          </w:tcPr>
+          <w:p>
+            <w:r>
+              <w:t>A PUT request sent to the Photo API endpoint must update an existing record on the database and return the HT</w:t>
+            </w:r>
+            <w:r>
+              <w:t>T</w:t>
+            </w:r>
+            <w:r>
+              <w:t xml:space="preserve">P </w:t>
+            </w:r>
+            <w:r>
+              <w:t>response code 204.</w:t>
+            </w:r>
+          </w:p>
+        </w:tc>
+        <w:tc>
+          <w:tcPr>
+            <w:tcW w:w="1366" w:type="dxa"/>
+          </w:tcPr>
+          <w:p>
+            <w:r>
+              <w:t>M</w:t>
+            </w:r>
+          </w:p>
+        </w:tc>
+      </w:tr>
+      <w:tr>
+        <w:tc>
+          <w:tcPr>
+            <w:tcW w:w="1271" w:type="dxa"/>
+          </w:tcPr>
+          <w:p>
+            <w:r>
+              <w:lastRenderedPageBreak/>
+              <w:t>FR4</w:t>
+            </w:r>
+          </w:p>
+        </w:tc>
+        <w:tc>
+          <w:tcPr>
+            <w:tcW w:w="6379" w:type="dxa"/>
+          </w:tcPr>
+          <w:p>
+            <w:r>
+              <w:t>A DELETE request sent to the User API endpoint must DELETE a record form the database if it exists and return a 204 HTTP response code.</w:t>
+            </w:r>
+          </w:p>
+        </w:tc>
+        <w:tc>
+          <w:tcPr>
+            <w:tcW w:w="1366" w:type="dxa"/>
+          </w:tcPr>
+          <w:p>
+            <w:r>
+              <w:t>M</w:t>
+            </w:r>
+          </w:p>
+        </w:tc>
+      </w:tr>
+      <w:tr>
+        <w:tc>
+          <w:tcPr>
+            <w:tcW w:w="1271" w:type="dxa"/>
+          </w:tcPr>
+          <w:p>
+            <w:r>
+              <w:t>FR</w:t>
+            </w:r>
+            <w:r>
+              <w:t>5</w:t>
+            </w:r>
+          </w:p>
+        </w:tc>
+        <w:tc>
+          <w:tcPr>
+            <w:tcW w:w="6379" w:type="dxa"/>
+          </w:tcPr>
+          <w:p>
+            <w:r>
+              <w:t xml:space="preserve">A GET request sent to the </w:t>
+            </w:r>
+            <w:r>
+              <w:t>User</w:t>
+            </w:r>
+            <w:r>
+              <w:t xml:space="preserve"> API endpoint must return the json data for the specified ID as well as the 200 HTTP response code.</w:t>
+            </w:r>
+          </w:p>
+        </w:tc>
+        <w:tc>
+          <w:tcPr>
+            <w:tcW w:w="1366" w:type="dxa"/>
+          </w:tcPr>
+          <w:p>
+            <w:r>
+              <w:t>M</w:t>
+            </w:r>
+          </w:p>
+        </w:tc>
+      </w:tr>
+      <w:tr>
+        <w:tc>
+          <w:tcPr>
+            <w:tcW w:w="1271" w:type="dxa"/>
+          </w:tcPr>
+          <w:p>
+            <w:r>
+              <w:t>FR</w:t>
+            </w:r>
+            <w:r>
+              <w:t>6</w:t>
+            </w:r>
+          </w:p>
+        </w:tc>
+        <w:tc>
+          <w:tcPr>
+            <w:tcW w:w="6379" w:type="dxa"/>
+          </w:tcPr>
+          <w:p>
+            <w:r>
+              <w:t xml:space="preserve">A POST request sent to the </w:t>
+            </w:r>
+            <w:r>
+              <w:t>User</w:t>
+            </w:r>
+            <w:r>
+              <w:t xml:space="preserve"> API endpoint must create a record of the data on the database and return the json data of that record as well as the 201 HTTP response code.</w:t>
+            </w:r>
+          </w:p>
+        </w:tc>
+        <w:tc>
+          <w:tcPr>
+            <w:tcW w:w="1366" w:type="dxa"/>
+          </w:tcPr>
+          <w:p>
+            <w:r>
+              <w:t>M</w:t>
+            </w:r>
+          </w:p>
+        </w:tc>
+      </w:tr>
+      <w:tr>
+        <w:tc>
+          <w:tcPr>
+            <w:tcW w:w="1271" w:type="dxa"/>
+          </w:tcPr>
+          <w:p>
+            <w:r>
+              <w:t>FR</w:t>
+            </w:r>
+            <w:r>
+              <w:t>7</w:t>
+            </w:r>
+          </w:p>
+        </w:tc>
+        <w:tc>
+          <w:tcPr>
+            <w:tcW w:w="6379" w:type="dxa"/>
+          </w:tcPr>
+          <w:p>
+            <w:r>
+              <w:t xml:space="preserve">A PUT request sent to the </w:t>
+            </w:r>
+            <w:r>
+              <w:t>User</w:t>
+            </w:r>
+            <w:r>
+              <w:t xml:space="preserve"> API endpoint must update an existing record on the database and return the HTTP response code 204.</w:t>
+            </w:r>
+          </w:p>
+        </w:tc>
+        <w:tc>
+          <w:tcPr>
+            <w:tcW w:w="1366" w:type="dxa"/>
+          </w:tcPr>
+          <w:p>
+            <w:r>
+              <w:t>M</w:t>
+            </w:r>
+          </w:p>
+        </w:tc>
+      </w:tr>
+      <w:tr>
+        <w:tc>
+          <w:tcPr>
+            <w:tcW w:w="1271" w:type="dxa"/>
+          </w:tcPr>
+          <w:p>
+            <w:r>
+              <w:t>FR</w:t>
+            </w:r>
+            <w:r>
+              <w:t>8</w:t>
+            </w:r>
+          </w:p>
+        </w:tc>
+        <w:tc>
+          <w:tcPr>
+            <w:tcW w:w="6379" w:type="dxa"/>
+          </w:tcPr>
+          <w:p>
+            <w:r>
+              <w:t xml:space="preserve">A DELETE request sent to the </w:t>
+            </w:r>
+            <w:r>
+              <w:t>User</w:t>
+            </w:r>
+            <w:r>
+              <w:t xml:space="preserve"> API endpoint must DELETE a record form the database if it exists and return a 204 HTTP response code.</w:t>
+            </w:r>
+          </w:p>
+        </w:tc>
+        <w:tc>
+          <w:tcPr>
+            <w:tcW w:w="1366" w:type="dxa"/>
+          </w:tcPr>
+          <w:p>
+            <w:r>
+              <w:t>M</w:t>
+            </w:r>
+          </w:p>
+        </w:tc>
+      </w:tr>
+      <w:tr>
+        <w:tc>
+          <w:tcPr>
+            <w:tcW w:w="1271" w:type="dxa"/>
+          </w:tcPr>
+          <w:p>
+            <w:r>
+              <w:t>FR</w:t>
+            </w:r>
+            <w:r>
+              <w:t>9</w:t>
+            </w:r>
+          </w:p>
+        </w:tc>
+        <w:tc>
+          <w:tcPr>
+            <w:tcW w:w="6379" w:type="dxa"/>
+          </w:tcPr>
+          <w:p>
+            <w:r>
+              <w:t xml:space="preserve">A GET request sent to the </w:t>
+            </w:r>
+            <w:r>
+              <w:t>Country</w:t>
+            </w:r>
+            <w:r>
+              <w:t xml:space="preserve"> API endpoint must return the json data for the specified ID as well as the 200 HTTP response code.</w:t>
+            </w:r>
+          </w:p>
+        </w:tc>
+        <w:tc>
+          <w:tcPr>
+            <w:tcW w:w="1366" w:type="dxa"/>
+          </w:tcPr>
+          <w:p>
+            <w:r>
+              <w:t>M</w:t>
+            </w:r>
+          </w:p>
+        </w:tc>
+      </w:tr>
+      <w:tr>
+        <w:tc>
+          <w:tcPr>
+            <w:tcW w:w="1271" w:type="dxa"/>
+          </w:tcPr>
+          <w:p>
+            <w:r>
+              <w:t>FR</w:t>
+            </w:r>
+            <w:r>
+              <w:t>10</w:t>
+            </w:r>
+          </w:p>
+        </w:tc>
+        <w:tc>
+          <w:tcPr>
+            <w:tcW w:w="6379" w:type="dxa"/>
+          </w:tcPr>
+          <w:p>
+            <w:r>
+              <w:t xml:space="preserve">A GET request sent to the </w:t>
+            </w:r>
+            <w:r>
+              <w:t>Challenge</w:t>
+            </w:r>
+            <w:r>
+              <w:t xml:space="preserve"> API endpoint must return the json data for the specified ID as well as the 200 HTTP response code.</w:t>
+            </w:r>
+          </w:p>
+        </w:tc>
+        <w:tc>
+          <w:tcPr>
+            <w:tcW w:w="1366" w:type="dxa"/>
+          </w:tcPr>
+          <w:p>
+            <w:r>
+              <w:t>M</w:t>
+            </w:r>
+          </w:p>
+        </w:tc>
+      </w:tr>
+      <w:tr>
+        <w:tc>
+          <w:tcPr>
+            <w:tcW w:w="1271" w:type="dxa"/>
+          </w:tcPr>
+          <w:p>
+            <w:r>
+              <w:t>FR</w:t>
+            </w:r>
+            <w:r>
+              <w:t>11</w:t>
+            </w:r>
+          </w:p>
+        </w:tc>
+        <w:tc>
+          <w:tcPr>
+            <w:tcW w:w="6379" w:type="dxa"/>
+          </w:tcPr>
+          <w:p>
+            <w:r>
+              <w:t xml:space="preserve">A POST request sent to the </w:t>
+            </w:r>
+            <w:r>
+              <w:t>Challenge</w:t>
+            </w:r>
+            <w:r>
+              <w:t xml:space="preserve"> API endpoint must create a record of the data on the database and return the json data of that record as well as the 201 HTTP response code.</w:t>
+            </w:r>
+          </w:p>
+        </w:tc>
+        <w:tc>
+          <w:tcPr>
+            <w:tcW w:w="1366" w:type="dxa"/>
+          </w:tcPr>
+          <w:p>
+            <w:r>
+              <w:t>M</w:t>
+            </w:r>
+          </w:p>
+        </w:tc>
+      </w:tr>
+      <w:tr>
+        <w:tc>
+          <w:tcPr>
+            <w:tcW w:w="1271" w:type="dxa"/>
+          </w:tcPr>
+          <w:p>
+            <w:r>
+              <w:t>FR</w:t>
+            </w:r>
+            <w:r>
+              <w:t>12</w:t>
+            </w:r>
+          </w:p>
+        </w:tc>
+        <w:tc>
+          <w:tcPr>
+            <w:tcW w:w="6379" w:type="dxa"/>
+          </w:tcPr>
+          <w:p>
+            <w:r>
+              <w:t xml:space="preserve">A PUT request sent to the </w:t>
+            </w:r>
+            <w:r>
+              <w:t>Challenge</w:t>
+            </w:r>
+            <w:r>
+              <w:t xml:space="preserve"> API endpoint must update an existing record on the database and return the HTTP response code 204.</w:t>
+            </w:r>
+          </w:p>
+        </w:tc>
+        <w:tc>
+          <w:tcPr>
+            <w:tcW w:w="1366" w:type="dxa"/>
+          </w:tcPr>
+          <w:p>
+            <w:r>
+              <w:t>M</w:t>
+            </w:r>
+          </w:p>
+        </w:tc>
+      </w:tr>
+      <w:tr>
+        <w:tc>
+          <w:tcPr>
+            <w:tcW w:w="1271" w:type="dxa"/>
+          </w:tcPr>
+          <w:p>
+            <w:r>
+              <w:t>FR</w:t>
+            </w:r>
+            <w:r>
+              <w:t>13</w:t>
+            </w:r>
+          </w:p>
+        </w:tc>
+        <w:tc>
+          <w:tcPr>
+            <w:tcW w:w="6379" w:type="dxa"/>
+          </w:tcPr>
+          <w:p>
+            <w:r>
+              <w:t xml:space="preserve">A DELETE request sent to the </w:t>
+            </w:r>
+            <w:r>
+              <w:t>Challenge</w:t>
+            </w:r>
+            <w:r>
+              <w:t xml:space="preserve"> API endpoint must DELETE a record form the database if it exists and return a 204 HTTP response code.</w:t>
+            </w:r>
+          </w:p>
+        </w:tc>
+        <w:tc>
+          <w:tcPr>
+            <w:tcW w:w="1366" w:type="dxa"/>
+          </w:tcPr>
+          <w:p>
+            <w:r>
+              <w:t>M</w:t>
+            </w:r>
+          </w:p>
+        </w:tc>
+      </w:tr>
+      <w:tr>
+        <w:tc>
+          <w:tcPr>
+            <w:tcW w:w="1271" w:type="dxa"/>
+          </w:tcPr>
+          <w:p>
+            <w:r>
+              <w:t>FR</w:t>
+            </w:r>
+            <w:r>
+              <w:t>14</w:t>
+            </w:r>
+          </w:p>
+        </w:tc>
+        <w:tc>
+          <w:tcPr>
+            <w:tcW w:w="6379" w:type="dxa"/>
+          </w:tcPr>
+          <w:p>
+            <w:r>
+              <w:t xml:space="preserve">A GET request sent to the </w:t>
+            </w:r>
+            <w:r>
+              <w:t>Post</w:t>
+            </w:r>
+            <w:r>
+              <w:t xml:space="preserve"> API endpoint must return the json data for the specified ID as well as the 200 HTTP response code.</w:t>
+            </w:r>
+          </w:p>
+        </w:tc>
+        <w:tc>
+          <w:tcPr>
+            <w:tcW w:w="1366" w:type="dxa"/>
+          </w:tcPr>
+          <w:p>
+            <w:r>
+              <w:t>M</w:t>
+            </w:r>
+          </w:p>
+        </w:tc>
+      </w:tr>
+      <w:tr>
+        <w:tc>
+          <w:tcPr>
+            <w:tcW w:w="1271" w:type="dxa"/>
+          </w:tcPr>
+          <w:p>
+            <w:r>
+              <w:t>FR</w:t>
+            </w:r>
+            <w:r>
+              <w:t>15</w:t>
+            </w:r>
+          </w:p>
+        </w:tc>
+        <w:tc>
+          <w:tcPr>
+            <w:tcW w:w="6379" w:type="dxa"/>
+          </w:tcPr>
+          <w:p>
+            <w:r>
+              <w:t xml:space="preserve">A POST request sent to the </w:t>
+            </w:r>
+            <w:r>
+              <w:t>Post</w:t>
+            </w:r>
+            <w:r>
+              <w:t xml:space="preserve"> API endpoint must create a record of the data on the database and return the json data of that record as well as the 201 HTTP response code.</w:t>
+            </w:r>
+          </w:p>
+        </w:tc>
+        <w:tc>
+          <w:tcPr>
+            <w:tcW w:w="1366" w:type="dxa"/>
+          </w:tcPr>
+          <w:p>
+            <w:r>
+              <w:t>M</w:t>
+            </w:r>
+          </w:p>
+        </w:tc>
+      </w:tr>
+      <w:tr>
+        <w:tc>
+          <w:tcPr>
+            <w:tcW w:w="1271" w:type="dxa"/>
+          </w:tcPr>
+          <w:p>
+            <w:r>
+              <w:t>FR</w:t>
+            </w:r>
+            <w:r>
+              <w:t>16</w:t>
+            </w:r>
+          </w:p>
+        </w:tc>
+        <w:tc>
+          <w:tcPr>
+            <w:tcW w:w="6379" w:type="dxa"/>
+          </w:tcPr>
+          <w:p>
+            <w:r>
+              <w:t xml:space="preserve">A PUT request sent to the </w:t>
+            </w:r>
+            <w:r>
+              <w:t>Post</w:t>
+            </w:r>
+            <w:r>
+              <w:t xml:space="preserve"> API endpoint must update an existing record on the database and return the HTTP response code 204.</w:t>
+            </w:r>
+          </w:p>
+        </w:tc>
+        <w:tc>
+          <w:tcPr>
+            <w:tcW w:w="1366" w:type="dxa"/>
+          </w:tcPr>
+          <w:p>
+            <w:r>
+              <w:t>M</w:t>
+            </w:r>
+          </w:p>
+        </w:tc>
+      </w:tr>
+      <w:tr>
+        <w:tc>
+          <w:tcPr>
+            <w:tcW w:w="1271" w:type="dxa"/>
+          </w:tcPr>
+          <w:p>
+            <w:r>
+              <w:t>FR</w:t>
+            </w:r>
+            <w:r>
+              <w:t>17</w:t>
+            </w:r>
+          </w:p>
+        </w:tc>
+        <w:tc>
+          <w:tcPr>
+            <w:tcW w:w="6379" w:type="dxa"/>
+          </w:tcPr>
+          <w:p>
+            <w:r>
+              <w:t xml:space="preserve">A DELETE request sent to the </w:t>
+            </w:r>
+            <w:r>
+              <w:t>Post</w:t>
+            </w:r>
+            <w:r>
+              <w:t xml:space="preserve"> API endpoint must DELETE a record form the database if it exists and return a 204 HTTP response code.</w:t>
+            </w:r>
+          </w:p>
+        </w:tc>
+        <w:tc>
+          <w:tcPr>
+            <w:tcW w:w="1366" w:type="dxa"/>
+          </w:tcPr>
+          <w:p>
+            <w:r>
+              <w:t>M</w:t>
+            </w:r>
+          </w:p>
+        </w:tc>
+      </w:tr>
+      <w:tr>
+        <w:tc>
+          <w:tcPr>
+            <w:tcW w:w="1271" w:type="dxa"/>
+          </w:tcPr>
+          <w:p>
+            <w:r>
+              <w:t>FR</w:t>
+            </w:r>
+            <w:r>
+              <w:t>1</w:t>
+            </w:r>
+            <w:r>
+              <w:t>8</w:t>
+            </w:r>
+          </w:p>
+        </w:tc>
+        <w:tc>
+          <w:tcPr>
+            <w:tcW w:w="6379" w:type="dxa"/>
+          </w:tcPr>
+          <w:p>
+            <w:r>
+              <w:t xml:space="preserve">A GET request sent to the </w:t>
+            </w:r>
+            <w:r>
+              <w:t>Badge</w:t>
+            </w:r>
+            <w:r>
+              <w:t xml:space="preserve"> API endpoint must return the json data for the specified ID as well as the 200 HTTP response code.</w:t>
+            </w:r>
+          </w:p>
+        </w:tc>
+        <w:tc>
+          <w:tcPr>
+            <w:tcW w:w="1366" w:type="dxa"/>
+          </w:tcPr>
+          <w:p>
+            <w:r>
+              <w:t>M</w:t>
+            </w:r>
+          </w:p>
+        </w:tc>
+      </w:tr>
+      <w:tr>
+        <w:tc>
+          <w:tcPr>
+            <w:tcW w:w="1271" w:type="dxa"/>
+          </w:tcPr>
+          <w:p>
+            <w:r>
+              <w:t>FR1</w:t>
+            </w:r>
+            <w:r>
+              <w:t>9</w:t>
+            </w:r>
+          </w:p>
+        </w:tc>
+        <w:tc>
+          <w:tcPr>
+            <w:tcW w:w="6379" w:type="dxa"/>
+          </w:tcPr>
+          <w:p>
+            <w:r>
+              <w:t xml:space="preserve">A POST request sent to the </w:t>
+            </w:r>
+            <w:r>
+              <w:t>Badge</w:t>
+            </w:r>
+            <w:r>
+              <w:t xml:space="preserve"> API endpoint must create a record of the data on the database and return the json data of that record as well as the 201 HTTP response code.</w:t>
+            </w:r>
+          </w:p>
+        </w:tc>
+        <w:tc>
+          <w:tcPr>
+            <w:tcW w:w="1366" w:type="dxa"/>
+          </w:tcPr>
+          <w:p>
+            <w:r>
+              <w:t>M</w:t>
+            </w:r>
+          </w:p>
+        </w:tc>
+      </w:tr>
+      <w:tr>
+        <w:tc>
+          <w:tcPr>
+            <w:tcW w:w="1271" w:type="dxa"/>
+          </w:tcPr>
+          <w:p>
+            <w:r>
+              <w:t>FR</w:t>
+            </w:r>
+            <w:r>
+              <w:t>20</w:t>
+            </w:r>
+          </w:p>
+        </w:tc>
+        <w:tc>
+          <w:tcPr>
+            <w:tcW w:w="6379" w:type="dxa"/>
+          </w:tcPr>
+          <w:p>
+            <w:r>
+              <w:t xml:space="preserve">A PUT request sent to the </w:t>
+            </w:r>
+            <w:r>
+              <w:t>Badge</w:t>
+            </w:r>
+            <w:r>
+              <w:t xml:space="preserve"> API endpoint must update an existing record on the database and return the HTTP response code 204.</w:t>
+            </w:r>
+          </w:p>
+        </w:tc>
+        <w:tc>
+          <w:tcPr>
+            <w:tcW w:w="1366" w:type="dxa"/>
+          </w:tcPr>
+          <w:p>
+            <w:r>
+              <w:t>M</w:t>
+            </w:r>
+          </w:p>
+        </w:tc>
+      </w:tr>
+      <w:tr>
+        <w:tc>
+          <w:tcPr>
+            <w:tcW w:w="1271" w:type="dxa"/>
+          </w:tcPr>
+          <w:p>
+            <w:r>
+              <w:t>FR</w:t>
+            </w:r>
+            <w:r>
+              <w:t>21</w:t>
+            </w:r>
+          </w:p>
+        </w:tc>
+        <w:tc>
+          <w:tcPr>
+            <w:tcW w:w="6379" w:type="dxa"/>
+          </w:tcPr>
+          <w:p>
+            <w:r>
+              <w:t xml:space="preserve">A DELETE request sent to the </w:t>
+            </w:r>
+            <w:r>
+              <w:t>Badge</w:t>
+            </w:r>
+            <w:r>
+              <w:t xml:space="preserve"> API endpoint must DELETE a record form the database if it exists and return a 204 HTTP response code.</w:t>
+            </w:r>
+          </w:p>
+        </w:tc>
+        <w:tc>
+          <w:tcPr>
+            <w:tcW w:w="1366" w:type="dxa"/>
+          </w:tcPr>
+          <w:p>
+            <w:r>
+              <w:t>M</w:t>
+            </w:r>
+          </w:p>
+        </w:tc>
+      </w:tr>
+      <w:tr>
+        <w:tc>
+          <w:tcPr>
+            <w:tcW w:w="1271" w:type="dxa"/>
+          </w:tcPr>
+          <w:p>
+            <w:r>
+              <w:t>F</w:t>
+            </w:r>
+            <w:r>
+              <w:t>R22</w:t>
+            </w:r>
+          </w:p>
+        </w:tc>
+        <w:tc>
+          <w:tcPr>
+            <w:tcW w:w="6379" w:type="dxa"/>
+          </w:tcPr>
+          <w:p>
+            <w:r>
+              <w:t xml:space="preserve">A GET request sent to the </w:t>
+            </w:r>
+            <w:proofErr w:type="spellStart"/>
+            <w:r>
+              <w:t>ChallengePosts</w:t>
+            </w:r>
+            <w:proofErr w:type="spellEnd"/>
+            <w:r>
+              <w:t xml:space="preserve"> API endpoint must return the json data for the specified ID as well as the 200 HTTP response code.</w:t>
+            </w:r>
+          </w:p>
+        </w:tc>
+        <w:tc>
+          <w:tcPr>
+            <w:tcW w:w="1366" w:type="dxa"/>
+          </w:tcPr>
+          <w:p>
+            <w:r>
+              <w:t>M</w:t>
+            </w:r>
+          </w:p>
+        </w:tc>
+      </w:tr>
+      <w:tr>
+        <w:tc>
+          <w:tcPr>
+            <w:tcW w:w="1271" w:type="dxa"/>
+          </w:tcPr>
+          <w:p>
+            <w:r>
+              <w:lastRenderedPageBreak/>
+              <w:t>F</w:t>
+            </w:r>
+            <w:r>
+              <w:t>R2</w:t>
+            </w:r>
+            <w:r>
+              <w:t>3</w:t>
+            </w:r>
+          </w:p>
+        </w:tc>
+        <w:tc>
+          <w:tcPr>
+            <w:tcW w:w="6379" w:type="dxa"/>
+          </w:tcPr>
+          <w:p>
+            <w:r>
+              <w:t xml:space="preserve">A GET request sent to the </w:t>
+            </w:r>
+            <w:proofErr w:type="spellStart"/>
+            <w:r>
+              <w:t>UserPosts</w:t>
+            </w:r>
+            <w:proofErr w:type="spellEnd"/>
+            <w:r>
+              <w:t xml:space="preserve"> </w:t>
+            </w:r>
+            <w:r>
+              <w:t>API endpoint must return the json data for the specified ID as well as the 200 HTTP response code.</w:t>
+            </w:r>
+          </w:p>
+        </w:tc>
+        <w:tc>
+          <w:tcPr>
+            <w:tcW w:w="1366" w:type="dxa"/>
+          </w:tcPr>
+          <w:p>
+            <w:r>
+              <w:t>M</w:t>
+            </w:r>
+          </w:p>
+        </w:tc>
+      </w:tr>
+      <w:tr>
+        <w:tc>
+          <w:tcPr>
+            <w:tcW w:w="1271" w:type="dxa"/>
+          </w:tcPr>
+          <w:p>
+            <w:r>
+              <w:t>F</w:t>
+            </w:r>
+            <w:r>
+              <w:t>R2</w:t>
+            </w:r>
+            <w:r>
+              <w:t>4</w:t>
+            </w:r>
+          </w:p>
+        </w:tc>
+        <w:tc>
+          <w:tcPr>
+            <w:tcW w:w="6379" w:type="dxa"/>
+          </w:tcPr>
+          <w:p>
+            <w:r>
+              <w:t xml:space="preserve">A GET request sent to the </w:t>
+            </w:r>
+            <w:proofErr w:type="spellStart"/>
+            <w:r>
+              <w:t>UserChallenges</w:t>
+            </w:r>
+            <w:proofErr w:type="spellEnd"/>
+            <w:r>
+              <w:t xml:space="preserve"> API endpoint must return the json data for the specified ID as well as the 200 HTTP response code.</w:t>
+            </w:r>
+          </w:p>
+        </w:tc>
+        <w:tc>
+          <w:tcPr>
+            <w:tcW w:w="1366" w:type="dxa"/>
+          </w:tcPr>
+          <w:p>
+            <w:r>
+              <w:t>M</w:t>
+            </w:r>
+          </w:p>
+        </w:tc>
+      </w:tr>
+      <w:tr>
+        <w:tc>
+          <w:tcPr>
+            <w:tcW w:w="1271" w:type="dxa"/>
+          </w:tcPr>
+          <w:p>
+            <w:r>
+              <w:t>F</w:t>
+            </w:r>
+            <w:r>
+              <w:t>R2</w:t>
+            </w:r>
+            <w:r>
+              <w:t>5</w:t>
+            </w:r>
+          </w:p>
+        </w:tc>
+        <w:tc>
+          <w:tcPr>
+            <w:tcW w:w="6379" w:type="dxa"/>
+          </w:tcPr>
+          <w:p>
+            <w:r>
+              <w:t xml:space="preserve">A GET request sent to the </w:t>
+            </w:r>
+            <w:proofErr w:type="spellStart"/>
+            <w:r>
+              <w:t>UserBadges</w:t>
+            </w:r>
+            <w:proofErr w:type="spellEnd"/>
+            <w:r>
+              <w:t xml:space="preserve"> API endpoint must return the json data for the specified ID as well as the 200 HTTP response code.</w:t>
+            </w:r>
+          </w:p>
+        </w:tc>
+        <w:tc>
+          <w:tcPr>
+            <w:tcW w:w="1366" w:type="dxa"/>
+          </w:tcPr>
+          <w:p>
+            <w:r>
+              <w:t>M</w:t>
+            </w:r>
+          </w:p>
+        </w:tc>
+      </w:tr>
+      <w:tr>
+        <w:tc>
+          <w:tcPr>
+            <w:tcW w:w="1271" w:type="dxa"/>
+          </w:tcPr>
+          <w:p>
+            <w:r>
+              <w:t>FR26</w:t>
+            </w:r>
+          </w:p>
+        </w:tc>
+        <w:tc>
+          <w:tcPr>
+            <w:tcW w:w="6379" w:type="dxa"/>
+          </w:tcPr>
+          <w:p>
+            <w:r>
+              <w:t xml:space="preserve">Certain information may only be retrieved from the </w:t>
+            </w:r>
+            <w:r>
+              <w:t>API if an authorization token is provided alongside the initial request.</w:t>
+            </w:r>
+          </w:p>
+        </w:tc>
+        <w:tc>
+          <w:tcPr>
+            <w:tcW w:w="1366" w:type="dxa"/>
+          </w:tcPr>
+          <w:p>
+            <w:r>
+              <w:t>M</w:t>
+            </w:r>
+          </w:p>
+        </w:tc>
+      </w:tr>
+    </w:tbl>
+    <w:p>
+      <w:pPr>
+        <w:rPr>
+          <w:b/>
+          <w:bCs/>
           <w:sz w:val="44"/>
           <w:szCs w:val="44"/>
         </w:rPr>
@@ -4113,6 +5303,7 @@
           <w:sz w:val="44"/>
           <w:szCs w:val="44"/>
         </w:rPr>
+        <w:lastRenderedPageBreak/>
         <w:drawing>
           <wp:inline distT="0" distB="0" distL="0" distR="0" wp14:anchorId="6EC57692" wp14:editId="01F937F8">
             <wp:extent cx="5728970" cy="4704080"/>
@@ -4180,7 +5371,6 @@
           <w:sz w:val="44"/>
           <w:szCs w:val="44"/>
         </w:rPr>
-        <w:lastRenderedPageBreak/>
         <w:drawing>
           <wp:inline distT="0" distB="0" distL="0" distR="0" wp14:anchorId="04EA0EF7" wp14:editId="72C03D7A">
             <wp:extent cx="5728970" cy="3734450"/>
@@ -4253,6 +5443,7 @@
           <w:sz w:val="44"/>
           <w:szCs w:val="44"/>
         </w:rPr>
+        <w:lastRenderedPageBreak/>
         <w:t>6</w:t>
       </w:r>
       <w:r>

</xml_diff>

<commit_message>
Began work on the literature review
</commit_message>
<xml_diff>
--- a/Digital Sysytems Project Report.docx
+++ b/Digital Sysytems Project Report.docx
@@ -3852,7 +3852,10 @@
           <w:szCs w:val="44"/>
         </w:rPr>
       </w:pPr>
-      <w:r>
+    </w:p>
+    <w:p>
+      <w:pPr>
+        <w:pStyle w:val="Heading1"/>
         <w:rPr>
           <w:b/>
           <w:bCs/>
@@ -3860,6 +3863,67 @@
           <w:sz w:val="44"/>
           <w:szCs w:val="44"/>
         </w:rPr>
+      </w:pPr>
+    </w:p>
+    <w:p>
+      <w:pPr>
+        <w:pStyle w:val="Heading1"/>
+        <w:rPr>
+          <w:b/>
+          <w:bCs/>
+          <w:color w:val="auto"/>
+          <w:sz w:val="44"/>
+          <w:szCs w:val="44"/>
+        </w:rPr>
+      </w:pPr>
+    </w:p>
+    <w:p>
+      <w:pPr>
+        <w:pStyle w:val="Heading1"/>
+        <w:rPr>
+          <w:b/>
+          <w:bCs/>
+          <w:color w:val="auto"/>
+          <w:sz w:val="44"/>
+          <w:szCs w:val="44"/>
+        </w:rPr>
+      </w:pPr>
+    </w:p>
+    <w:p>
+      <w:pPr>
+        <w:pStyle w:val="Heading1"/>
+        <w:rPr>
+          <w:b/>
+          <w:bCs/>
+          <w:color w:val="auto"/>
+          <w:sz w:val="44"/>
+          <w:szCs w:val="44"/>
+        </w:rPr>
+      </w:pPr>
+    </w:p>
+    <w:p/>
+    <w:p/>
+    <w:p/>
+    <w:p>
+      <w:pPr>
+        <w:pStyle w:val="Heading1"/>
+        <w:rPr>
+          <w:b/>
+          <w:bCs/>
+          <w:color w:val="auto"/>
+          <w:sz w:val="44"/>
+          <w:szCs w:val="44"/>
+        </w:rPr>
+      </w:pPr>
+      <w:r>
+        <w:rPr>
+          <w:b/>
+          <w:bCs/>
+          <w:color w:val="auto"/>
+          <w:sz w:val="44"/>
+          <w:szCs w:val="44"/>
+        </w:rPr>
+        <w:lastRenderedPageBreak/>
         <w:t>2</w:t>
       </w:r>
       <w:r>
@@ -3878,11 +3942,457 @@
         <w:rPr>
           <w:b/>
           <w:bCs/>
-          <w:sz w:val="44"/>
-          <w:szCs w:val="44"/>
-        </w:rPr>
-      </w:pPr>
-    </w:p>
+          <w:sz w:val="32"/>
+          <w:szCs w:val="32"/>
+        </w:rPr>
+      </w:pPr>
+      <w:r>
+        <w:rPr>
+          <w:b/>
+          <w:bCs/>
+          <w:sz w:val="32"/>
+          <w:szCs w:val="32"/>
+        </w:rPr>
+        <w:t>2.1 HTTP Protocol</w:t>
+      </w:r>
+    </w:p>
+    <w:p>
+      <w:r>
+        <w:t>The</w:t>
+      </w:r>
+      <w:r>
+        <w:t xml:space="preserve"> system will partially consist of a backend API, this will be developed from scratch using Python and Flask. To successfully develop this an understanding of the HTTP Protocol will be required. </w:t>
+      </w:r>
+      <w:proofErr w:type="gramStart"/>
+      <w:r>
+        <w:t>In particular an</w:t>
+      </w:r>
+      <w:proofErr w:type="gramEnd"/>
+      <w:r>
+        <w:t xml:space="preserve"> understanding of the HTTP verbs will be required.</w:t>
+      </w:r>
+    </w:p>
+    <w:p>
+      <w:r>
+        <w:t xml:space="preserve">These HTTP Verbs are defined </w:t>
+      </w:r>
+      <w:r>
+        <w:t>by</w:t>
+      </w:r>
+      <w:r>
+        <w:t xml:space="preserve"> the HTTP Pro</w:t>
+      </w:r>
+      <w:r>
+        <w:t>to</w:t>
+      </w:r>
+      <w:r>
+        <w:t xml:space="preserve">col </w:t>
+      </w:r>
+      <w:r>
+        <w:t>(Request for comments, 1999) and the definitions are as follows:</w:t>
+      </w:r>
+    </w:p>
+    <w:p/>
+    <w:p>
+      <w:pPr>
+        <w:rPr>
+          <w:b/>
+          <w:bCs/>
+        </w:rPr>
+      </w:pPr>
+      <w:r>
+        <w:rPr>
+          <w:b/>
+          <w:bCs/>
+        </w:rPr>
+        <w:t>GET:</w:t>
+      </w:r>
+    </w:p>
+    <w:p>
+      <w:pPr>
+        <w:ind w:left="720"/>
+      </w:pPr>
+      <w:r>
+        <w:t>“</w:t>
+      </w:r>
+      <w:r>
+        <w:t>The GET method means retrieve whatever information (in the form of an entity) is identified by the Request-URI. If the Request-URI refers</w:t>
+      </w:r>
+      <w:r>
+        <w:t xml:space="preserve"> </w:t>
+      </w:r>
+      <w:r>
+        <w:t>to a data-producing process, it is the produced data which shall be</w:t>
+      </w:r>
+      <w:r>
+        <w:t xml:space="preserve"> </w:t>
+      </w:r>
+      <w:r>
+        <w:t>returned as the entity in the response and not the source text of the</w:t>
+      </w:r>
+      <w:r>
+        <w:t xml:space="preserve"> </w:t>
+      </w:r>
+      <w:r>
+        <w:t>process, unless that text happens to be the output of the process.</w:t>
+      </w:r>
+      <w:r>
+        <w:t>”</w:t>
+      </w:r>
+    </w:p>
+    <w:p>
+      <w:pPr>
+        <w:rPr>
+          <w:b/>
+          <w:bCs/>
+        </w:rPr>
+      </w:pPr>
+    </w:p>
+    <w:p>
+      <w:pPr>
+        <w:rPr>
+          <w:b/>
+          <w:bCs/>
+        </w:rPr>
+      </w:pPr>
+      <w:r>
+        <w:rPr>
+          <w:b/>
+          <w:bCs/>
+        </w:rPr>
+        <w:t>POST:</w:t>
+      </w:r>
+    </w:p>
+    <w:p>
+      <w:pPr>
+        <w:ind w:left="720"/>
+      </w:pPr>
+      <w:r>
+        <w:t>“</w:t>
+      </w:r>
+      <w:r>
+        <w:t>The POST method is used to request that the origin server accept the entity enclosed in the request as a new subordinate of the resource identified by the Request-URI in the Request-Line.</w:t>
+      </w:r>
+      <w:r>
+        <w:t>”</w:t>
+      </w:r>
+    </w:p>
+    <w:p>
+      <w:pPr>
+        <w:rPr>
+          <w:b/>
+          <w:bCs/>
+        </w:rPr>
+      </w:pPr>
+      <w:r>
+        <w:rPr>
+          <w:b/>
+          <w:bCs/>
+        </w:rPr>
+        <w:t>PUT:</w:t>
+      </w:r>
+    </w:p>
+    <w:p>
+      <w:pPr>
+        <w:ind w:left="720"/>
+      </w:pPr>
+      <w:r>
+        <w:t>“</w:t>
+      </w:r>
+      <w:r>
+        <w:t>The PUT method requests that the enclosed entity be stored under the</w:t>
+      </w:r>
+      <w:r>
+        <w:t xml:space="preserve"> </w:t>
+      </w:r>
+      <w:r>
+        <w:t>supplied Request-URI. If the Request-URI refers to an already</w:t>
+      </w:r>
+      <w:r>
+        <w:t xml:space="preserve"> </w:t>
+      </w:r>
+      <w:r>
+        <w:t>existing resource, the enclosed entity SHOULD be considered as a modified version of the one residing on the origin server. If the Request-URI does not point to an existing resource, and that URI is capable of being defined as a new resource by the requesting user agent, the origin server can create the resource with that URI. If a new resource is created, the origin server MUST inform the user agent via the 201 (Created) response. If an existing resource is modified, either the 200 (OK) or 204 (No Content) response codes SHOULD be sent to indicate successful completion of the request. If the resource could not be created or modified with the Request-URI, an appropriate error response SHOULD be given that reflects the nature of the problem. The recipient of the entity MUST NOT ignore any Content-* (</w:t>
+      </w:r>
+      <w:proofErr w:type="gramStart"/>
+      <w:r>
+        <w:t>e.g.</w:t>
+      </w:r>
+      <w:proofErr w:type="gramEnd"/>
+      <w:r>
+        <w:t xml:space="preserve"> Content-Range) headers that it does not understand or implement and MUST return a 501 (Not Implemented) response in such cases.</w:t>
+      </w:r>
+      <w:r>
+        <w:t>”</w:t>
+      </w:r>
+    </w:p>
+    <w:p>
+      <w:pPr>
+        <w:rPr>
+          <w:b/>
+          <w:bCs/>
+        </w:rPr>
+      </w:pPr>
+      <w:r>
+        <w:rPr>
+          <w:b/>
+          <w:bCs/>
+        </w:rPr>
+        <w:t>DELTE:</w:t>
+      </w:r>
+    </w:p>
+    <w:p>
+      <w:pPr>
+        <w:ind w:left="720"/>
+      </w:pPr>
+      <w:r>
+        <w:t>“</w:t>
+      </w:r>
+      <w:r>
+        <w:t>The DELETE method requests that the origin server delete the resource identified by the Request-URI. This method MAY be overridden by human intervention (or other means) on the origin server. The client cannot be guaranteed that the operation has been carried out, even if the status code returned from the origin server indicates that the action has been completed successfully. However, the server SHOULD NOT indicate success unless, at the time the response is given, it intends to delete the resource or move it to an inaccessible</w:t>
+      </w:r>
+      <w:r>
+        <w:t xml:space="preserve"> </w:t>
+      </w:r>
+      <w:r>
+        <w:t>location.</w:t>
+      </w:r>
+      <w:r>
+        <w:t>”</w:t>
+      </w:r>
+    </w:p>
+    <w:p/>
+    <w:p>
+      <w:r>
+        <w:t>The API</w:t>
+      </w:r>
+      <w:r>
+        <w:t xml:space="preserve"> the system will use</w:t>
+      </w:r>
+      <w:r>
+        <w:t xml:space="preserve"> will be a CRUD style REST API. This means that each of the CRUD operations can be mapped to different HTTP verbs as follows.</w:t>
+      </w:r>
+      <w:r>
+        <w:t xml:space="preserve"> </w:t>
+      </w:r>
+    </w:p>
+    <w:tbl>
+      <w:tblPr>
+        <w:tblStyle w:val="ListTable3"/>
+        <w:tblW w:w="0" w:type="auto"/>
+        <w:tblLook w:val="04A0" w:firstRow="1" w:lastRow="0" w:firstColumn="1" w:lastColumn="0" w:noHBand="0" w:noVBand="1"/>
+      </w:tblPr>
+      <w:tblGrid>
+        <w:gridCol w:w="1129"/>
+        <w:gridCol w:w="993"/>
+      </w:tblGrid>
+      <w:tr>
+        <w:trPr>
+          <w:cnfStyle w:val="100000000000" w:firstRow="1" w:lastRow="0" w:firstColumn="0" w:lastColumn="0" w:oddVBand="0" w:evenVBand="0" w:oddHBand="0" w:evenHBand="0" w:firstRowFirstColumn="0" w:firstRowLastColumn="0" w:lastRowFirstColumn="0" w:lastRowLastColumn="0"/>
+        </w:trPr>
+        <w:tc>
+          <w:tcPr>
+            <w:cnfStyle w:val="001000000100" w:firstRow="0" w:lastRow="0" w:firstColumn="1" w:lastColumn="0" w:oddVBand="0" w:evenVBand="0" w:oddHBand="0" w:evenHBand="0" w:firstRowFirstColumn="1" w:firstRowLastColumn="0" w:lastRowFirstColumn="0" w:lastRowLastColumn="0"/>
+            <w:tcW w:w="1129" w:type="dxa"/>
+          </w:tcPr>
+          <w:p>
+            <w:r>
+              <w:t>CRUD</w:t>
+            </w:r>
+          </w:p>
+        </w:tc>
+        <w:tc>
+          <w:tcPr>
+            <w:tcW w:w="993" w:type="dxa"/>
+          </w:tcPr>
+          <w:p>
+            <w:pPr>
+              <w:cnfStyle w:val="100000000000" w:firstRow="1" w:lastRow="0" w:firstColumn="0" w:lastColumn="0" w:oddVBand="0" w:evenVBand="0" w:oddHBand="0" w:evenHBand="0" w:firstRowFirstColumn="0" w:firstRowLastColumn="0" w:lastRowFirstColumn="0" w:lastRowLastColumn="0"/>
+            </w:pPr>
+            <w:r>
+              <w:t>HTTP</w:t>
+            </w:r>
+          </w:p>
+        </w:tc>
+      </w:tr>
+      <w:tr>
+        <w:trPr>
+          <w:cnfStyle w:val="000000100000" w:firstRow="0" w:lastRow="0" w:firstColumn="0" w:lastColumn="0" w:oddVBand="0" w:evenVBand="0" w:oddHBand="1" w:evenHBand="0" w:firstRowFirstColumn="0" w:firstRowLastColumn="0" w:lastRowFirstColumn="0" w:lastRowLastColumn="0"/>
+        </w:trPr>
+        <w:tc>
+          <w:tcPr>
+            <w:cnfStyle w:val="001000000000" w:firstRow="0" w:lastRow="0" w:firstColumn="1" w:lastColumn="0" w:oddVBand="0" w:evenVBand="0" w:oddHBand="0" w:evenHBand="0" w:firstRowFirstColumn="0" w:firstRowLastColumn="0" w:lastRowFirstColumn="0" w:lastRowLastColumn="0"/>
+            <w:tcW w:w="1129" w:type="dxa"/>
+          </w:tcPr>
+          <w:p>
+            <w:pPr>
+              <w:rPr>
+                <w:b w:val="0"/>
+                <w:bCs w:val="0"/>
+              </w:rPr>
+            </w:pPr>
+            <w:r>
+              <w:rPr>
+                <w:b w:val="0"/>
+                <w:bCs w:val="0"/>
+              </w:rPr>
+              <w:t xml:space="preserve">CREATE </w:t>
+            </w:r>
+          </w:p>
+        </w:tc>
+        <w:tc>
+          <w:tcPr>
+            <w:tcW w:w="993" w:type="dxa"/>
+          </w:tcPr>
+          <w:p>
+            <w:pPr>
+              <w:cnfStyle w:val="000000100000" w:firstRow="0" w:lastRow="0" w:firstColumn="0" w:lastColumn="0" w:oddVBand="0" w:evenVBand="0" w:oddHBand="1" w:evenHBand="0" w:firstRowFirstColumn="0" w:firstRowLastColumn="0" w:lastRowFirstColumn="0" w:lastRowLastColumn="0"/>
+            </w:pPr>
+            <w:r>
+              <w:t>POST</w:t>
+            </w:r>
+          </w:p>
+        </w:tc>
+      </w:tr>
+      <w:tr>
+        <w:tc>
+          <w:tcPr>
+            <w:cnfStyle w:val="001000000000" w:firstRow="0" w:lastRow="0" w:firstColumn="1" w:lastColumn="0" w:oddVBand="0" w:evenVBand="0" w:oddHBand="0" w:evenHBand="0" w:firstRowFirstColumn="0" w:firstRowLastColumn="0" w:lastRowFirstColumn="0" w:lastRowLastColumn="0"/>
+            <w:tcW w:w="1129" w:type="dxa"/>
+          </w:tcPr>
+          <w:p>
+            <w:pPr>
+              <w:rPr>
+                <w:b w:val="0"/>
+                <w:bCs w:val="0"/>
+              </w:rPr>
+            </w:pPr>
+            <w:r>
+              <w:rPr>
+                <w:b w:val="0"/>
+                <w:bCs w:val="0"/>
+              </w:rPr>
+              <w:t>READ</w:t>
+            </w:r>
+          </w:p>
+        </w:tc>
+        <w:tc>
+          <w:tcPr>
+            <w:tcW w:w="993" w:type="dxa"/>
+          </w:tcPr>
+          <w:p>
+            <w:pPr>
+              <w:cnfStyle w:val="000000000000" w:firstRow="0" w:lastRow="0" w:firstColumn="0" w:lastColumn="0" w:oddVBand="0" w:evenVBand="0" w:oddHBand="0" w:evenHBand="0" w:firstRowFirstColumn="0" w:firstRowLastColumn="0" w:lastRowFirstColumn="0" w:lastRowLastColumn="0"/>
+            </w:pPr>
+            <w:r>
+              <w:t>GET</w:t>
+            </w:r>
+          </w:p>
+        </w:tc>
+      </w:tr>
+      <w:tr>
+        <w:trPr>
+          <w:cnfStyle w:val="000000100000" w:firstRow="0" w:lastRow="0" w:firstColumn="0" w:lastColumn="0" w:oddVBand="0" w:evenVBand="0" w:oddHBand="1" w:evenHBand="0" w:firstRowFirstColumn="0" w:firstRowLastColumn="0" w:lastRowFirstColumn="0" w:lastRowLastColumn="0"/>
+        </w:trPr>
+        <w:tc>
+          <w:tcPr>
+            <w:cnfStyle w:val="001000000000" w:firstRow="0" w:lastRow="0" w:firstColumn="1" w:lastColumn="0" w:oddVBand="0" w:evenVBand="0" w:oddHBand="0" w:evenHBand="0" w:firstRowFirstColumn="0" w:firstRowLastColumn="0" w:lastRowFirstColumn="0" w:lastRowLastColumn="0"/>
+            <w:tcW w:w="1129" w:type="dxa"/>
+          </w:tcPr>
+          <w:p>
+            <w:pPr>
+              <w:rPr>
+                <w:b w:val="0"/>
+                <w:bCs w:val="0"/>
+              </w:rPr>
+            </w:pPr>
+            <w:r>
+              <w:rPr>
+                <w:b w:val="0"/>
+                <w:bCs w:val="0"/>
+              </w:rPr>
+              <w:t>UPDATE</w:t>
+            </w:r>
+          </w:p>
+        </w:tc>
+        <w:tc>
+          <w:tcPr>
+            <w:tcW w:w="993" w:type="dxa"/>
+          </w:tcPr>
+          <w:p>
+            <w:pPr>
+              <w:cnfStyle w:val="000000100000" w:firstRow="0" w:lastRow="0" w:firstColumn="0" w:lastColumn="0" w:oddVBand="0" w:evenVBand="0" w:oddHBand="1" w:evenHBand="0" w:firstRowFirstColumn="0" w:firstRowLastColumn="0" w:lastRowFirstColumn="0" w:lastRowLastColumn="0"/>
+            </w:pPr>
+            <w:r>
+              <w:t>PUT</w:t>
+            </w:r>
+          </w:p>
+        </w:tc>
+      </w:tr>
+      <w:tr>
+        <w:tc>
+          <w:tcPr>
+            <w:cnfStyle w:val="001000000000" w:firstRow="0" w:lastRow="0" w:firstColumn="1" w:lastColumn="0" w:oddVBand="0" w:evenVBand="0" w:oddHBand="0" w:evenHBand="0" w:firstRowFirstColumn="0" w:firstRowLastColumn="0" w:lastRowFirstColumn="0" w:lastRowLastColumn="0"/>
+            <w:tcW w:w="1129" w:type="dxa"/>
+          </w:tcPr>
+          <w:p>
+            <w:pPr>
+              <w:rPr>
+                <w:b w:val="0"/>
+                <w:bCs w:val="0"/>
+              </w:rPr>
+            </w:pPr>
+            <w:r>
+              <w:rPr>
+                <w:b w:val="0"/>
+                <w:bCs w:val="0"/>
+              </w:rPr>
+              <w:t>DELETE</w:t>
+            </w:r>
+          </w:p>
+        </w:tc>
+        <w:tc>
+          <w:tcPr>
+            <w:tcW w:w="993" w:type="dxa"/>
+          </w:tcPr>
+          <w:p>
+            <w:pPr>
+              <w:cnfStyle w:val="000000000000" w:firstRow="0" w:lastRow="0" w:firstColumn="0" w:lastColumn="0" w:oddVBand="0" w:evenVBand="0" w:oddHBand="0" w:evenHBand="0" w:firstRowFirstColumn="0" w:firstRowLastColumn="0" w:lastRowFirstColumn="0" w:lastRowLastColumn="0"/>
+            </w:pPr>
+            <w:r>
+              <w:t>DELETE</w:t>
+            </w:r>
+          </w:p>
+        </w:tc>
+      </w:tr>
+    </w:tbl>
+    <w:p>
+      <w:r>
+        <w:t>These mappings fit the definitions of the HTTP verbs provided above.</w:t>
+      </w:r>
+    </w:p>
+    <w:p/>
+    <w:p/>
+    <w:p/>
+    <w:p/>
+    <w:p/>
+    <w:p/>
+    <w:p/>
+    <w:p/>
+    <w:p/>
+    <w:p/>
+    <w:p/>
+    <w:p/>
+    <w:p/>
+    <w:p/>
+    <w:p/>
+    <w:p/>
+    <w:p/>
+    <w:p/>
+    <w:p/>
+    <w:p/>
+    <w:p/>
+    <w:p/>
     <w:p>
       <w:pPr>
         <w:pStyle w:val="Heading1"/>
@@ -3902,6 +4412,7 @@
           <w:sz w:val="44"/>
           <w:szCs w:val="44"/>
         </w:rPr>
+        <w:lastRenderedPageBreak/>
         <w:t>3</w:t>
       </w:r>
       <w:r>
@@ -4158,7 +4669,6 @@
           </w:tcPr>
           <w:p>
             <w:r>
-              <w:lastRenderedPageBreak/>
               <w:t>FR4</w:t>
             </w:r>
           </w:p>
@@ -4232,10 +4742,7 @@
           </w:tcPr>
           <w:p>
             <w:r>
-              <w:t>FR</w:t>
-            </w:r>
-            <w:r>
-              <w:t>6</w:t>
+              <w:t>FR6</w:t>
             </w:r>
           </w:p>
         </w:tc>
@@ -4245,13 +4752,7 @@
           </w:tcPr>
           <w:p>
             <w:r>
-              <w:t xml:space="preserve">A POST request sent to the </w:t>
-            </w:r>
-            <w:r>
-              <w:t>User</w:t>
-            </w:r>
-            <w:r>
-              <w:t xml:space="preserve"> API endpoint must create a record of the data on the database and return the json data of that record as well as the 201 HTTP response code.</w:t>
+              <w:t>A POST request sent to the User API endpoint must create a record of the data on the database and return the json data of that record as well as the 201 HTTP response code.</w:t>
             </w:r>
           </w:p>
         </w:tc>
@@ -4273,10 +4774,7 @@
           </w:tcPr>
           <w:p>
             <w:r>
-              <w:t>FR</w:t>
-            </w:r>
-            <w:r>
-              <w:t>7</w:t>
+              <w:t>FR7</w:t>
             </w:r>
           </w:p>
         </w:tc>
@@ -4286,13 +4784,7 @@
           </w:tcPr>
           <w:p>
             <w:r>
-              <w:t xml:space="preserve">A PUT request sent to the </w:t>
-            </w:r>
-            <w:r>
-              <w:t>User</w:t>
-            </w:r>
-            <w:r>
-              <w:t xml:space="preserve"> API endpoint must update an existing record on the database and return the HTTP response code 204.</w:t>
+              <w:t>A PUT request sent to the User API endpoint must update an existing record on the database and return the HTTP response code 204.</w:t>
             </w:r>
           </w:p>
         </w:tc>
@@ -4314,10 +4806,7 @@
           </w:tcPr>
           <w:p>
             <w:r>
-              <w:t>FR</w:t>
-            </w:r>
-            <w:r>
-              <w:t>8</w:t>
+              <w:t>FR8</w:t>
             </w:r>
           </w:p>
         </w:tc>
@@ -4327,13 +4816,7 @@
           </w:tcPr>
           <w:p>
             <w:r>
-              <w:t xml:space="preserve">A DELETE request sent to the </w:t>
-            </w:r>
-            <w:r>
-              <w:t>User</w:t>
-            </w:r>
-            <w:r>
-              <w:t xml:space="preserve"> API endpoint must DELETE a record form the database if it exists and return a 204 HTTP response code.</w:t>
+              <w:t>A DELETE request sent to the User API endpoint must DELETE a record form the database if it exists and return a 204 HTTP response code.</w:t>
             </w:r>
           </w:p>
         </w:tc>
@@ -4437,10 +4920,7 @@
           </w:tcPr>
           <w:p>
             <w:r>
-              <w:t>FR</w:t>
-            </w:r>
-            <w:r>
-              <w:t>11</w:t>
+              <w:t>FR11</w:t>
             </w:r>
           </w:p>
         </w:tc>
@@ -4450,13 +4930,7 @@
           </w:tcPr>
           <w:p>
             <w:r>
-              <w:t xml:space="preserve">A POST request sent to the </w:t>
-            </w:r>
-            <w:r>
-              <w:t>Challenge</w:t>
-            </w:r>
-            <w:r>
-              <w:t xml:space="preserve"> API endpoint must create a record of the data on the database and return the json data of that record as well as the 201 HTTP response code.</w:t>
+              <w:t>A POST request sent to the Challenge API endpoint must create a record of the data on the database and return the json data of that record as well as the 201 HTTP response code.</w:t>
             </w:r>
           </w:p>
         </w:tc>
@@ -4478,10 +4952,7 @@
           </w:tcPr>
           <w:p>
             <w:r>
-              <w:t>FR</w:t>
-            </w:r>
-            <w:r>
-              <w:t>12</w:t>
+              <w:t>FR12</w:t>
             </w:r>
           </w:p>
         </w:tc>
@@ -4491,13 +4962,7 @@
           </w:tcPr>
           <w:p>
             <w:r>
-              <w:t xml:space="preserve">A PUT request sent to the </w:t>
-            </w:r>
-            <w:r>
-              <w:t>Challenge</w:t>
-            </w:r>
-            <w:r>
-              <w:t xml:space="preserve"> API endpoint must update an existing record on the database and return the HTTP response code 204.</w:t>
+              <w:t>A PUT request sent to the Challenge API endpoint must update an existing record on the database and return the HTTP response code 204.</w:t>
             </w:r>
           </w:p>
         </w:tc>
@@ -4519,10 +4984,7 @@
           </w:tcPr>
           <w:p>
             <w:r>
-              <w:t>FR</w:t>
-            </w:r>
-            <w:r>
-              <w:t>13</w:t>
+              <w:t>FR13</w:t>
             </w:r>
           </w:p>
         </w:tc>
@@ -4532,13 +4994,7 @@
           </w:tcPr>
           <w:p>
             <w:r>
-              <w:t xml:space="preserve">A DELETE request sent to the </w:t>
-            </w:r>
-            <w:r>
-              <w:t>Challenge</w:t>
-            </w:r>
-            <w:r>
-              <w:t xml:space="preserve"> API endpoint must DELETE a record form the database if it exists and return a 204 HTTP response code.</w:t>
+              <w:t>A DELETE request sent to the Challenge API endpoint must DELETE a record form the database if it exists and return a 204 HTTP response code.</w:t>
             </w:r>
           </w:p>
         </w:tc>
@@ -4601,10 +5057,7 @@
           </w:tcPr>
           <w:p>
             <w:r>
-              <w:t>FR</w:t>
-            </w:r>
-            <w:r>
-              <w:t>15</w:t>
+              <w:t>FR15</w:t>
             </w:r>
           </w:p>
         </w:tc>
@@ -4614,13 +5067,7 @@
           </w:tcPr>
           <w:p>
             <w:r>
-              <w:t xml:space="preserve">A POST request sent to the </w:t>
-            </w:r>
-            <w:r>
-              <w:t>Post</w:t>
-            </w:r>
-            <w:r>
-              <w:t xml:space="preserve"> API endpoint must create a record of the data on the database and return the json data of that record as well as the 201 HTTP response code.</w:t>
+              <w:t>A POST request sent to the Post API endpoint must create a record of the data on the database and return the json data of that record as well as the 201 HTTP response code.</w:t>
             </w:r>
           </w:p>
         </w:tc>
@@ -4642,10 +5089,7 @@
           </w:tcPr>
           <w:p>
             <w:r>
-              <w:t>FR</w:t>
-            </w:r>
-            <w:r>
-              <w:t>16</w:t>
+              <w:t>FR16</w:t>
             </w:r>
           </w:p>
         </w:tc>
@@ -4655,13 +5099,7 @@
           </w:tcPr>
           <w:p>
             <w:r>
-              <w:t xml:space="preserve">A PUT request sent to the </w:t>
-            </w:r>
-            <w:r>
-              <w:t>Post</w:t>
-            </w:r>
-            <w:r>
-              <w:t xml:space="preserve"> API endpoint must update an existing record on the database and return the HTTP response code 204.</w:t>
+              <w:t>A PUT request sent to the Post API endpoint must update an existing record on the database and return the HTTP response code 204.</w:t>
             </w:r>
           </w:p>
         </w:tc>
@@ -4683,10 +5121,8 @@
           </w:tcPr>
           <w:p>
             <w:r>
-              <w:t>FR</w:t>
-            </w:r>
-            <w:r>
-              <w:t>17</w:t>
+              <w:lastRenderedPageBreak/>
+              <w:t>FR17</w:t>
             </w:r>
           </w:p>
         </w:tc>
@@ -4696,13 +5132,7 @@
           </w:tcPr>
           <w:p>
             <w:r>
-              <w:t xml:space="preserve">A DELETE request sent to the </w:t>
-            </w:r>
-            <w:r>
-              <w:t>Post</w:t>
-            </w:r>
-            <w:r>
-              <w:t xml:space="preserve"> API endpoint must DELETE a record form the database if it exists and return a 204 HTTP response code.</w:t>
+              <w:t>A DELETE request sent to the Post API endpoint must DELETE a record form the database if it exists and return a 204 HTTP response code.</w:t>
             </w:r>
           </w:p>
         </w:tc>
@@ -4727,10 +5157,7 @@
               <w:t>FR</w:t>
             </w:r>
             <w:r>
-              <w:t>1</w:t>
-            </w:r>
-            <w:r>
-              <w:t>8</w:t>
+              <w:t>18</w:t>
             </w:r>
           </w:p>
         </w:tc>
@@ -4768,10 +5195,7 @@
           </w:tcPr>
           <w:p>
             <w:r>
-              <w:t>FR1</w:t>
-            </w:r>
-            <w:r>
-              <w:t>9</w:t>
+              <w:t>FR19</w:t>
             </w:r>
           </w:p>
         </w:tc>
@@ -4781,13 +5205,7 @@
           </w:tcPr>
           <w:p>
             <w:r>
-              <w:t xml:space="preserve">A POST request sent to the </w:t>
-            </w:r>
-            <w:r>
-              <w:t>Badge</w:t>
-            </w:r>
-            <w:r>
-              <w:t xml:space="preserve"> API endpoint must create a record of the data on the database and return the json data of that record as well as the 201 HTTP response code.</w:t>
+              <w:t>A POST request sent to the Badge API endpoint must create a record of the data on the database and return the json data of that record as well as the 201 HTTP response code.</w:t>
             </w:r>
           </w:p>
         </w:tc>
@@ -4809,10 +5227,7 @@
           </w:tcPr>
           <w:p>
             <w:r>
-              <w:t>FR</w:t>
-            </w:r>
-            <w:r>
-              <w:t>20</w:t>
+              <w:t>FR20</w:t>
             </w:r>
           </w:p>
         </w:tc>
@@ -4822,13 +5237,7 @@
           </w:tcPr>
           <w:p>
             <w:r>
-              <w:t xml:space="preserve">A PUT request sent to the </w:t>
-            </w:r>
-            <w:r>
-              <w:t>Badge</w:t>
-            </w:r>
-            <w:r>
-              <w:t xml:space="preserve"> API endpoint must update an existing record on the database and return the HTTP response code 204.</w:t>
+              <w:t>A PUT request sent to the Badge API endpoint must update an existing record on the database and return the HTTP response code 204.</w:t>
             </w:r>
           </w:p>
         </w:tc>
@@ -4850,10 +5259,7 @@
           </w:tcPr>
           <w:p>
             <w:r>
-              <w:t>FR</w:t>
-            </w:r>
-            <w:r>
-              <w:t>21</w:t>
+              <w:t>FR21</w:t>
             </w:r>
           </w:p>
         </w:tc>
@@ -4863,13 +5269,7 @@
           </w:tcPr>
           <w:p>
             <w:r>
-              <w:t xml:space="preserve">A DELETE request sent to the </w:t>
-            </w:r>
-            <w:r>
-              <w:t>Badge</w:t>
-            </w:r>
-            <w:r>
-              <w:t xml:space="preserve"> API endpoint must DELETE a record form the database if it exists and return a 204 HTTP response code.</w:t>
+              <w:t>A DELETE request sent to the Badge API endpoint must DELETE a record form the database if it exists and return a 204 HTTP response code.</w:t>
             </w:r>
           </w:p>
         </w:tc>
@@ -4934,14 +5334,10 @@
           </w:tcPr>
           <w:p>
             <w:r>
-              <w:lastRenderedPageBreak/>
               <w:t>F</w:t>
             </w:r>
             <w:r>
-              <w:t>R2</w:t>
-            </w:r>
-            <w:r>
-              <w:t>3</w:t>
+              <w:t>R23</w:t>
             </w:r>
           </w:p>
         </w:tc>
@@ -4987,10 +5383,7 @@
               <w:t>F</w:t>
             </w:r>
             <w:r>
-              <w:t>R2</w:t>
-            </w:r>
-            <w:r>
-              <w:t>4</w:t>
+              <w:t>R24</w:t>
             </w:r>
           </w:p>
         </w:tc>
@@ -5033,10 +5426,7 @@
               <w:t>F</w:t>
             </w:r>
             <w:r>
-              <w:t>R2</w:t>
-            </w:r>
-            <w:r>
-              <w:t>5</w:t>
+              <w:t>R25</w:t>
             </w:r>
           </w:p>
         </w:tc>
@@ -5099,7 +5489,7 @@
           </w:tcPr>
           <w:p>
             <w:r>
-              <w:t>M</w:t>
+              <w:t>S</w:t>
             </w:r>
           </w:p>
         </w:tc>
@@ -5117,6 +5507,174 @@
     </w:p>
     <w:p>
       <w:pPr>
+        <w:rPr>
+          <w:b/>
+          <w:bCs/>
+          <w:sz w:val="32"/>
+          <w:szCs w:val="32"/>
+        </w:rPr>
+      </w:pPr>
+      <w:r>
+        <w:rPr>
+          <w:b/>
+          <w:bCs/>
+          <w:sz w:val="32"/>
+          <w:szCs w:val="32"/>
+        </w:rPr>
+        <w:t>3.2 Non-Functional Requirements</w:t>
+      </w:r>
+    </w:p>
+    <w:tbl>
+      <w:tblPr>
+        <w:tblStyle w:val="TableGrid"/>
+        <w:tblW w:w="0" w:type="auto"/>
+        <w:tblLook w:val="04A0" w:firstRow="1" w:lastRow="0" w:firstColumn="1" w:lastColumn="0" w:noHBand="0" w:noVBand="1"/>
+      </w:tblPr>
+      <w:tblGrid>
+        <w:gridCol w:w="1271"/>
+        <w:gridCol w:w="6379"/>
+        <w:gridCol w:w="1366"/>
+      </w:tblGrid>
+      <w:tr>
+        <w:tc>
+          <w:tcPr>
+            <w:tcW w:w="1271" w:type="dxa"/>
+          </w:tcPr>
+          <w:p>
+            <w:pPr>
+              <w:jc w:val="center"/>
+              <w:rPr>
+                <w:b/>
+                <w:bCs/>
+                <w:sz w:val="28"/>
+                <w:szCs w:val="28"/>
+              </w:rPr>
+            </w:pPr>
+            <w:r>
+              <w:rPr>
+                <w:b/>
+                <w:bCs/>
+                <w:sz w:val="28"/>
+                <w:szCs w:val="28"/>
+              </w:rPr>
+              <w:t>ID</w:t>
+            </w:r>
+          </w:p>
+        </w:tc>
+        <w:tc>
+          <w:tcPr>
+            <w:tcW w:w="6379" w:type="dxa"/>
+          </w:tcPr>
+          <w:p>
+            <w:pPr>
+              <w:jc w:val="center"/>
+              <w:rPr>
+                <w:b/>
+                <w:bCs/>
+                <w:sz w:val="28"/>
+                <w:szCs w:val="28"/>
+              </w:rPr>
+            </w:pPr>
+            <w:r>
+              <w:rPr>
+                <w:b/>
+                <w:bCs/>
+                <w:sz w:val="28"/>
+                <w:szCs w:val="28"/>
+              </w:rPr>
+              <w:t>DESCRIPTION</w:t>
+            </w:r>
+          </w:p>
+        </w:tc>
+        <w:tc>
+          <w:tcPr>
+            <w:tcW w:w="1366" w:type="dxa"/>
+          </w:tcPr>
+          <w:p>
+            <w:pPr>
+              <w:jc w:val="center"/>
+              <w:rPr>
+                <w:b/>
+                <w:bCs/>
+                <w:sz w:val="28"/>
+                <w:szCs w:val="28"/>
+              </w:rPr>
+            </w:pPr>
+            <w:proofErr w:type="spellStart"/>
+            <w:r>
+              <w:rPr>
+                <w:b/>
+                <w:bCs/>
+                <w:sz w:val="28"/>
+                <w:szCs w:val="28"/>
+              </w:rPr>
+              <w:t>MoSCoW</w:t>
+            </w:r>
+            <w:proofErr w:type="spellEnd"/>
+          </w:p>
+        </w:tc>
+      </w:tr>
+      <w:tr>
+        <w:tc>
+          <w:tcPr>
+            <w:tcW w:w="1271" w:type="dxa"/>
+          </w:tcPr>
+          <w:p>
+            <w:pPr>
+              <w:jc w:val="center"/>
+              <w:rPr>
+                <w:sz w:val="28"/>
+                <w:szCs w:val="28"/>
+              </w:rPr>
+            </w:pPr>
+            <w:r>
+              <w:t>NFR1</w:t>
+            </w:r>
+          </w:p>
+        </w:tc>
+        <w:tc>
+          <w:tcPr>
+            <w:tcW w:w="6379" w:type="dxa"/>
+          </w:tcPr>
+          <w:p>
+            <w:r>
+              <w:t>Any</w:t>
+            </w:r>
+            <w:r>
+              <w:t xml:space="preserve"> API</w:t>
+            </w:r>
+            <w:r>
+              <w:t xml:space="preserve"> call should respond within 3 seconds.</w:t>
+            </w:r>
+          </w:p>
+        </w:tc>
+        <w:tc>
+          <w:tcPr>
+            <w:tcW w:w="1366" w:type="dxa"/>
+          </w:tcPr>
+          <w:p>
+            <w:pPr>
+              <w:jc w:val="center"/>
+            </w:pPr>
+            <w:r>
+              <w:t>M</w:t>
+            </w:r>
+          </w:p>
+        </w:tc>
+      </w:tr>
+    </w:tbl>
+    <w:p>
+      <w:pPr>
+        <w:rPr>
+          <w:b/>
+          <w:bCs/>
+          <w:sz w:val="32"/>
+          <w:szCs w:val="32"/>
+        </w:rPr>
+      </w:pPr>
+    </w:p>
+    <w:p>
+      <w:pPr>
         <w:pStyle w:val="Heading1"/>
         <w:rPr>
           <w:b/>
@@ -5206,6 +5764,7 @@
           <w:sz w:val="44"/>
           <w:szCs w:val="44"/>
         </w:rPr>
+        <w:lastRenderedPageBreak/>
         <w:t>5</w:t>
       </w:r>
       <w:r>
@@ -5303,7 +5862,6 @@
           <w:sz w:val="44"/>
           <w:szCs w:val="44"/>
         </w:rPr>
-        <w:lastRenderedPageBreak/>
         <w:drawing>
           <wp:inline distT="0" distB="0" distL="0" distR="0" wp14:anchorId="6EC57692" wp14:editId="01F937F8">
             <wp:extent cx="5728970" cy="4704080"/>
@@ -5371,6 +5929,7 @@
           <w:sz w:val="44"/>
           <w:szCs w:val="44"/>
         </w:rPr>
+        <w:lastRenderedPageBreak/>
         <w:drawing>
           <wp:inline distT="0" distB="0" distL="0" distR="0" wp14:anchorId="04EA0EF7" wp14:editId="72C03D7A">
             <wp:extent cx="5728970" cy="3734450"/>
@@ -5443,7 +6002,6 @@
           <w:sz w:val="44"/>
           <w:szCs w:val="44"/>
         </w:rPr>
-        <w:lastRenderedPageBreak/>
         <w:t>6</w:t>
       </w:r>
       <w:r>
@@ -5584,15 +6142,69 @@
       </w:r>
     </w:p>
     <w:p>
-      <w:pPr>
-        <w:rPr>
-          <w:b/>
-          <w:bCs/>
-          <w:sz w:val="44"/>
-          <w:szCs w:val="44"/>
-        </w:rPr>
-      </w:pPr>
-    </w:p>
+      <w:r>
+        <w:t xml:space="preserve">Request for Comments (1999) </w:t>
+      </w:r>
+      <w:r>
+        <w:rPr>
+          <w:i/>
+          <w:iCs/>
+        </w:rPr>
+        <w:t>2616</w:t>
+      </w:r>
+      <w:r>
+        <w:rPr>
+          <w:i/>
+          <w:iCs/>
+        </w:rPr>
+        <w:t xml:space="preserve"> </w:t>
+      </w:r>
+      <w:r>
+        <w:rPr>
+          <w:i/>
+          <w:iCs/>
+        </w:rPr>
+        <w:t>Hypertext Transfer Protocol -- HTTP/1.1</w:t>
+      </w:r>
+      <w:r>
+        <w:rPr>
+          <w:i/>
+          <w:iCs/>
+        </w:rPr>
+        <w:t xml:space="preserve"> </w:t>
+      </w:r>
+      <w:r>
+        <w:t>[online]</w:t>
+      </w:r>
+      <w:r>
+        <w:t xml:space="preserve">. IETF </w:t>
+      </w:r>
+      <w:proofErr w:type="spellStart"/>
+      <w:r>
+        <w:t>Datatracker</w:t>
+      </w:r>
+      <w:proofErr w:type="spellEnd"/>
+      <w:r>
+        <w:t>. (</w:t>
+      </w:r>
+      <w:proofErr w:type="gramStart"/>
+      <w:r>
+        <w:t>no</w:t>
+      </w:r>
+      <w:proofErr w:type="gramEnd"/>
+      <w:r>
+        <w:t xml:space="preserve"> place): RFC Editor. Available from: </w:t>
+      </w:r>
+      <w:hyperlink r:id="rId13" w:history="1">
+        <w:r>
+          <w:rPr>
+            <w:rStyle w:val="Hyperlink"/>
+          </w:rPr>
+          <w:t>https://datatracker.ietf.org/doc/html/rfc2616</w:t>
+        </w:r>
+      </w:hyperlink>
+    </w:p>
+    <w:p/>
     <w:p>
       <w:pPr>
         <w:pStyle w:val="Heading1"/>
@@ -5666,7 +6278,7 @@
       </w:pPr>
     </w:p>
     <w:sectPr>
-      <w:footerReference w:type="default" r:id="rId13"/>
+      <w:footerReference w:type="default" r:id="rId14"/>
       <w:pgSz w:w="11906" w:h="16838"/>
       <w:pgMar w:top="1440" w:right="1440" w:bottom="1440" w:left="1440" w:header="708" w:footer="708" w:gutter="0"/>
       <w:cols w:space="708"/>
@@ -6699,6 +7311,7 @@
   <w:style w:type="paragraph" w:default="1" w:styleId="Normal">
     <w:name w:val="Normal"/>
     <w:qFormat/>
+    <w:rsid w:val="002721C6"/>
   </w:style>
   <w:style w:type="paragraph" w:styleId="Heading1">
     <w:name w:val="heading 1"/>
@@ -6956,6 +7569,153 @@
       <w:color w:val="2F5496" w:themeColor="accent1" w:themeShade="BF"/>
       <w:sz w:val="32"/>
       <w:szCs w:val="32"/>
+    </w:rPr>
+  </w:style>
+  <w:style w:type="table" w:styleId="ListTable3">
+    <w:name w:val="List Table 3"/>
+    <w:basedOn w:val="TableNormal"/>
+    <w:uiPriority w:val="48"/>
+    <w:rsid w:val="00F76727"/>
+    <w:pPr>
+      <w:spacing w:after="0" w:line="240" w:lineRule="auto"/>
+    </w:pPr>
+    <w:tblPr>
+      <w:tblStyleRowBandSize w:val="1"/>
+      <w:tblStyleColBandSize w:val="1"/>
+      <w:tblBorders>
+        <w:top w:val="single" w:sz="4" w:space="0" w:color="000000" w:themeColor="text1"/>
+        <w:left w:val="single" w:sz="4" w:space="0" w:color="000000" w:themeColor="text1"/>
+        <w:bottom w:val="single" w:sz="4" w:space="0" w:color="000000" w:themeColor="text1"/>
+        <w:right w:val="single" w:sz="4" w:space="0" w:color="000000" w:themeColor="text1"/>
+      </w:tblBorders>
+    </w:tblPr>
+    <w:tblStylePr w:type="firstRow">
+      <w:rPr>
+        <w:b/>
+        <w:bCs/>
+        <w:color w:val="FFFFFF" w:themeColor="background1"/>
+      </w:rPr>
+      <w:tblPr/>
+      <w:tcPr>
+        <w:shd w:val="clear" w:color="auto" w:fill="000000" w:themeFill="text1"/>
+      </w:tcPr>
+    </w:tblStylePr>
+    <w:tblStylePr w:type="lastRow">
+      <w:rPr>
+        <w:b/>
+        <w:bCs/>
+      </w:rPr>
+      <w:tblPr/>
+      <w:tcPr>
+        <w:tcBorders>
+          <w:top w:val="double" w:sz="4" w:space="0" w:color="000000" w:themeColor="text1"/>
+        </w:tcBorders>
+        <w:shd w:val="clear" w:color="auto" w:fill="FFFFFF" w:themeFill="background1"/>
+      </w:tcPr>
+    </w:tblStylePr>
+    <w:tblStylePr w:type="firstCol">
+      <w:rPr>
+        <w:b/>
+        <w:bCs/>
+      </w:rPr>
+      <w:tblPr/>
+      <w:tcPr>
+        <w:tcBorders>
+          <w:right w:val="nil"/>
+        </w:tcBorders>
+        <w:shd w:val="clear" w:color="auto" w:fill="FFFFFF" w:themeFill="background1"/>
+      </w:tcPr>
+    </w:tblStylePr>
+    <w:tblStylePr w:type="lastCol">
+      <w:rPr>
+        <w:b/>
+        <w:bCs/>
+      </w:rPr>
+      <w:tblPr/>
+      <w:tcPr>
+        <w:tcBorders>
+          <w:left w:val="nil"/>
+        </w:tcBorders>
+        <w:shd w:val="clear" w:color="auto" w:fill="FFFFFF" w:themeFill="background1"/>
+      </w:tcPr>
+    </w:tblStylePr>
+    <w:tblStylePr w:type="band1Vert">
+      <w:tblPr/>
+      <w:tcPr>
+        <w:tcBorders>
+          <w:left w:val="single" w:sz="4" w:space="0" w:color="000000" w:themeColor="text1"/>
+          <w:right w:val="single" w:sz="4" w:space="0" w:color="000000" w:themeColor="text1"/>
+        </w:tcBorders>
+      </w:tcPr>
+    </w:tblStylePr>
+    <w:tblStylePr w:type="band1Horz">
+      <w:tblPr/>
+      <w:tcPr>
+        <w:tcBorders>
+          <w:top w:val="single" w:sz="4" w:space="0" w:color="000000" w:themeColor="text1"/>
+          <w:bottom w:val="single" w:sz="4" w:space="0" w:color="000000" w:themeColor="text1"/>
+          <w:insideH w:val="nil"/>
+        </w:tcBorders>
+      </w:tcPr>
+    </w:tblStylePr>
+    <w:tblStylePr w:type="neCell">
+      <w:tblPr/>
+      <w:tcPr>
+        <w:tcBorders>
+          <w:left w:val="nil"/>
+          <w:bottom w:val="nil"/>
+        </w:tcBorders>
+      </w:tcPr>
+    </w:tblStylePr>
+    <w:tblStylePr w:type="nwCell">
+      <w:tblPr/>
+      <w:tcPr>
+        <w:tcBorders>
+          <w:bottom w:val="nil"/>
+          <w:right w:val="nil"/>
+        </w:tcBorders>
+      </w:tcPr>
+    </w:tblStylePr>
+    <w:tblStylePr w:type="seCell">
+      <w:tblPr/>
+      <w:tcPr>
+        <w:tcBorders>
+          <w:top w:val="double" w:sz="4" w:space="0" w:color="000000" w:themeColor="text1"/>
+          <w:left w:val="nil"/>
+        </w:tcBorders>
+      </w:tcPr>
+    </w:tblStylePr>
+    <w:tblStylePr w:type="swCell">
+      <w:tblPr/>
+      <w:tcPr>
+        <w:tcBorders>
+          <w:top w:val="double" w:sz="4" w:space="0" w:color="000000" w:themeColor="text1"/>
+          <w:right w:val="nil"/>
+        </w:tcBorders>
+      </w:tcPr>
+    </w:tblStylePr>
+  </w:style>
+  <w:style w:type="character" w:styleId="Hyperlink">
+    <w:name w:val="Hyperlink"/>
+    <w:basedOn w:val="DefaultParagraphFont"/>
+    <w:uiPriority w:val="99"/>
+    <w:unhideWhenUsed/>
+    <w:rsid w:val="00100F18"/>
+    <w:rPr>
+      <w:color w:val="0563C1" w:themeColor="hyperlink"/>
+      <w:u w:val="single"/>
+    </w:rPr>
+  </w:style>
+  <w:style w:type="character" w:styleId="UnresolvedMention">
+    <w:name w:val="Unresolved Mention"/>
+    <w:basedOn w:val="DefaultParagraphFont"/>
+    <w:uiPriority w:val="99"/>
+    <w:semiHidden/>
+    <w:unhideWhenUsed/>
+    <w:rsid w:val="00100F18"/>
+    <w:rPr>
+      <w:color w:val="605E5C"/>
+      <w:shd w:val="clear" w:color="auto" w:fill="E1DFDD"/>
     </w:rPr>
   </w:style>
 </w:styles>

</xml_diff>

<commit_message>
Finalised Research on SQL and Started Research on NOSQL.
</commit_message>
<xml_diff>
--- a/Digital Sysytems Project Report.docx
+++ b/Digital Sysytems Project Report.docx
@@ -894,12 +894,12 @@
               <wp:anchor behindDoc="0" distT="0" distB="0" distL="0" distR="0" simplePos="0" locked="0" layoutInCell="0" allowOverlap="1" relativeHeight="7" wp14:anchorId="7BDE74DD">
                 <wp:simplePos x="0" y="0"/>
                 <wp:positionH relativeFrom="column">
-                  <wp:posOffset>-17780</wp:posOffset>
+                  <wp:posOffset>-16510</wp:posOffset>
                 </wp:positionH>
                 <wp:positionV relativeFrom="paragraph">
                   <wp:posOffset>208915</wp:posOffset>
                 </wp:positionV>
-                <wp:extent cx="6130290" cy="292100"/>
+                <wp:extent cx="6131560" cy="293370"/>
                 <wp:effectExtent l="0" t="0" r="24765" b="71755"/>
                 <wp:wrapNone/>
                 <wp:docPr id="3" name="Group 6"/>
@@ -910,17 +910,17 @@
                       <wpg:grpSpPr>
                         <a:xfrm>
                           <a:off x="0" y="0"/>
-                          <a:ext cx="6129720" cy="291600"/>
-                          <a:chOff x="-17640" y="208800"/>
-                          <a:chExt cx="6129720" cy="291600"/>
+                          <a:ext cx="6130800" cy="292680"/>
+                          <a:chOff x="-16560" y="208800"/>
+                          <a:chExt cx="6130800" cy="292680"/>
                         </a:xfrm>
                       </wpg:grpSpPr>
                       <wps:wsp>
                         <wps:cNvSpPr/>
                         <wps:spPr>
                           <a:xfrm>
-                            <a:off x="0" y="290880"/>
-                            <a:ext cx="6129720" cy="720"/>
+                            <a:off x="0" y="291960"/>
+                            <a:ext cx="6130800" cy="720"/>
                           </a:xfrm>
                           <a:custGeom>
                             <a:avLst/>
@@ -965,7 +965,7 @@
                         <wps:spPr>
                           <a:xfrm>
                             <a:off x="19800" y="0"/>
-                            <a:ext cx="474840" cy="261000"/>
+                            <a:ext cx="473760" cy="261000"/>
                           </a:xfrm>
                           <a:prstGeom prst="rect">
                             <a:avLst/>
@@ -1024,8 +1024,8 @@
                         <wps:cNvSpPr/>
                         <wps:spPr>
                           <a:xfrm>
-                            <a:off x="5655240" y="0"/>
-                            <a:ext cx="474480" cy="261000"/>
+                            <a:off x="5657760" y="0"/>
+                            <a:ext cx="473040" cy="261000"/>
                           </a:xfrm>
                           <a:prstGeom prst="rect">
                             <a:avLst/>
@@ -1088,8 +1088,8 @@
           </mc:Choice>
           <mc:Fallback>
             <w:pict>
-              <v:group id="shape_0" alt="Group 6" style="position:absolute;margin-left:-1.4pt;margin-top:16.45pt;width:482.65pt;height:22.95pt" coordorigin="-28,329" coordsize="9653,459">
-                <v:rect id="shape_0" path="m0,0l-2147483645,0l-2147483645,-2147483646l0,-2147483646xe" stroked="f" style="position:absolute;left:3;top:329;width:747;height:410;mso-wrap-style:square;v-text-anchor:top">
+              <v:group id="shape_0" alt="Group 6" style="position:absolute;margin-left:-1.3pt;margin-top:16.45pt;width:482.75pt;height:23pt" coordorigin="-26,329" coordsize="9655,460">
+                <v:rect id="shape_0" path="m0,0l-2147483645,0l-2147483645,-2147483646l0,-2147483646xe" stroked="f" style="position:absolute;left:5;top:329;width:745;height:410;mso-wrap-style:square;v-text-anchor:top">
                   <v:textbox>
                     <w:txbxContent>
                       <w:p>
@@ -1129,7 +1129,7 @@
                   <v:stroke color="#3465a4" weight="9360" joinstyle="round" endcap="flat"/>
                   <w10:wrap type="none"/>
                 </v:rect>
-                <v:rect id="shape_0" path="m0,0l-2147483645,0l-2147483645,-2147483646l0,-2147483646xe" stroked="f" style="position:absolute;left:8878;top:329;width:746;height:410;mso-wrap-style:square;v-text-anchor:top">
+                <v:rect id="shape_0" path="m0,0l-2147483645,0l-2147483645,-2147483646l0,-2147483646xe" stroked="f" style="position:absolute;left:8884;top:329;width:744;height:410;mso-wrap-style:square;v-text-anchor:top">
                   <v:textbox>
                     <w:txbxContent>
                       <w:p>
@@ -1210,14 +1210,14 @@
         <w:tblLook w:val="04a0" w:noHBand="0" w:noVBand="1" w:firstColumn="1" w:lastRow="0" w:lastColumn="0" w:firstRow="1"/>
       </w:tblPr>
       <w:tblGrid>
-        <w:gridCol w:w="1685"/>
-        <w:gridCol w:w="1137"/>
+        <w:gridCol w:w="1684"/>
+        <w:gridCol w:w="1138"/>
         <w:gridCol w:w="1135"/>
-        <w:gridCol w:w="1137"/>
+        <w:gridCol w:w="1139"/>
         <w:gridCol w:w="1136"/>
         <w:gridCol w:w="1135"/>
         <w:gridCol w:w="1137"/>
-        <w:gridCol w:w="1130"/>
+        <w:gridCol w:w="1128"/>
       </w:tblGrid>
       <w:tr>
         <w:trPr>
@@ -1226,7 +1226,7 @@
         </w:trPr>
         <w:tc>
           <w:tcPr>
-            <w:tcW w:w="1685" w:type="dxa"/>
+            <w:tcW w:w="1684" w:type="dxa"/>
             <w:cnfStyle w:val="001000000100" w:firstRow="0" w:lastRow="0" w:firstColumn="1" w:lastColumn="0" w:oddVBand="0" w:evenVBand="0" w:oddHBand="0" w:evenHBand="0" w:firstRowFirstColumn="1" w:firstRowLastColumn="0" w:lastRowFirstColumn="0" w:lastRowLastColumn="0"/>
             <w:tcBorders>
               <w:bottom w:val="single" w:sz="4" w:space="0" w:color="A5A5A5"/>
@@ -1256,6 +1256,181 @@
         </w:tc>
         <w:tc>
           <w:tcPr>
+            <w:tcW w:w="1138" w:type="dxa"/>
+            <w:tcBorders>
+              <w:bottom w:val="single" w:sz="4" w:space="0" w:color="000000"/>
+            </w:tcBorders>
+            <w:shd w:color="auto" w:fill="FFFFFF" w:themeFill="background1" w:val="clear"/>
+          </w:tcPr>
+          <w:p>
+            <w:pPr>
+              <w:pStyle w:val="Normal"/>
+              <w:widowControl w:val="false"/>
+              <w:suppressAutoHyphens w:val="true"/>
+              <w:spacing w:lineRule="auto" w:line="240" w:before="0" w:after="0"/>
+              <w:jc w:val="center"/>
+              <w:cnfStyle w:val="100000000000" w:firstRow="1" w:lastRow="0" w:firstColumn="0" w:lastColumn="0" w:oddVBand="0" w:evenVBand="0" w:oddHBand="0" w:evenHBand="0" w:firstRowFirstColumn="0" w:firstRowLastColumn="0" w:lastRowFirstColumn="0" w:lastRowLastColumn="0"/>
+              <w:rPr>
+                <w:sz w:val="22"/>
+              </w:rPr>
+            </w:pPr>
+            <w:r>
+              <w:rPr>
+                <w:rFonts w:eastAsia="" w:cs="" w:ascii="Calibri Light" w:hAnsi="Calibri Light"/>
+                <w:i/>
+                <w:iCs/>
+                <w:color w:val="7B7B7B"/>
+                <w:kern w:val="0"/>
+                <w:sz w:val="22"/>
+                <w:szCs w:val="22"/>
+                <w:lang w:val="en-GB" w:eastAsia="en-US" w:bidi="ar-SA"/>
+              </w:rPr>
+              <w:t>OCT</w:t>
+            </w:r>
+          </w:p>
+        </w:tc>
+        <w:tc>
+          <w:tcPr>
+            <w:tcW w:w="1135" w:type="dxa"/>
+            <w:tcBorders>
+              <w:bottom w:val="single" w:sz="4" w:space="0" w:color="000000"/>
+            </w:tcBorders>
+            <w:shd w:color="auto" w:fill="FFFFFF" w:themeFill="background1" w:val="clear"/>
+          </w:tcPr>
+          <w:p>
+            <w:pPr>
+              <w:pStyle w:val="Normal"/>
+              <w:widowControl w:val="false"/>
+              <w:suppressAutoHyphens w:val="true"/>
+              <w:spacing w:lineRule="auto" w:line="240" w:before="0" w:after="0"/>
+              <w:jc w:val="center"/>
+              <w:cnfStyle w:val="100000000000" w:firstRow="1" w:lastRow="0" w:firstColumn="0" w:lastColumn="0" w:oddVBand="0" w:evenVBand="0" w:oddHBand="0" w:evenHBand="0" w:firstRowFirstColumn="0" w:firstRowLastColumn="0" w:lastRowFirstColumn="0" w:lastRowLastColumn="0"/>
+              <w:rPr>
+                <w:sz w:val="22"/>
+              </w:rPr>
+            </w:pPr>
+            <w:r>
+              <w:rPr>
+                <w:rFonts w:eastAsia="" w:cs="" w:ascii="Calibri Light" w:hAnsi="Calibri Light"/>
+                <w:i/>
+                <w:iCs/>
+                <w:color w:val="7B7B7B"/>
+                <w:kern w:val="0"/>
+                <w:sz w:val="22"/>
+                <w:szCs w:val="22"/>
+                <w:lang w:val="en-GB" w:eastAsia="en-US" w:bidi="ar-SA"/>
+              </w:rPr>
+              <w:t>NOV</w:t>
+            </w:r>
+          </w:p>
+        </w:tc>
+        <w:tc>
+          <w:tcPr>
+            <w:tcW w:w="1139" w:type="dxa"/>
+            <w:tcBorders>
+              <w:bottom w:val="single" w:sz="4" w:space="0" w:color="000000"/>
+            </w:tcBorders>
+            <w:shd w:color="auto" w:fill="FFFFFF" w:themeFill="background1" w:val="clear"/>
+          </w:tcPr>
+          <w:p>
+            <w:pPr>
+              <w:pStyle w:val="Normal"/>
+              <w:widowControl w:val="false"/>
+              <w:suppressAutoHyphens w:val="true"/>
+              <w:spacing w:lineRule="auto" w:line="240" w:before="0" w:after="0"/>
+              <w:jc w:val="center"/>
+              <w:cnfStyle w:val="100000000000" w:firstRow="1" w:lastRow="0" w:firstColumn="0" w:lastColumn="0" w:oddVBand="0" w:evenVBand="0" w:oddHBand="0" w:evenHBand="0" w:firstRowFirstColumn="0" w:firstRowLastColumn="0" w:lastRowFirstColumn="0" w:lastRowLastColumn="0"/>
+              <w:rPr>
+                <w:sz w:val="22"/>
+              </w:rPr>
+            </w:pPr>
+            <w:r>
+              <w:rPr>
+                <w:rFonts w:eastAsia="" w:cs="" w:ascii="Calibri Light" w:hAnsi="Calibri Light"/>
+                <w:i/>
+                <w:iCs/>
+                <w:color w:val="7B7B7B"/>
+                <w:kern w:val="0"/>
+                <w:sz w:val="22"/>
+                <w:szCs w:val="22"/>
+                <w:lang w:val="en-GB" w:eastAsia="en-US" w:bidi="ar-SA"/>
+              </w:rPr>
+              <w:t>DEC</w:t>
+            </w:r>
+          </w:p>
+        </w:tc>
+        <w:tc>
+          <w:tcPr>
+            <w:tcW w:w="1136" w:type="dxa"/>
+            <w:tcBorders>
+              <w:bottom w:val="single" w:sz="4" w:space="0" w:color="000000"/>
+            </w:tcBorders>
+            <w:shd w:color="auto" w:fill="FFFFFF" w:themeFill="background1" w:val="clear"/>
+          </w:tcPr>
+          <w:p>
+            <w:pPr>
+              <w:pStyle w:val="Normal"/>
+              <w:widowControl w:val="false"/>
+              <w:suppressAutoHyphens w:val="true"/>
+              <w:spacing w:lineRule="auto" w:line="240" w:before="0" w:after="0"/>
+              <w:jc w:val="center"/>
+              <w:cnfStyle w:val="100000000000" w:firstRow="1" w:lastRow="0" w:firstColumn="0" w:lastColumn="0" w:oddVBand="0" w:evenVBand="0" w:oddHBand="0" w:evenHBand="0" w:firstRowFirstColumn="0" w:firstRowLastColumn="0" w:lastRowFirstColumn="0" w:lastRowLastColumn="0"/>
+              <w:rPr>
+                <w:sz w:val="22"/>
+              </w:rPr>
+            </w:pPr>
+            <w:r>
+              <w:rPr>
+                <w:rFonts w:eastAsia="" w:cs="" w:ascii="Calibri Light" w:hAnsi="Calibri Light"/>
+                <w:i/>
+                <w:iCs/>
+                <w:color w:val="7B7B7B"/>
+                <w:kern w:val="0"/>
+                <w:sz w:val="22"/>
+                <w:szCs w:val="22"/>
+                <w:lang w:val="en-GB" w:eastAsia="en-US" w:bidi="ar-SA"/>
+              </w:rPr>
+              <w:t>JAN</w:t>
+            </w:r>
+          </w:p>
+        </w:tc>
+        <w:tc>
+          <w:tcPr>
+            <w:tcW w:w="1135" w:type="dxa"/>
+            <w:tcBorders>
+              <w:bottom w:val="single" w:sz="4" w:space="0" w:color="000000"/>
+            </w:tcBorders>
+            <w:shd w:color="auto" w:fill="FFFFFF" w:themeFill="background1" w:val="clear"/>
+          </w:tcPr>
+          <w:p>
+            <w:pPr>
+              <w:pStyle w:val="Normal"/>
+              <w:widowControl w:val="false"/>
+              <w:suppressAutoHyphens w:val="true"/>
+              <w:spacing w:lineRule="auto" w:line="240" w:before="0" w:after="0"/>
+              <w:jc w:val="center"/>
+              <w:cnfStyle w:val="100000000000" w:firstRow="1" w:lastRow="0" w:firstColumn="0" w:lastColumn="0" w:oddVBand="0" w:evenVBand="0" w:oddHBand="0" w:evenHBand="0" w:firstRowFirstColumn="0" w:firstRowLastColumn="0" w:lastRowFirstColumn="0" w:lastRowLastColumn="0"/>
+              <w:rPr>
+                <w:sz w:val="22"/>
+              </w:rPr>
+            </w:pPr>
+            <w:r>
+              <w:rPr>
+                <w:rFonts w:eastAsia="" w:cs="" w:ascii="Calibri Light" w:hAnsi="Calibri Light"/>
+                <w:i/>
+                <w:iCs/>
+                <w:color w:val="7B7B7B"/>
+                <w:kern w:val="0"/>
+                <w:sz w:val="22"/>
+                <w:szCs w:val="22"/>
+                <w:lang w:val="en-GB" w:eastAsia="en-US" w:bidi="ar-SA"/>
+              </w:rPr>
+              <w:t>FEB</w:t>
+            </w:r>
+          </w:p>
+        </w:tc>
+        <w:tc>
+          <w:tcPr>
             <w:tcW w:w="1137" w:type="dxa"/>
             <w:tcBorders>
               <w:bottom w:val="single" w:sz="4" w:space="0" w:color="000000"/>
@@ -1285,188 +1460,13 @@
                 <w:szCs w:val="22"/>
                 <w:lang w:val="en-GB" w:eastAsia="en-US" w:bidi="ar-SA"/>
               </w:rPr>
-              <w:t>OCT</w:t>
-            </w:r>
-          </w:p>
-        </w:tc>
-        <w:tc>
-          <w:tcPr>
-            <w:tcW w:w="1135" w:type="dxa"/>
-            <w:tcBorders>
-              <w:bottom w:val="single" w:sz="4" w:space="0" w:color="000000"/>
-            </w:tcBorders>
-            <w:shd w:color="auto" w:fill="FFFFFF" w:themeFill="background1" w:val="clear"/>
-          </w:tcPr>
-          <w:p>
-            <w:pPr>
-              <w:pStyle w:val="Normal"/>
-              <w:widowControl w:val="false"/>
-              <w:suppressAutoHyphens w:val="true"/>
-              <w:spacing w:lineRule="auto" w:line="240" w:before="0" w:after="0"/>
-              <w:jc w:val="center"/>
-              <w:cnfStyle w:val="100000000000" w:firstRow="1" w:lastRow="0" w:firstColumn="0" w:lastColumn="0" w:oddVBand="0" w:evenVBand="0" w:oddHBand="0" w:evenHBand="0" w:firstRowFirstColumn="0" w:firstRowLastColumn="0" w:lastRowFirstColumn="0" w:lastRowLastColumn="0"/>
-              <w:rPr>
-                <w:sz w:val="22"/>
-              </w:rPr>
-            </w:pPr>
-            <w:r>
-              <w:rPr>
-                <w:rFonts w:eastAsia="" w:cs="" w:ascii="Calibri Light" w:hAnsi="Calibri Light"/>
-                <w:i/>
-                <w:iCs/>
-                <w:color w:val="7B7B7B"/>
-                <w:kern w:val="0"/>
-                <w:sz w:val="22"/>
-                <w:szCs w:val="22"/>
-                <w:lang w:val="en-GB" w:eastAsia="en-US" w:bidi="ar-SA"/>
-              </w:rPr>
-              <w:t>NOV</w:t>
-            </w:r>
-          </w:p>
-        </w:tc>
-        <w:tc>
-          <w:tcPr>
-            <w:tcW w:w="1137" w:type="dxa"/>
-            <w:tcBorders>
-              <w:bottom w:val="single" w:sz="4" w:space="0" w:color="000000"/>
-            </w:tcBorders>
-            <w:shd w:color="auto" w:fill="FFFFFF" w:themeFill="background1" w:val="clear"/>
-          </w:tcPr>
-          <w:p>
-            <w:pPr>
-              <w:pStyle w:val="Normal"/>
-              <w:widowControl w:val="false"/>
-              <w:suppressAutoHyphens w:val="true"/>
-              <w:spacing w:lineRule="auto" w:line="240" w:before="0" w:after="0"/>
-              <w:jc w:val="center"/>
-              <w:cnfStyle w:val="100000000000" w:firstRow="1" w:lastRow="0" w:firstColumn="0" w:lastColumn="0" w:oddVBand="0" w:evenVBand="0" w:oddHBand="0" w:evenHBand="0" w:firstRowFirstColumn="0" w:firstRowLastColumn="0" w:lastRowFirstColumn="0" w:lastRowLastColumn="0"/>
-              <w:rPr>
-                <w:sz w:val="22"/>
-              </w:rPr>
-            </w:pPr>
-            <w:r>
-              <w:rPr>
-                <w:rFonts w:eastAsia="" w:cs="" w:ascii="Calibri Light" w:hAnsi="Calibri Light"/>
-                <w:i/>
-                <w:iCs/>
-                <w:color w:val="7B7B7B"/>
-                <w:kern w:val="0"/>
-                <w:sz w:val="22"/>
-                <w:szCs w:val="22"/>
-                <w:lang w:val="en-GB" w:eastAsia="en-US" w:bidi="ar-SA"/>
-              </w:rPr>
-              <w:t>DEC</w:t>
-            </w:r>
-          </w:p>
-        </w:tc>
-        <w:tc>
-          <w:tcPr>
-            <w:tcW w:w="1136" w:type="dxa"/>
-            <w:tcBorders>
-              <w:bottom w:val="single" w:sz="4" w:space="0" w:color="000000"/>
-            </w:tcBorders>
-            <w:shd w:color="auto" w:fill="FFFFFF" w:themeFill="background1" w:val="clear"/>
-          </w:tcPr>
-          <w:p>
-            <w:pPr>
-              <w:pStyle w:val="Normal"/>
-              <w:widowControl w:val="false"/>
-              <w:suppressAutoHyphens w:val="true"/>
-              <w:spacing w:lineRule="auto" w:line="240" w:before="0" w:after="0"/>
-              <w:jc w:val="center"/>
-              <w:cnfStyle w:val="100000000000" w:firstRow="1" w:lastRow="0" w:firstColumn="0" w:lastColumn="0" w:oddVBand="0" w:evenVBand="0" w:oddHBand="0" w:evenHBand="0" w:firstRowFirstColumn="0" w:firstRowLastColumn="0" w:lastRowFirstColumn="0" w:lastRowLastColumn="0"/>
-              <w:rPr>
-                <w:sz w:val="22"/>
-              </w:rPr>
-            </w:pPr>
-            <w:r>
-              <w:rPr>
-                <w:rFonts w:eastAsia="" w:cs="" w:ascii="Calibri Light" w:hAnsi="Calibri Light"/>
-                <w:i/>
-                <w:iCs/>
-                <w:color w:val="7B7B7B"/>
-                <w:kern w:val="0"/>
-                <w:sz w:val="22"/>
-                <w:szCs w:val="22"/>
-                <w:lang w:val="en-GB" w:eastAsia="en-US" w:bidi="ar-SA"/>
-              </w:rPr>
-              <w:t>JAN</w:t>
-            </w:r>
-          </w:p>
-        </w:tc>
-        <w:tc>
-          <w:tcPr>
-            <w:tcW w:w="1135" w:type="dxa"/>
-            <w:tcBorders>
-              <w:bottom w:val="single" w:sz="4" w:space="0" w:color="000000"/>
-            </w:tcBorders>
-            <w:shd w:color="auto" w:fill="FFFFFF" w:themeFill="background1" w:val="clear"/>
-          </w:tcPr>
-          <w:p>
-            <w:pPr>
-              <w:pStyle w:val="Normal"/>
-              <w:widowControl w:val="false"/>
-              <w:suppressAutoHyphens w:val="true"/>
-              <w:spacing w:lineRule="auto" w:line="240" w:before="0" w:after="0"/>
-              <w:jc w:val="center"/>
-              <w:cnfStyle w:val="100000000000" w:firstRow="1" w:lastRow="0" w:firstColumn="0" w:lastColumn="0" w:oddVBand="0" w:evenVBand="0" w:oddHBand="0" w:evenHBand="0" w:firstRowFirstColumn="0" w:firstRowLastColumn="0" w:lastRowFirstColumn="0" w:lastRowLastColumn="0"/>
-              <w:rPr>
-                <w:sz w:val="22"/>
-              </w:rPr>
-            </w:pPr>
-            <w:r>
-              <w:rPr>
-                <w:rFonts w:eastAsia="" w:cs="" w:ascii="Calibri Light" w:hAnsi="Calibri Light"/>
-                <w:i/>
-                <w:iCs/>
-                <w:color w:val="7B7B7B"/>
-                <w:kern w:val="0"/>
-                <w:sz w:val="22"/>
-                <w:szCs w:val="22"/>
-                <w:lang w:val="en-GB" w:eastAsia="en-US" w:bidi="ar-SA"/>
-              </w:rPr>
-              <w:t>FEB</w:t>
-            </w:r>
-          </w:p>
-        </w:tc>
-        <w:tc>
-          <w:tcPr>
-            <w:tcW w:w="1137" w:type="dxa"/>
-            <w:tcBorders>
-              <w:bottom w:val="single" w:sz="4" w:space="0" w:color="000000"/>
-            </w:tcBorders>
-            <w:shd w:color="auto" w:fill="FFFFFF" w:themeFill="background1" w:val="clear"/>
-          </w:tcPr>
-          <w:p>
-            <w:pPr>
-              <w:pStyle w:val="Normal"/>
-              <w:widowControl w:val="false"/>
-              <w:suppressAutoHyphens w:val="true"/>
-              <w:spacing w:lineRule="auto" w:line="240" w:before="0" w:after="0"/>
-              <w:jc w:val="center"/>
-              <w:cnfStyle w:val="100000000000" w:firstRow="1" w:lastRow="0" w:firstColumn="0" w:lastColumn="0" w:oddVBand="0" w:evenVBand="0" w:oddHBand="0" w:evenHBand="0" w:firstRowFirstColumn="0" w:firstRowLastColumn="0" w:lastRowFirstColumn="0" w:lastRowLastColumn="0"/>
-              <w:rPr>
-                <w:sz w:val="22"/>
-              </w:rPr>
-            </w:pPr>
-            <w:r>
-              <w:rPr>
-                <w:rFonts w:eastAsia="" w:cs="" w:ascii="Calibri Light" w:hAnsi="Calibri Light"/>
-                <w:i/>
-                <w:iCs/>
-                <w:color w:val="7B7B7B"/>
-                <w:kern w:val="0"/>
-                <w:sz w:val="22"/>
-                <w:szCs w:val="22"/>
-                <w:lang w:val="en-GB" w:eastAsia="en-US" w:bidi="ar-SA"/>
-              </w:rPr>
               <w:t>MAR</w:t>
             </w:r>
           </w:p>
         </w:tc>
         <w:tc>
           <w:tcPr>
-            <w:tcW w:w="1130" w:type="dxa"/>
+            <w:tcW w:w="1128" w:type="dxa"/>
             <w:tcBorders>
               <w:bottom w:val="single" w:sz="4" w:space="0" w:color="000000"/>
             </w:tcBorders>
@@ -1507,7 +1507,7 @@
         </w:trPr>
         <w:tc>
           <w:tcPr>
-            <w:tcW w:w="1685" w:type="dxa"/>
+            <w:tcW w:w="1684" w:type="dxa"/>
             <w:cnfStyle w:val="001000000000" w:firstRow="0" w:lastRow="0" w:firstColumn="1" w:lastColumn="0" w:oddVBand="0" w:evenVBand="0" w:oddHBand="0" w:evenHBand="0" w:firstRowFirstColumn="0" w:firstRowLastColumn="0" w:lastRowFirstColumn="0" w:lastRowLastColumn="0"/>
             <w:tcBorders>
               <w:right w:val="single" w:sz="4" w:space="0" w:color="000000"/>
@@ -1542,7 +1542,7 @@
         </w:tc>
         <w:tc>
           <w:tcPr>
-            <w:tcW w:w="2272" w:type="dxa"/>
+            <w:tcW w:w="2273" w:type="dxa"/>
             <w:gridSpan w:val="2"/>
             <w:tcBorders>
               <w:top w:val="single" w:sz="4" w:space="0" w:color="000000"/>
@@ -1574,6 +1574,96 @@
         </w:tc>
         <w:tc>
           <w:tcPr>
+            <w:tcW w:w="1139" w:type="dxa"/>
+            <w:tcBorders>
+              <w:top w:val="single" w:sz="4" w:space="0" w:color="000000"/>
+              <w:bottom w:val="single" w:sz="4" w:space="0" w:color="000000"/>
+            </w:tcBorders>
+            <w:shd w:color="auto" w:fill="EDEDED" w:themeFill="accent3" w:themeFillTint="33" w:val="clear"/>
+          </w:tcPr>
+          <w:p>
+            <w:pPr>
+              <w:pStyle w:val="Normal"/>
+              <w:widowControl w:val="false"/>
+              <w:suppressAutoHyphens w:val="true"/>
+              <w:spacing w:lineRule="auto" w:line="240" w:before="0" w:after="0"/>
+              <w:jc w:val="left"/>
+              <w:cnfStyle w:val="000000100000" w:firstRow="0" w:lastRow="0" w:firstColumn="0" w:lastColumn="0" w:oddVBand="0" w:evenVBand="0" w:oddHBand="1" w:evenHBand="0" w:firstRowFirstColumn="0" w:firstRowLastColumn="0" w:lastRowFirstColumn="0" w:lastRowLastColumn="0"/>
+              <w:rPr>
+                <w:sz w:val="32"/>
+                <w:szCs w:val="32"/>
+              </w:rPr>
+            </w:pPr>
+            <w:r>
+              <w:rPr>
+                <w:sz w:val="32"/>
+                <w:szCs w:val="32"/>
+              </w:rPr>
+            </w:r>
+          </w:p>
+        </w:tc>
+        <w:tc>
+          <w:tcPr>
+            <w:tcW w:w="1136" w:type="dxa"/>
+            <w:tcBorders>
+              <w:top w:val="single" w:sz="4" w:space="0" w:color="000000"/>
+              <w:bottom w:val="single" w:sz="4" w:space="0" w:color="000000"/>
+            </w:tcBorders>
+            <w:shd w:color="auto" w:fill="EDEDED" w:themeFill="accent3" w:themeFillTint="33" w:val="clear"/>
+          </w:tcPr>
+          <w:p>
+            <w:pPr>
+              <w:pStyle w:val="Normal"/>
+              <w:widowControl w:val="false"/>
+              <w:suppressAutoHyphens w:val="true"/>
+              <w:spacing w:lineRule="auto" w:line="240" w:before="0" w:after="0"/>
+              <w:jc w:val="left"/>
+              <w:cnfStyle w:val="000000100000" w:firstRow="0" w:lastRow="0" w:firstColumn="0" w:lastColumn="0" w:oddVBand="0" w:evenVBand="0" w:oddHBand="1" w:evenHBand="0" w:firstRowFirstColumn="0" w:firstRowLastColumn="0" w:lastRowFirstColumn="0" w:lastRowLastColumn="0"/>
+              <w:rPr>
+                <w:sz w:val="32"/>
+                <w:szCs w:val="32"/>
+              </w:rPr>
+            </w:pPr>
+            <w:r>
+              <w:rPr>
+                <w:sz w:val="32"/>
+                <w:szCs w:val="32"/>
+              </w:rPr>
+            </w:r>
+          </w:p>
+        </w:tc>
+        <w:tc>
+          <w:tcPr>
+            <w:tcW w:w="1135" w:type="dxa"/>
+            <w:tcBorders>
+              <w:top w:val="single" w:sz="4" w:space="0" w:color="000000"/>
+              <w:bottom w:val="single" w:sz="4" w:space="0" w:color="000000"/>
+            </w:tcBorders>
+            <w:shd w:color="auto" w:fill="EDEDED" w:themeFill="accent3" w:themeFillTint="33" w:val="clear"/>
+          </w:tcPr>
+          <w:p>
+            <w:pPr>
+              <w:pStyle w:val="Normal"/>
+              <w:widowControl w:val="false"/>
+              <w:suppressAutoHyphens w:val="true"/>
+              <w:spacing w:lineRule="auto" w:line="240" w:before="0" w:after="0"/>
+              <w:jc w:val="left"/>
+              <w:cnfStyle w:val="000000100000" w:firstRow="0" w:lastRow="0" w:firstColumn="0" w:lastColumn="0" w:oddVBand="0" w:evenVBand="0" w:oddHBand="1" w:evenHBand="0" w:firstRowFirstColumn="0" w:firstRowLastColumn="0" w:lastRowFirstColumn="0" w:lastRowLastColumn="0"/>
+              <w:rPr>
+                <w:sz w:val="32"/>
+                <w:szCs w:val="32"/>
+              </w:rPr>
+            </w:pPr>
+            <w:r>
+              <w:rPr>
+                <w:sz w:val="32"/>
+                <w:szCs w:val="32"/>
+              </w:rPr>
+            </w:r>
+          </w:p>
+        </w:tc>
+        <w:tc>
+          <w:tcPr>
             <w:tcW w:w="1137" w:type="dxa"/>
             <w:tcBorders>
               <w:top w:val="single" w:sz="4" w:space="0" w:color="000000"/>
@@ -1604,6 +1694,420 @@
         </w:tc>
         <w:tc>
           <w:tcPr>
+            <w:tcW w:w="1128" w:type="dxa"/>
+            <w:tcBorders>
+              <w:top w:val="single" w:sz="4" w:space="0" w:color="000000"/>
+              <w:bottom w:val="single" w:sz="4" w:space="0" w:color="000000"/>
+              <w:right w:val="single" w:sz="4" w:space="0" w:color="000000"/>
+            </w:tcBorders>
+            <w:shd w:color="auto" w:fill="EDEDED" w:themeFill="accent3" w:themeFillTint="33" w:val="clear"/>
+          </w:tcPr>
+          <w:p>
+            <w:pPr>
+              <w:pStyle w:val="Normal"/>
+              <w:widowControl w:val="false"/>
+              <w:suppressAutoHyphens w:val="true"/>
+              <w:spacing w:lineRule="auto" w:line="240" w:before="0" w:after="0"/>
+              <w:jc w:val="left"/>
+              <w:cnfStyle w:val="000000100000" w:firstRow="0" w:lastRow="0" w:firstColumn="0" w:lastColumn="0" w:oddVBand="0" w:evenVBand="0" w:oddHBand="1" w:evenHBand="0" w:firstRowFirstColumn="0" w:firstRowLastColumn="0" w:lastRowFirstColumn="0" w:lastRowLastColumn="0"/>
+              <w:rPr>
+                <w:sz w:val="32"/>
+                <w:szCs w:val="32"/>
+              </w:rPr>
+            </w:pPr>
+            <w:r>
+              <w:rPr>
+                <w:sz w:val="32"/>
+                <w:szCs w:val="32"/>
+              </w:rPr>
+            </w:r>
+          </w:p>
+        </w:tc>
+      </w:tr>
+      <w:tr>
+        <w:trPr>
+          <w:trHeight w:val="537" w:hRule="atLeast"/>
+        </w:trPr>
+        <w:tc>
+          <w:tcPr>
+            <w:tcW w:w="1684" w:type="dxa"/>
+            <w:cnfStyle w:val="001000000000" w:firstRow="0" w:lastRow="0" w:firstColumn="1" w:lastColumn="0" w:oddVBand="0" w:evenVBand="0" w:oddHBand="0" w:evenHBand="0" w:firstRowFirstColumn="0" w:firstRowLastColumn="0" w:lastRowFirstColumn="0" w:lastRowLastColumn="0"/>
+            <w:tcBorders>
+              <w:right w:val="single" w:sz="4" w:space="0" w:color="000000"/>
+            </w:tcBorders>
+            <w:shd w:color="auto" w:fill="FFFFFF" w:themeFill="background1" w:val="clear"/>
+          </w:tcPr>
+          <w:p>
+            <w:pPr>
+              <w:pStyle w:val="Normal"/>
+              <w:widowControl w:val="false"/>
+              <w:suppressAutoHyphens w:val="true"/>
+              <w:spacing w:lineRule="auto" w:line="240" w:before="0" w:after="0"/>
+              <w:jc w:val="right"/>
+              <w:rPr>
+                <w:sz w:val="22"/>
+              </w:rPr>
+            </w:pPr>
+            <w:r>
+              <w:rPr>
+                <w:rFonts w:eastAsia="" w:cs="" w:ascii="Calibri Light" w:hAnsi="Calibri Light"/>
+                <w:i/>
+                <w:iCs/>
+                <w:color w:val="7B7B7B"/>
+                <w:kern w:val="0"/>
+                <w:sz w:val="22"/>
+                <w:szCs w:val="22"/>
+                <w:lang w:val="en-GB" w:eastAsia="en-US" w:bidi="ar-SA"/>
+              </w:rPr>
+              <w:t>Requirements</w:t>
+            </w:r>
+          </w:p>
+        </w:tc>
+        <w:tc>
+          <w:tcPr>
+            <w:tcW w:w="1138" w:type="dxa"/>
+            <w:tcBorders>
+              <w:top w:val="single" w:sz="4" w:space="0" w:color="000000"/>
+              <w:left w:val="single" w:sz="4" w:space="0" w:color="000000"/>
+              <w:bottom w:val="single" w:sz="4" w:space="0" w:color="000000"/>
+            </w:tcBorders>
+          </w:tcPr>
+          <w:p>
+            <w:pPr>
+              <w:pStyle w:val="Normal"/>
+              <w:widowControl w:val="false"/>
+              <w:suppressAutoHyphens w:val="true"/>
+              <w:spacing w:lineRule="auto" w:line="240" w:before="0" w:after="0"/>
+              <w:jc w:val="left"/>
+              <w:cnfStyle w:val="000000000000" w:firstRow="0" w:lastRow="0" w:firstColumn="0" w:lastColumn="0" w:oddVBand="0" w:evenVBand="0" w:oddHBand="0" w:evenHBand="0" w:firstRowFirstColumn="0" w:firstRowLastColumn="0" w:lastRowFirstColumn="0" w:lastRowLastColumn="0"/>
+              <w:rPr>
+                <w:sz w:val="32"/>
+                <w:szCs w:val="32"/>
+              </w:rPr>
+            </w:pPr>
+            <w:r>
+              <w:rPr>
+                <w:sz w:val="32"/>
+                <w:szCs w:val="32"/>
+              </w:rPr>
+            </w:r>
+          </w:p>
+        </w:tc>
+        <w:tc>
+          <w:tcPr>
+            <w:tcW w:w="1135" w:type="dxa"/>
+            <w:tcBorders>
+              <w:top w:val="single" w:sz="4" w:space="0" w:color="000000"/>
+              <w:bottom w:val="single" w:sz="4" w:space="0" w:color="000000"/>
+            </w:tcBorders>
+            <w:shd w:color="auto" w:fill="92D050" w:val="clear"/>
+          </w:tcPr>
+          <w:p>
+            <w:pPr>
+              <w:pStyle w:val="Normal"/>
+              <w:widowControl w:val="false"/>
+              <w:suppressAutoHyphens w:val="true"/>
+              <w:spacing w:lineRule="auto" w:line="240" w:before="0" w:after="0"/>
+              <w:jc w:val="left"/>
+              <w:cnfStyle w:val="000000000000" w:firstRow="0" w:lastRow="0" w:firstColumn="0" w:lastColumn="0" w:oddVBand="0" w:evenVBand="0" w:oddHBand="0" w:evenHBand="0" w:firstRowFirstColumn="0" w:firstRowLastColumn="0" w:lastRowFirstColumn="0" w:lastRowLastColumn="0"/>
+              <w:rPr>
+                <w:sz w:val="32"/>
+                <w:szCs w:val="32"/>
+              </w:rPr>
+            </w:pPr>
+            <w:r>
+              <w:rPr>
+                <w:sz w:val="32"/>
+                <w:szCs w:val="32"/>
+              </w:rPr>
+            </w:r>
+          </w:p>
+        </w:tc>
+        <w:tc>
+          <w:tcPr>
+            <w:tcW w:w="1139" w:type="dxa"/>
+            <w:tcBorders>
+              <w:top w:val="single" w:sz="4" w:space="0" w:color="000000"/>
+              <w:bottom w:val="single" w:sz="4" w:space="0" w:color="000000"/>
+            </w:tcBorders>
+          </w:tcPr>
+          <w:p>
+            <w:pPr>
+              <w:pStyle w:val="Normal"/>
+              <w:widowControl w:val="false"/>
+              <w:suppressAutoHyphens w:val="true"/>
+              <w:spacing w:lineRule="auto" w:line="240" w:before="0" w:after="0"/>
+              <w:jc w:val="left"/>
+              <w:cnfStyle w:val="000000000000" w:firstRow="0" w:lastRow="0" w:firstColumn="0" w:lastColumn="0" w:oddVBand="0" w:evenVBand="0" w:oddHBand="0" w:evenHBand="0" w:firstRowFirstColumn="0" w:firstRowLastColumn="0" w:lastRowFirstColumn="0" w:lastRowLastColumn="0"/>
+              <w:rPr>
+                <w:sz w:val="32"/>
+                <w:szCs w:val="32"/>
+              </w:rPr>
+            </w:pPr>
+            <w:r>
+              <w:rPr>
+                <w:sz w:val="32"/>
+                <w:szCs w:val="32"/>
+              </w:rPr>
+            </w:r>
+          </w:p>
+        </w:tc>
+        <w:tc>
+          <w:tcPr>
+            <w:tcW w:w="1136" w:type="dxa"/>
+            <w:tcBorders>
+              <w:top w:val="single" w:sz="4" w:space="0" w:color="000000"/>
+              <w:bottom w:val="single" w:sz="4" w:space="0" w:color="000000"/>
+            </w:tcBorders>
+          </w:tcPr>
+          <w:p>
+            <w:pPr>
+              <w:pStyle w:val="Normal"/>
+              <w:widowControl w:val="false"/>
+              <w:suppressAutoHyphens w:val="true"/>
+              <w:spacing w:lineRule="auto" w:line="240" w:before="0" w:after="0"/>
+              <w:jc w:val="left"/>
+              <w:cnfStyle w:val="000000000000" w:firstRow="0" w:lastRow="0" w:firstColumn="0" w:lastColumn="0" w:oddVBand="0" w:evenVBand="0" w:oddHBand="0" w:evenHBand="0" w:firstRowFirstColumn="0" w:firstRowLastColumn="0" w:lastRowFirstColumn="0" w:lastRowLastColumn="0"/>
+              <w:rPr>
+                <w:sz w:val="32"/>
+                <w:szCs w:val="32"/>
+              </w:rPr>
+            </w:pPr>
+            <w:r>
+              <w:rPr>
+                <w:sz w:val="32"/>
+                <w:szCs w:val="32"/>
+              </w:rPr>
+            </w:r>
+          </w:p>
+        </w:tc>
+        <w:tc>
+          <w:tcPr>
+            <w:tcW w:w="1135" w:type="dxa"/>
+            <w:tcBorders>
+              <w:top w:val="single" w:sz="4" w:space="0" w:color="000000"/>
+              <w:bottom w:val="single" w:sz="4" w:space="0" w:color="000000"/>
+            </w:tcBorders>
+          </w:tcPr>
+          <w:p>
+            <w:pPr>
+              <w:pStyle w:val="Normal"/>
+              <w:widowControl w:val="false"/>
+              <w:suppressAutoHyphens w:val="true"/>
+              <w:spacing w:lineRule="auto" w:line="240" w:before="0" w:after="0"/>
+              <w:jc w:val="left"/>
+              <w:cnfStyle w:val="000000000000" w:firstRow="0" w:lastRow="0" w:firstColumn="0" w:lastColumn="0" w:oddVBand="0" w:evenVBand="0" w:oddHBand="0" w:evenHBand="0" w:firstRowFirstColumn="0" w:firstRowLastColumn="0" w:lastRowFirstColumn="0" w:lastRowLastColumn="0"/>
+              <w:rPr>
+                <w:sz w:val="32"/>
+                <w:szCs w:val="32"/>
+              </w:rPr>
+            </w:pPr>
+            <w:r>
+              <w:rPr>
+                <w:sz w:val="32"/>
+                <w:szCs w:val="32"/>
+              </w:rPr>
+            </w:r>
+          </w:p>
+        </w:tc>
+        <w:tc>
+          <w:tcPr>
+            <w:tcW w:w="1137" w:type="dxa"/>
+            <w:tcBorders>
+              <w:top w:val="single" w:sz="4" w:space="0" w:color="000000"/>
+              <w:bottom w:val="single" w:sz="4" w:space="0" w:color="000000"/>
+            </w:tcBorders>
+          </w:tcPr>
+          <w:p>
+            <w:pPr>
+              <w:pStyle w:val="Normal"/>
+              <w:widowControl w:val="false"/>
+              <w:suppressAutoHyphens w:val="true"/>
+              <w:spacing w:lineRule="auto" w:line="240" w:before="0" w:after="0"/>
+              <w:jc w:val="left"/>
+              <w:cnfStyle w:val="000000000000" w:firstRow="0" w:lastRow="0" w:firstColumn="0" w:lastColumn="0" w:oddVBand="0" w:evenVBand="0" w:oddHBand="0" w:evenHBand="0" w:firstRowFirstColumn="0" w:firstRowLastColumn="0" w:lastRowFirstColumn="0" w:lastRowLastColumn="0"/>
+              <w:rPr>
+                <w:sz w:val="32"/>
+                <w:szCs w:val="32"/>
+              </w:rPr>
+            </w:pPr>
+            <w:r>
+              <w:rPr>
+                <w:sz w:val="32"/>
+                <w:szCs w:val="32"/>
+              </w:rPr>
+            </w:r>
+          </w:p>
+        </w:tc>
+        <w:tc>
+          <w:tcPr>
+            <w:tcW w:w="1128" w:type="dxa"/>
+            <w:tcBorders>
+              <w:top w:val="single" w:sz="4" w:space="0" w:color="000000"/>
+              <w:bottom w:val="single" w:sz="4" w:space="0" w:color="000000"/>
+              <w:right w:val="single" w:sz="4" w:space="0" w:color="000000"/>
+            </w:tcBorders>
+          </w:tcPr>
+          <w:p>
+            <w:pPr>
+              <w:pStyle w:val="Normal"/>
+              <w:widowControl w:val="false"/>
+              <w:suppressAutoHyphens w:val="true"/>
+              <w:spacing w:lineRule="auto" w:line="240" w:before="0" w:after="0"/>
+              <w:jc w:val="left"/>
+              <w:cnfStyle w:val="000000000000" w:firstRow="0" w:lastRow="0" w:firstColumn="0" w:lastColumn="0" w:oddVBand="0" w:evenVBand="0" w:oddHBand="0" w:evenHBand="0" w:firstRowFirstColumn="0" w:firstRowLastColumn="0" w:lastRowFirstColumn="0" w:lastRowLastColumn="0"/>
+              <w:rPr>
+                <w:sz w:val="32"/>
+                <w:szCs w:val="32"/>
+              </w:rPr>
+            </w:pPr>
+            <w:r>
+              <w:rPr>
+                <w:sz w:val="32"/>
+                <w:szCs w:val="32"/>
+              </w:rPr>
+            </w:r>
+          </w:p>
+        </w:tc>
+      </w:tr>
+      <w:tr>
+        <w:trPr>
+          <w:trHeight w:val="537" w:hRule="atLeast"/>
+          <w:cnfStyle w:val="000000100000" w:firstRow="0" w:lastRow="0" w:firstColumn="0" w:lastColumn="0" w:oddVBand="0" w:evenVBand="0" w:oddHBand="1" w:evenHBand="0" w:firstRowFirstColumn="0" w:firstRowLastColumn="0" w:lastRowFirstColumn="0" w:lastRowLastColumn="0"/>
+        </w:trPr>
+        <w:tc>
+          <w:tcPr>
+            <w:tcW w:w="1684" w:type="dxa"/>
+            <w:cnfStyle w:val="001000000000" w:firstRow="0" w:lastRow="0" w:firstColumn="1" w:lastColumn="0" w:oddVBand="0" w:evenVBand="0" w:oddHBand="0" w:evenHBand="0" w:firstRowFirstColumn="0" w:firstRowLastColumn="0" w:lastRowFirstColumn="0" w:lastRowLastColumn="0"/>
+            <w:tcBorders>
+              <w:right w:val="single" w:sz="4" w:space="0" w:color="000000"/>
+            </w:tcBorders>
+            <w:shd w:color="auto" w:fill="FFFFFF" w:themeFill="background1" w:val="clear"/>
+          </w:tcPr>
+          <w:p>
+            <w:pPr>
+              <w:pStyle w:val="Normal"/>
+              <w:widowControl w:val="false"/>
+              <w:suppressAutoHyphens w:val="true"/>
+              <w:spacing w:lineRule="auto" w:line="240" w:before="0" w:after="0"/>
+              <w:jc w:val="right"/>
+              <w:rPr>
+                <w:sz w:val="22"/>
+              </w:rPr>
+            </w:pPr>
+            <w:r>
+              <w:rPr>
+                <w:rFonts w:eastAsia="" w:cs="" w:ascii="Calibri Light" w:hAnsi="Calibri Light"/>
+                <w:i/>
+                <w:iCs/>
+                <w:color w:val="7B7B7B"/>
+                <w:kern w:val="0"/>
+                <w:sz w:val="22"/>
+                <w:szCs w:val="22"/>
+                <w:lang w:val="en-GB" w:eastAsia="en-US" w:bidi="ar-SA"/>
+              </w:rPr>
+              <w:t>Database Design</w:t>
+            </w:r>
+          </w:p>
+        </w:tc>
+        <w:tc>
+          <w:tcPr>
+            <w:tcW w:w="1138" w:type="dxa"/>
+            <w:tcBorders>
+              <w:top w:val="single" w:sz="4" w:space="0" w:color="000000"/>
+              <w:left w:val="single" w:sz="4" w:space="0" w:color="000000"/>
+              <w:bottom w:val="single" w:sz="4" w:space="0" w:color="000000"/>
+            </w:tcBorders>
+            <w:shd w:color="auto" w:fill="EDEDED" w:themeFill="accent3" w:themeFillTint="33" w:val="clear"/>
+          </w:tcPr>
+          <w:p>
+            <w:pPr>
+              <w:pStyle w:val="Normal"/>
+              <w:widowControl w:val="false"/>
+              <w:suppressAutoHyphens w:val="true"/>
+              <w:spacing w:lineRule="auto" w:line="240" w:before="0" w:after="0"/>
+              <w:jc w:val="left"/>
+              <w:cnfStyle w:val="000000100000" w:firstRow="0" w:lastRow="0" w:firstColumn="0" w:lastColumn="0" w:oddVBand="0" w:evenVBand="0" w:oddHBand="1" w:evenHBand="0" w:firstRowFirstColumn="0" w:firstRowLastColumn="0" w:lastRowFirstColumn="0" w:lastRowLastColumn="0"/>
+              <w:rPr>
+                <w:sz w:val="32"/>
+                <w:szCs w:val="32"/>
+              </w:rPr>
+            </w:pPr>
+            <w:r>
+              <w:rPr>
+                <w:sz w:val="32"/>
+                <w:szCs w:val="32"/>
+              </w:rPr>
+            </w:r>
+          </w:p>
+        </w:tc>
+        <w:tc>
+          <w:tcPr>
+            <w:tcW w:w="1135" w:type="dxa"/>
+            <w:tcBorders>
+              <w:top w:val="single" w:sz="4" w:space="0" w:color="000000"/>
+              <w:bottom w:val="single" w:sz="4" w:space="0" w:color="000000"/>
+            </w:tcBorders>
+            <w:shd w:color="auto" w:fill="FFC000" w:themeFill="accent4" w:val="clear"/>
+          </w:tcPr>
+          <w:p>
+            <w:pPr>
+              <w:pStyle w:val="Normal"/>
+              <w:widowControl w:val="false"/>
+              <w:suppressAutoHyphens w:val="true"/>
+              <w:spacing w:lineRule="auto" w:line="240" w:before="0" w:after="0"/>
+              <w:jc w:val="center"/>
+              <w:cnfStyle w:val="000000100000" w:firstRow="0" w:lastRow="0" w:firstColumn="0" w:lastColumn="0" w:oddVBand="0" w:evenVBand="0" w:oddHBand="1" w:evenHBand="0" w:firstRowFirstColumn="0" w:firstRowLastColumn="0" w:lastRowFirstColumn="0" w:lastRowLastColumn="0"/>
+              <w:rPr>
+                <w:sz w:val="20"/>
+                <w:szCs w:val="20"/>
+              </w:rPr>
+            </w:pPr>
+            <w:r>
+              <w:rPr>
+                <w:rFonts w:eastAsia="Calibri" w:cs=""/>
+                <w:color w:val="7B7B7B"/>
+                <w:kern w:val="0"/>
+                <w:sz w:val="20"/>
+                <w:szCs w:val="20"/>
+                <w:lang w:val="en-GB" w:eastAsia="en-US" w:bidi="ar-SA"/>
+              </w:rPr>
+              <w:t>First Draft Completed – 19/11/21</w:t>
+            </w:r>
+          </w:p>
+        </w:tc>
+        <w:tc>
+          <w:tcPr>
+            <w:tcW w:w="1139" w:type="dxa"/>
+            <w:tcBorders>
+              <w:top w:val="single" w:sz="4" w:space="0" w:color="000000"/>
+              <w:bottom w:val="single" w:sz="4" w:space="0" w:color="000000"/>
+            </w:tcBorders>
+            <w:shd w:color="auto" w:fill="EDEDED" w:themeFill="accent3" w:themeFillTint="33" w:val="clear"/>
+          </w:tcPr>
+          <w:p>
+            <w:pPr>
+              <w:pStyle w:val="Normal"/>
+              <w:widowControl w:val="false"/>
+              <w:suppressAutoHyphens w:val="true"/>
+              <w:spacing w:lineRule="auto" w:line="240" w:before="0" w:after="0"/>
+              <w:jc w:val="left"/>
+              <w:cnfStyle w:val="000000100000" w:firstRow="0" w:lastRow="0" w:firstColumn="0" w:lastColumn="0" w:oddVBand="0" w:evenVBand="0" w:oddHBand="1" w:evenHBand="0" w:firstRowFirstColumn="0" w:firstRowLastColumn="0" w:lastRowFirstColumn="0" w:lastRowLastColumn="0"/>
+              <w:rPr>
+                <w:sz w:val="32"/>
+                <w:szCs w:val="32"/>
+              </w:rPr>
+            </w:pPr>
+            <w:r>
+              <w:rPr>
+                <w:sz w:val="32"/>
+                <w:szCs w:val="32"/>
+              </w:rPr>
+            </w:r>
+          </w:p>
+        </w:tc>
+        <w:tc>
+          <w:tcPr>
             <w:tcW w:w="1136" w:type="dxa"/>
             <w:tcBorders>
               <w:top w:val="single" w:sz="4" w:space="0" w:color="000000"/>
@@ -1694,7 +2198,7 @@
         </w:tc>
         <w:tc>
           <w:tcPr>
-            <w:tcW w:w="1130" w:type="dxa"/>
+            <w:tcW w:w="1128" w:type="dxa"/>
             <w:tcBorders>
               <w:top w:val="single" w:sz="4" w:space="0" w:color="000000"/>
               <w:bottom w:val="single" w:sz="4" w:space="0" w:color="000000"/>
@@ -1730,7 +2234,7 @@
         </w:trPr>
         <w:tc>
           <w:tcPr>
-            <w:tcW w:w="1685" w:type="dxa"/>
+            <w:tcW w:w="1684" w:type="dxa"/>
             <w:cnfStyle w:val="001000000000" w:firstRow="0" w:lastRow="0" w:firstColumn="1" w:lastColumn="0" w:oddVBand="0" w:evenVBand="0" w:oddHBand="0" w:evenHBand="0" w:firstRowFirstColumn="0" w:firstRowLastColumn="0" w:lastRowFirstColumn="0" w:lastRowLastColumn="0"/>
             <w:tcBorders>
               <w:right w:val="single" w:sz="4" w:space="0" w:color="000000"/>
@@ -1759,13 +2263,13 @@
                 <w:szCs w:val="22"/>
                 <w:lang w:val="en-GB" w:eastAsia="en-US" w:bidi="ar-SA"/>
               </w:rPr>
-              <w:t>Requirements</w:t>
-            </w:r>
-          </w:p>
-        </w:tc>
-        <w:tc>
-          <w:tcPr>
-            <w:tcW w:w="1137" w:type="dxa"/>
+              <w:t>API Design</w:t>
+            </w:r>
+          </w:p>
+        </w:tc>
+        <w:tc>
+          <w:tcPr>
+            <w:tcW w:w="1138" w:type="dxa"/>
             <w:tcBorders>
               <w:top w:val="single" w:sz="4" w:space="0" w:color="000000"/>
               <w:left w:val="single" w:sz="4" w:space="0" w:color="000000"/>
@@ -1800,7 +2304,99 @@
               <w:top w:val="single" w:sz="4" w:space="0" w:color="000000"/>
               <w:bottom w:val="single" w:sz="4" w:space="0" w:color="000000"/>
             </w:tcBorders>
-            <w:shd w:color="auto" w:fill="92D050" w:val="clear"/>
+            <w:shd w:color="auto" w:fill="FFC000" w:themeFill="accent4" w:val="clear"/>
+          </w:tcPr>
+          <w:p>
+            <w:pPr>
+              <w:pStyle w:val="Normal"/>
+              <w:widowControl w:val="false"/>
+              <w:suppressAutoHyphens w:val="true"/>
+              <w:spacing w:lineRule="auto" w:line="240" w:before="0" w:after="0"/>
+              <w:jc w:val="center"/>
+              <w:cnfStyle w:val="000000000000" w:firstRow="0" w:lastRow="0" w:firstColumn="0" w:lastColumn="0" w:oddVBand="0" w:evenVBand="0" w:oddHBand="0" w:evenHBand="0" w:firstRowFirstColumn="0" w:firstRowLastColumn="0" w:lastRowFirstColumn="0" w:lastRowLastColumn="0"/>
+              <w:rPr>
+                <w:sz w:val="20"/>
+                <w:szCs w:val="20"/>
+              </w:rPr>
+            </w:pPr>
+            <w:r>
+              <w:rPr>
+                <w:rFonts w:eastAsia="Calibri" w:cs=""/>
+                <w:color w:val="7B7B7B"/>
+                <w:kern w:val="0"/>
+                <w:sz w:val="20"/>
+                <w:szCs w:val="20"/>
+                <w:lang w:val="en-GB" w:eastAsia="en-US" w:bidi="ar-SA"/>
+              </w:rPr>
+              <w:t>First Draft Completed – 20/11/21</w:t>
+            </w:r>
+          </w:p>
+        </w:tc>
+        <w:tc>
+          <w:tcPr>
+            <w:tcW w:w="1139" w:type="dxa"/>
+            <w:tcBorders>
+              <w:top w:val="single" w:sz="4" w:space="0" w:color="000000"/>
+              <w:bottom w:val="single" w:sz="4" w:space="0" w:color="000000"/>
+            </w:tcBorders>
+          </w:tcPr>
+          <w:p>
+            <w:pPr>
+              <w:pStyle w:val="Normal"/>
+              <w:widowControl w:val="false"/>
+              <w:suppressAutoHyphens w:val="true"/>
+              <w:spacing w:lineRule="auto" w:line="240" w:before="0" w:after="0"/>
+              <w:jc w:val="left"/>
+              <w:cnfStyle w:val="000000000000" w:firstRow="0" w:lastRow="0" w:firstColumn="0" w:lastColumn="0" w:oddVBand="0" w:evenVBand="0" w:oddHBand="0" w:evenHBand="0" w:firstRowFirstColumn="0" w:firstRowLastColumn="0" w:lastRowFirstColumn="0" w:lastRowLastColumn="0"/>
+              <w:rPr>
+                <w:sz w:val="32"/>
+                <w:szCs w:val="32"/>
+              </w:rPr>
+            </w:pPr>
+            <w:r>
+              <w:rPr>
+                <w:sz w:val="32"/>
+                <w:szCs w:val="32"/>
+              </w:rPr>
+            </w:r>
+          </w:p>
+        </w:tc>
+        <w:tc>
+          <w:tcPr>
+            <w:tcW w:w="1136" w:type="dxa"/>
+            <w:tcBorders>
+              <w:top w:val="single" w:sz="4" w:space="0" w:color="000000"/>
+              <w:bottom w:val="single" w:sz="4" w:space="0" w:color="000000"/>
+            </w:tcBorders>
+          </w:tcPr>
+          <w:p>
+            <w:pPr>
+              <w:pStyle w:val="Normal"/>
+              <w:widowControl w:val="false"/>
+              <w:suppressAutoHyphens w:val="true"/>
+              <w:spacing w:lineRule="auto" w:line="240" w:before="0" w:after="0"/>
+              <w:jc w:val="left"/>
+              <w:cnfStyle w:val="000000000000" w:firstRow="0" w:lastRow="0" w:firstColumn="0" w:lastColumn="0" w:oddVBand="0" w:evenVBand="0" w:oddHBand="0" w:evenHBand="0" w:firstRowFirstColumn="0" w:firstRowLastColumn="0" w:lastRowFirstColumn="0" w:lastRowLastColumn="0"/>
+              <w:rPr>
+                <w:sz w:val="32"/>
+                <w:szCs w:val="32"/>
+              </w:rPr>
+            </w:pPr>
+            <w:r>
+              <w:rPr>
+                <w:sz w:val="32"/>
+                <w:szCs w:val="32"/>
+              </w:rPr>
+            </w:r>
+          </w:p>
+        </w:tc>
+        <w:tc>
+          <w:tcPr>
+            <w:tcW w:w="1135" w:type="dxa"/>
+            <w:tcBorders>
+              <w:top w:val="single" w:sz="4" w:space="0" w:color="000000"/>
+              <w:bottom w:val="single" w:sz="4" w:space="0" w:color="000000"/>
+            </w:tcBorders>
           </w:tcPr>
           <w:p>
             <w:pPr>
@@ -1854,94 +2450,7 @@
         </w:tc>
         <w:tc>
           <w:tcPr>
-            <w:tcW w:w="1136" w:type="dxa"/>
-            <w:tcBorders>
-              <w:top w:val="single" w:sz="4" w:space="0" w:color="000000"/>
-              <w:bottom w:val="single" w:sz="4" w:space="0" w:color="000000"/>
-            </w:tcBorders>
-          </w:tcPr>
-          <w:p>
-            <w:pPr>
-              <w:pStyle w:val="Normal"/>
-              <w:widowControl w:val="false"/>
-              <w:suppressAutoHyphens w:val="true"/>
-              <w:spacing w:lineRule="auto" w:line="240" w:before="0" w:after="0"/>
-              <w:jc w:val="left"/>
-              <w:cnfStyle w:val="000000000000" w:firstRow="0" w:lastRow="0" w:firstColumn="0" w:lastColumn="0" w:oddVBand="0" w:evenVBand="0" w:oddHBand="0" w:evenHBand="0" w:firstRowFirstColumn="0" w:firstRowLastColumn="0" w:lastRowFirstColumn="0" w:lastRowLastColumn="0"/>
-              <w:rPr>
-                <w:sz w:val="32"/>
-                <w:szCs w:val="32"/>
-              </w:rPr>
-            </w:pPr>
-            <w:r>
-              <w:rPr>
-                <w:sz w:val="32"/>
-                <w:szCs w:val="32"/>
-              </w:rPr>
-            </w:r>
-          </w:p>
-        </w:tc>
-        <w:tc>
-          <w:tcPr>
-            <w:tcW w:w="1135" w:type="dxa"/>
-            <w:tcBorders>
-              <w:top w:val="single" w:sz="4" w:space="0" w:color="000000"/>
-              <w:bottom w:val="single" w:sz="4" w:space="0" w:color="000000"/>
-            </w:tcBorders>
-          </w:tcPr>
-          <w:p>
-            <w:pPr>
-              <w:pStyle w:val="Normal"/>
-              <w:widowControl w:val="false"/>
-              <w:suppressAutoHyphens w:val="true"/>
-              <w:spacing w:lineRule="auto" w:line="240" w:before="0" w:after="0"/>
-              <w:jc w:val="left"/>
-              <w:cnfStyle w:val="000000000000" w:firstRow="0" w:lastRow="0" w:firstColumn="0" w:lastColumn="0" w:oddVBand="0" w:evenVBand="0" w:oddHBand="0" w:evenHBand="0" w:firstRowFirstColumn="0" w:firstRowLastColumn="0" w:lastRowFirstColumn="0" w:lastRowLastColumn="0"/>
-              <w:rPr>
-                <w:sz w:val="32"/>
-                <w:szCs w:val="32"/>
-              </w:rPr>
-            </w:pPr>
-            <w:r>
-              <w:rPr>
-                <w:sz w:val="32"/>
-                <w:szCs w:val="32"/>
-              </w:rPr>
-            </w:r>
-          </w:p>
-        </w:tc>
-        <w:tc>
-          <w:tcPr>
-            <w:tcW w:w="1137" w:type="dxa"/>
-            <w:tcBorders>
-              <w:top w:val="single" w:sz="4" w:space="0" w:color="000000"/>
-              <w:bottom w:val="single" w:sz="4" w:space="0" w:color="000000"/>
-            </w:tcBorders>
-          </w:tcPr>
-          <w:p>
-            <w:pPr>
-              <w:pStyle w:val="Normal"/>
-              <w:widowControl w:val="false"/>
-              <w:suppressAutoHyphens w:val="true"/>
-              <w:spacing w:lineRule="auto" w:line="240" w:before="0" w:after="0"/>
-              <w:jc w:val="left"/>
-              <w:cnfStyle w:val="000000000000" w:firstRow="0" w:lastRow="0" w:firstColumn="0" w:lastColumn="0" w:oddVBand="0" w:evenVBand="0" w:oddHBand="0" w:evenHBand="0" w:firstRowFirstColumn="0" w:firstRowLastColumn="0" w:lastRowFirstColumn="0" w:lastRowLastColumn="0"/>
-              <w:rPr>
-                <w:sz w:val="32"/>
-                <w:szCs w:val="32"/>
-              </w:rPr>
-            </w:pPr>
-            <w:r>
-              <w:rPr>
-                <w:sz w:val="32"/>
-                <w:szCs w:val="32"/>
-              </w:rPr>
-            </w:r>
-          </w:p>
-        </w:tc>
-        <w:tc>
-          <w:tcPr>
-            <w:tcW w:w="1130" w:type="dxa"/>
+            <w:tcW w:w="1128" w:type="dxa"/>
             <w:tcBorders>
               <w:top w:val="single" w:sz="4" w:space="0" w:color="000000"/>
               <w:bottom w:val="single" w:sz="4" w:space="0" w:color="000000"/>
@@ -1977,7 +2486,7 @@
         </w:trPr>
         <w:tc>
           <w:tcPr>
-            <w:tcW w:w="1685" w:type="dxa"/>
+            <w:tcW w:w="1684" w:type="dxa"/>
             <w:cnfStyle w:val="001000000000" w:firstRow="0" w:lastRow="0" w:firstColumn="1" w:lastColumn="0" w:oddVBand="0" w:evenVBand="0" w:oddHBand="0" w:evenHBand="0" w:firstRowFirstColumn="0" w:firstRowLastColumn="0" w:lastRowFirstColumn="0" w:lastRowLastColumn="0"/>
             <w:tcBorders>
               <w:right w:val="single" w:sz="4" w:space="0" w:color="000000"/>
@@ -2006,13 +2515,13 @@
                 <w:szCs w:val="22"/>
                 <w:lang w:val="en-GB" w:eastAsia="en-US" w:bidi="ar-SA"/>
               </w:rPr>
-              <w:t>Database Design</w:t>
-            </w:r>
-          </w:p>
-        </w:tc>
-        <w:tc>
-          <w:tcPr>
-            <w:tcW w:w="1137" w:type="dxa"/>
+              <w:t>UI Design</w:t>
+            </w:r>
+          </w:p>
+        </w:tc>
+        <w:tc>
+          <w:tcPr>
+            <w:tcW w:w="1138" w:type="dxa"/>
             <w:tcBorders>
               <w:top w:val="single" w:sz="4" w:space="0" w:color="000000"/>
               <w:left w:val="single" w:sz="4" w:space="0" w:color="000000"/>
@@ -2048,6 +2557,37 @@
               <w:top w:val="single" w:sz="4" w:space="0" w:color="000000"/>
               <w:bottom w:val="single" w:sz="4" w:space="0" w:color="000000"/>
             </w:tcBorders>
+            <w:shd w:color="auto" w:fill="EDEDED" w:themeFill="accent3" w:themeFillTint="33" w:val="clear"/>
+          </w:tcPr>
+          <w:p>
+            <w:pPr>
+              <w:pStyle w:val="Normal"/>
+              <w:widowControl w:val="false"/>
+              <w:suppressAutoHyphens w:val="true"/>
+              <w:spacing w:lineRule="auto" w:line="240" w:before="0" w:after="0"/>
+              <w:jc w:val="left"/>
+              <w:cnfStyle w:val="000000100000" w:firstRow="0" w:lastRow="0" w:firstColumn="0" w:lastColumn="0" w:oddVBand="0" w:evenVBand="0" w:oddHBand="1" w:evenHBand="0" w:firstRowFirstColumn="0" w:firstRowLastColumn="0" w:lastRowFirstColumn="0" w:lastRowLastColumn="0"/>
+              <w:rPr>
+                <w:sz w:val="32"/>
+                <w:szCs w:val="32"/>
+              </w:rPr>
+            </w:pPr>
+            <w:r>
+              <w:rPr>
+                <w:sz w:val="32"/>
+                <w:szCs w:val="32"/>
+              </w:rPr>
+            </w:r>
+          </w:p>
+        </w:tc>
+        <w:tc>
+          <w:tcPr>
+            <w:tcW w:w="2275" w:type="dxa"/>
+            <w:gridSpan w:val="2"/>
+            <w:tcBorders>
+              <w:top w:val="single" w:sz="4" w:space="0" w:color="000000"/>
+              <w:bottom w:val="single" w:sz="4" w:space="0" w:color="000000"/>
+            </w:tcBorders>
             <w:shd w:color="auto" w:fill="FFC000" w:themeFill="accent4" w:val="clear"/>
           </w:tcPr>
           <w:p>
@@ -2056,23 +2596,48 @@
               <w:widowControl w:val="false"/>
               <w:suppressAutoHyphens w:val="true"/>
               <w:spacing w:lineRule="auto" w:line="240" w:before="0" w:after="0"/>
-              <w:jc w:val="center"/>
+              <w:jc w:val="left"/>
               <w:cnfStyle w:val="000000100000" w:firstRow="0" w:lastRow="0" w:firstColumn="0" w:lastColumn="0" w:oddVBand="0" w:evenVBand="0" w:oddHBand="1" w:evenHBand="0" w:firstRowFirstColumn="0" w:firstRowLastColumn="0" w:lastRowFirstColumn="0" w:lastRowLastColumn="0"/>
               <w:rPr>
-                <w:sz w:val="20"/>
-                <w:szCs w:val="20"/>
-              </w:rPr>
-            </w:pPr>
-            <w:r>
-              <w:rPr>
-                <w:rFonts w:eastAsia="Calibri" w:cs=""/>
-                <w:color w:val="7B7B7B"/>
-                <w:kern w:val="0"/>
-                <w:sz w:val="20"/>
-                <w:szCs w:val="20"/>
-                <w:lang w:val="en-GB" w:eastAsia="en-US" w:bidi="ar-SA"/>
-              </w:rPr>
-              <w:t>First Draft Completed – 19/11/21</w:t>
+                <w:sz w:val="32"/>
+                <w:szCs w:val="32"/>
+              </w:rPr>
+            </w:pPr>
+            <w:r>
+              <w:rPr>
+                <w:sz w:val="32"/>
+                <w:szCs w:val="32"/>
+              </w:rPr>
+            </w:r>
+          </w:p>
+        </w:tc>
+        <w:tc>
+          <w:tcPr>
+            <w:tcW w:w="1135" w:type="dxa"/>
+            <w:tcBorders>
+              <w:top w:val="single" w:sz="4" w:space="0" w:color="000000"/>
+              <w:bottom w:val="single" w:sz="4" w:space="0" w:color="000000"/>
+            </w:tcBorders>
+            <w:shd w:color="auto" w:fill="EDEDED" w:themeFill="accent3" w:themeFillTint="33" w:val="clear"/>
+          </w:tcPr>
+          <w:p>
+            <w:pPr>
+              <w:pStyle w:val="Normal"/>
+              <w:widowControl w:val="false"/>
+              <w:suppressAutoHyphens w:val="true"/>
+              <w:spacing w:lineRule="auto" w:line="240" w:before="0" w:after="0"/>
+              <w:jc w:val="left"/>
+              <w:cnfStyle w:val="000000100000" w:firstRow="0" w:lastRow="0" w:firstColumn="0" w:lastColumn="0" w:oddVBand="0" w:evenVBand="0" w:oddHBand="1" w:evenHBand="0" w:firstRowFirstColumn="0" w:firstRowLastColumn="0" w:lastRowFirstColumn="0" w:lastRowLastColumn="0"/>
+              <w:rPr>
+                <w:sz w:val="32"/>
+                <w:szCs w:val="32"/>
+              </w:rPr>
+            </w:pPr>
+            <w:r>
+              <w:rPr>
+                <w:sz w:val="32"/>
+                <w:szCs w:val="32"/>
+              </w:rPr>
             </w:r>
           </w:p>
         </w:tc>
@@ -2108,6 +2673,358 @@
         </w:tc>
         <w:tc>
           <w:tcPr>
+            <w:tcW w:w="1128" w:type="dxa"/>
+            <w:tcBorders>
+              <w:top w:val="single" w:sz="4" w:space="0" w:color="000000"/>
+              <w:bottom w:val="single" w:sz="4" w:space="0" w:color="000000"/>
+              <w:right w:val="single" w:sz="4" w:space="0" w:color="000000"/>
+            </w:tcBorders>
+            <w:shd w:color="auto" w:fill="EDEDED" w:themeFill="accent3" w:themeFillTint="33" w:val="clear"/>
+          </w:tcPr>
+          <w:p>
+            <w:pPr>
+              <w:pStyle w:val="Normal"/>
+              <w:widowControl w:val="false"/>
+              <w:suppressAutoHyphens w:val="true"/>
+              <w:spacing w:lineRule="auto" w:line="240" w:before="0" w:after="0"/>
+              <w:jc w:val="left"/>
+              <w:cnfStyle w:val="000000100000" w:firstRow="0" w:lastRow="0" w:firstColumn="0" w:lastColumn="0" w:oddVBand="0" w:evenVBand="0" w:oddHBand="1" w:evenHBand="0" w:firstRowFirstColumn="0" w:firstRowLastColumn="0" w:lastRowFirstColumn="0" w:lastRowLastColumn="0"/>
+              <w:rPr>
+                <w:sz w:val="32"/>
+                <w:szCs w:val="32"/>
+              </w:rPr>
+            </w:pPr>
+            <w:r>
+              <w:rPr>
+                <w:sz w:val="32"/>
+                <w:szCs w:val="32"/>
+              </w:rPr>
+            </w:r>
+          </w:p>
+        </w:tc>
+      </w:tr>
+      <w:tr>
+        <w:trPr>
+          <w:trHeight w:val="537" w:hRule="atLeast"/>
+        </w:trPr>
+        <w:tc>
+          <w:tcPr>
+            <w:tcW w:w="1684" w:type="dxa"/>
+            <w:cnfStyle w:val="001000000000" w:firstRow="0" w:lastRow="0" w:firstColumn="1" w:lastColumn="0" w:oddVBand="0" w:evenVBand="0" w:oddHBand="0" w:evenHBand="0" w:firstRowFirstColumn="0" w:firstRowLastColumn="0" w:lastRowFirstColumn="0" w:lastRowLastColumn="0"/>
+            <w:tcBorders>
+              <w:right w:val="single" w:sz="4" w:space="0" w:color="000000"/>
+            </w:tcBorders>
+            <w:shd w:color="auto" w:fill="FFFFFF" w:themeFill="background1" w:val="clear"/>
+          </w:tcPr>
+          <w:p>
+            <w:pPr>
+              <w:pStyle w:val="Normal"/>
+              <w:widowControl w:val="false"/>
+              <w:suppressAutoHyphens w:val="true"/>
+              <w:spacing w:lineRule="auto" w:line="240" w:before="0" w:after="0"/>
+              <w:jc w:val="right"/>
+              <w:rPr>
+                <w:sz w:val="22"/>
+              </w:rPr>
+            </w:pPr>
+            <w:r>
+              <w:rPr>
+                <w:rFonts w:eastAsia="" w:cs="" w:ascii="Calibri Light" w:hAnsi="Calibri Light"/>
+                <w:i/>
+                <w:iCs/>
+                <w:color w:val="7B7B7B"/>
+                <w:kern w:val="0"/>
+                <w:sz w:val="22"/>
+                <w:szCs w:val="22"/>
+                <w:lang w:val="en-GB" w:eastAsia="en-US" w:bidi="ar-SA"/>
+              </w:rPr>
+              <w:t>API Implementation</w:t>
+            </w:r>
+          </w:p>
+        </w:tc>
+        <w:tc>
+          <w:tcPr>
+            <w:tcW w:w="1138" w:type="dxa"/>
+            <w:tcBorders>
+              <w:top w:val="single" w:sz="4" w:space="0" w:color="000000"/>
+              <w:left w:val="single" w:sz="4" w:space="0" w:color="000000"/>
+              <w:bottom w:val="single" w:sz="4" w:space="0" w:color="000000"/>
+            </w:tcBorders>
+          </w:tcPr>
+          <w:p>
+            <w:pPr>
+              <w:pStyle w:val="Normal"/>
+              <w:widowControl w:val="false"/>
+              <w:suppressAutoHyphens w:val="true"/>
+              <w:spacing w:lineRule="auto" w:line="240" w:before="0" w:after="0"/>
+              <w:jc w:val="left"/>
+              <w:cnfStyle w:val="000000000000" w:firstRow="0" w:lastRow="0" w:firstColumn="0" w:lastColumn="0" w:oddVBand="0" w:evenVBand="0" w:oddHBand="0" w:evenHBand="0" w:firstRowFirstColumn="0" w:firstRowLastColumn="0" w:lastRowFirstColumn="0" w:lastRowLastColumn="0"/>
+              <w:rPr>
+                <w:sz w:val="32"/>
+                <w:szCs w:val="32"/>
+              </w:rPr>
+            </w:pPr>
+            <w:r>
+              <w:rPr>
+                <w:sz w:val="32"/>
+                <w:szCs w:val="32"/>
+              </w:rPr>
+            </w:r>
+          </w:p>
+        </w:tc>
+        <w:tc>
+          <w:tcPr>
+            <w:tcW w:w="2274" w:type="dxa"/>
+            <w:gridSpan w:val="2"/>
+            <w:tcBorders>
+              <w:top w:val="single" w:sz="4" w:space="0" w:color="000000"/>
+              <w:bottom w:val="single" w:sz="4" w:space="0" w:color="000000"/>
+            </w:tcBorders>
+            <w:shd w:color="auto" w:fill="00B0F0" w:val="clear"/>
+          </w:tcPr>
+          <w:p>
+            <w:pPr>
+              <w:pStyle w:val="Normal"/>
+              <w:widowControl w:val="false"/>
+              <w:suppressAutoHyphens w:val="true"/>
+              <w:spacing w:lineRule="auto" w:line="240" w:before="0" w:after="0"/>
+              <w:jc w:val="left"/>
+              <w:cnfStyle w:val="000000000000" w:firstRow="0" w:lastRow="0" w:firstColumn="0" w:lastColumn="0" w:oddVBand="0" w:evenVBand="0" w:oddHBand="0" w:evenHBand="0" w:firstRowFirstColumn="0" w:firstRowLastColumn="0" w:lastRowFirstColumn="0" w:lastRowLastColumn="0"/>
+              <w:rPr>
+                <w:sz w:val="32"/>
+                <w:szCs w:val="32"/>
+              </w:rPr>
+            </w:pPr>
+            <w:r>
+              <w:rPr>
+                <w:sz w:val="32"/>
+                <w:szCs w:val="32"/>
+              </w:rPr>
+            </w:r>
+          </w:p>
+        </w:tc>
+        <w:tc>
+          <w:tcPr>
+            <w:tcW w:w="1136" w:type="dxa"/>
+            <w:tcBorders>
+              <w:top w:val="single" w:sz="4" w:space="0" w:color="000000"/>
+              <w:bottom w:val="single" w:sz="4" w:space="0" w:color="000000"/>
+            </w:tcBorders>
+          </w:tcPr>
+          <w:p>
+            <w:pPr>
+              <w:pStyle w:val="Normal"/>
+              <w:widowControl w:val="false"/>
+              <w:suppressAutoHyphens w:val="true"/>
+              <w:spacing w:lineRule="auto" w:line="240" w:before="0" w:after="0"/>
+              <w:jc w:val="left"/>
+              <w:cnfStyle w:val="000000000000" w:firstRow="0" w:lastRow="0" w:firstColumn="0" w:lastColumn="0" w:oddVBand="0" w:evenVBand="0" w:oddHBand="0" w:evenHBand="0" w:firstRowFirstColumn="0" w:firstRowLastColumn="0" w:lastRowFirstColumn="0" w:lastRowLastColumn="0"/>
+              <w:rPr>
+                <w:sz w:val="32"/>
+                <w:szCs w:val="32"/>
+              </w:rPr>
+            </w:pPr>
+            <w:r>
+              <w:rPr>
+                <w:sz w:val="32"/>
+                <w:szCs w:val="32"/>
+              </w:rPr>
+            </w:r>
+          </w:p>
+        </w:tc>
+        <w:tc>
+          <w:tcPr>
+            <w:tcW w:w="1135" w:type="dxa"/>
+            <w:tcBorders>
+              <w:top w:val="single" w:sz="4" w:space="0" w:color="000000"/>
+              <w:bottom w:val="single" w:sz="4" w:space="0" w:color="000000"/>
+            </w:tcBorders>
+          </w:tcPr>
+          <w:p>
+            <w:pPr>
+              <w:pStyle w:val="Normal"/>
+              <w:widowControl w:val="false"/>
+              <w:suppressAutoHyphens w:val="true"/>
+              <w:spacing w:lineRule="auto" w:line="240" w:before="0" w:after="0"/>
+              <w:jc w:val="left"/>
+              <w:cnfStyle w:val="000000000000" w:firstRow="0" w:lastRow="0" w:firstColumn="0" w:lastColumn="0" w:oddVBand="0" w:evenVBand="0" w:oddHBand="0" w:evenHBand="0" w:firstRowFirstColumn="0" w:firstRowLastColumn="0" w:lastRowFirstColumn="0" w:lastRowLastColumn="0"/>
+              <w:rPr>
+                <w:sz w:val="32"/>
+                <w:szCs w:val="32"/>
+              </w:rPr>
+            </w:pPr>
+            <w:r>
+              <w:rPr>
+                <w:sz w:val="32"/>
+                <w:szCs w:val="32"/>
+              </w:rPr>
+            </w:r>
+          </w:p>
+        </w:tc>
+        <w:tc>
+          <w:tcPr>
+            <w:tcW w:w="1137" w:type="dxa"/>
+            <w:tcBorders>
+              <w:top w:val="single" w:sz="4" w:space="0" w:color="000000"/>
+              <w:bottom w:val="single" w:sz="4" w:space="0" w:color="000000"/>
+            </w:tcBorders>
+          </w:tcPr>
+          <w:p>
+            <w:pPr>
+              <w:pStyle w:val="Normal"/>
+              <w:widowControl w:val="false"/>
+              <w:suppressAutoHyphens w:val="true"/>
+              <w:spacing w:lineRule="auto" w:line="240" w:before="0" w:after="0"/>
+              <w:jc w:val="left"/>
+              <w:cnfStyle w:val="000000000000" w:firstRow="0" w:lastRow="0" w:firstColumn="0" w:lastColumn="0" w:oddVBand="0" w:evenVBand="0" w:oddHBand="0" w:evenHBand="0" w:firstRowFirstColumn="0" w:firstRowLastColumn="0" w:lastRowFirstColumn="0" w:lastRowLastColumn="0"/>
+              <w:rPr>
+                <w:sz w:val="32"/>
+                <w:szCs w:val="32"/>
+              </w:rPr>
+            </w:pPr>
+            <w:r>
+              <w:rPr>
+                <w:sz w:val="32"/>
+                <w:szCs w:val="32"/>
+              </w:rPr>
+            </w:r>
+          </w:p>
+        </w:tc>
+        <w:tc>
+          <w:tcPr>
+            <w:tcW w:w="1128" w:type="dxa"/>
+            <w:tcBorders>
+              <w:top w:val="single" w:sz="4" w:space="0" w:color="000000"/>
+              <w:bottom w:val="single" w:sz="4" w:space="0" w:color="000000"/>
+              <w:right w:val="single" w:sz="4" w:space="0" w:color="000000"/>
+            </w:tcBorders>
+          </w:tcPr>
+          <w:p>
+            <w:pPr>
+              <w:pStyle w:val="Normal"/>
+              <w:widowControl w:val="false"/>
+              <w:suppressAutoHyphens w:val="true"/>
+              <w:spacing w:lineRule="auto" w:line="240" w:before="0" w:after="0"/>
+              <w:jc w:val="left"/>
+              <w:cnfStyle w:val="000000000000" w:firstRow="0" w:lastRow="0" w:firstColumn="0" w:lastColumn="0" w:oddVBand="0" w:evenVBand="0" w:oddHBand="0" w:evenHBand="0" w:firstRowFirstColumn="0" w:firstRowLastColumn="0" w:lastRowFirstColumn="0" w:lastRowLastColumn="0"/>
+              <w:rPr>
+                <w:sz w:val="32"/>
+                <w:szCs w:val="32"/>
+              </w:rPr>
+            </w:pPr>
+            <w:r>
+              <w:rPr>
+                <w:sz w:val="32"/>
+                <w:szCs w:val="32"/>
+              </w:rPr>
+            </w:r>
+          </w:p>
+        </w:tc>
+      </w:tr>
+      <w:tr>
+        <w:trPr>
+          <w:trHeight w:val="537" w:hRule="atLeast"/>
+          <w:cnfStyle w:val="000000100000" w:firstRow="0" w:lastRow="0" w:firstColumn="0" w:lastColumn="0" w:oddVBand="0" w:evenVBand="0" w:oddHBand="1" w:evenHBand="0" w:firstRowFirstColumn="0" w:firstRowLastColumn="0" w:lastRowFirstColumn="0" w:lastRowLastColumn="0"/>
+        </w:trPr>
+        <w:tc>
+          <w:tcPr>
+            <w:tcW w:w="1684" w:type="dxa"/>
+            <w:cnfStyle w:val="001000000000" w:firstRow="0" w:lastRow="0" w:firstColumn="1" w:lastColumn="0" w:oddVBand="0" w:evenVBand="0" w:oddHBand="0" w:evenHBand="0" w:firstRowFirstColumn="0" w:firstRowLastColumn="0" w:lastRowFirstColumn="0" w:lastRowLastColumn="0"/>
+            <w:tcBorders>
+              <w:right w:val="single" w:sz="4" w:space="0" w:color="000000"/>
+            </w:tcBorders>
+            <w:shd w:color="auto" w:fill="FFFFFF" w:themeFill="background1" w:val="clear"/>
+          </w:tcPr>
+          <w:p>
+            <w:pPr>
+              <w:pStyle w:val="Normal"/>
+              <w:widowControl w:val="false"/>
+              <w:suppressAutoHyphens w:val="true"/>
+              <w:spacing w:lineRule="auto" w:line="240" w:before="0" w:after="0"/>
+              <w:jc w:val="right"/>
+              <w:rPr>
+                <w:sz w:val="22"/>
+              </w:rPr>
+            </w:pPr>
+            <w:r>
+              <w:rPr>
+                <w:rFonts w:eastAsia="" w:cs="" w:ascii="Calibri Light" w:hAnsi="Calibri Light"/>
+                <w:i/>
+                <w:iCs/>
+                <w:color w:val="7B7B7B"/>
+                <w:kern w:val="0"/>
+                <w:sz w:val="22"/>
+                <w:szCs w:val="22"/>
+                <w:lang w:val="en-GB" w:eastAsia="en-US" w:bidi="ar-SA"/>
+              </w:rPr>
+              <w:t>Database Implementation</w:t>
+            </w:r>
+          </w:p>
+        </w:tc>
+        <w:tc>
+          <w:tcPr>
+            <w:tcW w:w="1138" w:type="dxa"/>
+            <w:tcBorders>
+              <w:top w:val="single" w:sz="4" w:space="0" w:color="000000"/>
+              <w:left w:val="single" w:sz="4" w:space="0" w:color="000000"/>
+              <w:bottom w:val="single" w:sz="4" w:space="0" w:color="000000"/>
+            </w:tcBorders>
+            <w:shd w:color="auto" w:fill="EDEDED" w:themeFill="accent3" w:themeFillTint="33" w:val="clear"/>
+          </w:tcPr>
+          <w:p>
+            <w:pPr>
+              <w:pStyle w:val="Normal"/>
+              <w:widowControl w:val="false"/>
+              <w:suppressAutoHyphens w:val="true"/>
+              <w:spacing w:lineRule="auto" w:line="240" w:before="0" w:after="0"/>
+              <w:jc w:val="left"/>
+              <w:cnfStyle w:val="000000100000" w:firstRow="0" w:lastRow="0" w:firstColumn="0" w:lastColumn="0" w:oddVBand="0" w:evenVBand="0" w:oddHBand="1" w:evenHBand="0" w:firstRowFirstColumn="0" w:firstRowLastColumn="0" w:lastRowFirstColumn="0" w:lastRowLastColumn="0"/>
+              <w:rPr>
+                <w:sz w:val="32"/>
+                <w:szCs w:val="32"/>
+              </w:rPr>
+            </w:pPr>
+            <w:r>
+              <w:rPr>
+                <w:sz w:val="32"/>
+                <w:szCs w:val="32"/>
+              </w:rPr>
+            </w:r>
+          </w:p>
+        </w:tc>
+        <w:tc>
+          <w:tcPr>
+            <w:tcW w:w="2274" w:type="dxa"/>
+            <w:gridSpan w:val="2"/>
+            <w:tcBorders>
+              <w:top w:val="single" w:sz="4" w:space="0" w:color="000000"/>
+              <w:bottom w:val="single" w:sz="4" w:space="0" w:color="000000"/>
+            </w:tcBorders>
+            <w:shd w:color="auto" w:fill="00B0F0" w:val="clear"/>
+          </w:tcPr>
+          <w:p>
+            <w:pPr>
+              <w:pStyle w:val="Normal"/>
+              <w:widowControl w:val="false"/>
+              <w:suppressAutoHyphens w:val="true"/>
+              <w:spacing w:lineRule="auto" w:line="240" w:before="0" w:after="0"/>
+              <w:jc w:val="left"/>
+              <w:cnfStyle w:val="000000100000" w:firstRow="0" w:lastRow="0" w:firstColumn="0" w:lastColumn="0" w:oddVBand="0" w:evenVBand="0" w:oddHBand="1" w:evenHBand="0" w:firstRowFirstColumn="0" w:firstRowLastColumn="0" w:lastRowFirstColumn="0" w:lastRowLastColumn="0"/>
+              <w:rPr>
+                <w:sz w:val="32"/>
+                <w:szCs w:val="32"/>
+              </w:rPr>
+            </w:pPr>
+            <w:r>
+              <w:rPr>
+                <w:sz w:val="32"/>
+                <w:szCs w:val="32"/>
+              </w:rPr>
+            </w:r>
+          </w:p>
+        </w:tc>
+        <w:tc>
+          <w:tcPr>
             <w:tcW w:w="1136" w:type="dxa"/>
             <w:tcBorders>
               <w:top w:val="single" w:sz="4" w:space="0" w:color="000000"/>
@@ -2198,7 +3115,7 @@
         </w:tc>
         <w:tc>
           <w:tcPr>
-            <w:tcW w:w="1130" w:type="dxa"/>
+            <w:tcW w:w="1128" w:type="dxa"/>
             <w:tcBorders>
               <w:top w:val="single" w:sz="4" w:space="0" w:color="000000"/>
               <w:bottom w:val="single" w:sz="4" w:space="0" w:color="000000"/>
@@ -2234,7 +3151,7 @@
         </w:trPr>
         <w:tc>
           <w:tcPr>
-            <w:tcW w:w="1685" w:type="dxa"/>
+            <w:tcW w:w="1684" w:type="dxa"/>
             <w:cnfStyle w:val="001000000000" w:firstRow="0" w:lastRow="0" w:firstColumn="1" w:lastColumn="0" w:oddVBand="0" w:evenVBand="0" w:oddHBand="0" w:evenHBand="0" w:firstRowFirstColumn="0" w:firstRowLastColumn="0" w:lastRowFirstColumn="0" w:lastRowLastColumn="0"/>
             <w:tcBorders>
               <w:right w:val="single" w:sz="4" w:space="0" w:color="000000"/>
@@ -2263,13 +3180,13 @@
                 <w:szCs w:val="22"/>
                 <w:lang w:val="en-GB" w:eastAsia="en-US" w:bidi="ar-SA"/>
               </w:rPr>
-              <w:t>API Design</w:t>
-            </w:r>
-          </w:p>
-        </w:tc>
-        <w:tc>
-          <w:tcPr>
-            <w:tcW w:w="1137" w:type="dxa"/>
+              <w:t>Front End Implementation</w:t>
+            </w:r>
+          </w:p>
+        </w:tc>
+        <w:tc>
+          <w:tcPr>
+            <w:tcW w:w="1138" w:type="dxa"/>
             <w:tcBorders>
               <w:top w:val="single" w:sz="4" w:space="0" w:color="000000"/>
               <w:left w:val="single" w:sz="4" w:space="0" w:color="000000"/>
@@ -2304,31 +3221,56 @@
               <w:top w:val="single" w:sz="4" w:space="0" w:color="000000"/>
               <w:bottom w:val="single" w:sz="4" w:space="0" w:color="000000"/>
             </w:tcBorders>
-            <w:shd w:color="auto" w:fill="FFC000" w:themeFill="accent4" w:val="clear"/>
-          </w:tcPr>
-          <w:p>
-            <w:pPr>
-              <w:pStyle w:val="Normal"/>
-              <w:widowControl w:val="false"/>
-              <w:suppressAutoHyphens w:val="true"/>
-              <w:spacing w:lineRule="auto" w:line="240" w:before="0" w:after="0"/>
-              <w:jc w:val="center"/>
+          </w:tcPr>
+          <w:p>
+            <w:pPr>
+              <w:pStyle w:val="Normal"/>
+              <w:widowControl w:val="false"/>
+              <w:suppressAutoHyphens w:val="true"/>
+              <w:spacing w:lineRule="auto" w:line="240" w:before="0" w:after="0"/>
+              <w:jc w:val="left"/>
               <w:cnfStyle w:val="000000000000" w:firstRow="0" w:lastRow="0" w:firstColumn="0" w:lastColumn="0" w:oddVBand="0" w:evenVBand="0" w:oddHBand="0" w:evenHBand="0" w:firstRowFirstColumn="0" w:firstRowLastColumn="0" w:lastRowFirstColumn="0" w:lastRowLastColumn="0"/>
               <w:rPr>
-                <w:sz w:val="20"/>
-                <w:szCs w:val="20"/>
-              </w:rPr>
-            </w:pPr>
-            <w:r>
-              <w:rPr>
-                <w:rFonts w:eastAsia="Calibri" w:cs=""/>
-                <w:color w:val="7B7B7B"/>
-                <w:kern w:val="0"/>
-                <w:sz w:val="20"/>
-                <w:szCs w:val="20"/>
-                <w:lang w:val="en-GB" w:eastAsia="en-US" w:bidi="ar-SA"/>
-              </w:rPr>
-              <w:t>First Draft Completed – 20/11/21</w:t>
+                <w:sz w:val="32"/>
+                <w:szCs w:val="32"/>
+              </w:rPr>
+            </w:pPr>
+            <w:r>
+              <w:rPr>
+                <w:sz w:val="32"/>
+                <w:szCs w:val="32"/>
+              </w:rPr>
+            </w:r>
+          </w:p>
+        </w:tc>
+        <w:tc>
+          <w:tcPr>
+            <w:tcW w:w="3410" w:type="dxa"/>
+            <w:gridSpan w:val="3"/>
+            <w:tcBorders>
+              <w:top w:val="single" w:sz="4" w:space="0" w:color="000000"/>
+              <w:bottom w:val="single" w:sz="4" w:space="0" w:color="000000"/>
+            </w:tcBorders>
+            <w:shd w:color="auto" w:fill="00B0F0" w:val="clear"/>
+          </w:tcPr>
+          <w:p>
+            <w:pPr>
+              <w:pStyle w:val="Normal"/>
+              <w:widowControl w:val="false"/>
+              <w:suppressAutoHyphens w:val="true"/>
+              <w:spacing w:lineRule="auto" w:line="240" w:before="0" w:after="0"/>
+              <w:jc w:val="left"/>
+              <w:cnfStyle w:val="000000000000" w:firstRow="0" w:lastRow="0" w:firstColumn="0" w:lastColumn="0" w:oddVBand="0" w:evenVBand="0" w:oddHBand="0" w:evenHBand="0" w:firstRowFirstColumn="0" w:firstRowLastColumn="0" w:lastRowFirstColumn="0" w:lastRowLastColumn="0"/>
+              <w:rPr>
+                <w:sz w:val="32"/>
+                <w:szCs w:val="32"/>
+              </w:rPr>
+            </w:pPr>
+            <w:r>
+              <w:rPr>
+                <w:sz w:val="32"/>
+                <w:szCs w:val="32"/>
+              </w:rPr>
             </w:r>
           </w:p>
         </w:tc>
@@ -2363,94 +3305,7 @@
         </w:tc>
         <w:tc>
           <w:tcPr>
-            <w:tcW w:w="1136" w:type="dxa"/>
-            <w:tcBorders>
-              <w:top w:val="single" w:sz="4" w:space="0" w:color="000000"/>
-              <w:bottom w:val="single" w:sz="4" w:space="0" w:color="000000"/>
-            </w:tcBorders>
-          </w:tcPr>
-          <w:p>
-            <w:pPr>
-              <w:pStyle w:val="Normal"/>
-              <w:widowControl w:val="false"/>
-              <w:suppressAutoHyphens w:val="true"/>
-              <w:spacing w:lineRule="auto" w:line="240" w:before="0" w:after="0"/>
-              <w:jc w:val="left"/>
-              <w:cnfStyle w:val="000000000000" w:firstRow="0" w:lastRow="0" w:firstColumn="0" w:lastColumn="0" w:oddVBand="0" w:evenVBand="0" w:oddHBand="0" w:evenHBand="0" w:firstRowFirstColumn="0" w:firstRowLastColumn="0" w:lastRowFirstColumn="0" w:lastRowLastColumn="0"/>
-              <w:rPr>
-                <w:sz w:val="32"/>
-                <w:szCs w:val="32"/>
-              </w:rPr>
-            </w:pPr>
-            <w:r>
-              <w:rPr>
-                <w:sz w:val="32"/>
-                <w:szCs w:val="32"/>
-              </w:rPr>
-            </w:r>
-          </w:p>
-        </w:tc>
-        <w:tc>
-          <w:tcPr>
-            <w:tcW w:w="1135" w:type="dxa"/>
-            <w:tcBorders>
-              <w:top w:val="single" w:sz="4" w:space="0" w:color="000000"/>
-              <w:bottom w:val="single" w:sz="4" w:space="0" w:color="000000"/>
-            </w:tcBorders>
-          </w:tcPr>
-          <w:p>
-            <w:pPr>
-              <w:pStyle w:val="Normal"/>
-              <w:widowControl w:val="false"/>
-              <w:suppressAutoHyphens w:val="true"/>
-              <w:spacing w:lineRule="auto" w:line="240" w:before="0" w:after="0"/>
-              <w:jc w:val="left"/>
-              <w:cnfStyle w:val="000000000000" w:firstRow="0" w:lastRow="0" w:firstColumn="0" w:lastColumn="0" w:oddVBand="0" w:evenVBand="0" w:oddHBand="0" w:evenHBand="0" w:firstRowFirstColumn="0" w:firstRowLastColumn="0" w:lastRowFirstColumn="0" w:lastRowLastColumn="0"/>
-              <w:rPr>
-                <w:sz w:val="32"/>
-                <w:szCs w:val="32"/>
-              </w:rPr>
-            </w:pPr>
-            <w:r>
-              <w:rPr>
-                <w:sz w:val="32"/>
-                <w:szCs w:val="32"/>
-              </w:rPr>
-            </w:r>
-          </w:p>
-        </w:tc>
-        <w:tc>
-          <w:tcPr>
-            <w:tcW w:w="1137" w:type="dxa"/>
-            <w:tcBorders>
-              <w:top w:val="single" w:sz="4" w:space="0" w:color="000000"/>
-              <w:bottom w:val="single" w:sz="4" w:space="0" w:color="000000"/>
-            </w:tcBorders>
-          </w:tcPr>
-          <w:p>
-            <w:pPr>
-              <w:pStyle w:val="Normal"/>
-              <w:widowControl w:val="false"/>
-              <w:suppressAutoHyphens w:val="true"/>
-              <w:spacing w:lineRule="auto" w:line="240" w:before="0" w:after="0"/>
-              <w:jc w:val="left"/>
-              <w:cnfStyle w:val="000000000000" w:firstRow="0" w:lastRow="0" w:firstColumn="0" w:lastColumn="0" w:oddVBand="0" w:evenVBand="0" w:oddHBand="0" w:evenHBand="0" w:firstRowFirstColumn="0" w:firstRowLastColumn="0" w:lastRowFirstColumn="0" w:lastRowLastColumn="0"/>
-              <w:rPr>
-                <w:sz w:val="32"/>
-                <w:szCs w:val="32"/>
-              </w:rPr>
-            </w:pPr>
-            <w:r>
-              <w:rPr>
-                <w:sz w:val="32"/>
-                <w:szCs w:val="32"/>
-              </w:rPr>
-            </w:r>
-          </w:p>
-        </w:tc>
-        <w:tc>
-          <w:tcPr>
-            <w:tcW w:w="1130" w:type="dxa"/>
+            <w:tcW w:w="1128" w:type="dxa"/>
             <w:tcBorders>
               <w:top w:val="single" w:sz="4" w:space="0" w:color="000000"/>
               <w:bottom w:val="single" w:sz="4" w:space="0" w:color="000000"/>
@@ -2486,7 +3341,7 @@
         </w:trPr>
         <w:tc>
           <w:tcPr>
-            <w:tcW w:w="1685" w:type="dxa"/>
+            <w:tcW w:w="1684" w:type="dxa"/>
             <w:cnfStyle w:val="001000000000" w:firstRow="0" w:lastRow="0" w:firstColumn="1" w:lastColumn="0" w:oddVBand="0" w:evenVBand="0" w:oddHBand="0" w:evenHBand="0" w:firstRowFirstColumn="0" w:firstRowLastColumn="0" w:lastRowFirstColumn="0" w:lastRowLastColumn="0"/>
             <w:tcBorders>
               <w:right w:val="single" w:sz="4" w:space="0" w:color="000000"/>
@@ -2515,13 +3370,13 @@
                 <w:szCs w:val="22"/>
                 <w:lang w:val="en-GB" w:eastAsia="en-US" w:bidi="ar-SA"/>
               </w:rPr>
-              <w:t>UI Design</w:t>
-            </w:r>
-          </w:p>
-        </w:tc>
-        <w:tc>
-          <w:tcPr>
-            <w:tcW w:w="1137" w:type="dxa"/>
+              <w:t>Internal Testing (Own)</w:t>
+            </w:r>
+          </w:p>
+        </w:tc>
+        <w:tc>
+          <w:tcPr>
+            <w:tcW w:w="1138" w:type="dxa"/>
             <w:tcBorders>
               <w:top w:val="single" w:sz="4" w:space="0" w:color="000000"/>
               <w:left w:val="single" w:sz="4" w:space="0" w:color="000000"/>
@@ -2582,13 +3437,42 @@
         </w:tc>
         <w:tc>
           <w:tcPr>
-            <w:tcW w:w="2273" w:type="dxa"/>
-            <w:gridSpan w:val="2"/>
+            <w:tcW w:w="1139" w:type="dxa"/>
             <w:tcBorders>
               <w:top w:val="single" w:sz="4" w:space="0" w:color="000000"/>
               <w:bottom w:val="single" w:sz="4" w:space="0" w:color="000000"/>
             </w:tcBorders>
-            <w:shd w:color="auto" w:fill="FFC000" w:themeFill="accent4" w:val="clear"/>
+            <w:shd w:color="auto" w:fill="EDEDED" w:themeFill="accent3" w:themeFillTint="33" w:val="clear"/>
+          </w:tcPr>
+          <w:p>
+            <w:pPr>
+              <w:pStyle w:val="Normal"/>
+              <w:widowControl w:val="false"/>
+              <w:suppressAutoHyphens w:val="true"/>
+              <w:spacing w:lineRule="auto" w:line="240" w:before="0" w:after="0"/>
+              <w:jc w:val="left"/>
+              <w:cnfStyle w:val="000000100000" w:firstRow="0" w:lastRow="0" w:firstColumn="0" w:lastColumn="0" w:oddVBand="0" w:evenVBand="0" w:oddHBand="1" w:evenHBand="0" w:firstRowFirstColumn="0" w:firstRowLastColumn="0" w:lastRowFirstColumn="0" w:lastRowLastColumn="0"/>
+              <w:rPr>
+                <w:sz w:val="32"/>
+                <w:szCs w:val="32"/>
+              </w:rPr>
+            </w:pPr>
+            <w:r>
+              <w:rPr>
+                <w:sz w:val="32"/>
+                <w:szCs w:val="32"/>
+              </w:rPr>
+            </w:r>
+          </w:p>
+        </w:tc>
+        <w:tc>
+          <w:tcPr>
+            <w:tcW w:w="1136" w:type="dxa"/>
+            <w:tcBorders>
+              <w:top w:val="single" w:sz="4" w:space="0" w:color="000000"/>
+              <w:bottom w:val="single" w:sz="4" w:space="0" w:color="000000"/>
+            </w:tcBorders>
+            <w:shd w:color="auto" w:fill="EDEDED" w:themeFill="accent3" w:themeFillTint="33" w:val="clear"/>
           </w:tcPr>
           <w:p>
             <w:pPr>
@@ -2648,7 +3532,7 @@
               <w:top w:val="single" w:sz="4" w:space="0" w:color="000000"/>
               <w:bottom w:val="single" w:sz="4" w:space="0" w:color="000000"/>
             </w:tcBorders>
-            <w:shd w:color="auto" w:fill="EDEDED" w:themeFill="accent3" w:themeFillTint="33" w:val="clear"/>
+            <w:shd w:color="auto" w:fill="F30BE2" w:val="clear"/>
           </w:tcPr>
           <w:p>
             <w:pPr>
@@ -2673,7 +3557,7 @@
         </w:tc>
         <w:tc>
           <w:tcPr>
-            <w:tcW w:w="1130" w:type="dxa"/>
+            <w:tcW w:w="1128" w:type="dxa"/>
             <w:tcBorders>
               <w:top w:val="single" w:sz="4" w:space="0" w:color="000000"/>
               <w:bottom w:val="single" w:sz="4" w:space="0" w:color="000000"/>
@@ -2709,7 +3593,7 @@
         </w:trPr>
         <w:tc>
           <w:tcPr>
-            <w:tcW w:w="1685" w:type="dxa"/>
+            <w:tcW w:w="1684" w:type="dxa"/>
             <w:cnfStyle w:val="001000000000" w:firstRow="0" w:lastRow="0" w:firstColumn="1" w:lastColumn="0" w:oddVBand="0" w:evenVBand="0" w:oddHBand="0" w:evenHBand="0" w:firstRowFirstColumn="0" w:firstRowLastColumn="0" w:lastRowFirstColumn="0" w:lastRowLastColumn="0"/>
             <w:tcBorders>
               <w:right w:val="single" w:sz="4" w:space="0" w:color="000000"/>
@@ -2738,13 +3622,13 @@
                 <w:szCs w:val="22"/>
                 <w:lang w:val="en-GB" w:eastAsia="en-US" w:bidi="ar-SA"/>
               </w:rPr>
-              <w:t>API Implementation</w:t>
-            </w:r>
-          </w:p>
-        </w:tc>
-        <w:tc>
-          <w:tcPr>
-            <w:tcW w:w="1137" w:type="dxa"/>
+              <w:t>External Testing (User)</w:t>
+            </w:r>
+          </w:p>
+        </w:tc>
+        <w:tc>
+          <w:tcPr>
+            <w:tcW w:w="1138" w:type="dxa"/>
             <w:tcBorders>
               <w:top w:val="single" w:sz="4" w:space="0" w:color="000000"/>
               <w:left w:val="single" w:sz="4" w:space="0" w:color="000000"/>
@@ -2774,13 +3658,40 @@
         </w:tc>
         <w:tc>
           <w:tcPr>
-            <w:tcW w:w="2272" w:type="dxa"/>
-            <w:gridSpan w:val="2"/>
+            <w:tcW w:w="1135" w:type="dxa"/>
             <w:tcBorders>
               <w:top w:val="single" w:sz="4" w:space="0" w:color="000000"/>
               <w:bottom w:val="single" w:sz="4" w:space="0" w:color="000000"/>
             </w:tcBorders>
-            <w:shd w:color="auto" w:fill="00B0F0" w:val="clear"/>
+          </w:tcPr>
+          <w:p>
+            <w:pPr>
+              <w:pStyle w:val="Normal"/>
+              <w:widowControl w:val="false"/>
+              <w:suppressAutoHyphens w:val="true"/>
+              <w:spacing w:lineRule="auto" w:line="240" w:before="0" w:after="0"/>
+              <w:jc w:val="left"/>
+              <w:cnfStyle w:val="000000000000" w:firstRow="0" w:lastRow="0" w:firstColumn="0" w:lastColumn="0" w:oddVBand="0" w:evenVBand="0" w:oddHBand="0" w:evenHBand="0" w:firstRowFirstColumn="0" w:firstRowLastColumn="0" w:lastRowFirstColumn="0" w:lastRowLastColumn="0"/>
+              <w:rPr>
+                <w:sz w:val="32"/>
+                <w:szCs w:val="32"/>
+              </w:rPr>
+            </w:pPr>
+            <w:r>
+              <w:rPr>
+                <w:sz w:val="32"/>
+                <w:szCs w:val="32"/>
+              </w:rPr>
+            </w:r>
+          </w:p>
+        </w:tc>
+        <w:tc>
+          <w:tcPr>
+            <w:tcW w:w="1139" w:type="dxa"/>
+            <w:tcBorders>
+              <w:top w:val="single" w:sz="4" w:space="0" w:color="000000"/>
+              <w:bottom w:val="single" w:sz="4" w:space="0" w:color="000000"/>
+            </w:tcBorders>
           </w:tcPr>
           <w:p>
             <w:pPr>
@@ -2868,6 +3779,7 @@
               <w:top w:val="single" w:sz="4" w:space="0" w:color="000000"/>
               <w:bottom w:val="single" w:sz="4" w:space="0" w:color="000000"/>
             </w:tcBorders>
+            <w:shd w:color="auto" w:fill="F30BE2" w:val="clear"/>
           </w:tcPr>
           <w:p>
             <w:pPr>
@@ -2892,7 +3804,7 @@
         </w:tc>
         <w:tc>
           <w:tcPr>
-            <w:tcW w:w="1130" w:type="dxa"/>
+            <w:tcW w:w="1128" w:type="dxa"/>
             <w:tcBorders>
               <w:top w:val="single" w:sz="4" w:space="0" w:color="000000"/>
               <w:bottom w:val="single" w:sz="4" w:space="0" w:color="000000"/>
@@ -2923,12 +3835,12 @@
       </w:tr>
       <w:tr>
         <w:trPr>
-          <w:trHeight w:val="537" w:hRule="atLeast"/>
+          <w:trHeight w:val="538" w:hRule="atLeast"/>
           <w:cnfStyle w:val="000000100000" w:firstRow="0" w:lastRow="0" w:firstColumn="0" w:lastColumn="0" w:oddVBand="0" w:evenVBand="0" w:oddHBand="1" w:evenHBand="0" w:firstRowFirstColumn="0" w:firstRowLastColumn="0" w:lastRowFirstColumn="0" w:lastRowLastColumn="0"/>
         </w:trPr>
         <w:tc>
           <w:tcPr>
-            <w:tcW w:w="1685" w:type="dxa"/>
+            <w:tcW w:w="1684" w:type="dxa"/>
             <w:cnfStyle w:val="001000000000" w:firstRow="0" w:lastRow="0" w:firstColumn="1" w:lastColumn="0" w:oddVBand="0" w:evenVBand="0" w:oddHBand="0" w:evenHBand="0" w:firstRowFirstColumn="0" w:firstRowLastColumn="0" w:lastRowFirstColumn="0" w:lastRowLastColumn="0"/>
             <w:tcBorders>
               <w:right w:val="single" w:sz="4" w:space="0" w:color="000000"/>
@@ -2957,13 +3869,13 @@
                 <w:szCs w:val="22"/>
                 <w:lang w:val="en-GB" w:eastAsia="en-US" w:bidi="ar-SA"/>
               </w:rPr>
-              <w:t>Database Implementation</w:t>
-            </w:r>
-          </w:p>
-        </w:tc>
-        <w:tc>
-          <w:tcPr>
-            <w:tcW w:w="1137" w:type="dxa"/>
+              <w:t>Finalise Report</w:t>
+            </w:r>
+          </w:p>
+        </w:tc>
+        <w:tc>
+          <w:tcPr>
+            <w:tcW w:w="1138" w:type="dxa"/>
             <w:tcBorders>
               <w:top w:val="single" w:sz="4" w:space="0" w:color="000000"/>
               <w:left w:val="single" w:sz="4" w:space="0" w:color="000000"/>
@@ -2994,13 +3906,42 @@
         </w:tc>
         <w:tc>
           <w:tcPr>
-            <w:tcW w:w="2272" w:type="dxa"/>
-            <w:gridSpan w:val="2"/>
+            <w:tcW w:w="1135" w:type="dxa"/>
             <w:tcBorders>
               <w:top w:val="single" w:sz="4" w:space="0" w:color="000000"/>
               <w:bottom w:val="single" w:sz="4" w:space="0" w:color="000000"/>
             </w:tcBorders>
-            <w:shd w:color="auto" w:fill="00B0F0" w:val="clear"/>
+            <w:shd w:color="auto" w:fill="EDEDED" w:themeFill="accent3" w:themeFillTint="33" w:val="clear"/>
+          </w:tcPr>
+          <w:p>
+            <w:pPr>
+              <w:pStyle w:val="Normal"/>
+              <w:widowControl w:val="false"/>
+              <w:suppressAutoHyphens w:val="true"/>
+              <w:spacing w:lineRule="auto" w:line="240" w:before="0" w:after="0"/>
+              <w:jc w:val="left"/>
+              <w:cnfStyle w:val="000000100000" w:firstRow="0" w:lastRow="0" w:firstColumn="0" w:lastColumn="0" w:oddVBand="0" w:evenVBand="0" w:oddHBand="1" w:evenHBand="0" w:firstRowFirstColumn="0" w:firstRowLastColumn="0" w:lastRowFirstColumn="0" w:lastRowLastColumn="0"/>
+              <w:rPr>
+                <w:sz w:val="32"/>
+                <w:szCs w:val="32"/>
+              </w:rPr>
+            </w:pPr>
+            <w:r>
+              <w:rPr>
+                <w:sz w:val="32"/>
+                <w:szCs w:val="32"/>
+              </w:rPr>
+            </w:r>
+          </w:p>
+        </w:tc>
+        <w:tc>
+          <w:tcPr>
+            <w:tcW w:w="1139" w:type="dxa"/>
+            <w:tcBorders>
+              <w:top w:val="single" w:sz="4" w:space="0" w:color="000000"/>
+              <w:bottom w:val="single" w:sz="4" w:space="0" w:color="000000"/>
+            </w:tcBorders>
+            <w:shd w:color="auto" w:fill="EDEDED" w:themeFill="accent3" w:themeFillTint="33" w:val="clear"/>
           </w:tcPr>
           <w:p>
             <w:pPr>
@@ -3115,948 +4056,7 @@
         </w:tc>
         <w:tc>
           <w:tcPr>
-            <w:tcW w:w="1130" w:type="dxa"/>
-            <w:tcBorders>
-              <w:top w:val="single" w:sz="4" w:space="0" w:color="000000"/>
-              <w:bottom w:val="single" w:sz="4" w:space="0" w:color="000000"/>
-              <w:right w:val="single" w:sz="4" w:space="0" w:color="000000"/>
-            </w:tcBorders>
-            <w:shd w:color="auto" w:fill="EDEDED" w:themeFill="accent3" w:themeFillTint="33" w:val="clear"/>
-          </w:tcPr>
-          <w:p>
-            <w:pPr>
-              <w:pStyle w:val="Normal"/>
-              <w:widowControl w:val="false"/>
-              <w:suppressAutoHyphens w:val="true"/>
-              <w:spacing w:lineRule="auto" w:line="240" w:before="0" w:after="0"/>
-              <w:jc w:val="left"/>
-              <w:cnfStyle w:val="000000100000" w:firstRow="0" w:lastRow="0" w:firstColumn="0" w:lastColumn="0" w:oddVBand="0" w:evenVBand="0" w:oddHBand="1" w:evenHBand="0" w:firstRowFirstColumn="0" w:firstRowLastColumn="0" w:lastRowFirstColumn="0" w:lastRowLastColumn="0"/>
-              <w:rPr>
-                <w:sz w:val="32"/>
-                <w:szCs w:val="32"/>
-              </w:rPr>
-            </w:pPr>
-            <w:r>
-              <w:rPr>
-                <w:sz w:val="32"/>
-                <w:szCs w:val="32"/>
-              </w:rPr>
-            </w:r>
-          </w:p>
-        </w:tc>
-      </w:tr>
-      <w:tr>
-        <w:trPr>
-          <w:trHeight w:val="537" w:hRule="atLeast"/>
-        </w:trPr>
-        <w:tc>
-          <w:tcPr>
-            <w:tcW w:w="1685" w:type="dxa"/>
-            <w:cnfStyle w:val="001000000000" w:firstRow="0" w:lastRow="0" w:firstColumn="1" w:lastColumn="0" w:oddVBand="0" w:evenVBand="0" w:oddHBand="0" w:evenHBand="0" w:firstRowFirstColumn="0" w:firstRowLastColumn="0" w:lastRowFirstColumn="0" w:lastRowLastColumn="0"/>
-            <w:tcBorders>
-              <w:right w:val="single" w:sz="4" w:space="0" w:color="000000"/>
-            </w:tcBorders>
-            <w:shd w:color="auto" w:fill="FFFFFF" w:themeFill="background1" w:val="clear"/>
-          </w:tcPr>
-          <w:p>
-            <w:pPr>
-              <w:pStyle w:val="Normal"/>
-              <w:widowControl w:val="false"/>
-              <w:suppressAutoHyphens w:val="true"/>
-              <w:spacing w:lineRule="auto" w:line="240" w:before="0" w:after="0"/>
-              <w:jc w:val="right"/>
-              <w:rPr>
-                <w:sz w:val="22"/>
-              </w:rPr>
-            </w:pPr>
-            <w:r>
-              <w:rPr>
-                <w:rFonts w:eastAsia="" w:cs="" w:ascii="Calibri Light" w:hAnsi="Calibri Light"/>
-                <w:i/>
-                <w:iCs/>
-                <w:color w:val="7B7B7B"/>
-                <w:kern w:val="0"/>
-                <w:sz w:val="22"/>
-                <w:szCs w:val="22"/>
-                <w:lang w:val="en-GB" w:eastAsia="en-US" w:bidi="ar-SA"/>
-              </w:rPr>
-              <w:t>Front End Implementation</w:t>
-            </w:r>
-          </w:p>
-        </w:tc>
-        <w:tc>
-          <w:tcPr>
-            <w:tcW w:w="1137" w:type="dxa"/>
-            <w:tcBorders>
-              <w:top w:val="single" w:sz="4" w:space="0" w:color="000000"/>
-              <w:left w:val="single" w:sz="4" w:space="0" w:color="000000"/>
-              <w:bottom w:val="single" w:sz="4" w:space="0" w:color="000000"/>
-            </w:tcBorders>
-          </w:tcPr>
-          <w:p>
-            <w:pPr>
-              <w:pStyle w:val="Normal"/>
-              <w:widowControl w:val="false"/>
-              <w:suppressAutoHyphens w:val="true"/>
-              <w:spacing w:lineRule="auto" w:line="240" w:before="0" w:after="0"/>
-              <w:jc w:val="left"/>
-              <w:cnfStyle w:val="000000000000" w:firstRow="0" w:lastRow="0" w:firstColumn="0" w:lastColumn="0" w:oddVBand="0" w:evenVBand="0" w:oddHBand="0" w:evenHBand="0" w:firstRowFirstColumn="0" w:firstRowLastColumn="0" w:lastRowFirstColumn="0" w:lastRowLastColumn="0"/>
-              <w:rPr>
-                <w:sz w:val="32"/>
-                <w:szCs w:val="32"/>
-              </w:rPr>
-            </w:pPr>
-            <w:r>
-              <w:rPr>
-                <w:sz w:val="32"/>
-                <w:szCs w:val="32"/>
-              </w:rPr>
-            </w:r>
-          </w:p>
-        </w:tc>
-        <w:tc>
-          <w:tcPr>
-            <w:tcW w:w="1135" w:type="dxa"/>
-            <w:tcBorders>
-              <w:top w:val="single" w:sz="4" w:space="0" w:color="000000"/>
-              <w:bottom w:val="single" w:sz="4" w:space="0" w:color="000000"/>
-            </w:tcBorders>
-          </w:tcPr>
-          <w:p>
-            <w:pPr>
-              <w:pStyle w:val="Normal"/>
-              <w:widowControl w:val="false"/>
-              <w:suppressAutoHyphens w:val="true"/>
-              <w:spacing w:lineRule="auto" w:line="240" w:before="0" w:after="0"/>
-              <w:jc w:val="left"/>
-              <w:cnfStyle w:val="000000000000" w:firstRow="0" w:lastRow="0" w:firstColumn="0" w:lastColumn="0" w:oddVBand="0" w:evenVBand="0" w:oddHBand="0" w:evenHBand="0" w:firstRowFirstColumn="0" w:firstRowLastColumn="0" w:lastRowFirstColumn="0" w:lastRowLastColumn="0"/>
-              <w:rPr>
-                <w:sz w:val="32"/>
-                <w:szCs w:val="32"/>
-              </w:rPr>
-            </w:pPr>
-            <w:r>
-              <w:rPr>
-                <w:sz w:val="32"/>
-                <w:szCs w:val="32"/>
-              </w:rPr>
-            </w:r>
-          </w:p>
-        </w:tc>
-        <w:tc>
-          <w:tcPr>
-            <w:tcW w:w="3408" w:type="dxa"/>
-            <w:gridSpan w:val="3"/>
-            <w:tcBorders>
-              <w:top w:val="single" w:sz="4" w:space="0" w:color="000000"/>
-              <w:bottom w:val="single" w:sz="4" w:space="0" w:color="000000"/>
-            </w:tcBorders>
-            <w:shd w:color="auto" w:fill="00B0F0" w:val="clear"/>
-          </w:tcPr>
-          <w:p>
-            <w:pPr>
-              <w:pStyle w:val="Normal"/>
-              <w:widowControl w:val="false"/>
-              <w:suppressAutoHyphens w:val="true"/>
-              <w:spacing w:lineRule="auto" w:line="240" w:before="0" w:after="0"/>
-              <w:jc w:val="left"/>
-              <w:cnfStyle w:val="000000000000" w:firstRow="0" w:lastRow="0" w:firstColumn="0" w:lastColumn="0" w:oddVBand="0" w:evenVBand="0" w:oddHBand="0" w:evenHBand="0" w:firstRowFirstColumn="0" w:firstRowLastColumn="0" w:lastRowFirstColumn="0" w:lastRowLastColumn="0"/>
-              <w:rPr>
-                <w:sz w:val="32"/>
-                <w:szCs w:val="32"/>
-              </w:rPr>
-            </w:pPr>
-            <w:r>
-              <w:rPr>
-                <w:sz w:val="32"/>
-                <w:szCs w:val="32"/>
-              </w:rPr>
-            </w:r>
-          </w:p>
-        </w:tc>
-        <w:tc>
-          <w:tcPr>
-            <w:tcW w:w="1137" w:type="dxa"/>
-            <w:tcBorders>
-              <w:top w:val="single" w:sz="4" w:space="0" w:color="000000"/>
-              <w:bottom w:val="single" w:sz="4" w:space="0" w:color="000000"/>
-            </w:tcBorders>
-          </w:tcPr>
-          <w:p>
-            <w:pPr>
-              <w:pStyle w:val="Normal"/>
-              <w:widowControl w:val="false"/>
-              <w:suppressAutoHyphens w:val="true"/>
-              <w:spacing w:lineRule="auto" w:line="240" w:before="0" w:after="0"/>
-              <w:jc w:val="left"/>
-              <w:cnfStyle w:val="000000000000" w:firstRow="0" w:lastRow="0" w:firstColumn="0" w:lastColumn="0" w:oddVBand="0" w:evenVBand="0" w:oddHBand="0" w:evenHBand="0" w:firstRowFirstColumn="0" w:firstRowLastColumn="0" w:lastRowFirstColumn="0" w:lastRowLastColumn="0"/>
-              <w:rPr>
-                <w:sz w:val="32"/>
-                <w:szCs w:val="32"/>
-              </w:rPr>
-            </w:pPr>
-            <w:r>
-              <w:rPr>
-                <w:sz w:val="32"/>
-                <w:szCs w:val="32"/>
-              </w:rPr>
-            </w:r>
-          </w:p>
-        </w:tc>
-        <w:tc>
-          <w:tcPr>
-            <w:tcW w:w="1130" w:type="dxa"/>
-            <w:tcBorders>
-              <w:top w:val="single" w:sz="4" w:space="0" w:color="000000"/>
-              <w:bottom w:val="single" w:sz="4" w:space="0" w:color="000000"/>
-              <w:right w:val="single" w:sz="4" w:space="0" w:color="000000"/>
-            </w:tcBorders>
-          </w:tcPr>
-          <w:p>
-            <w:pPr>
-              <w:pStyle w:val="Normal"/>
-              <w:widowControl w:val="false"/>
-              <w:suppressAutoHyphens w:val="true"/>
-              <w:spacing w:lineRule="auto" w:line="240" w:before="0" w:after="0"/>
-              <w:jc w:val="left"/>
-              <w:cnfStyle w:val="000000000000" w:firstRow="0" w:lastRow="0" w:firstColumn="0" w:lastColumn="0" w:oddVBand="0" w:evenVBand="0" w:oddHBand="0" w:evenHBand="0" w:firstRowFirstColumn="0" w:firstRowLastColumn="0" w:lastRowFirstColumn="0" w:lastRowLastColumn="0"/>
-              <w:rPr>
-                <w:sz w:val="32"/>
-                <w:szCs w:val="32"/>
-              </w:rPr>
-            </w:pPr>
-            <w:r>
-              <w:rPr>
-                <w:sz w:val="32"/>
-                <w:szCs w:val="32"/>
-              </w:rPr>
-            </w:r>
-          </w:p>
-        </w:tc>
-      </w:tr>
-      <w:tr>
-        <w:trPr>
-          <w:trHeight w:val="537" w:hRule="atLeast"/>
-          <w:cnfStyle w:val="000000100000" w:firstRow="0" w:lastRow="0" w:firstColumn="0" w:lastColumn="0" w:oddVBand="0" w:evenVBand="0" w:oddHBand="1" w:evenHBand="0" w:firstRowFirstColumn="0" w:firstRowLastColumn="0" w:lastRowFirstColumn="0" w:lastRowLastColumn="0"/>
-        </w:trPr>
-        <w:tc>
-          <w:tcPr>
-            <w:tcW w:w="1685" w:type="dxa"/>
-            <w:cnfStyle w:val="001000000000" w:firstRow="0" w:lastRow="0" w:firstColumn="1" w:lastColumn="0" w:oddVBand="0" w:evenVBand="0" w:oddHBand="0" w:evenHBand="0" w:firstRowFirstColumn="0" w:firstRowLastColumn="0" w:lastRowFirstColumn="0" w:lastRowLastColumn="0"/>
-            <w:tcBorders>
-              <w:right w:val="single" w:sz="4" w:space="0" w:color="000000"/>
-            </w:tcBorders>
-            <w:shd w:color="auto" w:fill="FFFFFF" w:themeFill="background1" w:val="clear"/>
-          </w:tcPr>
-          <w:p>
-            <w:pPr>
-              <w:pStyle w:val="Normal"/>
-              <w:widowControl w:val="false"/>
-              <w:suppressAutoHyphens w:val="true"/>
-              <w:spacing w:lineRule="auto" w:line="240" w:before="0" w:after="0"/>
-              <w:jc w:val="right"/>
-              <w:rPr>
-                <w:sz w:val="22"/>
-              </w:rPr>
-            </w:pPr>
-            <w:r>
-              <w:rPr>
-                <w:rFonts w:eastAsia="" w:cs="" w:ascii="Calibri Light" w:hAnsi="Calibri Light"/>
-                <w:i/>
-                <w:iCs/>
-                <w:color w:val="7B7B7B"/>
-                <w:kern w:val="0"/>
-                <w:sz w:val="22"/>
-                <w:szCs w:val="22"/>
-                <w:lang w:val="en-GB" w:eastAsia="en-US" w:bidi="ar-SA"/>
-              </w:rPr>
-              <w:t>Internal Testing (Own)</w:t>
-            </w:r>
-          </w:p>
-        </w:tc>
-        <w:tc>
-          <w:tcPr>
-            <w:tcW w:w="1137" w:type="dxa"/>
-            <w:tcBorders>
-              <w:top w:val="single" w:sz="4" w:space="0" w:color="000000"/>
-              <w:left w:val="single" w:sz="4" w:space="0" w:color="000000"/>
-              <w:bottom w:val="single" w:sz="4" w:space="0" w:color="000000"/>
-            </w:tcBorders>
-            <w:shd w:color="auto" w:fill="EDEDED" w:themeFill="accent3" w:themeFillTint="33" w:val="clear"/>
-          </w:tcPr>
-          <w:p>
-            <w:pPr>
-              <w:pStyle w:val="Normal"/>
-              <w:widowControl w:val="false"/>
-              <w:suppressAutoHyphens w:val="true"/>
-              <w:spacing w:lineRule="auto" w:line="240" w:before="0" w:after="0"/>
-              <w:jc w:val="left"/>
-              <w:cnfStyle w:val="000000100000" w:firstRow="0" w:lastRow="0" w:firstColumn="0" w:lastColumn="0" w:oddVBand="0" w:evenVBand="0" w:oddHBand="1" w:evenHBand="0" w:firstRowFirstColumn="0" w:firstRowLastColumn="0" w:lastRowFirstColumn="0" w:lastRowLastColumn="0"/>
-              <w:rPr>
-                <w:sz w:val="32"/>
-                <w:szCs w:val="32"/>
-              </w:rPr>
-            </w:pPr>
-            <w:r>
-              <w:rPr>
-                <w:sz w:val="32"/>
-                <w:szCs w:val="32"/>
-              </w:rPr>
-            </w:r>
-          </w:p>
-        </w:tc>
-        <w:tc>
-          <w:tcPr>
-            <w:tcW w:w="1135" w:type="dxa"/>
-            <w:tcBorders>
-              <w:top w:val="single" w:sz="4" w:space="0" w:color="000000"/>
-              <w:bottom w:val="single" w:sz="4" w:space="0" w:color="000000"/>
-            </w:tcBorders>
-            <w:shd w:color="auto" w:fill="EDEDED" w:themeFill="accent3" w:themeFillTint="33" w:val="clear"/>
-          </w:tcPr>
-          <w:p>
-            <w:pPr>
-              <w:pStyle w:val="Normal"/>
-              <w:widowControl w:val="false"/>
-              <w:suppressAutoHyphens w:val="true"/>
-              <w:spacing w:lineRule="auto" w:line="240" w:before="0" w:after="0"/>
-              <w:jc w:val="left"/>
-              <w:cnfStyle w:val="000000100000" w:firstRow="0" w:lastRow="0" w:firstColumn="0" w:lastColumn="0" w:oddVBand="0" w:evenVBand="0" w:oddHBand="1" w:evenHBand="0" w:firstRowFirstColumn="0" w:firstRowLastColumn="0" w:lastRowFirstColumn="0" w:lastRowLastColumn="0"/>
-              <w:rPr>
-                <w:sz w:val="32"/>
-                <w:szCs w:val="32"/>
-              </w:rPr>
-            </w:pPr>
-            <w:r>
-              <w:rPr>
-                <w:sz w:val="32"/>
-                <w:szCs w:val="32"/>
-              </w:rPr>
-            </w:r>
-          </w:p>
-        </w:tc>
-        <w:tc>
-          <w:tcPr>
-            <w:tcW w:w="1137" w:type="dxa"/>
-            <w:tcBorders>
-              <w:top w:val="single" w:sz="4" w:space="0" w:color="000000"/>
-              <w:bottom w:val="single" w:sz="4" w:space="0" w:color="000000"/>
-            </w:tcBorders>
-            <w:shd w:color="auto" w:fill="EDEDED" w:themeFill="accent3" w:themeFillTint="33" w:val="clear"/>
-          </w:tcPr>
-          <w:p>
-            <w:pPr>
-              <w:pStyle w:val="Normal"/>
-              <w:widowControl w:val="false"/>
-              <w:suppressAutoHyphens w:val="true"/>
-              <w:spacing w:lineRule="auto" w:line="240" w:before="0" w:after="0"/>
-              <w:jc w:val="left"/>
-              <w:cnfStyle w:val="000000100000" w:firstRow="0" w:lastRow="0" w:firstColumn="0" w:lastColumn="0" w:oddVBand="0" w:evenVBand="0" w:oddHBand="1" w:evenHBand="0" w:firstRowFirstColumn="0" w:firstRowLastColumn="0" w:lastRowFirstColumn="0" w:lastRowLastColumn="0"/>
-              <w:rPr>
-                <w:sz w:val="32"/>
-                <w:szCs w:val="32"/>
-              </w:rPr>
-            </w:pPr>
-            <w:r>
-              <w:rPr>
-                <w:sz w:val="32"/>
-                <w:szCs w:val="32"/>
-              </w:rPr>
-            </w:r>
-          </w:p>
-        </w:tc>
-        <w:tc>
-          <w:tcPr>
-            <w:tcW w:w="1136" w:type="dxa"/>
-            <w:tcBorders>
-              <w:top w:val="single" w:sz="4" w:space="0" w:color="000000"/>
-              <w:bottom w:val="single" w:sz="4" w:space="0" w:color="000000"/>
-            </w:tcBorders>
-            <w:shd w:color="auto" w:fill="EDEDED" w:themeFill="accent3" w:themeFillTint="33" w:val="clear"/>
-          </w:tcPr>
-          <w:p>
-            <w:pPr>
-              <w:pStyle w:val="Normal"/>
-              <w:widowControl w:val="false"/>
-              <w:suppressAutoHyphens w:val="true"/>
-              <w:spacing w:lineRule="auto" w:line="240" w:before="0" w:after="0"/>
-              <w:jc w:val="left"/>
-              <w:cnfStyle w:val="000000100000" w:firstRow="0" w:lastRow="0" w:firstColumn="0" w:lastColumn="0" w:oddVBand="0" w:evenVBand="0" w:oddHBand="1" w:evenHBand="0" w:firstRowFirstColumn="0" w:firstRowLastColumn="0" w:lastRowFirstColumn="0" w:lastRowLastColumn="0"/>
-              <w:rPr>
-                <w:sz w:val="32"/>
-                <w:szCs w:val="32"/>
-              </w:rPr>
-            </w:pPr>
-            <w:r>
-              <w:rPr>
-                <w:sz w:val="32"/>
-                <w:szCs w:val="32"/>
-              </w:rPr>
-            </w:r>
-          </w:p>
-        </w:tc>
-        <w:tc>
-          <w:tcPr>
-            <w:tcW w:w="1135" w:type="dxa"/>
-            <w:tcBorders>
-              <w:top w:val="single" w:sz="4" w:space="0" w:color="000000"/>
-              <w:bottom w:val="single" w:sz="4" w:space="0" w:color="000000"/>
-            </w:tcBorders>
-            <w:shd w:color="auto" w:fill="EDEDED" w:themeFill="accent3" w:themeFillTint="33" w:val="clear"/>
-          </w:tcPr>
-          <w:p>
-            <w:pPr>
-              <w:pStyle w:val="Normal"/>
-              <w:widowControl w:val="false"/>
-              <w:suppressAutoHyphens w:val="true"/>
-              <w:spacing w:lineRule="auto" w:line="240" w:before="0" w:after="0"/>
-              <w:jc w:val="left"/>
-              <w:cnfStyle w:val="000000100000" w:firstRow="0" w:lastRow="0" w:firstColumn="0" w:lastColumn="0" w:oddVBand="0" w:evenVBand="0" w:oddHBand="1" w:evenHBand="0" w:firstRowFirstColumn="0" w:firstRowLastColumn="0" w:lastRowFirstColumn="0" w:lastRowLastColumn="0"/>
-              <w:rPr>
-                <w:sz w:val="32"/>
-                <w:szCs w:val="32"/>
-              </w:rPr>
-            </w:pPr>
-            <w:r>
-              <w:rPr>
-                <w:sz w:val="32"/>
-                <w:szCs w:val="32"/>
-              </w:rPr>
-            </w:r>
-          </w:p>
-        </w:tc>
-        <w:tc>
-          <w:tcPr>
-            <w:tcW w:w="1137" w:type="dxa"/>
-            <w:tcBorders>
-              <w:top w:val="single" w:sz="4" w:space="0" w:color="000000"/>
-              <w:bottom w:val="single" w:sz="4" w:space="0" w:color="000000"/>
-            </w:tcBorders>
-            <w:shd w:color="auto" w:fill="F30BE2" w:val="clear"/>
-          </w:tcPr>
-          <w:p>
-            <w:pPr>
-              <w:pStyle w:val="Normal"/>
-              <w:widowControl w:val="false"/>
-              <w:suppressAutoHyphens w:val="true"/>
-              <w:spacing w:lineRule="auto" w:line="240" w:before="0" w:after="0"/>
-              <w:jc w:val="left"/>
-              <w:cnfStyle w:val="000000100000" w:firstRow="0" w:lastRow="0" w:firstColumn="0" w:lastColumn="0" w:oddVBand="0" w:evenVBand="0" w:oddHBand="1" w:evenHBand="0" w:firstRowFirstColumn="0" w:firstRowLastColumn="0" w:lastRowFirstColumn="0" w:lastRowLastColumn="0"/>
-              <w:rPr>
-                <w:sz w:val="32"/>
-                <w:szCs w:val="32"/>
-              </w:rPr>
-            </w:pPr>
-            <w:r>
-              <w:rPr>
-                <w:sz w:val="32"/>
-                <w:szCs w:val="32"/>
-              </w:rPr>
-            </w:r>
-          </w:p>
-        </w:tc>
-        <w:tc>
-          <w:tcPr>
-            <w:tcW w:w="1130" w:type="dxa"/>
-            <w:tcBorders>
-              <w:top w:val="single" w:sz="4" w:space="0" w:color="000000"/>
-              <w:bottom w:val="single" w:sz="4" w:space="0" w:color="000000"/>
-              <w:right w:val="single" w:sz="4" w:space="0" w:color="000000"/>
-            </w:tcBorders>
-            <w:shd w:color="auto" w:fill="EDEDED" w:themeFill="accent3" w:themeFillTint="33" w:val="clear"/>
-          </w:tcPr>
-          <w:p>
-            <w:pPr>
-              <w:pStyle w:val="Normal"/>
-              <w:widowControl w:val="false"/>
-              <w:suppressAutoHyphens w:val="true"/>
-              <w:spacing w:lineRule="auto" w:line="240" w:before="0" w:after="0"/>
-              <w:jc w:val="left"/>
-              <w:cnfStyle w:val="000000100000" w:firstRow="0" w:lastRow="0" w:firstColumn="0" w:lastColumn="0" w:oddVBand="0" w:evenVBand="0" w:oddHBand="1" w:evenHBand="0" w:firstRowFirstColumn="0" w:firstRowLastColumn="0" w:lastRowFirstColumn="0" w:lastRowLastColumn="0"/>
-              <w:rPr>
-                <w:sz w:val="32"/>
-                <w:szCs w:val="32"/>
-              </w:rPr>
-            </w:pPr>
-            <w:r>
-              <w:rPr>
-                <w:sz w:val="32"/>
-                <w:szCs w:val="32"/>
-              </w:rPr>
-            </w:r>
-          </w:p>
-        </w:tc>
-      </w:tr>
-      <w:tr>
-        <w:trPr>
-          <w:trHeight w:val="537" w:hRule="atLeast"/>
-        </w:trPr>
-        <w:tc>
-          <w:tcPr>
-            <w:tcW w:w="1685" w:type="dxa"/>
-            <w:cnfStyle w:val="001000000000" w:firstRow="0" w:lastRow="0" w:firstColumn="1" w:lastColumn="0" w:oddVBand="0" w:evenVBand="0" w:oddHBand="0" w:evenHBand="0" w:firstRowFirstColumn="0" w:firstRowLastColumn="0" w:lastRowFirstColumn="0" w:lastRowLastColumn="0"/>
-            <w:tcBorders>
-              <w:right w:val="single" w:sz="4" w:space="0" w:color="000000"/>
-            </w:tcBorders>
-            <w:shd w:color="auto" w:fill="FFFFFF" w:themeFill="background1" w:val="clear"/>
-          </w:tcPr>
-          <w:p>
-            <w:pPr>
-              <w:pStyle w:val="Normal"/>
-              <w:widowControl w:val="false"/>
-              <w:suppressAutoHyphens w:val="true"/>
-              <w:spacing w:lineRule="auto" w:line="240" w:before="0" w:after="0"/>
-              <w:jc w:val="right"/>
-              <w:rPr>
-                <w:sz w:val="22"/>
-              </w:rPr>
-            </w:pPr>
-            <w:r>
-              <w:rPr>
-                <w:rFonts w:eastAsia="" w:cs="" w:ascii="Calibri Light" w:hAnsi="Calibri Light"/>
-                <w:i/>
-                <w:iCs/>
-                <w:color w:val="7B7B7B"/>
-                <w:kern w:val="0"/>
-                <w:sz w:val="22"/>
-                <w:szCs w:val="22"/>
-                <w:lang w:val="en-GB" w:eastAsia="en-US" w:bidi="ar-SA"/>
-              </w:rPr>
-              <w:t>External Testing (User)</w:t>
-            </w:r>
-          </w:p>
-        </w:tc>
-        <w:tc>
-          <w:tcPr>
-            <w:tcW w:w="1137" w:type="dxa"/>
-            <w:tcBorders>
-              <w:top w:val="single" w:sz="4" w:space="0" w:color="000000"/>
-              <w:left w:val="single" w:sz="4" w:space="0" w:color="000000"/>
-              <w:bottom w:val="single" w:sz="4" w:space="0" w:color="000000"/>
-            </w:tcBorders>
-          </w:tcPr>
-          <w:p>
-            <w:pPr>
-              <w:pStyle w:val="Normal"/>
-              <w:widowControl w:val="false"/>
-              <w:suppressAutoHyphens w:val="true"/>
-              <w:spacing w:lineRule="auto" w:line="240" w:before="0" w:after="0"/>
-              <w:jc w:val="left"/>
-              <w:cnfStyle w:val="000000000000" w:firstRow="0" w:lastRow="0" w:firstColumn="0" w:lastColumn="0" w:oddVBand="0" w:evenVBand="0" w:oddHBand="0" w:evenHBand="0" w:firstRowFirstColumn="0" w:firstRowLastColumn="0" w:lastRowFirstColumn="0" w:lastRowLastColumn="0"/>
-              <w:rPr>
-                <w:sz w:val="32"/>
-                <w:szCs w:val="32"/>
-              </w:rPr>
-            </w:pPr>
-            <w:r>
-              <w:rPr>
-                <w:sz w:val="32"/>
-                <w:szCs w:val="32"/>
-              </w:rPr>
-            </w:r>
-          </w:p>
-        </w:tc>
-        <w:tc>
-          <w:tcPr>
-            <w:tcW w:w="1135" w:type="dxa"/>
-            <w:tcBorders>
-              <w:top w:val="single" w:sz="4" w:space="0" w:color="000000"/>
-              <w:bottom w:val="single" w:sz="4" w:space="0" w:color="000000"/>
-            </w:tcBorders>
-          </w:tcPr>
-          <w:p>
-            <w:pPr>
-              <w:pStyle w:val="Normal"/>
-              <w:widowControl w:val="false"/>
-              <w:suppressAutoHyphens w:val="true"/>
-              <w:spacing w:lineRule="auto" w:line="240" w:before="0" w:after="0"/>
-              <w:jc w:val="left"/>
-              <w:cnfStyle w:val="000000000000" w:firstRow="0" w:lastRow="0" w:firstColumn="0" w:lastColumn="0" w:oddVBand="0" w:evenVBand="0" w:oddHBand="0" w:evenHBand="0" w:firstRowFirstColumn="0" w:firstRowLastColumn="0" w:lastRowFirstColumn="0" w:lastRowLastColumn="0"/>
-              <w:rPr>
-                <w:sz w:val="32"/>
-                <w:szCs w:val="32"/>
-              </w:rPr>
-            </w:pPr>
-            <w:r>
-              <w:rPr>
-                <w:sz w:val="32"/>
-                <w:szCs w:val="32"/>
-              </w:rPr>
-            </w:r>
-          </w:p>
-        </w:tc>
-        <w:tc>
-          <w:tcPr>
-            <w:tcW w:w="1137" w:type="dxa"/>
-            <w:tcBorders>
-              <w:top w:val="single" w:sz="4" w:space="0" w:color="000000"/>
-              <w:bottom w:val="single" w:sz="4" w:space="0" w:color="000000"/>
-            </w:tcBorders>
-          </w:tcPr>
-          <w:p>
-            <w:pPr>
-              <w:pStyle w:val="Normal"/>
-              <w:widowControl w:val="false"/>
-              <w:suppressAutoHyphens w:val="true"/>
-              <w:spacing w:lineRule="auto" w:line="240" w:before="0" w:after="0"/>
-              <w:jc w:val="left"/>
-              <w:cnfStyle w:val="000000000000" w:firstRow="0" w:lastRow="0" w:firstColumn="0" w:lastColumn="0" w:oddVBand="0" w:evenVBand="0" w:oddHBand="0" w:evenHBand="0" w:firstRowFirstColumn="0" w:firstRowLastColumn="0" w:lastRowFirstColumn="0" w:lastRowLastColumn="0"/>
-              <w:rPr>
-                <w:sz w:val="32"/>
-                <w:szCs w:val="32"/>
-              </w:rPr>
-            </w:pPr>
-            <w:r>
-              <w:rPr>
-                <w:sz w:val="32"/>
-                <w:szCs w:val="32"/>
-              </w:rPr>
-            </w:r>
-          </w:p>
-        </w:tc>
-        <w:tc>
-          <w:tcPr>
-            <w:tcW w:w="1136" w:type="dxa"/>
-            <w:tcBorders>
-              <w:top w:val="single" w:sz="4" w:space="0" w:color="000000"/>
-              <w:bottom w:val="single" w:sz="4" w:space="0" w:color="000000"/>
-            </w:tcBorders>
-          </w:tcPr>
-          <w:p>
-            <w:pPr>
-              <w:pStyle w:val="Normal"/>
-              <w:widowControl w:val="false"/>
-              <w:suppressAutoHyphens w:val="true"/>
-              <w:spacing w:lineRule="auto" w:line="240" w:before="0" w:after="0"/>
-              <w:jc w:val="left"/>
-              <w:cnfStyle w:val="000000000000" w:firstRow="0" w:lastRow="0" w:firstColumn="0" w:lastColumn="0" w:oddVBand="0" w:evenVBand="0" w:oddHBand="0" w:evenHBand="0" w:firstRowFirstColumn="0" w:firstRowLastColumn="0" w:lastRowFirstColumn="0" w:lastRowLastColumn="0"/>
-              <w:rPr>
-                <w:sz w:val="32"/>
-                <w:szCs w:val="32"/>
-              </w:rPr>
-            </w:pPr>
-            <w:r>
-              <w:rPr>
-                <w:sz w:val="32"/>
-                <w:szCs w:val="32"/>
-              </w:rPr>
-            </w:r>
-          </w:p>
-        </w:tc>
-        <w:tc>
-          <w:tcPr>
-            <w:tcW w:w="1135" w:type="dxa"/>
-            <w:tcBorders>
-              <w:top w:val="single" w:sz="4" w:space="0" w:color="000000"/>
-              <w:bottom w:val="single" w:sz="4" w:space="0" w:color="000000"/>
-            </w:tcBorders>
-          </w:tcPr>
-          <w:p>
-            <w:pPr>
-              <w:pStyle w:val="Normal"/>
-              <w:widowControl w:val="false"/>
-              <w:suppressAutoHyphens w:val="true"/>
-              <w:spacing w:lineRule="auto" w:line="240" w:before="0" w:after="0"/>
-              <w:jc w:val="left"/>
-              <w:cnfStyle w:val="000000000000" w:firstRow="0" w:lastRow="0" w:firstColumn="0" w:lastColumn="0" w:oddVBand="0" w:evenVBand="0" w:oddHBand="0" w:evenHBand="0" w:firstRowFirstColumn="0" w:firstRowLastColumn="0" w:lastRowFirstColumn="0" w:lastRowLastColumn="0"/>
-              <w:rPr>
-                <w:sz w:val="32"/>
-                <w:szCs w:val="32"/>
-              </w:rPr>
-            </w:pPr>
-            <w:r>
-              <w:rPr>
-                <w:sz w:val="32"/>
-                <w:szCs w:val="32"/>
-              </w:rPr>
-            </w:r>
-          </w:p>
-        </w:tc>
-        <w:tc>
-          <w:tcPr>
-            <w:tcW w:w="1137" w:type="dxa"/>
-            <w:tcBorders>
-              <w:top w:val="single" w:sz="4" w:space="0" w:color="000000"/>
-              <w:bottom w:val="single" w:sz="4" w:space="0" w:color="000000"/>
-            </w:tcBorders>
-            <w:shd w:color="auto" w:fill="F30BE2" w:val="clear"/>
-          </w:tcPr>
-          <w:p>
-            <w:pPr>
-              <w:pStyle w:val="Normal"/>
-              <w:widowControl w:val="false"/>
-              <w:suppressAutoHyphens w:val="true"/>
-              <w:spacing w:lineRule="auto" w:line="240" w:before="0" w:after="0"/>
-              <w:jc w:val="left"/>
-              <w:cnfStyle w:val="000000000000" w:firstRow="0" w:lastRow="0" w:firstColumn="0" w:lastColumn="0" w:oddVBand="0" w:evenVBand="0" w:oddHBand="0" w:evenHBand="0" w:firstRowFirstColumn="0" w:firstRowLastColumn="0" w:lastRowFirstColumn="0" w:lastRowLastColumn="0"/>
-              <w:rPr>
-                <w:sz w:val="32"/>
-                <w:szCs w:val="32"/>
-              </w:rPr>
-            </w:pPr>
-            <w:r>
-              <w:rPr>
-                <w:sz w:val="32"/>
-                <w:szCs w:val="32"/>
-              </w:rPr>
-            </w:r>
-          </w:p>
-        </w:tc>
-        <w:tc>
-          <w:tcPr>
-            <w:tcW w:w="1130" w:type="dxa"/>
-            <w:tcBorders>
-              <w:top w:val="single" w:sz="4" w:space="0" w:color="000000"/>
-              <w:bottom w:val="single" w:sz="4" w:space="0" w:color="000000"/>
-              <w:right w:val="single" w:sz="4" w:space="0" w:color="000000"/>
-            </w:tcBorders>
-          </w:tcPr>
-          <w:p>
-            <w:pPr>
-              <w:pStyle w:val="Normal"/>
-              <w:widowControl w:val="false"/>
-              <w:suppressAutoHyphens w:val="true"/>
-              <w:spacing w:lineRule="auto" w:line="240" w:before="0" w:after="0"/>
-              <w:jc w:val="left"/>
-              <w:cnfStyle w:val="000000000000" w:firstRow="0" w:lastRow="0" w:firstColumn="0" w:lastColumn="0" w:oddVBand="0" w:evenVBand="0" w:oddHBand="0" w:evenHBand="0" w:firstRowFirstColumn="0" w:firstRowLastColumn="0" w:lastRowFirstColumn="0" w:lastRowLastColumn="0"/>
-              <w:rPr>
-                <w:sz w:val="32"/>
-                <w:szCs w:val="32"/>
-              </w:rPr>
-            </w:pPr>
-            <w:r>
-              <w:rPr>
-                <w:sz w:val="32"/>
-                <w:szCs w:val="32"/>
-              </w:rPr>
-            </w:r>
-          </w:p>
-        </w:tc>
-      </w:tr>
-      <w:tr>
-        <w:trPr>
-          <w:trHeight w:val="538" w:hRule="atLeast"/>
-          <w:cnfStyle w:val="000000100000" w:firstRow="0" w:lastRow="0" w:firstColumn="0" w:lastColumn="0" w:oddVBand="0" w:evenVBand="0" w:oddHBand="1" w:evenHBand="0" w:firstRowFirstColumn="0" w:firstRowLastColumn="0" w:lastRowFirstColumn="0" w:lastRowLastColumn="0"/>
-        </w:trPr>
-        <w:tc>
-          <w:tcPr>
-            <w:tcW w:w="1685" w:type="dxa"/>
-            <w:cnfStyle w:val="001000000000" w:firstRow="0" w:lastRow="0" w:firstColumn="1" w:lastColumn="0" w:oddVBand="0" w:evenVBand="0" w:oddHBand="0" w:evenHBand="0" w:firstRowFirstColumn="0" w:firstRowLastColumn="0" w:lastRowFirstColumn="0" w:lastRowLastColumn="0"/>
-            <w:tcBorders>
-              <w:right w:val="single" w:sz="4" w:space="0" w:color="000000"/>
-            </w:tcBorders>
-            <w:shd w:color="auto" w:fill="FFFFFF" w:themeFill="background1" w:val="clear"/>
-          </w:tcPr>
-          <w:p>
-            <w:pPr>
-              <w:pStyle w:val="Normal"/>
-              <w:widowControl w:val="false"/>
-              <w:suppressAutoHyphens w:val="true"/>
-              <w:spacing w:lineRule="auto" w:line="240" w:before="0" w:after="0"/>
-              <w:jc w:val="right"/>
-              <w:rPr>
-                <w:sz w:val="22"/>
-              </w:rPr>
-            </w:pPr>
-            <w:r>
-              <w:rPr>
-                <w:rFonts w:eastAsia="" w:cs="" w:ascii="Calibri Light" w:hAnsi="Calibri Light"/>
-                <w:i/>
-                <w:iCs/>
-                <w:color w:val="7B7B7B"/>
-                <w:kern w:val="0"/>
-                <w:sz w:val="22"/>
-                <w:szCs w:val="22"/>
-                <w:lang w:val="en-GB" w:eastAsia="en-US" w:bidi="ar-SA"/>
-              </w:rPr>
-              <w:t>Finalise Report</w:t>
-            </w:r>
-          </w:p>
-        </w:tc>
-        <w:tc>
-          <w:tcPr>
-            <w:tcW w:w="1137" w:type="dxa"/>
-            <w:tcBorders>
-              <w:top w:val="single" w:sz="4" w:space="0" w:color="000000"/>
-              <w:left w:val="single" w:sz="4" w:space="0" w:color="000000"/>
-              <w:bottom w:val="single" w:sz="4" w:space="0" w:color="000000"/>
-            </w:tcBorders>
-            <w:shd w:color="auto" w:fill="EDEDED" w:themeFill="accent3" w:themeFillTint="33" w:val="clear"/>
-          </w:tcPr>
-          <w:p>
-            <w:pPr>
-              <w:pStyle w:val="Normal"/>
-              <w:widowControl w:val="false"/>
-              <w:suppressAutoHyphens w:val="true"/>
-              <w:spacing w:lineRule="auto" w:line="240" w:before="0" w:after="0"/>
-              <w:jc w:val="left"/>
-              <w:cnfStyle w:val="000000100000" w:firstRow="0" w:lastRow="0" w:firstColumn="0" w:lastColumn="0" w:oddVBand="0" w:evenVBand="0" w:oddHBand="1" w:evenHBand="0" w:firstRowFirstColumn="0" w:firstRowLastColumn="0" w:lastRowFirstColumn="0" w:lastRowLastColumn="0"/>
-              <w:rPr>
-                <w:sz w:val="32"/>
-                <w:szCs w:val="32"/>
-              </w:rPr>
-            </w:pPr>
-            <w:r>
-              <w:rPr>
-                <w:sz w:val="32"/>
-                <w:szCs w:val="32"/>
-              </w:rPr>
-            </w:r>
-          </w:p>
-        </w:tc>
-        <w:tc>
-          <w:tcPr>
-            <w:tcW w:w="1135" w:type="dxa"/>
-            <w:tcBorders>
-              <w:top w:val="single" w:sz="4" w:space="0" w:color="000000"/>
-              <w:bottom w:val="single" w:sz="4" w:space="0" w:color="000000"/>
-            </w:tcBorders>
-            <w:shd w:color="auto" w:fill="EDEDED" w:themeFill="accent3" w:themeFillTint="33" w:val="clear"/>
-          </w:tcPr>
-          <w:p>
-            <w:pPr>
-              <w:pStyle w:val="Normal"/>
-              <w:widowControl w:val="false"/>
-              <w:suppressAutoHyphens w:val="true"/>
-              <w:spacing w:lineRule="auto" w:line="240" w:before="0" w:after="0"/>
-              <w:jc w:val="left"/>
-              <w:cnfStyle w:val="000000100000" w:firstRow="0" w:lastRow="0" w:firstColumn="0" w:lastColumn="0" w:oddVBand="0" w:evenVBand="0" w:oddHBand="1" w:evenHBand="0" w:firstRowFirstColumn="0" w:firstRowLastColumn="0" w:lastRowFirstColumn="0" w:lastRowLastColumn="0"/>
-              <w:rPr>
-                <w:sz w:val="32"/>
-                <w:szCs w:val="32"/>
-              </w:rPr>
-            </w:pPr>
-            <w:r>
-              <w:rPr>
-                <w:sz w:val="32"/>
-                <w:szCs w:val="32"/>
-              </w:rPr>
-            </w:r>
-          </w:p>
-        </w:tc>
-        <w:tc>
-          <w:tcPr>
-            <w:tcW w:w="1137" w:type="dxa"/>
-            <w:tcBorders>
-              <w:top w:val="single" w:sz="4" w:space="0" w:color="000000"/>
-              <w:bottom w:val="single" w:sz="4" w:space="0" w:color="000000"/>
-            </w:tcBorders>
-            <w:shd w:color="auto" w:fill="EDEDED" w:themeFill="accent3" w:themeFillTint="33" w:val="clear"/>
-          </w:tcPr>
-          <w:p>
-            <w:pPr>
-              <w:pStyle w:val="Normal"/>
-              <w:widowControl w:val="false"/>
-              <w:suppressAutoHyphens w:val="true"/>
-              <w:spacing w:lineRule="auto" w:line="240" w:before="0" w:after="0"/>
-              <w:jc w:val="left"/>
-              <w:cnfStyle w:val="000000100000" w:firstRow="0" w:lastRow="0" w:firstColumn="0" w:lastColumn="0" w:oddVBand="0" w:evenVBand="0" w:oddHBand="1" w:evenHBand="0" w:firstRowFirstColumn="0" w:firstRowLastColumn="0" w:lastRowFirstColumn="0" w:lastRowLastColumn="0"/>
-              <w:rPr>
-                <w:sz w:val="32"/>
-                <w:szCs w:val="32"/>
-              </w:rPr>
-            </w:pPr>
-            <w:r>
-              <w:rPr>
-                <w:sz w:val="32"/>
-                <w:szCs w:val="32"/>
-              </w:rPr>
-            </w:r>
-          </w:p>
-        </w:tc>
-        <w:tc>
-          <w:tcPr>
-            <w:tcW w:w="1136" w:type="dxa"/>
-            <w:tcBorders>
-              <w:top w:val="single" w:sz="4" w:space="0" w:color="000000"/>
-              <w:bottom w:val="single" w:sz="4" w:space="0" w:color="000000"/>
-            </w:tcBorders>
-            <w:shd w:color="auto" w:fill="EDEDED" w:themeFill="accent3" w:themeFillTint="33" w:val="clear"/>
-          </w:tcPr>
-          <w:p>
-            <w:pPr>
-              <w:pStyle w:val="Normal"/>
-              <w:widowControl w:val="false"/>
-              <w:suppressAutoHyphens w:val="true"/>
-              <w:spacing w:lineRule="auto" w:line="240" w:before="0" w:after="0"/>
-              <w:jc w:val="left"/>
-              <w:cnfStyle w:val="000000100000" w:firstRow="0" w:lastRow="0" w:firstColumn="0" w:lastColumn="0" w:oddVBand="0" w:evenVBand="0" w:oddHBand="1" w:evenHBand="0" w:firstRowFirstColumn="0" w:firstRowLastColumn="0" w:lastRowFirstColumn="0" w:lastRowLastColumn="0"/>
-              <w:rPr>
-                <w:sz w:val="32"/>
-                <w:szCs w:val="32"/>
-              </w:rPr>
-            </w:pPr>
-            <w:r>
-              <w:rPr>
-                <w:sz w:val="32"/>
-                <w:szCs w:val="32"/>
-              </w:rPr>
-            </w:r>
-          </w:p>
-        </w:tc>
-        <w:tc>
-          <w:tcPr>
-            <w:tcW w:w="1135" w:type="dxa"/>
-            <w:tcBorders>
-              <w:top w:val="single" w:sz="4" w:space="0" w:color="000000"/>
-              <w:bottom w:val="single" w:sz="4" w:space="0" w:color="000000"/>
-            </w:tcBorders>
-            <w:shd w:color="auto" w:fill="EDEDED" w:themeFill="accent3" w:themeFillTint="33" w:val="clear"/>
-          </w:tcPr>
-          <w:p>
-            <w:pPr>
-              <w:pStyle w:val="Normal"/>
-              <w:widowControl w:val="false"/>
-              <w:suppressAutoHyphens w:val="true"/>
-              <w:spacing w:lineRule="auto" w:line="240" w:before="0" w:after="0"/>
-              <w:jc w:val="left"/>
-              <w:cnfStyle w:val="000000100000" w:firstRow="0" w:lastRow="0" w:firstColumn="0" w:lastColumn="0" w:oddVBand="0" w:evenVBand="0" w:oddHBand="1" w:evenHBand="0" w:firstRowFirstColumn="0" w:firstRowLastColumn="0" w:lastRowFirstColumn="0" w:lastRowLastColumn="0"/>
-              <w:rPr>
-                <w:sz w:val="32"/>
-                <w:szCs w:val="32"/>
-              </w:rPr>
-            </w:pPr>
-            <w:r>
-              <w:rPr>
-                <w:sz w:val="32"/>
-                <w:szCs w:val="32"/>
-              </w:rPr>
-            </w:r>
-          </w:p>
-        </w:tc>
-        <w:tc>
-          <w:tcPr>
-            <w:tcW w:w="1137" w:type="dxa"/>
-            <w:tcBorders>
-              <w:top w:val="single" w:sz="4" w:space="0" w:color="000000"/>
-              <w:bottom w:val="single" w:sz="4" w:space="0" w:color="000000"/>
-            </w:tcBorders>
-            <w:shd w:color="auto" w:fill="EDEDED" w:themeFill="accent3" w:themeFillTint="33" w:val="clear"/>
-          </w:tcPr>
-          <w:p>
-            <w:pPr>
-              <w:pStyle w:val="Normal"/>
-              <w:widowControl w:val="false"/>
-              <w:suppressAutoHyphens w:val="true"/>
-              <w:spacing w:lineRule="auto" w:line="240" w:before="0" w:after="0"/>
-              <w:jc w:val="left"/>
-              <w:cnfStyle w:val="000000100000" w:firstRow="0" w:lastRow="0" w:firstColumn="0" w:lastColumn="0" w:oddVBand="0" w:evenVBand="0" w:oddHBand="1" w:evenHBand="0" w:firstRowFirstColumn="0" w:firstRowLastColumn="0" w:lastRowFirstColumn="0" w:lastRowLastColumn="0"/>
-              <w:rPr>
-                <w:sz w:val="32"/>
-                <w:szCs w:val="32"/>
-              </w:rPr>
-            </w:pPr>
-            <w:r>
-              <w:rPr>
-                <w:sz w:val="32"/>
-                <w:szCs w:val="32"/>
-              </w:rPr>
-            </w:r>
-          </w:p>
-        </w:tc>
-        <w:tc>
-          <w:tcPr>
-            <w:tcW w:w="1130" w:type="dxa"/>
+            <w:tcW w:w="1128" w:type="dxa"/>
             <w:tcBorders>
               <w:top w:val="single" w:sz="4" w:space="0" w:color="000000"/>
               <w:bottom w:val="single" w:sz="4" w:space="0" w:color="000000"/>
@@ -6066,43 +6066,30 @@
           <w:sz w:val="22"/>
           <w:szCs w:val="22"/>
         </w:rPr>
-        <w:t>T</w:t>
-      </w:r>
-      <w:r>
-        <w:rPr>
-          <w:b w:val="false"/>
-          <w:bCs w:val="false"/>
-          <w:sz w:val="22"/>
-          <w:szCs w:val="22"/>
-        </w:rPr>
-        <w:t xml:space="preserve">here are many different options to choose from </w:t>
-      </w:r>
-      <w:r>
-        <w:rPr>
-          <w:b w:val="false"/>
-          <w:bCs w:val="false"/>
-          <w:sz w:val="22"/>
-          <w:szCs w:val="22"/>
-        </w:rPr>
-        <w:t>when it comes to databases</w:t>
-      </w:r>
-      <w:r>
-        <w:rPr>
-          <w:b w:val="false"/>
-          <w:bCs w:val="false"/>
-          <w:sz w:val="22"/>
-          <w:szCs w:val="22"/>
-        </w:rPr>
-        <w:t xml:space="preserve">. </w:t>
-      </w:r>
-      <w:r>
-        <w:rPr>
-          <w:b w:val="false"/>
-          <w:bCs w:val="false"/>
-          <w:sz w:val="22"/>
-          <w:szCs w:val="22"/>
-        </w:rPr>
-        <w:t>The main comparison to look into will be between SQL vs NOSQL based languages.</w:t>
+        <w:t>There are many different options to choose from when it comes to databases. The main comparison to look into will be between SQL vs NOSQL based languages.</w:t>
+      </w:r>
+    </w:p>
+    <w:p>
+      <w:pPr>
+        <w:pStyle w:val="Normal"/>
+        <w:rPr>
+          <w:b/>
+          <w:b/>
+          <w:bCs/>
+          <w:sz w:val="24"/>
+          <w:szCs w:val="24"/>
+          <w:u w:val="single"/>
+        </w:rPr>
+      </w:pPr>
+      <w:r>
+        <w:rPr>
+          <w:b/>
+          <w:bCs/>
+          <w:sz w:val="24"/>
+          <w:szCs w:val="24"/>
+          <w:u w:val="single"/>
+        </w:rPr>
+        <w:t>SQL:</w:t>
       </w:r>
     </w:p>
     <w:p>
@@ -6123,25 +6110,7 @@
           <w:sz w:val="22"/>
           <w:szCs w:val="22"/>
         </w:rPr>
-        <w:t>SQL stands for Structured Query Langauge and acts as the main interface between the database and the client. It was initially concieved in 197</w:t>
-      </w:r>
-      <w:r>
-        <w:rPr>
-          <w:b w:val="false"/>
-          <w:bCs w:val="false"/>
-          <w:sz w:val="22"/>
-          <w:szCs w:val="22"/>
-        </w:rPr>
-        <w:t xml:space="preserve">4 </w:t>
-      </w:r>
-      <w:r>
-        <w:rPr>
-          <w:b w:val="false"/>
-          <w:bCs w:val="false"/>
-          <w:sz w:val="22"/>
-          <w:szCs w:val="22"/>
-        </w:rPr>
-        <w:t>and first standardized in 1986 Most SQL based database software are relational database management systems (RDBMS). These dabases consist of records, fields, relations and derived relvars. These can be also be described using SQL terms:</w:t>
+        <w:t>SQL stands for Structured Query Langauge and acts as the main interface between the database and the client. It was initially concieved in 1974 by IBM Researchers and was first standardized in 1986 Most SQL based database software are relational database management systems (RDBMS). These dabases consist of records, fields, relations and derived relvars. These can be also be described using SQL terms:</w:t>
       </w:r>
     </w:p>
     <w:tbl>
@@ -6161,7 +6130,7 @@
       </w:tblPr>
       <w:tblGrid>
         <w:gridCol w:w="1128"/>
-        <w:gridCol w:w="994"/>
+        <w:gridCol w:w="993"/>
       </w:tblGrid>
       <w:tr>
         <w:trPr>
@@ -6213,7 +6182,7 @@
         </w:tc>
         <w:tc>
           <w:tcPr>
-            <w:tcW w:w="994" w:type="dxa"/>
+            <w:tcW w:w="993" w:type="dxa"/>
             <w:tcBorders>
               <w:left w:val="nil"/>
               <w:bottom w:val="nil"/>
@@ -6292,25 +6261,13 @@
                 <w:szCs w:val="22"/>
                 <w:lang w:val="en-GB" w:eastAsia="en-US" w:bidi="ar-SA"/>
               </w:rPr>
-              <w:t>Record</w:t>
-            </w:r>
-            <w:r>
-              <w:rPr>
-                <w:rFonts w:eastAsia="Calibri" w:cs=""/>
-                <w:b w:val="false"/>
-                <w:bCs w:val="false"/>
-                <w:kern w:val="0"/>
-                <w:sz w:val="22"/>
-                <w:szCs w:val="22"/>
-                <w:lang w:val="en-GB" w:eastAsia="en-US" w:bidi="ar-SA"/>
-              </w:rPr>
-              <w:t xml:space="preserve"> </w:t>
-            </w:r>
-          </w:p>
-        </w:tc>
-        <w:tc>
-          <w:tcPr>
-            <w:tcW w:w="994" w:type="dxa"/>
+              <w:t xml:space="preserve">Record </w:t>
+            </w:r>
+          </w:p>
+        </w:tc>
+        <w:tc>
+          <w:tcPr>
+            <w:tcW w:w="993" w:type="dxa"/>
             <w:tcBorders>
               <w:left w:val="nil"/>
             </w:tcBorders>
@@ -6386,7 +6343,7 @@
         </w:tc>
         <w:tc>
           <w:tcPr>
-            <w:tcW w:w="994" w:type="dxa"/>
+            <w:tcW w:w="993" w:type="dxa"/>
             <w:tcBorders>
               <w:top w:val="nil"/>
               <w:left w:val="nil"/>
@@ -6464,7 +6421,7 @@
         </w:tc>
         <w:tc>
           <w:tcPr>
-            <w:tcW w:w="994" w:type="dxa"/>
+            <w:tcW w:w="993" w:type="dxa"/>
             <w:tcBorders>
               <w:left w:val="nil"/>
             </w:tcBorders>
@@ -6539,7 +6496,7 @@
         </w:tc>
         <w:tc>
           <w:tcPr>
-            <w:tcW w:w="994" w:type="dxa"/>
+            <w:tcW w:w="993" w:type="dxa"/>
             <w:tcBorders>
               <w:top w:val="nil"/>
               <w:left w:val="nil"/>
@@ -6587,48 +6544,342 @@
         </w:rPr>
       </w:pPr>
       <w:r>
-        <w:rPr/>
-      </w:r>
-    </w:p>
-    <w:p>
-      <w:pPr>
-        <w:pStyle w:val="Normal"/>
-        <w:rPr/>
-      </w:pPr>
-      <w:r>
-        <w:rPr/>
-        <w:t xml:space="preserve">Groff (2002) States </w:t>
-      </w:r>
-      <w:r>
-        <w:rPr/>
-        <w:t xml:space="preserve">“SQL is not itself a database management system, nor is it a stand-alone product. You </w:t>
-      </w:r>
-      <w:r>
-        <w:rPr/>
-        <w:t>c</w:t>
-      </w:r>
-      <w:r>
-        <w:rPr/>
-        <w:t xml:space="preserve">annot go into a computer store and "buy SQL." Instead, SQL is an integral part of a database management system, a language and a tool for communicating with the DBMS.” </w:t>
-      </w:r>
-      <w:r>
-        <w:rPr/>
-        <w:t>This hows the importance of SQLs role in the relational database, which is likely why it is still used by most RDBMSs to this day, despite being oringinally concepted nearly 50 years ago.</w:t>
-      </w:r>
-    </w:p>
-    <w:p>
-      <w:pPr>
-        <w:pStyle w:val="Normal"/>
-        <w:rPr/>
-      </w:pPr>
-      <w:r>
-        <w:rPr/>
-      </w:r>
-    </w:p>
-    <w:p>
-      <w:pPr>
-        <w:pStyle w:val="Normal"/>
-        <w:rPr/>
+        <w:rPr>
+          <w:b w:val="false"/>
+          <w:bCs w:val="false"/>
+          <w:sz w:val="22"/>
+          <w:szCs w:val="22"/>
+        </w:rPr>
+      </w:r>
+    </w:p>
+    <w:p>
+      <w:pPr>
+        <w:pStyle w:val="Normal"/>
+        <w:rPr/>
+      </w:pPr>
+      <w:r>
+        <w:rPr/>
+        <w:t>Groff (2002) States “SQL has become the standard database management language across a broad range of computer systems and application areas, including mainframes, workstations, personal computers, OLTP systems, client/server systems, data warehousing, and the Internet.” This shows the importance of SQLs role in the relational database.</w:t>
+      </w:r>
+    </w:p>
+    <w:p>
+      <w:pPr>
+        <w:pStyle w:val="Normal"/>
+        <w:rPr/>
+      </w:pPr>
+      <w:r>
+        <w:rPr/>
+        <w:t>SQL is hugely successful due to its early support from IBM, throughout the early 80s IBM pushed for the mainstream adoption of SQL, via the use of a commerciallized product, SQL/Data System which was annouced in 1981. In 1983 IBM annouced a version of this system to run on their mainframe operating system VM/CMS. Later on in same year they annouced DB2, which began shippping in 1985, DB2 ran on IBM’s MVS operating system, which was used by large data centres. Then in 1986 the first SQL standard ANSI SQL1 is ratified. In 1987 ISO follows and ratfies ISO SQL1. However, despite the existance of these standards many versions of SQL have small variations between each other.</w:t>
+      </w:r>
+    </w:p>
+    <w:p>
+      <w:pPr>
+        <w:pStyle w:val="Normal"/>
+        <w:rPr>
+          <w:b/>
+          <w:b/>
+          <w:bCs/>
+          <w:u w:val="single"/>
+        </w:rPr>
+      </w:pPr>
+      <w:r>
+        <w:rPr>
+          <w:b/>
+          <w:bCs/>
+          <w:u w:val="single"/>
+        </w:rPr>
+        <w:t>NOSQL:</w:t>
+      </w:r>
+    </w:p>
+    <w:p>
+      <w:pPr>
+        <w:pStyle w:val="Normal"/>
+        <w:rPr/>
+      </w:pPr>
+      <w:r>
+        <w:rPr/>
+        <w:t>NOSQL is  a “</w:t>
+      </w:r>
+      <w:r>
+        <w:rPr>
+          <w:rFonts w:ascii="Calibri" w:hAnsi="Calibri"/>
+          <w:b w:val="false"/>
+          <w:i w:val="false"/>
+          <w:caps w:val="false"/>
+          <w:smallCaps w:val="false"/>
+          <w:color w:val="000000"/>
+          <w:spacing w:val="0"/>
+          <w:sz w:val="22"/>
+          <w:szCs w:val="22"/>
+        </w:rPr>
+        <w:t xml:space="preserve">Next Generation Database Management Systems mostly addressing </w:t>
+      </w:r>
+      <w:r>
+        <w:rPr>
+          <w:rFonts w:ascii="Calibri" w:hAnsi="Calibri"/>
+          <w:b w:val="false"/>
+          <w:i w:val="false"/>
+          <w:caps w:val="false"/>
+          <w:smallCaps w:val="false"/>
+          <w:color w:val="000000"/>
+          <w:spacing w:val="0"/>
+          <w:sz w:val="22"/>
+          <w:szCs w:val="22"/>
+          <w:u w:val="none"/>
+        </w:rPr>
+        <w:t xml:space="preserve">some of the points: </w:t>
+      </w:r>
+      <w:r>
+        <w:rPr>
+          <w:rFonts w:ascii="Calibri" w:hAnsi="Calibri"/>
+          <w:b w:val="false"/>
+          <w:i w:val="false"/>
+          <w:caps w:val="false"/>
+          <w:smallCaps w:val="false"/>
+          <w:color w:val="000000"/>
+          <w:spacing w:val="0"/>
+          <w:sz w:val="22"/>
+          <w:szCs w:val="22"/>
+        </w:rPr>
+        <w:t xml:space="preserve">being </w:t>
+      </w:r>
+      <w:r>
+        <w:rPr>
+          <w:rStyle w:val="StrongEmphasis"/>
+          <w:rFonts w:ascii="Calibri" w:hAnsi="Calibri"/>
+          <w:b/>
+          <w:i w:val="false"/>
+          <w:caps w:val="false"/>
+          <w:smallCaps w:val="false"/>
+          <w:color w:val="000000"/>
+          <w:spacing w:val="0"/>
+          <w:sz w:val="22"/>
+          <w:szCs w:val="22"/>
+        </w:rPr>
+        <w:t xml:space="preserve">non-relational, distributed, open-source </w:t>
+      </w:r>
+      <w:r>
+        <w:rPr>
+          <w:rFonts w:ascii="Calibri" w:hAnsi="Calibri"/>
+          <w:b w:val="false"/>
+          <w:i w:val="false"/>
+          <w:caps w:val="false"/>
+          <w:smallCaps w:val="false"/>
+          <w:color w:val="000000"/>
+          <w:spacing w:val="0"/>
+          <w:sz w:val="22"/>
+          <w:szCs w:val="22"/>
+        </w:rPr>
+        <w:t xml:space="preserve">and </w:t>
+      </w:r>
+      <w:r>
+        <w:rPr>
+          <w:rStyle w:val="StrongEmphasis"/>
+          <w:rFonts w:ascii="Calibri" w:hAnsi="Calibri"/>
+          <w:b/>
+          <w:i w:val="false"/>
+          <w:caps w:val="false"/>
+          <w:smallCaps w:val="false"/>
+          <w:color w:val="000000"/>
+          <w:spacing w:val="0"/>
+          <w:sz w:val="22"/>
+          <w:szCs w:val="22"/>
+        </w:rPr>
+        <w:t>horizontally scalable.</w:t>
+      </w:r>
+    </w:p>
+    <w:p>
+      <w:pPr>
+        <w:pStyle w:val="Normal"/>
+        <w:widowControl/>
+        <w:spacing w:before="0" w:after="150"/>
+        <w:ind w:left="0" w:right="0" w:hanging="0"/>
+        <w:rPr/>
+      </w:pPr>
+      <w:r>
+        <w:rPr>
+          <w:rFonts w:ascii="Calibri" w:hAnsi="Calibri"/>
+          <w:b w:val="false"/>
+          <w:i w:val="false"/>
+          <w:caps w:val="false"/>
+          <w:smallCaps w:val="false"/>
+          <w:color w:val="000000"/>
+          <w:spacing w:val="0"/>
+          <w:sz w:val="22"/>
+          <w:szCs w:val="22"/>
+        </w:rPr>
+        <w:t xml:space="preserve">The original intention has been </w:t>
+      </w:r>
+      <w:r>
+        <w:rPr>
+          <w:rStyle w:val="StrongEmphasis"/>
+          <w:rFonts w:ascii="Calibri" w:hAnsi="Calibri"/>
+          <w:b/>
+          <w:i w:val="false"/>
+          <w:caps w:val="false"/>
+          <w:smallCaps w:val="false"/>
+          <w:color w:val="000000"/>
+          <w:spacing w:val="0"/>
+          <w:sz w:val="22"/>
+          <w:szCs w:val="22"/>
+        </w:rPr>
+        <w:t>modern web-scale database management systems</w:t>
+      </w:r>
+      <w:r>
+        <w:rPr>
+          <w:rFonts w:ascii="Calibri" w:hAnsi="Calibri"/>
+          <w:b w:val="false"/>
+          <w:i w:val="false"/>
+          <w:caps w:val="false"/>
+          <w:smallCaps w:val="false"/>
+          <w:color w:val="000000"/>
+          <w:spacing w:val="0"/>
+          <w:sz w:val="22"/>
+          <w:szCs w:val="22"/>
+        </w:rPr>
+        <w:t xml:space="preserve">. The movement began early 2009 and is growing rapidly. Often more characteristics apply such as: </w:t>
+      </w:r>
+      <w:r>
+        <w:rPr>
+          <w:rStyle w:val="StrongEmphasis"/>
+          <w:rFonts w:ascii="Calibri" w:hAnsi="Calibri"/>
+          <w:b/>
+          <w:i w:val="false"/>
+          <w:caps w:val="false"/>
+          <w:smallCaps w:val="false"/>
+          <w:color w:val="000000"/>
+          <w:spacing w:val="0"/>
+          <w:sz w:val="22"/>
+          <w:szCs w:val="22"/>
+        </w:rPr>
+        <w:t xml:space="preserve">schema-free, easy replication support, simple API, eventually consistent / BASE </w:t>
+      </w:r>
+      <w:r>
+        <w:rPr>
+          <w:rFonts w:ascii="Calibri" w:hAnsi="Calibri"/>
+          <w:b w:val="false"/>
+          <w:i w:val="false"/>
+          <w:caps w:val="false"/>
+          <w:smallCaps w:val="false"/>
+          <w:color w:val="000000"/>
+          <w:spacing w:val="0"/>
+          <w:sz w:val="22"/>
+          <w:szCs w:val="22"/>
+        </w:rPr>
+        <w:t xml:space="preserve">(not ACID), a </w:t>
+      </w:r>
+      <w:r>
+        <w:rPr>
+          <w:rStyle w:val="StrongEmphasis"/>
+          <w:rFonts w:ascii="Calibri" w:hAnsi="Calibri"/>
+          <w:b/>
+          <w:i w:val="false"/>
+          <w:caps w:val="false"/>
+          <w:smallCaps w:val="false"/>
+          <w:color w:val="000000"/>
+          <w:spacing w:val="0"/>
+          <w:sz w:val="22"/>
+          <w:szCs w:val="22"/>
+        </w:rPr>
+        <w:t xml:space="preserve">huge amount of data </w:t>
+      </w:r>
+      <w:r>
+        <w:rPr>
+          <w:rFonts w:ascii="Calibri" w:hAnsi="Calibri"/>
+          <w:b w:val="false"/>
+          <w:i w:val="false"/>
+          <w:caps w:val="false"/>
+          <w:smallCaps w:val="false"/>
+          <w:color w:val="000000"/>
+          <w:spacing w:val="0"/>
+          <w:sz w:val="22"/>
+          <w:szCs w:val="22"/>
+        </w:rPr>
+        <w:t>and more. So the misleading term "nosql" (the community now translates it mostly with "</w:t>
+      </w:r>
+      <w:r>
+        <w:rPr>
+          <w:rStyle w:val="StrongEmphasis"/>
+          <w:rFonts w:ascii="Calibri" w:hAnsi="Calibri"/>
+          <w:b/>
+          <w:i w:val="false"/>
+          <w:caps w:val="false"/>
+          <w:smallCaps w:val="false"/>
+          <w:color w:val="000000"/>
+          <w:spacing w:val="0"/>
+          <w:sz w:val="22"/>
+          <w:szCs w:val="22"/>
+        </w:rPr>
+        <w:t>not only sql</w:t>
+      </w:r>
+      <w:r>
+        <w:rPr>
+          <w:rFonts w:ascii="Calibri" w:hAnsi="Calibri"/>
+          <w:b w:val="false"/>
+          <w:i w:val="false"/>
+          <w:caps w:val="false"/>
+          <w:smallCaps w:val="false"/>
+          <w:color w:val="000000"/>
+          <w:spacing w:val="0"/>
+          <w:sz w:val="22"/>
+          <w:szCs w:val="22"/>
+        </w:rPr>
+        <w:t xml:space="preserve">") should be seen as an alias to something like the definition above.” </w:t>
+      </w:r>
+      <w:r>
+        <w:rPr>
+          <w:rFonts w:ascii="Calibri" w:hAnsi="Calibri"/>
+          <w:b w:val="false"/>
+          <w:i w:val="false"/>
+          <w:caps w:val="false"/>
+          <w:smallCaps w:val="false"/>
+          <w:color w:val="000000"/>
+          <w:spacing w:val="0"/>
+          <w:sz w:val="22"/>
+          <w:szCs w:val="22"/>
+        </w:rPr>
+        <w:t>(NOSQL, 2009).</w:t>
+      </w:r>
+    </w:p>
+    <w:p>
+      <w:pPr>
+        <w:pStyle w:val="Normal"/>
+        <w:widowControl/>
+        <w:spacing w:before="0" w:after="150"/>
+        <w:ind w:left="0" w:right="0" w:hanging="0"/>
+        <w:rPr>
+          <w:rFonts w:ascii="Calibri" w:hAnsi="Calibri"/>
+          <w:b w:val="false"/>
+          <w:i w:val="false"/>
+          <w:caps w:val="false"/>
+          <w:smallCaps w:val="false"/>
+          <w:color w:val="000000"/>
+          <w:spacing w:val="0"/>
+          <w:sz w:val="22"/>
+          <w:szCs w:val="22"/>
+        </w:rPr>
+      </w:pPr>
+      <w:r>
+        <w:rPr/>
+      </w:r>
+    </w:p>
+    <w:p>
+      <w:pPr>
+        <w:pStyle w:val="Normal"/>
+        <w:widowControl/>
+        <w:spacing w:before="0" w:after="150"/>
+        <w:ind w:left="0" w:right="0" w:hanging="0"/>
+        <w:rPr>
+          <w:rFonts w:ascii="Calibri" w:hAnsi="Calibri"/>
+          <w:b w:val="false"/>
+          <w:i w:val="false"/>
+          <w:caps w:val="false"/>
+          <w:smallCaps w:val="false"/>
+          <w:color w:val="000000"/>
+          <w:spacing w:val="0"/>
+          <w:sz w:val="22"/>
+          <w:szCs w:val="22"/>
+        </w:rPr>
       </w:pPr>
       <w:r>
         <w:rPr/>
@@ -10285,6 +10536,10 @@
     <w:p>
       <w:pPr>
         <w:pStyle w:val="Normal"/>
+        <w:numPr>
+          <w:ilvl w:val="0"/>
+          <w:numId w:val="5"/>
+        </w:numPr>
         <w:rPr/>
       </w:pPr>
       <w:r>
@@ -10314,6 +10569,10 @@
     <w:p>
       <w:pPr>
         <w:pStyle w:val="Normal"/>
+        <w:numPr>
+          <w:ilvl w:val="0"/>
+          <w:numId w:val="5"/>
+        </w:numPr>
         <w:rPr/>
       </w:pPr>
       <w:r>
@@ -10329,7 +10588,74 @@
       </w:r>
       <w:r>
         <w:rPr/>
-        <w:t>New York: McGraw-Hill Professional. Available at: https://search-ebscohost-com.ezproxy.uwe.ac.uk/login.aspx?direct=true&amp;db=nlebk&amp;AN=80523&amp;site=ehost-live (Accessed: 21 December 2021).</w:t>
+        <w:t xml:space="preserve">New York: McGraw-Hill Professional. Available at: </w:t>
+      </w:r>
+      <w:hyperlink r:id="rId8">
+        <w:r>
+          <w:rPr>
+            <w:rStyle w:val="InternetLink"/>
+          </w:rPr>
+          <w:t>https://search-ebscohost-com.ezproxy.uwe.ac.uk/login.aspx?direct=true&amp;db=nlebk&amp;AN=80523&amp;site=ehost-live</w:t>
+        </w:r>
+      </w:hyperlink>
+      <w:r>
+        <w:rPr/>
+        <w:t xml:space="preserve">  [Accessed: 21 December 2021].</w:t>
+      </w:r>
+    </w:p>
+    <w:p>
+      <w:pPr>
+        <w:pStyle w:val="Normal"/>
+        <w:numPr>
+          <w:ilvl w:val="0"/>
+          <w:numId w:val="5"/>
+        </w:numPr>
+        <w:rPr/>
+      </w:pPr>
+      <w:r>
+        <w:rPr/>
+        <w:t xml:space="preserve">NOSQL (2009) </w:t>
+      </w:r>
+      <w:r>
+        <w:rPr>
+          <w:i/>
+          <w:iCs/>
+        </w:rPr>
+        <w:t xml:space="preserve">NOSQL Database. </w:t>
+      </w:r>
+      <w:r>
+        <w:rPr/>
+        <w:t xml:space="preserve">Available From: </w:t>
+      </w:r>
+      <w:hyperlink r:id="rId9">
+        <w:r>
+          <w:rPr>
+            <w:rStyle w:val="InternetLink"/>
+            <w:b w:val="false"/>
+            <w:bCs w:val="false"/>
+          </w:rPr>
+          <w:t>https://hostingdata.co.uk/nosql-database/</w:t>
+        </w:r>
+      </w:hyperlink>
+      <w:r>
+        <w:rPr>
+          <w:b w:val="false"/>
+          <w:bCs w:val="false"/>
+        </w:rPr>
+        <w:t xml:space="preserve"> [Accessed: 22 December 2021].</w:t>
+      </w:r>
+    </w:p>
+    <w:p>
+      <w:pPr>
+        <w:pStyle w:val="Normal"/>
+        <w:rPr>
+          <w:b/>
+          <w:b/>
+          <w:bCs/>
+        </w:rPr>
+      </w:pPr>
+      <w:r>
+        <w:rPr/>
       </w:r>
     </w:p>
     <w:p>
@@ -10372,7 +10698,7 @@
       </w:r>
     </w:p>
     <w:sectPr>
-      <w:footerReference w:type="default" r:id="rId8"/>
+      <w:footerReference w:type="default" r:id="rId10"/>
       <w:type w:val="nextPage"/>
       <w:pgSz w:w="11906" w:h="16838"/>
       <w:pgMar w:left="1440" w:right="1440" w:header="0" w:top="1440" w:footer="708" w:bottom="1440" w:gutter="0"/>
@@ -10394,7 +10720,7 @@
         <w:docPartGallery w:val="Page Numbers (Bottom of Page)"/>
         <w:docPartUnique w:val="true"/>
       </w:docPartObj>
-      <w:id w:val="1218655560"/>
+      <w:id w:val="1711250217"/>
     </w:sdtPr>
     <w:sdtContent>
       <w:p>
@@ -10422,7 +10748,7 @@
         </w:r>
         <w:r>
           <w:rPr/>
-          <w:t>11</w:t>
+          <w:t>12</w:t>
         </w:r>
         <w:r>
           <w:rPr/>
@@ -10942,6 +11268,143 @@
   <w:abstractNum w:abstractNumId="5">
     <w:lvl w:ilvl="0">
       <w:start w:val="1"/>
+      <w:numFmt w:val="bullet"/>
+      <w:lvlText w:val=""/>
+      <w:lvlJc w:val="left"/>
+      <w:pPr>
+        <w:tabs>
+          <w:tab w:val="num" w:pos="720"/>
+        </w:tabs>
+        <w:ind w:left="720" w:hanging="360"/>
+      </w:pPr>
+      <w:rPr>
+        <w:rFonts w:ascii="Symbol" w:hAnsi="Symbol" w:cs="Symbol" w:hint="default"/>
+      </w:rPr>
+    </w:lvl>
+    <w:lvl w:ilvl="1">
+      <w:start w:val="1"/>
+      <w:numFmt w:val="bullet"/>
+      <w:lvlText w:val="◦"/>
+      <w:lvlJc w:val="left"/>
+      <w:pPr>
+        <w:tabs>
+          <w:tab w:val="num" w:pos="1080"/>
+        </w:tabs>
+        <w:ind w:left="1080" w:hanging="360"/>
+      </w:pPr>
+      <w:rPr>
+        <w:rFonts w:ascii="OpenSymbol" w:hAnsi="OpenSymbol" w:cs="OpenSymbol" w:hint="default"/>
+      </w:rPr>
+    </w:lvl>
+    <w:lvl w:ilvl="2">
+      <w:start w:val="1"/>
+      <w:numFmt w:val="bullet"/>
+      <w:lvlText w:val="▪"/>
+      <w:lvlJc w:val="left"/>
+      <w:pPr>
+        <w:tabs>
+          <w:tab w:val="num" w:pos="1440"/>
+        </w:tabs>
+        <w:ind w:left="1440" w:hanging="360"/>
+      </w:pPr>
+      <w:rPr>
+        <w:rFonts w:ascii="OpenSymbol" w:hAnsi="OpenSymbol" w:cs="OpenSymbol" w:hint="default"/>
+      </w:rPr>
+    </w:lvl>
+    <w:lvl w:ilvl="3">
+      <w:start w:val="1"/>
+      <w:numFmt w:val="bullet"/>
+      <w:lvlText w:val=""/>
+      <w:lvlJc w:val="left"/>
+      <w:pPr>
+        <w:tabs>
+          <w:tab w:val="num" w:pos="1800"/>
+        </w:tabs>
+        <w:ind w:left="1800" w:hanging="360"/>
+      </w:pPr>
+      <w:rPr>
+        <w:rFonts w:ascii="Symbol" w:hAnsi="Symbol" w:cs="Symbol" w:hint="default"/>
+      </w:rPr>
+    </w:lvl>
+    <w:lvl w:ilvl="4">
+      <w:start w:val="1"/>
+      <w:numFmt w:val="bullet"/>
+      <w:lvlText w:val="◦"/>
+      <w:lvlJc w:val="left"/>
+      <w:pPr>
+        <w:tabs>
+          <w:tab w:val="num" w:pos="2160"/>
+        </w:tabs>
+        <w:ind w:left="2160" w:hanging="360"/>
+      </w:pPr>
+      <w:rPr>
+        <w:rFonts w:ascii="OpenSymbol" w:hAnsi="OpenSymbol" w:cs="OpenSymbol" w:hint="default"/>
+      </w:rPr>
+    </w:lvl>
+    <w:lvl w:ilvl="5">
+      <w:start w:val="1"/>
+      <w:numFmt w:val="bullet"/>
+      <w:lvlText w:val="▪"/>
+      <w:lvlJc w:val="left"/>
+      <w:pPr>
+        <w:tabs>
+          <w:tab w:val="num" w:pos="2520"/>
+        </w:tabs>
+        <w:ind w:left="2520" w:hanging="360"/>
+      </w:pPr>
+      <w:rPr>
+        <w:rFonts w:ascii="OpenSymbol" w:hAnsi="OpenSymbol" w:cs="OpenSymbol" w:hint="default"/>
+      </w:rPr>
+    </w:lvl>
+    <w:lvl w:ilvl="6">
+      <w:start w:val="1"/>
+      <w:numFmt w:val="bullet"/>
+      <w:lvlText w:val=""/>
+      <w:lvlJc w:val="left"/>
+      <w:pPr>
+        <w:tabs>
+          <w:tab w:val="num" w:pos="2880"/>
+        </w:tabs>
+        <w:ind w:left="2880" w:hanging="360"/>
+      </w:pPr>
+      <w:rPr>
+        <w:rFonts w:ascii="Symbol" w:hAnsi="Symbol" w:cs="Symbol" w:hint="default"/>
+      </w:rPr>
+    </w:lvl>
+    <w:lvl w:ilvl="7">
+      <w:start w:val="1"/>
+      <w:numFmt w:val="bullet"/>
+      <w:lvlText w:val="◦"/>
+      <w:lvlJc w:val="left"/>
+      <w:pPr>
+        <w:tabs>
+          <w:tab w:val="num" w:pos="3240"/>
+        </w:tabs>
+        <w:ind w:left="3240" w:hanging="360"/>
+      </w:pPr>
+      <w:rPr>
+        <w:rFonts w:ascii="OpenSymbol" w:hAnsi="OpenSymbol" w:cs="OpenSymbol" w:hint="default"/>
+      </w:rPr>
+    </w:lvl>
+    <w:lvl w:ilvl="8">
+      <w:start w:val="1"/>
+      <w:numFmt w:val="bullet"/>
+      <w:lvlText w:val="▪"/>
+      <w:lvlJc w:val="left"/>
+      <w:pPr>
+        <w:tabs>
+          <w:tab w:val="num" w:pos="3600"/>
+        </w:tabs>
+        <w:ind w:left="3600" w:hanging="360"/>
+      </w:pPr>
+      <w:rPr>
+        <w:rFonts w:ascii="OpenSymbol" w:hAnsi="OpenSymbol" w:cs="OpenSymbol" w:hint="default"/>
+      </w:rPr>
+    </w:lvl>
+  </w:abstractNum>
+  <w:abstractNum w:abstractNumId="6">
+    <w:lvl w:ilvl="0">
+      <w:start w:val="1"/>
       <w:numFmt w:val="none"/>
       <w:suff w:val="nothing"/>
       <w:lvlText w:val=""/>
@@ -11072,6 +11535,9 @@
   </w:num>
   <w:num w:numId="5">
     <w:abstractNumId w:val="5"/>
+  </w:num>
+  <w:num w:numId="6">
+    <w:abstractNumId w:val="6"/>
   </w:num>
 </w:numbering>
 </file>
@@ -11574,6 +12040,29 @@
     <w:rPr>
       <w:color w:val="605E5C"/>
       <w:shd w:fill="E1DFDD" w:val="clear"/>
+    </w:rPr>
+  </w:style>
+  <w:style w:type="character" w:styleId="VisitedInternetLink">
+    <w:name w:val="FollowedHyperlink"/>
+    <w:rPr>
+      <w:color w:val="800000"/>
+      <w:u w:val="single"/>
+      <w:lang w:val="zxx" w:eastAsia="zxx" w:bidi="zxx"/>
+    </w:rPr>
+  </w:style>
+  <w:style w:type="character" w:styleId="StrongEmphasis">
+    <w:name w:val="Strong Emphasis"/>
+    <w:qFormat/>
+    <w:rPr>
+      <w:b/>
+      <w:bCs/>
+    </w:rPr>
+  </w:style>
+  <w:style w:type="character" w:styleId="Bullets">
+    <w:name w:val="Bullets"/>
+    <w:qFormat/>
+    <w:rPr>
+      <w:rFonts w:ascii="OpenSymbol" w:hAnsi="OpenSymbol" w:eastAsia="OpenSymbol" w:cs="OpenSymbol"/>
     </w:rPr>
   </w:style>
   <w:style w:type="paragraph" w:styleId="Heading">

</xml_diff>

<commit_message>
Almost completed lit review
</commit_message>
<xml_diff>
--- a/Digital Sysytems Project Report.docx
+++ b/Digital Sysytems Project Report.docx
@@ -8,7 +8,7 @@
           <w:noProof/>
         </w:rPr>
         <w:drawing>
-          <wp:anchor distT="0" distB="0" distL="114300" distR="114300" simplePos="0" relativeHeight="4294966277" behindDoc="0" locked="0" layoutInCell="0" allowOverlap="1" wp14:anchorId="2B5ED74B" wp14:editId="1261EDC5">
+          <wp:anchor distT="0" distB="0" distL="114300" distR="114300" simplePos="0" relativeHeight="251656192" behindDoc="0" locked="0" layoutInCell="0" allowOverlap="1" wp14:anchorId="2B5ED74B" wp14:editId="3886F9B1">
             <wp:simplePos x="0" y="0"/>
             <wp:positionH relativeFrom="margin">
               <wp:align>center</wp:align>
@@ -239,7 +239,7 @@
           <w:szCs w:val="44"/>
         </w:rPr>
         <w:drawing>
-          <wp:anchor distT="0" distB="0" distL="114300" distR="114300" simplePos="0" relativeHeight="4294966278" behindDoc="0" locked="0" layoutInCell="0" allowOverlap="1" wp14:anchorId="7EAC0758" wp14:editId="51EB6346">
+          <wp:anchor distT="0" distB="0" distL="114300" distR="114300" simplePos="0" relativeHeight="251657216" behindDoc="0" locked="0" layoutInCell="0" allowOverlap="1" wp14:anchorId="7EAC0758" wp14:editId="2D25BE83">
             <wp:simplePos x="0" y="0"/>
             <wp:positionH relativeFrom="margin">
               <wp:align>center</wp:align>
@@ -587,16 +587,7 @@
           <w:sz w:val="32"/>
           <w:szCs w:val="32"/>
         </w:rPr>
-        <w:t xml:space="preserve">1.1 – Project Timeline </w:t>
-      </w:r>
-      <w:r>
-        <w:rPr>
-          <w:b/>
-          <w:bCs/>
-          <w:sz w:val="32"/>
-          <w:szCs w:val="32"/>
-        </w:rPr>
-        <w:t>(Gantt Chart)</w:t>
+        <w:t>1.1 – Project Timeline (Gantt Chart)</w:t>
       </w:r>
     </w:p>
     <w:p>
@@ -619,7 +610,7 @@
         <mc:AlternateContent>
           <mc:Choice Requires="wpg">
             <w:drawing>
-              <wp:anchor distT="0" distB="0" distL="0" distR="0" simplePos="0" relativeHeight="4294966279" behindDoc="0" locked="0" layoutInCell="0" allowOverlap="1" wp14:anchorId="07B9844D" wp14:editId="4E4C63EC">
+              <wp:anchor distT="0" distB="0" distL="0" distR="0" simplePos="0" relativeHeight="251658240" behindDoc="0" locked="0" layoutInCell="0" allowOverlap="1" wp14:anchorId="07B9844D" wp14:editId="1C0A7ECF">
                 <wp:simplePos x="0" y="0"/>
                 <wp:positionH relativeFrom="column">
                   <wp:posOffset>-15875</wp:posOffset>
@@ -803,7 +794,7 @@
           </mc:Choice>
           <mc:Fallback>
             <w:pict>
-              <v:group w14:anchorId="07B9844D" id="Group 6" o:spid="_x0000_s1026" style="position:absolute;margin-left:-1.25pt;margin-top:16.45pt;width:482.85pt;height:23.15pt;z-index:-1017;mso-wrap-distance-left:0;mso-wrap-distance-right:0" coordorigin="-158,2088" coordsize="61315,2934" o:gfxdata="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" o:allowincell="f">
+              <v:group w14:anchorId="07B9844D" id="Group 6" o:spid="_x0000_s1026" style="position:absolute;margin-left:-1.25pt;margin-top:16.45pt;width:482.85pt;height:23.15pt;z-index:251658240;mso-wrap-distance-left:0;mso-wrap-distance-right:0" coordorigin="-158,2088" coordsize="61315,2934" o:gfxdata="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" o:allowincell="f">
                 <v:shape id="Freeform: Shape 4" o:spid="_x0000_s1027" style="position:absolute;top:2926;width:61315;height:8;visibility:visible;mso-wrap-style:square;v-text-anchor:top" coordsize="21600,21600" o:gfxdata="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" path="m,l21600,21600e" filled="f" strokeweight="2.25pt">
                   <v:stroke endarrow="block" joinstyle="miter"/>
                   <v:path arrowok="t"/>
@@ -876,14 +867,27 @@
       <w:r>
         <w:t xml:space="preserve">Table </w:t>
       </w:r>
-      <w:fldSimple w:instr=" SEQ Table \* ARABIC ">
-        <w:r>
-          <w:rPr>
-            <w:noProof/>
-          </w:rPr>
-          <w:t>1</w:t>
-        </w:r>
-      </w:fldSimple>
+      <w:r>
+        <w:fldChar w:fldCharType="begin"/>
+      </w:r>
+      <w:r>
+        <w:instrText xml:space="preserve"> SEQ Table \* ARABIC </w:instrText>
+      </w:r>
+      <w:r>
+        <w:fldChar w:fldCharType="separate"/>
+      </w:r>
+      <w:r>
+        <w:rPr>
+          <w:noProof/>
+        </w:rPr>
+        <w:t>1</w:t>
+      </w:r>
+      <w:r>
+        <w:rPr>
+          <w:noProof/>
+        </w:rPr>
+        <w:fldChar w:fldCharType="end"/>
+      </w:r>
       <w:r>
         <w:t>- Gantt Chart</w:t>
       </w:r>
@@ -922,7 +926,6 @@
             <w:pPr>
               <w:widowControl w:val="0"/>
               <w:spacing w:after="0" w:line="240" w:lineRule="auto"/>
-              <w:jc w:val="right"/>
               <w:rPr>
                 <w:sz w:val="32"/>
                 <w:szCs w:val="32"/>
@@ -943,16 +946,12 @@
               <w:spacing w:after="0" w:line="240" w:lineRule="auto"/>
               <w:jc w:val="center"/>
               <w:cnfStyle w:val="100000000000" w:firstRow="1" w:lastRow="0" w:firstColumn="0" w:lastColumn="0" w:oddVBand="0" w:evenVBand="0" w:oddHBand="0" w:evenHBand="0" w:firstRowFirstColumn="0" w:firstRowLastColumn="0" w:lastRowFirstColumn="0" w:lastRowLastColumn="0"/>
-              <w:rPr>
-                <w:sz w:val="26"/>
-              </w:rPr>
             </w:pPr>
             <w:r>
               <w:rPr>
                 <w:rFonts w:ascii="Calibri Light" w:hAnsi="Calibri Light"/>
                 <w:iCs/>
                 <w:color w:val="7B7B7B"/>
-                <w:sz w:val="26"/>
               </w:rPr>
               <w:t>OCT</w:t>
             </w:r>
@@ -971,16 +970,12 @@
               <w:spacing w:after="0" w:line="240" w:lineRule="auto"/>
               <w:jc w:val="center"/>
               <w:cnfStyle w:val="100000000000" w:firstRow="1" w:lastRow="0" w:firstColumn="0" w:lastColumn="0" w:oddVBand="0" w:evenVBand="0" w:oddHBand="0" w:evenHBand="0" w:firstRowFirstColumn="0" w:firstRowLastColumn="0" w:lastRowFirstColumn="0" w:lastRowLastColumn="0"/>
-              <w:rPr>
-                <w:sz w:val="26"/>
-              </w:rPr>
             </w:pPr>
             <w:r>
               <w:rPr>
                 <w:rFonts w:ascii="Calibri Light" w:hAnsi="Calibri Light"/>
                 <w:iCs/>
                 <w:color w:val="7B7B7B"/>
-                <w:sz w:val="26"/>
               </w:rPr>
               <w:t>NOV</w:t>
             </w:r>
@@ -999,16 +994,12 @@
               <w:spacing w:after="0" w:line="240" w:lineRule="auto"/>
               <w:jc w:val="center"/>
               <w:cnfStyle w:val="100000000000" w:firstRow="1" w:lastRow="0" w:firstColumn="0" w:lastColumn="0" w:oddVBand="0" w:evenVBand="0" w:oddHBand="0" w:evenHBand="0" w:firstRowFirstColumn="0" w:firstRowLastColumn="0" w:lastRowFirstColumn="0" w:lastRowLastColumn="0"/>
-              <w:rPr>
-                <w:sz w:val="26"/>
-              </w:rPr>
             </w:pPr>
             <w:r>
               <w:rPr>
                 <w:rFonts w:ascii="Calibri Light" w:hAnsi="Calibri Light"/>
                 <w:iCs/>
                 <w:color w:val="7B7B7B"/>
-                <w:sz w:val="26"/>
               </w:rPr>
               <w:t>DEC</w:t>
             </w:r>
@@ -1027,16 +1018,12 @@
               <w:spacing w:after="0" w:line="240" w:lineRule="auto"/>
               <w:jc w:val="center"/>
               <w:cnfStyle w:val="100000000000" w:firstRow="1" w:lastRow="0" w:firstColumn="0" w:lastColumn="0" w:oddVBand="0" w:evenVBand="0" w:oddHBand="0" w:evenHBand="0" w:firstRowFirstColumn="0" w:firstRowLastColumn="0" w:lastRowFirstColumn="0" w:lastRowLastColumn="0"/>
-              <w:rPr>
-                <w:sz w:val="26"/>
-              </w:rPr>
             </w:pPr>
             <w:r>
               <w:rPr>
                 <w:rFonts w:ascii="Calibri Light" w:hAnsi="Calibri Light"/>
                 <w:iCs/>
                 <w:color w:val="7B7B7B"/>
-                <w:sz w:val="26"/>
               </w:rPr>
               <w:t>JAN</w:t>
             </w:r>
@@ -1055,16 +1042,12 @@
               <w:spacing w:after="0" w:line="240" w:lineRule="auto"/>
               <w:jc w:val="center"/>
               <w:cnfStyle w:val="100000000000" w:firstRow="1" w:lastRow="0" w:firstColumn="0" w:lastColumn="0" w:oddVBand="0" w:evenVBand="0" w:oddHBand="0" w:evenHBand="0" w:firstRowFirstColumn="0" w:firstRowLastColumn="0" w:lastRowFirstColumn="0" w:lastRowLastColumn="0"/>
-              <w:rPr>
-                <w:sz w:val="26"/>
-              </w:rPr>
             </w:pPr>
             <w:r>
               <w:rPr>
                 <w:rFonts w:ascii="Calibri Light" w:hAnsi="Calibri Light"/>
                 <w:iCs/>
                 <w:color w:val="7B7B7B"/>
-                <w:sz w:val="26"/>
               </w:rPr>
               <w:t>FEB</w:t>
             </w:r>
@@ -1083,16 +1066,12 @@
               <w:spacing w:after="0" w:line="240" w:lineRule="auto"/>
               <w:jc w:val="center"/>
               <w:cnfStyle w:val="100000000000" w:firstRow="1" w:lastRow="0" w:firstColumn="0" w:lastColumn="0" w:oddVBand="0" w:evenVBand="0" w:oddHBand="0" w:evenHBand="0" w:firstRowFirstColumn="0" w:firstRowLastColumn="0" w:lastRowFirstColumn="0" w:lastRowLastColumn="0"/>
-              <w:rPr>
-                <w:sz w:val="26"/>
-              </w:rPr>
             </w:pPr>
             <w:r>
               <w:rPr>
                 <w:rFonts w:ascii="Calibri Light" w:hAnsi="Calibri Light"/>
                 <w:iCs/>
                 <w:color w:val="7B7B7B"/>
-                <w:sz w:val="26"/>
               </w:rPr>
               <w:t>MAR</w:t>
             </w:r>
@@ -1111,16 +1090,12 @@
               <w:spacing w:after="0" w:line="240" w:lineRule="auto"/>
               <w:jc w:val="center"/>
               <w:cnfStyle w:val="100000000000" w:firstRow="1" w:lastRow="0" w:firstColumn="0" w:lastColumn="0" w:oddVBand="0" w:evenVBand="0" w:oddHBand="0" w:evenHBand="0" w:firstRowFirstColumn="0" w:firstRowLastColumn="0" w:lastRowFirstColumn="0" w:lastRowLastColumn="0"/>
-              <w:rPr>
-                <w:sz w:val="26"/>
-              </w:rPr>
             </w:pPr>
             <w:r>
               <w:rPr>
                 <w:rFonts w:ascii="Calibri Light" w:hAnsi="Calibri Light"/>
                 <w:iCs/>
                 <w:color w:val="7B7B7B"/>
-                <w:sz w:val="26"/>
               </w:rPr>
               <w:t>APR</w:t>
             </w:r>
@@ -1144,17 +1119,12 @@
             <w:pPr>
               <w:widowControl w:val="0"/>
               <w:spacing w:after="0" w:line="240" w:lineRule="auto"/>
-              <w:jc w:val="right"/>
-              <w:rPr>
-                <w:sz w:val="26"/>
-              </w:rPr>
             </w:pPr>
             <w:r>
               <w:rPr>
                 <w:rFonts w:ascii="Calibri Light" w:hAnsi="Calibri Light"/>
                 <w:iCs/>
                 <w:color w:val="7B7B7B"/>
-                <w:sz w:val="26"/>
               </w:rPr>
               <w:t>Research</w:t>
             </w:r>
@@ -1301,17 +1271,12 @@
             <w:pPr>
               <w:widowControl w:val="0"/>
               <w:spacing w:after="0" w:line="240" w:lineRule="auto"/>
-              <w:jc w:val="right"/>
-              <w:rPr>
-                <w:sz w:val="26"/>
-              </w:rPr>
             </w:pPr>
             <w:r>
               <w:rPr>
                 <w:rFonts w:ascii="Calibri Light" w:hAnsi="Calibri Light"/>
                 <w:iCs/>
                 <w:color w:val="7B7B7B"/>
-                <w:sz w:val="26"/>
               </w:rPr>
               <w:t>Requirements</w:t>
             </w:r>
@@ -1478,17 +1443,12 @@
             <w:pPr>
               <w:widowControl w:val="0"/>
               <w:spacing w:after="0" w:line="240" w:lineRule="auto"/>
-              <w:jc w:val="right"/>
-              <w:rPr>
-                <w:sz w:val="26"/>
-              </w:rPr>
             </w:pPr>
             <w:r>
               <w:rPr>
                 <w:rFonts w:ascii="Calibri Light" w:hAnsi="Calibri Light"/>
                 <w:iCs/>
                 <w:color w:val="7B7B7B"/>
-                <w:sz w:val="26"/>
               </w:rPr>
               <w:t>Database Design</w:t>
             </w:r>
@@ -1664,17 +1624,12 @@
             <w:pPr>
               <w:widowControl w:val="0"/>
               <w:spacing w:after="0" w:line="240" w:lineRule="auto"/>
-              <w:jc w:val="right"/>
-              <w:rPr>
-                <w:sz w:val="26"/>
-              </w:rPr>
             </w:pPr>
             <w:r>
               <w:rPr>
                 <w:rFonts w:ascii="Calibri Light" w:hAnsi="Calibri Light"/>
                 <w:iCs/>
                 <w:color w:val="7B7B7B"/>
-                <w:sz w:val="26"/>
               </w:rPr>
               <w:t>API Design</w:t>
             </w:r>
@@ -1851,17 +1806,12 @@
             <w:pPr>
               <w:widowControl w:val="0"/>
               <w:spacing w:after="0" w:line="240" w:lineRule="auto"/>
-              <w:jc w:val="right"/>
-              <w:rPr>
-                <w:sz w:val="26"/>
-              </w:rPr>
             </w:pPr>
             <w:r>
               <w:rPr>
                 <w:rFonts w:ascii="Calibri Light" w:hAnsi="Calibri Light"/>
                 <w:iCs/>
                 <w:color w:val="7B7B7B"/>
-                <w:sz w:val="26"/>
               </w:rPr>
               <w:t>UI Design</w:t>
             </w:r>
@@ -2008,17 +1958,12 @@
             <w:pPr>
               <w:widowControl w:val="0"/>
               <w:spacing w:after="0" w:line="240" w:lineRule="auto"/>
-              <w:jc w:val="right"/>
-              <w:rPr>
-                <w:sz w:val="26"/>
-              </w:rPr>
             </w:pPr>
             <w:r>
               <w:rPr>
                 <w:rFonts w:ascii="Calibri Light" w:hAnsi="Calibri Light"/>
                 <w:iCs/>
                 <w:color w:val="7B7B7B"/>
-                <w:sz w:val="26"/>
               </w:rPr>
               <w:t>API Implementation</w:t>
             </w:r>
@@ -2166,17 +2111,12 @@
             <w:pPr>
               <w:widowControl w:val="0"/>
               <w:spacing w:after="0" w:line="240" w:lineRule="auto"/>
-              <w:jc w:val="right"/>
-              <w:rPr>
-                <w:sz w:val="26"/>
-              </w:rPr>
             </w:pPr>
             <w:r>
               <w:rPr>
                 <w:rFonts w:ascii="Calibri Light" w:hAnsi="Calibri Light"/>
                 <w:iCs/>
                 <w:color w:val="7B7B7B"/>
-                <w:sz w:val="26"/>
               </w:rPr>
               <w:t>Database Implementation</w:t>
             </w:r>
@@ -2330,17 +2270,12 @@
             <w:pPr>
               <w:widowControl w:val="0"/>
               <w:spacing w:after="0" w:line="240" w:lineRule="auto"/>
-              <w:jc w:val="right"/>
-              <w:rPr>
-                <w:sz w:val="26"/>
-              </w:rPr>
             </w:pPr>
             <w:r>
               <w:rPr>
                 <w:rFonts w:ascii="Calibri Light" w:hAnsi="Calibri Light"/>
                 <w:iCs/>
                 <w:color w:val="7B7B7B"/>
-                <w:sz w:val="26"/>
               </w:rPr>
               <w:t>Front End Implementation</w:t>
             </w:r>
@@ -2468,17 +2403,12 @@
             <w:pPr>
               <w:widowControl w:val="0"/>
               <w:spacing w:after="0" w:line="240" w:lineRule="auto"/>
-              <w:jc w:val="right"/>
-              <w:rPr>
-                <w:sz w:val="26"/>
-              </w:rPr>
             </w:pPr>
             <w:r>
               <w:rPr>
                 <w:rFonts w:ascii="Calibri Light" w:hAnsi="Calibri Light"/>
                 <w:iCs/>
                 <w:color w:val="7B7B7B"/>
-                <w:sz w:val="26"/>
               </w:rPr>
               <w:t>Internal Testing (Own)</w:t>
             </w:r>
@@ -2644,17 +2574,12 @@
             <w:pPr>
               <w:widowControl w:val="0"/>
               <w:spacing w:after="0" w:line="240" w:lineRule="auto"/>
-              <w:jc w:val="right"/>
-              <w:rPr>
-                <w:sz w:val="26"/>
-              </w:rPr>
             </w:pPr>
             <w:r>
               <w:rPr>
                 <w:rFonts w:ascii="Calibri Light" w:hAnsi="Calibri Light"/>
                 <w:iCs/>
                 <w:color w:val="7B7B7B"/>
-                <w:sz w:val="26"/>
               </w:rPr>
               <w:t>External Testing (User)</w:t>
             </w:r>
@@ -2821,17 +2746,12 @@
             <w:pPr>
               <w:widowControl w:val="0"/>
               <w:spacing w:after="0" w:line="240" w:lineRule="auto"/>
-              <w:jc w:val="right"/>
-              <w:rPr>
-                <w:sz w:val="26"/>
-              </w:rPr>
             </w:pPr>
             <w:r>
               <w:rPr>
                 <w:rFonts w:ascii="Calibri Light" w:hAnsi="Calibri Light"/>
                 <w:iCs/>
                 <w:color w:val="7B7B7B"/>
-                <w:sz w:val="26"/>
               </w:rPr>
               <w:t>Finalise Report</w:t>
             </w:r>
@@ -3055,7 +2975,6 @@
               <w:jc w:val="center"/>
               <w:rPr>
                 <w:color w:val="7B7B7B"/>
-                <w:sz w:val="26"/>
               </w:rPr>
             </w:pPr>
             <w:r>
@@ -3063,7 +2982,6 @@
                 <w:rFonts w:ascii="Calibri Light" w:hAnsi="Calibri Light"/>
                 <w:iCs/>
                 <w:color w:val="7B7B7B"/>
-                <w:sz w:val="26"/>
               </w:rPr>
               <w:t>Report Tasks</w:t>
             </w:r>
@@ -3108,7 +3026,6 @@
               <w:jc w:val="center"/>
               <w:rPr>
                 <w:color w:val="7B7B7B"/>
-                <w:sz w:val="26"/>
               </w:rPr>
             </w:pPr>
             <w:r>
@@ -3116,7 +3033,6 @@
                 <w:rFonts w:ascii="Calibri Light" w:hAnsi="Calibri Light"/>
                 <w:iCs/>
                 <w:color w:val="7B7B7B"/>
-                <w:sz w:val="26"/>
               </w:rPr>
               <w:t>Design Tasks</w:t>
             </w:r>
@@ -3162,7 +3078,6 @@
               <w:jc w:val="center"/>
               <w:rPr>
                 <w:color w:val="7B7B7B"/>
-                <w:sz w:val="26"/>
               </w:rPr>
             </w:pPr>
             <w:r>
@@ -3170,7 +3085,6 @@
                 <w:rFonts w:ascii="Calibri Light" w:hAnsi="Calibri Light"/>
                 <w:iCs/>
                 <w:color w:val="7B7B7B"/>
-                <w:sz w:val="26"/>
               </w:rPr>
               <w:t>Development Tasks</w:t>
             </w:r>
@@ -3215,7 +3129,6 @@
               <w:jc w:val="center"/>
               <w:rPr>
                 <w:color w:val="7B7B7B"/>
-                <w:sz w:val="26"/>
               </w:rPr>
             </w:pPr>
             <w:r>
@@ -3223,7 +3136,6 @@
                 <w:rFonts w:ascii="Calibri Light" w:hAnsi="Calibri Light"/>
                 <w:iCs/>
                 <w:color w:val="7B7B7B"/>
-                <w:sz w:val="26"/>
               </w:rPr>
               <w:t>Testing Tasks</w:t>
             </w:r>
@@ -3423,10 +3335,7 @@
     </w:p>
     <w:p>
       <w:r>
-        <w:t>There are many existing popular photography sharing platforms, Instagram, 500px and Flicker to name a few. However, none of these sites offer an engaging way to get more images shared and often do not include detailed information about the photographs on t</w:t>
-      </w:r>
-      <w:r>
-        <w:t xml:space="preserve">he platform. Snap Challenges will attempt to resolve the gaps left by these sites by offering an engaging and informative photo sharing experience. </w:t>
+        <w:t xml:space="preserve">There are many existing popular photography sharing platforms, Instagram, 500px and Flicker to name a few. However, none of these sites offer an engaging way to get more images shared and often do not include detailed information about the photographs on the platform. Snap Challenges will attempt to resolve the gaps left by these sites by offering an engaging and informative photo sharing experience. </w:t>
       </w:r>
     </w:p>
     <w:p>
@@ -3443,10 +3352,7 @@
         </w:numPr>
       </w:pPr>
       <w:r>
-        <w:t xml:space="preserve">Not </w:t>
-      </w:r>
-      <w:r>
-        <w:t>being able to reach new locations.</w:t>
+        <w:t>Not being able to reach new locations.</w:t>
       </w:r>
     </w:p>
     <w:p>
@@ -3487,13 +3393,7 @@
     </w:p>
     <w:p>
       <w:r>
-        <w:t>Whilst Snap Challenges will not claim to be able to entirely eliminate these burn out f</w:t>
-      </w:r>
-      <w:r>
-        <w:t xml:space="preserve">actors, Snap challenges will attempt to mitigate this via the use of gamification. The app will provide users with challenges created by users and admins. These challenges will be regular and achievable yet challenging. This approach should result in more </w:t>
-      </w:r>
-      <w:r>
-        <w:t xml:space="preserve">engagement with the platform than a typical photography sharing platform. </w:t>
+        <w:t xml:space="preserve">Whilst Snap Challenges will not claim to be able to entirely eliminate these burn out factors, Snap challenges will attempt to mitigate this via the use of gamification. The app will provide users with challenges created by users and admins. These challenges will be regular and achievable yet challenging. This approach should result in more engagement with the platform than a typical photography sharing platform. </w:t>
       </w:r>
     </w:p>
     <w:p>
@@ -3520,10 +3420,7 @@
         <w:spacing w:after="0" w:line="240" w:lineRule="auto"/>
       </w:pPr>
       <w:r>
-        <w:t xml:space="preserve">One of the main ways to improve at photography is to just get out there in the field, and practice. Snap Challenges gives the user a reason to get out and do this practice. This will hopefully lead to an improvement in their photography which benefits the </w:t>
-      </w:r>
-      <w:r>
-        <w:t xml:space="preserve">whole community as we get to see better photos. </w:t>
+        <w:t xml:space="preserve">One of the main ways to improve at photography is to just get out there in the field, and practice. Snap Challenges gives the user a reason to get out and do this practice. This will hopefully lead to an improvement in their photography which benefits the whole community as we get to see better photos. </w:t>
       </w:r>
     </w:p>
     <w:p>
@@ -3632,10 +3529,7 @@
         <w:spacing w:after="0" w:line="240" w:lineRule="auto"/>
       </w:pPr>
       <w:r>
-        <w:t>Providing users with this level of detail about a photograph provides a good insight in to how the photo was t</w:t>
-      </w:r>
-      <w:r>
-        <w:t xml:space="preserve">aken. This will mean that the community can collaboratively improve their photography simply by observing others work. </w:t>
+        <w:t xml:space="preserve">Providing users with this level of detail about a photograph provides a good insight in to how the photo was taken. This will mean that the community can collaboratively improve their photography simply by observing others work. </w:t>
       </w:r>
     </w:p>
     <w:p>
@@ -3723,10 +3617,7 @@
         </w:numPr>
       </w:pPr>
       <w:r>
-        <w:t>To minimise</w:t>
-      </w:r>
-      <w:r>
-        <w:t xml:space="preserve"> burn out amongst photographers using these challenges to engage them with the app and their hobby.</w:t>
+        <w:t>To minimise burn out amongst photographers using these challenges to engage them with the app and their hobby.</w:t>
       </w:r>
     </w:p>
     <w:p>
@@ -3755,10 +3646,7 @@
         </w:numPr>
       </w:pPr>
       <w:r>
-        <w:t>Research gamification be</w:t>
-      </w:r>
-      <w:r>
-        <w:t>nefits and drawbacks, and other times it has been used in the photography field.</w:t>
+        <w:t>Research gamification benefits and drawbacks, and other times it has been used in the photography field.</w:t>
       </w:r>
     </w:p>
     <w:p>
@@ -3806,10 +3694,7 @@
         </w:numPr>
       </w:pPr>
       <w:r>
-        <w:t xml:space="preserve">Design and </w:t>
-      </w:r>
-      <w:r>
-        <w:t>develop the Python Flask API.</w:t>
+        <w:t>Design and develop the Python Flask API.</w:t>
       </w:r>
     </w:p>
     <w:p>
@@ -3845,10 +3730,7 @@
         </w:numPr>
       </w:pPr>
       <w:r>
-        <w:t>Produce a report to summarise findings, research, implementation, and testing stages of d</w:t>
-      </w:r>
-      <w:r>
-        <w:t>evelopment.</w:t>
+        <w:t>Produce a report to summarise findings, research, implementation, and testing stages of development.</w:t>
       </w:r>
     </w:p>
     <w:p>
@@ -3906,13 +3788,7 @@
         <w:rPr>
           <w:rFonts w:cstheme="minorHAnsi"/>
         </w:rPr>
-        <w:t xml:space="preserve"> </w:t>
-      </w:r>
-      <w:r>
-        <w:rPr>
-          <w:rFonts w:cstheme="minorHAnsi"/>
-        </w:rPr>
-        <w:t>risk passwords will be hashed</w:t>
+        <w:t xml:space="preserve"> risk passwords will be hashed</w:t>
       </w:r>
       <w:r>
         <w:rPr>
@@ -4318,7 +4194,7 @@
         <mc:AlternateContent>
           <mc:Choice Requires="wpg">
             <w:drawing>
-              <wp:inline distT="0" distB="0" distL="0" distR="0" wp14:anchorId="6DA97DA1" wp14:editId="390E35BB">
+              <wp:inline distT="0" distB="0" distL="0" distR="0" wp14:anchorId="6DA97DA1" wp14:editId="59AF8F28">
                 <wp:extent cx="3681095" cy="2466975"/>
                 <wp:effectExtent l="0" t="0" r="0" b="9525"/>
                 <wp:docPr id="15" name="Group 15"/>
@@ -4436,7 +4312,7 @@
           </mc:Choice>
           <mc:Fallback>
             <w:pict>
-              <v:group w14:anchorId="1E9199B3" id="Group 15" o:spid="_x0000_s1026" style="width:289.85pt;height:194.25pt;mso-position-horizontal-relative:char;mso-position-vertical-relative:line" coordsize="36810,24669" o:gfxdata="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">
+              <v:group w14:anchorId="2ACF179A" id="Group 15" o:spid="_x0000_s1026" style="width:289.85pt;height:194.25pt;mso-position-horizontal-relative:char;mso-position-vertical-relative:line" coordsize="36810,24669" o:gfxdata="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">
                 <v:shapetype id="_x0000_t75" coordsize="21600,21600" o:spt="75" o:preferrelative="t" path="m@4@5l@4@11@9@11@9@5xe" filled="f" stroked="f">
                   <v:stroke joinstyle="miter"/>
                   <v:formulas>
@@ -4475,38 +4351,1475 @@
     <w:p>
       <w:pPr>
         <w:pStyle w:val="Caption"/>
-      </w:pPr>
-      <w:r>
+        <w:rPr>
+          <w:sz w:val="22"/>
+          <w:szCs w:val="22"/>
+        </w:rPr>
+      </w:pPr>
+      <w:r>
+        <w:rPr>
+          <w:sz w:val="22"/>
+          <w:szCs w:val="22"/>
+        </w:rPr>
         <w:t xml:space="preserve">Figure </w:t>
       </w:r>
-      <w:fldSimple w:instr=" SEQ Figure \* ARABIC ">
-        <w:r>
-          <w:rPr>
-            <w:noProof/>
-          </w:rPr>
-          <w:t>1</w:t>
-        </w:r>
-      </w:fldSimple>
-      <w:r>
+      <w:r>
+        <w:rPr>
+          <w:sz w:val="22"/>
+          <w:szCs w:val="22"/>
+        </w:rPr>
+        <w:fldChar w:fldCharType="begin"/>
+      </w:r>
+      <w:r>
+        <w:rPr>
+          <w:sz w:val="22"/>
+          <w:szCs w:val="22"/>
+        </w:rPr>
+        <w:instrText xml:space="preserve"> SEQ Figure \* ARABIC </w:instrText>
+      </w:r>
+      <w:r>
+        <w:rPr>
+          <w:sz w:val="22"/>
+          <w:szCs w:val="22"/>
+        </w:rPr>
+        <w:fldChar w:fldCharType="separate"/>
+      </w:r>
+      <w:r>
+        <w:rPr>
+          <w:noProof/>
+          <w:sz w:val="22"/>
+          <w:szCs w:val="22"/>
+        </w:rPr>
+        <w:t>1</w:t>
+      </w:r>
+      <w:r>
+        <w:rPr>
+          <w:noProof/>
+          <w:sz w:val="22"/>
+          <w:szCs w:val="22"/>
+        </w:rPr>
+        <w:fldChar w:fldCharType="end"/>
+      </w:r>
+      <w:r>
+        <w:rPr>
+          <w:sz w:val="22"/>
+          <w:szCs w:val="22"/>
+        </w:rPr>
         <w:t xml:space="preserve"> - Examples of Gamification in Duolingo and </w:t>
       </w:r>
       <w:proofErr w:type="spellStart"/>
       <w:r>
+        <w:rPr>
+          <w:sz w:val="22"/>
+          <w:szCs w:val="22"/>
+        </w:rPr>
         <w:t>Habitica</w:t>
       </w:r>
       <w:proofErr w:type="spellEnd"/>
+      <w:r>
+        <w:rPr>
+          <w:sz w:val="22"/>
+          <w:szCs w:val="22"/>
+        </w:rPr>
+        <w:t xml:space="preserve"> </w:t>
+      </w:r>
     </w:p>
     <w:p>
       <w:pPr>
         <w:pStyle w:val="Caption"/>
+        <w:rPr>
+          <w:b/>
+          <w:bCs/>
+          <w:i w:val="0"/>
+          <w:iCs w:val="0"/>
+        </w:rPr>
       </w:pPr>
     </w:p>
     <w:p>
       <w:pPr>
         <w:pStyle w:val="Caption"/>
-      </w:pPr>
-    </w:p>
-    <w:p/>
+        <w:rPr>
+          <w:b/>
+          <w:bCs/>
+          <w:i w:val="0"/>
+          <w:iCs w:val="0"/>
+        </w:rPr>
+      </w:pPr>
+    </w:p>
+    <w:p>
+      <w:pPr>
+        <w:pStyle w:val="Caption"/>
+        <w:rPr>
+          <w:b/>
+          <w:bCs/>
+          <w:i w:val="0"/>
+          <w:iCs w:val="0"/>
+        </w:rPr>
+      </w:pPr>
+    </w:p>
+    <w:p>
+      <w:pPr>
+        <w:pStyle w:val="Caption"/>
+        <w:rPr>
+          <w:b/>
+          <w:bCs/>
+          <w:i w:val="0"/>
+          <w:iCs w:val="0"/>
+          <w:sz w:val="22"/>
+          <w:szCs w:val="22"/>
+        </w:rPr>
+      </w:pPr>
+      <w:r>
+        <w:rPr>
+          <w:b/>
+          <w:bCs/>
+          <w:i w:val="0"/>
+          <w:iCs w:val="0"/>
+          <w:sz w:val="22"/>
+          <w:szCs w:val="22"/>
+        </w:rPr>
+        <w:lastRenderedPageBreak/>
+        <w:t xml:space="preserve">Gamification’s </w:t>
+      </w:r>
+      <w:r>
+        <w:rPr>
+          <w:b/>
+          <w:bCs/>
+          <w:i w:val="0"/>
+          <w:iCs w:val="0"/>
+          <w:sz w:val="22"/>
+          <w:szCs w:val="22"/>
+        </w:rPr>
+        <w:t>previous</w:t>
+      </w:r>
+      <w:r>
+        <w:rPr>
+          <w:b/>
+          <w:bCs/>
+          <w:i w:val="0"/>
+          <w:iCs w:val="0"/>
+          <w:sz w:val="22"/>
+          <w:szCs w:val="22"/>
+        </w:rPr>
+        <w:t xml:space="preserve"> use in photography:</w:t>
+      </w:r>
+    </w:p>
+    <w:p>
+      <w:pPr>
+        <w:pStyle w:val="Caption"/>
+        <w:rPr>
+          <w:i w:val="0"/>
+          <w:iCs w:val="0"/>
+          <w:sz w:val="22"/>
+          <w:szCs w:val="22"/>
+        </w:rPr>
+      </w:pPr>
+      <w:r>
+        <w:rPr>
+          <w:i w:val="0"/>
+          <w:iCs w:val="0"/>
+          <w:sz w:val="22"/>
+          <w:szCs w:val="22"/>
+        </w:rPr>
+        <w:t>There have been a few previous use cases of gamification in the photography field</w:t>
+      </w:r>
+      <w:r>
+        <w:rPr>
+          <w:i w:val="0"/>
+          <w:iCs w:val="0"/>
+          <w:sz w:val="22"/>
+          <w:szCs w:val="22"/>
+        </w:rPr>
+        <w:t xml:space="preserve">. One of which is </w:t>
+      </w:r>
+      <w:proofErr w:type="spellStart"/>
+      <w:r>
+        <w:rPr>
+          <w:i w:val="0"/>
+          <w:iCs w:val="0"/>
+          <w:sz w:val="22"/>
+          <w:szCs w:val="22"/>
+        </w:rPr>
+        <w:t>PhotoTrip</w:t>
+      </w:r>
+      <w:proofErr w:type="spellEnd"/>
+      <w:r>
+        <w:rPr>
+          <w:i w:val="0"/>
+          <w:iCs w:val="0"/>
+          <w:sz w:val="22"/>
+          <w:szCs w:val="22"/>
+        </w:rPr>
+        <w:t xml:space="preserve"> a </w:t>
+      </w:r>
+      <w:r>
+        <w:rPr>
+          <w:i w:val="0"/>
+          <w:iCs w:val="0"/>
+          <w:sz w:val="22"/>
+          <w:szCs w:val="22"/>
+        </w:rPr>
+        <w:t>website</w:t>
+      </w:r>
+      <w:r>
+        <w:rPr>
+          <w:i w:val="0"/>
+          <w:iCs w:val="0"/>
+          <w:sz w:val="22"/>
+          <w:szCs w:val="22"/>
+        </w:rPr>
+        <w:t xml:space="preserve"> for helping tourists find less considered cultural/interesting sites</w:t>
+      </w:r>
+      <w:r>
+        <w:rPr>
+          <w:i w:val="0"/>
+          <w:iCs w:val="0"/>
+          <w:sz w:val="22"/>
+          <w:szCs w:val="22"/>
+        </w:rPr>
+        <w:t>,</w:t>
+      </w:r>
+      <w:r>
+        <w:rPr>
+          <w:i w:val="0"/>
+          <w:iCs w:val="0"/>
+          <w:sz w:val="22"/>
+          <w:szCs w:val="22"/>
+        </w:rPr>
+        <w:t xml:space="preserve"> whose creators state</w:t>
+      </w:r>
+      <w:r>
+        <w:rPr>
+          <w:i w:val="0"/>
+          <w:iCs w:val="0"/>
+          <w:sz w:val="22"/>
+          <w:szCs w:val="22"/>
+        </w:rPr>
+        <w:t xml:space="preserve"> “</w:t>
+      </w:r>
+      <w:r>
+        <w:rPr>
+          <w:i w:val="0"/>
+          <w:iCs w:val="0"/>
+          <w:sz w:val="22"/>
+          <w:szCs w:val="22"/>
+        </w:rPr>
+        <w:t xml:space="preserve">In the gamified version of </w:t>
+      </w:r>
+      <w:proofErr w:type="spellStart"/>
+      <w:r>
+        <w:rPr>
+          <w:i w:val="0"/>
+          <w:iCs w:val="0"/>
+          <w:sz w:val="22"/>
+          <w:szCs w:val="22"/>
+        </w:rPr>
+        <w:t>PhotoTrip</w:t>
+      </w:r>
+      <w:proofErr w:type="spellEnd"/>
+      <w:r>
+        <w:rPr>
+          <w:i w:val="0"/>
+          <w:iCs w:val="0"/>
+          <w:sz w:val="22"/>
+          <w:szCs w:val="22"/>
+        </w:rPr>
+        <w:t>, we adopt three most</w:t>
+      </w:r>
+      <w:r>
+        <w:rPr>
+          <w:i w:val="0"/>
+          <w:iCs w:val="0"/>
+          <w:sz w:val="22"/>
+          <w:szCs w:val="22"/>
+        </w:rPr>
+        <w:t xml:space="preserve"> </w:t>
+      </w:r>
+      <w:r>
+        <w:rPr>
+          <w:i w:val="0"/>
+          <w:iCs w:val="0"/>
+          <w:sz w:val="22"/>
+          <w:szCs w:val="22"/>
+        </w:rPr>
+        <w:t>common gamification strategies—points, badges, and</w:t>
+      </w:r>
+      <w:r>
+        <w:rPr>
+          <w:i w:val="0"/>
+          <w:iCs w:val="0"/>
+          <w:sz w:val="22"/>
+          <w:szCs w:val="22"/>
+        </w:rPr>
+        <w:t xml:space="preserve"> </w:t>
+      </w:r>
+      <w:proofErr w:type="spellStart"/>
+      <w:r>
+        <w:rPr>
+          <w:i w:val="0"/>
+          <w:iCs w:val="0"/>
+          <w:sz w:val="22"/>
+          <w:szCs w:val="22"/>
+        </w:rPr>
+        <w:t>leaderboards</w:t>
+      </w:r>
+      <w:proofErr w:type="spellEnd"/>
+      <w:r>
+        <w:rPr>
+          <w:i w:val="0"/>
+          <w:iCs w:val="0"/>
+          <w:sz w:val="22"/>
+          <w:szCs w:val="22"/>
+        </w:rPr>
+        <w:t xml:space="preserve"> (PBL). Points are provided as scores, corresponding to the measure of each quest the user is involved</w:t>
+      </w:r>
+      <w:r>
+        <w:rPr>
+          <w:i w:val="0"/>
+          <w:iCs w:val="0"/>
+          <w:sz w:val="22"/>
+          <w:szCs w:val="22"/>
+        </w:rPr>
+        <w:t xml:space="preserve"> </w:t>
+      </w:r>
+      <w:r>
+        <w:rPr>
+          <w:i w:val="0"/>
+          <w:iCs w:val="0"/>
+          <w:sz w:val="22"/>
+          <w:szCs w:val="22"/>
+        </w:rPr>
+        <w:t>in and badges are awarded whenever certain thresholds are</w:t>
+      </w:r>
+      <w:r>
+        <w:rPr>
+          <w:i w:val="0"/>
+          <w:iCs w:val="0"/>
+          <w:sz w:val="22"/>
+          <w:szCs w:val="22"/>
+        </w:rPr>
+        <w:t xml:space="preserve"> </w:t>
+      </w:r>
+      <w:r>
+        <w:rPr>
+          <w:i w:val="0"/>
+          <w:iCs w:val="0"/>
+          <w:sz w:val="22"/>
+          <w:szCs w:val="22"/>
+        </w:rPr>
+        <w:t>met.</w:t>
+      </w:r>
+      <w:r>
+        <w:rPr>
+          <w:i w:val="0"/>
+          <w:iCs w:val="0"/>
+          <w:sz w:val="22"/>
+          <w:szCs w:val="22"/>
+        </w:rPr>
+        <w:t xml:space="preserve">” </w:t>
+      </w:r>
+    </w:p>
+    <w:p>
+      <w:pPr>
+        <w:pStyle w:val="Caption"/>
+        <w:keepNext/>
+      </w:pPr>
+      <w:r>
+        <w:rPr>
+          <w:i w:val="0"/>
+          <w:iCs w:val="0"/>
+          <w:sz w:val="22"/>
+          <w:szCs w:val="22"/>
+        </w:rPr>
+        <w:drawing>
+          <wp:inline distT="0" distB="0" distL="0" distR="0" wp14:anchorId="5C9D9045" wp14:editId="3F13E811">
+            <wp:extent cx="5410955" cy="2667372"/>
+            <wp:effectExtent l="0" t="0" r="0" b="0"/>
+            <wp:docPr id="10" name="Picture 10" descr="A screenshot of a computer&#10;&#10;Description automatically generated with medium confidence"/>
+            <wp:cNvGraphicFramePr>
+              <a:graphicFrameLocks xmlns:a="http://schemas.openxmlformats.org/drawingml/2006/main" noChangeAspect="1"/>
+            </wp:cNvGraphicFramePr>
+            <a:graphic xmlns:a="http://schemas.openxmlformats.org/drawingml/2006/main">
+              <a:graphicData uri="http://schemas.openxmlformats.org/drawingml/2006/picture">
+                <pic:pic xmlns:pic="http://schemas.openxmlformats.org/drawingml/2006/picture">
+                  <pic:nvPicPr>
+                    <pic:cNvPr id="10" name="Picture 10" descr="A screenshot of a computer&#10;&#10;Description automatically generated with medium confidence"/>
+                    <pic:cNvPicPr/>
+                  </pic:nvPicPr>
+                  <pic:blipFill>
+                    <a:blip r:embed="rId16"/>
+                    <a:stretch>
+                      <a:fillRect/>
+                    </a:stretch>
+                  </pic:blipFill>
+                  <pic:spPr>
+                    <a:xfrm>
+                      <a:off x="0" y="0"/>
+                      <a:ext cx="5410955" cy="2667372"/>
+                    </a:xfrm>
+                    <a:prstGeom prst="rect">
+                      <a:avLst/>
+                    </a:prstGeom>
+                  </pic:spPr>
+                </pic:pic>
+              </a:graphicData>
+            </a:graphic>
+          </wp:inline>
+        </w:drawing>
+      </w:r>
+    </w:p>
+    <w:p>
+      <w:pPr>
+        <w:pStyle w:val="Caption"/>
+        <w:rPr>
+          <w:i w:val="0"/>
+          <w:iCs w:val="0"/>
+          <w:sz w:val="20"/>
+          <w:szCs w:val="20"/>
+        </w:rPr>
+      </w:pPr>
+      <w:r>
+        <w:rPr>
+          <w:sz w:val="22"/>
+          <w:szCs w:val="22"/>
+        </w:rPr>
+        <w:t xml:space="preserve">Figure </w:t>
+      </w:r>
+      <w:r>
+        <w:rPr>
+          <w:sz w:val="22"/>
+          <w:szCs w:val="22"/>
+        </w:rPr>
+        <w:fldChar w:fldCharType="begin"/>
+      </w:r>
+      <w:r>
+        <w:rPr>
+          <w:sz w:val="22"/>
+          <w:szCs w:val="22"/>
+        </w:rPr>
+        <w:instrText xml:space="preserve"> SEQ Figure \* ARABIC </w:instrText>
+      </w:r>
+      <w:r>
+        <w:rPr>
+          <w:sz w:val="22"/>
+          <w:szCs w:val="22"/>
+        </w:rPr>
+        <w:fldChar w:fldCharType="separate"/>
+      </w:r>
+      <w:r>
+        <w:rPr>
+          <w:noProof/>
+          <w:sz w:val="22"/>
+          <w:szCs w:val="22"/>
+        </w:rPr>
+        <w:t>2</w:t>
+      </w:r>
+      <w:r>
+        <w:rPr>
+          <w:sz w:val="22"/>
+          <w:szCs w:val="22"/>
+        </w:rPr>
+        <w:fldChar w:fldCharType="end"/>
+      </w:r>
+      <w:r>
+        <w:rPr>
+          <w:sz w:val="22"/>
+          <w:szCs w:val="22"/>
+        </w:rPr>
+        <w:t xml:space="preserve"> - Gamification being used via use of a voting system in </w:t>
+      </w:r>
+      <w:proofErr w:type="spellStart"/>
+      <w:r>
+        <w:rPr>
+          <w:sz w:val="22"/>
+          <w:szCs w:val="22"/>
+        </w:rPr>
+        <w:t>PhotoTrip</w:t>
+      </w:r>
+      <w:proofErr w:type="spellEnd"/>
+    </w:p>
+    <w:p>
+      <w:pPr>
+        <w:pStyle w:val="Caption"/>
+        <w:rPr>
+          <w:i w:val="0"/>
+          <w:iCs w:val="0"/>
+          <w:sz w:val="22"/>
+          <w:szCs w:val="22"/>
+        </w:rPr>
+      </w:pPr>
+      <w:r>
+        <w:rPr>
+          <w:i w:val="0"/>
+          <w:iCs w:val="0"/>
+          <w:sz w:val="22"/>
+          <w:szCs w:val="22"/>
+        </w:rPr>
+        <w:t>(</w:t>
+      </w:r>
+      <w:proofErr w:type="spellStart"/>
+      <w:r>
+        <w:rPr>
+          <w:i w:val="0"/>
+          <w:iCs w:val="0"/>
+          <w:sz w:val="22"/>
+          <w:szCs w:val="22"/>
+        </w:rPr>
+        <w:t>Bujari</w:t>
+      </w:r>
+      <w:proofErr w:type="spellEnd"/>
+      <w:r>
+        <w:rPr>
+          <w:i w:val="0"/>
+          <w:iCs w:val="0"/>
+          <w:sz w:val="22"/>
+          <w:szCs w:val="22"/>
+        </w:rPr>
+        <w:t>, et al, 2016).</w:t>
+      </w:r>
+    </w:p>
+    <w:p>
+      <w:r>
+        <w:t xml:space="preserve">The implementation of gamification in this </w:t>
+      </w:r>
+      <w:r>
+        <w:t>website</w:t>
+      </w:r>
+      <w:r>
+        <w:t xml:space="preserve"> is a starting point however </w:t>
+      </w:r>
+      <w:r>
+        <w:t>it</w:t>
+      </w:r>
+      <w:r>
+        <w:t xml:space="preserve"> is quite basic </w:t>
+      </w:r>
+      <w:r>
+        <w:t xml:space="preserve">only utilising three gamification techniques. And whilst gamification might aid its </w:t>
+      </w:r>
+      <w:r>
+        <w:t>user’s</w:t>
+      </w:r>
+      <w:r>
+        <w:t xml:space="preserve"> engagement, it isn’t the only factor, and unfortunately</w:t>
+      </w:r>
+      <w:r>
+        <w:t xml:space="preserve"> this website lacks other engaging factors such as visual design</w:t>
+      </w:r>
+      <w:r>
+        <w:t>.</w:t>
+      </w:r>
+      <w:r>
+        <w:t xml:space="preserve"> The app feels like it was designed with minimal thought towards aesthetic and a full focus on functionality. </w:t>
+      </w:r>
+      <w:r>
+        <w:t>Also,</w:t>
+      </w:r>
+      <w:r>
+        <w:t xml:space="preserve"> the website appears to be designed purely for desktop use</w:t>
+      </w:r>
+      <w:r>
+        <w:t>, which although is fine, reduces its usability by the very demographic it tries to serve</w:t>
+      </w:r>
+      <w:r>
+        <w:t xml:space="preserve">, as tourists would likely want to spontaneously check the site during their trip not only use it for </w:t>
+      </w:r>
+      <w:r>
+        <w:t>preplanning</w:t>
+      </w:r>
+      <w:r>
+        <w:t>.</w:t>
+      </w:r>
+    </w:p>
+    <w:p>
+      <w:r>
+        <w:t xml:space="preserve">Another use of Gamification in relation to photography was the </w:t>
+      </w:r>
+      <w:proofErr w:type="spellStart"/>
+      <w:r>
+        <w:t>Narva</w:t>
+      </w:r>
+      <w:proofErr w:type="spellEnd"/>
+      <w:r>
+        <w:t xml:space="preserve"> application which was used to find the location and vantage point from which historical photographs were taken</w:t>
+      </w:r>
+      <w:r>
+        <w:t xml:space="preserve"> as </w:t>
+      </w:r>
+      <w:r>
+        <w:t>shown in figure 3.</w:t>
+      </w:r>
+    </w:p>
+    <w:p>
+      <w:pPr>
+        <w:keepNext/>
+      </w:pPr>
+      <w:r>
+        <w:drawing>
+          <wp:inline distT="0" distB="0" distL="0" distR="0" wp14:anchorId="2C86D3A4" wp14:editId="79BABBA6">
+            <wp:extent cx="2838450" cy="1799373"/>
+            <wp:effectExtent l="0" t="0" r="0" b="0"/>
+            <wp:docPr id="11" name="Picture 11" descr="A picture containing grass, outdoor, sky, residential&#10;&#10;Description automatically generated"/>
+            <wp:cNvGraphicFramePr>
+              <a:graphicFrameLocks xmlns:a="http://schemas.openxmlformats.org/drawingml/2006/main" noChangeAspect="1"/>
+            </wp:cNvGraphicFramePr>
+            <a:graphic xmlns:a="http://schemas.openxmlformats.org/drawingml/2006/main">
+              <a:graphicData uri="http://schemas.openxmlformats.org/drawingml/2006/picture">
+                <pic:pic xmlns:pic="http://schemas.openxmlformats.org/drawingml/2006/picture">
+                  <pic:nvPicPr>
+                    <pic:cNvPr id="11" name="Picture 11" descr="A picture containing grass, outdoor, sky, residential&#10;&#10;Description automatically generated"/>
+                    <pic:cNvPicPr/>
+                  </pic:nvPicPr>
+                  <pic:blipFill>
+                    <a:blip r:embed="rId17"/>
+                    <a:stretch>
+                      <a:fillRect/>
+                    </a:stretch>
+                  </pic:blipFill>
+                  <pic:spPr>
+                    <a:xfrm>
+                      <a:off x="0" y="0"/>
+                      <a:ext cx="2869344" cy="1818958"/>
+                    </a:xfrm>
+                    <a:prstGeom prst="rect">
+                      <a:avLst/>
+                    </a:prstGeom>
+                  </pic:spPr>
+                </pic:pic>
+              </a:graphicData>
+            </a:graphic>
+          </wp:inline>
+        </w:drawing>
+      </w:r>
+    </w:p>
+    <w:p>
+      <w:pPr>
+        <w:pStyle w:val="Caption"/>
+        <w:rPr>
+          <w:sz w:val="22"/>
+          <w:szCs w:val="22"/>
+        </w:rPr>
+      </w:pPr>
+      <w:r>
+        <w:rPr>
+          <w:sz w:val="22"/>
+          <w:szCs w:val="22"/>
+        </w:rPr>
+        <w:t xml:space="preserve">Figure </w:t>
+      </w:r>
+      <w:r>
+        <w:rPr>
+          <w:sz w:val="22"/>
+          <w:szCs w:val="22"/>
+        </w:rPr>
+        <w:fldChar w:fldCharType="begin"/>
+      </w:r>
+      <w:r>
+        <w:rPr>
+          <w:sz w:val="22"/>
+          <w:szCs w:val="22"/>
+        </w:rPr>
+        <w:instrText xml:space="preserve"> SEQ Figure \* ARABIC </w:instrText>
+      </w:r>
+      <w:r>
+        <w:rPr>
+          <w:sz w:val="22"/>
+          <w:szCs w:val="22"/>
+        </w:rPr>
+        <w:fldChar w:fldCharType="separate"/>
+      </w:r>
+      <w:r>
+        <w:rPr>
+          <w:noProof/>
+          <w:sz w:val="22"/>
+          <w:szCs w:val="22"/>
+        </w:rPr>
+        <w:t>3</w:t>
+      </w:r>
+      <w:r>
+        <w:rPr>
+          <w:sz w:val="22"/>
+          <w:szCs w:val="22"/>
+        </w:rPr>
+        <w:fldChar w:fldCharType="end"/>
+      </w:r>
+      <w:r>
+        <w:rPr>
+          <w:sz w:val="22"/>
+          <w:szCs w:val="22"/>
+        </w:rPr>
+        <w:t xml:space="preserve"> - An example of image positioning with </w:t>
+      </w:r>
+      <w:proofErr w:type="spellStart"/>
+      <w:r>
+        <w:rPr>
+          <w:sz w:val="22"/>
+          <w:szCs w:val="22"/>
+        </w:rPr>
+        <w:t>Narva</w:t>
+      </w:r>
+      <w:proofErr w:type="spellEnd"/>
+      <w:r>
+        <w:rPr>
+          <w:sz w:val="22"/>
+          <w:szCs w:val="22"/>
+        </w:rPr>
+        <w:t xml:space="preserve"> (</w:t>
+      </w:r>
+      <w:proofErr w:type="spellStart"/>
+      <w:r>
+        <w:rPr>
+          <w:sz w:val="22"/>
+          <w:szCs w:val="22"/>
+        </w:rPr>
+        <w:t>Liestøl</w:t>
+      </w:r>
+      <w:proofErr w:type="spellEnd"/>
+      <w:r>
+        <w:rPr>
+          <w:sz w:val="22"/>
+          <w:szCs w:val="22"/>
+        </w:rPr>
+        <w:t>, 2018)</w:t>
+      </w:r>
+    </w:p>
+    <w:p>
+      <w:pPr>
+        <w:pStyle w:val="Caption"/>
+        <w:rPr>
+          <w:i w:val="0"/>
+          <w:iCs w:val="0"/>
+        </w:rPr>
+      </w:pPr>
+      <w:r>
+        <w:rPr>
+          <w:i w:val="0"/>
+          <w:iCs w:val="0"/>
+        </w:rPr>
+        <w:lastRenderedPageBreak/>
+        <w:t xml:space="preserve">The </w:t>
+      </w:r>
+      <w:proofErr w:type="spellStart"/>
+      <w:r>
+        <w:rPr>
+          <w:i w:val="0"/>
+          <w:iCs w:val="0"/>
+        </w:rPr>
+        <w:t>Narva</w:t>
+      </w:r>
+      <w:proofErr w:type="spellEnd"/>
+      <w:r>
+        <w:rPr>
+          <w:i w:val="0"/>
+          <w:iCs w:val="0"/>
+        </w:rPr>
+        <w:t xml:space="preserve"> app’s approach to gamification was not to follow traditional implementations such as badges,</w:t>
+      </w:r>
+      <w:r>
+        <w:rPr>
+          <w:i w:val="0"/>
+          <w:iCs w:val="0"/>
+        </w:rPr>
+        <w:t xml:space="preserve"> quests,</w:t>
+      </w:r>
+      <w:r>
+        <w:rPr>
+          <w:i w:val="0"/>
+          <w:iCs w:val="0"/>
+        </w:rPr>
+        <w:t xml:space="preserve"> </w:t>
+      </w:r>
+      <w:proofErr w:type="spellStart"/>
+      <w:r>
+        <w:rPr>
+          <w:i w:val="0"/>
+          <w:iCs w:val="0"/>
+        </w:rPr>
+        <w:t>e.t.c</w:t>
+      </w:r>
+      <w:proofErr w:type="spellEnd"/>
+      <w:r>
+        <w:rPr>
+          <w:i w:val="0"/>
+          <w:iCs w:val="0"/>
+        </w:rPr>
+        <w:t xml:space="preserve">. But </w:t>
+      </w:r>
+      <w:r>
+        <w:rPr>
+          <w:i w:val="0"/>
+          <w:iCs w:val="0"/>
+        </w:rPr>
+        <w:t>instead,</w:t>
+      </w:r>
+      <w:r>
+        <w:rPr>
+          <w:i w:val="0"/>
+          <w:iCs w:val="0"/>
+        </w:rPr>
+        <w:t xml:space="preserve"> was to use traditional games</w:t>
+      </w:r>
+      <w:r>
+        <w:rPr>
+          <w:i w:val="0"/>
+          <w:iCs w:val="0"/>
+        </w:rPr>
+        <w:t xml:space="preserve"> such as Hot &amp; Cold and Jigsaw</w:t>
+      </w:r>
+      <w:r>
+        <w:rPr>
+          <w:i w:val="0"/>
+          <w:iCs w:val="0"/>
+        </w:rPr>
+        <w:t xml:space="preserve"> and</w:t>
+      </w:r>
+      <w:r>
+        <w:rPr>
+          <w:i w:val="0"/>
+          <w:iCs w:val="0"/>
+        </w:rPr>
+        <w:t xml:space="preserve"> to</w:t>
+      </w:r>
+      <w:r>
+        <w:rPr>
+          <w:i w:val="0"/>
+          <w:iCs w:val="0"/>
+        </w:rPr>
+        <w:t xml:space="preserve"> modify their rules to fit the context of the app</w:t>
+      </w:r>
+      <w:r>
+        <w:rPr>
+          <w:i w:val="0"/>
+          <w:iCs w:val="0"/>
+        </w:rPr>
+        <w:t xml:space="preserve"> as is shown by the following quotes from the conference paper:</w:t>
+      </w:r>
+    </w:p>
+    <w:p>
+      <w:pPr>
+        <w:pStyle w:val="Caption"/>
+        <w:numPr>
+          <w:ilvl w:val="0"/>
+          <w:numId w:val="8"/>
+        </w:numPr>
+        <w:rPr>
+          <w:i w:val="0"/>
+          <w:iCs w:val="0"/>
+        </w:rPr>
+      </w:pPr>
+      <w:r>
+        <w:rPr>
+          <w:i w:val="0"/>
+          <w:iCs w:val="0"/>
+        </w:rPr>
+        <w:t>“</w:t>
+      </w:r>
+      <w:r>
+        <w:rPr>
+          <w:i w:val="0"/>
+          <w:iCs w:val="0"/>
+        </w:rPr>
+        <w:t>The project or quest in the Hot &amp; Cold game is</w:t>
+      </w:r>
+      <w:r>
+        <w:rPr>
+          <w:i w:val="0"/>
+          <w:iCs w:val="0"/>
+        </w:rPr>
+        <w:t xml:space="preserve"> </w:t>
+      </w:r>
+      <w:r>
+        <w:rPr>
+          <w:i w:val="0"/>
+          <w:iCs w:val="0"/>
+        </w:rPr>
+        <w:t>comparable</w:t>
+      </w:r>
+      <w:r>
+        <w:rPr>
+          <w:i w:val="0"/>
+          <w:iCs w:val="0"/>
+        </w:rPr>
+        <w:t xml:space="preserve"> </w:t>
+      </w:r>
+      <w:r>
+        <w:rPr>
+          <w:i w:val="0"/>
+          <w:iCs w:val="0"/>
+        </w:rPr>
+        <w:t xml:space="preserve">to that of the </w:t>
+      </w:r>
+      <w:proofErr w:type="spellStart"/>
+      <w:r>
+        <w:rPr>
+          <w:i w:val="0"/>
+          <w:iCs w:val="0"/>
+        </w:rPr>
+        <w:t>rephotographer</w:t>
+      </w:r>
+      <w:proofErr w:type="spellEnd"/>
+      <w:r>
+        <w:rPr>
+          <w:i w:val="0"/>
+          <w:iCs w:val="0"/>
+        </w:rPr>
+        <w:t xml:space="preserve"> who seeks to discover the original</w:t>
+      </w:r>
+      <w:r>
+        <w:rPr>
+          <w:i w:val="0"/>
+          <w:iCs w:val="0"/>
+        </w:rPr>
+        <w:t xml:space="preserve"> </w:t>
+      </w:r>
+      <w:r>
+        <w:rPr>
+          <w:i w:val="0"/>
+          <w:iCs w:val="0"/>
+        </w:rPr>
+        <w:t>photograph’s</w:t>
+      </w:r>
+      <w:r>
+        <w:rPr>
+          <w:i w:val="0"/>
+          <w:iCs w:val="0"/>
+        </w:rPr>
+        <w:t xml:space="preserve"> </w:t>
+      </w:r>
+      <w:r>
+        <w:rPr>
+          <w:i w:val="0"/>
+          <w:iCs w:val="0"/>
+        </w:rPr>
+        <w:t>vantage point by comparing the current view with</w:t>
+      </w:r>
+      <w:r>
+        <w:rPr>
+          <w:i w:val="0"/>
+          <w:iCs w:val="0"/>
+        </w:rPr>
+        <w:t xml:space="preserve"> </w:t>
+      </w:r>
+      <w:r>
+        <w:rPr>
+          <w:i w:val="0"/>
+          <w:iCs w:val="0"/>
+        </w:rPr>
+        <w:t>the old photograph.</w:t>
+      </w:r>
+      <w:r>
+        <w:rPr>
+          <w:i w:val="0"/>
+          <w:iCs w:val="0"/>
+        </w:rPr>
+        <w:t>”</w:t>
+      </w:r>
+    </w:p>
+    <w:p>
+      <w:pPr>
+        <w:pStyle w:val="Caption"/>
+        <w:numPr>
+          <w:ilvl w:val="0"/>
+          <w:numId w:val="8"/>
+        </w:numPr>
+        <w:rPr>
+          <w:i w:val="0"/>
+          <w:iCs w:val="0"/>
+        </w:rPr>
+      </w:pPr>
+      <w:r>
+        <w:rPr>
+          <w:i w:val="0"/>
+          <w:iCs w:val="0"/>
+        </w:rPr>
+        <w:t>“</w:t>
+      </w:r>
+      <w:r>
+        <w:rPr>
+          <w:i w:val="0"/>
+          <w:iCs w:val="0"/>
+        </w:rPr>
+        <w:t>the relationship between individual photos,</w:t>
+      </w:r>
+      <w:r>
+        <w:rPr>
+          <w:i w:val="0"/>
+          <w:iCs w:val="0"/>
+        </w:rPr>
+        <w:t xml:space="preserve"> </w:t>
+      </w:r>
+      <w:r>
+        <w:rPr>
+          <w:i w:val="0"/>
+          <w:iCs w:val="0"/>
+        </w:rPr>
+        <w:t>and the space they record and depict, as well</w:t>
+      </w:r>
+      <w:r>
+        <w:rPr>
+          <w:i w:val="0"/>
+          <w:iCs w:val="0"/>
+        </w:rPr>
+        <w:t xml:space="preserve"> </w:t>
+      </w:r>
+      <w:r>
+        <w:rPr>
+          <w:i w:val="0"/>
+          <w:iCs w:val="0"/>
+        </w:rPr>
+        <w:t>as their positions,</w:t>
+      </w:r>
+      <w:r>
+        <w:rPr>
+          <w:i w:val="0"/>
+          <w:iCs w:val="0"/>
+        </w:rPr>
+        <w:t xml:space="preserve"> </w:t>
+      </w:r>
+      <w:r>
+        <w:rPr>
+          <w:i w:val="0"/>
+          <w:iCs w:val="0"/>
+        </w:rPr>
+        <w:t>quickly pointed to the jigsaw puzzle</w:t>
+      </w:r>
+      <w:r>
+        <w:rPr>
+          <w:i w:val="0"/>
+          <w:iCs w:val="0"/>
+        </w:rPr>
+        <w:t>”</w:t>
+      </w:r>
+    </w:p>
+    <w:p>
+      <w:pPr>
+        <w:pStyle w:val="Caption"/>
+        <w:rPr>
+          <w:i w:val="0"/>
+          <w:iCs w:val="0"/>
+        </w:rPr>
+      </w:pPr>
+      <w:r>
+        <w:rPr>
+          <w:i w:val="0"/>
+          <w:iCs w:val="0"/>
+          <w:sz w:val="22"/>
+          <w:szCs w:val="22"/>
+        </w:rPr>
+        <w:t>(</w:t>
+      </w:r>
+      <w:proofErr w:type="spellStart"/>
+      <w:r>
+        <w:rPr>
+          <w:i w:val="0"/>
+          <w:iCs w:val="0"/>
+          <w:sz w:val="22"/>
+          <w:szCs w:val="22"/>
+        </w:rPr>
+        <w:t>Liestøl</w:t>
+      </w:r>
+      <w:proofErr w:type="spellEnd"/>
+      <w:r>
+        <w:rPr>
+          <w:i w:val="0"/>
+          <w:iCs w:val="0"/>
+          <w:sz w:val="22"/>
+          <w:szCs w:val="22"/>
+        </w:rPr>
+        <w:t>, 2018)</w:t>
+      </w:r>
+    </w:p>
+    <w:p>
+      <w:pPr>
+        <w:pStyle w:val="Caption"/>
+        <w:rPr>
+          <w:i w:val="0"/>
+          <w:iCs w:val="0"/>
+          <w:sz w:val="22"/>
+          <w:szCs w:val="22"/>
+        </w:rPr>
+      </w:pPr>
+    </w:p>
+    <w:p>
+      <w:pPr>
+        <w:pStyle w:val="Caption"/>
+        <w:rPr>
+          <w:i w:val="0"/>
+          <w:iCs w:val="0"/>
+          <w:sz w:val="22"/>
+          <w:szCs w:val="22"/>
+        </w:rPr>
+      </w:pPr>
+      <w:r>
+        <w:rPr>
+          <w:i w:val="0"/>
+          <w:iCs w:val="0"/>
+          <w:sz w:val="22"/>
+          <w:szCs w:val="22"/>
+        </w:rPr>
+        <w:t xml:space="preserve">However, </w:t>
+      </w:r>
+      <w:r>
+        <w:rPr>
+          <w:i w:val="0"/>
+          <w:iCs w:val="0"/>
+          <w:sz w:val="22"/>
+          <w:szCs w:val="22"/>
+        </w:rPr>
+        <w:t>later</w:t>
+      </w:r>
+      <w:r>
+        <w:rPr>
+          <w:i w:val="0"/>
+          <w:iCs w:val="0"/>
+          <w:sz w:val="22"/>
+          <w:szCs w:val="22"/>
+        </w:rPr>
+        <w:t xml:space="preserve"> in the paper it is made clear that this approach wasn’t as beneficial as they initially thought.</w:t>
+      </w:r>
+      <w:r>
+        <w:rPr>
+          <w:i w:val="0"/>
+          <w:iCs w:val="0"/>
+          <w:sz w:val="22"/>
+          <w:szCs w:val="22"/>
+        </w:rPr>
+        <w:t xml:space="preserve"> They </w:t>
+      </w:r>
+      <w:r>
+        <w:rPr>
+          <w:i w:val="0"/>
+          <w:iCs w:val="0"/>
+          <w:sz w:val="22"/>
+          <w:szCs w:val="22"/>
+        </w:rPr>
+        <w:t>state,</w:t>
+      </w:r>
+      <w:r>
+        <w:rPr>
+          <w:i w:val="0"/>
+          <w:iCs w:val="0"/>
+          <w:sz w:val="22"/>
+          <w:szCs w:val="22"/>
+        </w:rPr>
+        <w:t xml:space="preserve"> “</w:t>
+      </w:r>
+      <w:r>
+        <w:rPr>
+          <w:i w:val="0"/>
+          <w:iCs w:val="0"/>
+          <w:sz w:val="22"/>
+          <w:szCs w:val="22"/>
+        </w:rPr>
+        <w:t>Instead of searching</w:t>
+      </w:r>
+      <w:r>
+        <w:rPr>
+          <w:i w:val="0"/>
+          <w:iCs w:val="0"/>
+          <w:sz w:val="22"/>
+          <w:szCs w:val="22"/>
+        </w:rPr>
+        <w:t xml:space="preserve"> </w:t>
+      </w:r>
+      <w:r>
+        <w:rPr>
+          <w:i w:val="0"/>
+          <w:iCs w:val="0"/>
+          <w:sz w:val="22"/>
+          <w:szCs w:val="22"/>
+        </w:rPr>
+        <w:t>among traditional analogue games for defining rules</w:t>
+      </w:r>
+      <w:r>
+        <w:rPr>
+          <w:i w:val="0"/>
+          <w:iCs w:val="0"/>
+          <w:sz w:val="22"/>
+          <w:szCs w:val="22"/>
+        </w:rPr>
+        <w:t xml:space="preserve"> </w:t>
+      </w:r>
+      <w:r>
+        <w:rPr>
+          <w:i w:val="0"/>
+          <w:iCs w:val="0"/>
+          <w:sz w:val="22"/>
+          <w:szCs w:val="22"/>
+        </w:rPr>
+        <w:t>comparable to and shared by the activity in question</w:t>
+      </w:r>
+      <w:r>
+        <w:rPr>
+          <w:i w:val="0"/>
+          <w:iCs w:val="0"/>
+          <w:sz w:val="22"/>
+          <w:szCs w:val="22"/>
+        </w:rPr>
+        <w:t xml:space="preserve"> </w:t>
+      </w:r>
+      <w:r>
+        <w:rPr>
+          <w:i w:val="0"/>
+          <w:iCs w:val="0"/>
+          <w:sz w:val="22"/>
+          <w:szCs w:val="22"/>
+        </w:rPr>
+        <w:t>(photography), we could have adapted more superficial</w:t>
+      </w:r>
+      <w:r>
+        <w:rPr>
+          <w:i w:val="0"/>
+          <w:iCs w:val="0"/>
+          <w:sz w:val="22"/>
+          <w:szCs w:val="22"/>
+        </w:rPr>
+        <w:t xml:space="preserve"> </w:t>
+      </w:r>
+      <w:r>
+        <w:rPr>
+          <w:i w:val="0"/>
+          <w:iCs w:val="0"/>
+          <w:sz w:val="22"/>
+          <w:szCs w:val="22"/>
+        </w:rPr>
+        <w:t>strategies for the implementation of game elements, using</w:t>
+      </w:r>
+      <w:r>
+        <w:rPr>
+          <w:i w:val="0"/>
+          <w:iCs w:val="0"/>
+          <w:sz w:val="22"/>
+          <w:szCs w:val="22"/>
+        </w:rPr>
+        <w:t xml:space="preserve"> </w:t>
+      </w:r>
+      <w:r>
+        <w:rPr>
+          <w:i w:val="0"/>
+          <w:iCs w:val="0"/>
+          <w:sz w:val="22"/>
+          <w:szCs w:val="22"/>
+        </w:rPr>
+        <w:t>extrinsic rewards like achievements and badges</w:t>
+      </w:r>
+      <w:r>
+        <w:rPr>
+          <w:i w:val="0"/>
+          <w:iCs w:val="0"/>
+          <w:sz w:val="22"/>
+          <w:szCs w:val="22"/>
+        </w:rPr>
+        <w:t>”</w:t>
+      </w:r>
+      <w:r>
+        <w:rPr>
+          <w:i w:val="0"/>
+          <w:iCs w:val="0"/>
+          <w:sz w:val="22"/>
+          <w:szCs w:val="22"/>
+        </w:rPr>
+        <w:t>. This is likely due to the superficial nature of most humans, we see value in gaining something that is ours to keep and to show off, in this case badges or achievements. We see little motivation to do something we are not getting any value or reward out of.</w:t>
+      </w:r>
+    </w:p>
+    <w:p>
+      <w:pPr>
+        <w:pStyle w:val="Caption"/>
+        <w:rPr>
+          <w:b/>
+          <w:bCs/>
+          <w:i w:val="0"/>
+          <w:iCs w:val="0"/>
+          <w:sz w:val="22"/>
+          <w:szCs w:val="22"/>
+        </w:rPr>
+      </w:pPr>
+    </w:p>
+    <w:p>
+      <w:pPr>
+        <w:pStyle w:val="Caption"/>
+        <w:rPr>
+          <w:b/>
+          <w:bCs/>
+          <w:i w:val="0"/>
+          <w:iCs w:val="0"/>
+          <w:sz w:val="22"/>
+          <w:szCs w:val="22"/>
+        </w:rPr>
+      </w:pPr>
+      <w:r>
+        <w:rPr>
+          <w:b/>
+          <w:bCs/>
+          <w:i w:val="0"/>
+          <w:iCs w:val="0"/>
+          <w:sz w:val="22"/>
+          <w:szCs w:val="22"/>
+        </w:rPr>
+        <w:t>Final</w:t>
+      </w:r>
+      <w:r>
+        <w:rPr>
+          <w:b/>
+          <w:bCs/>
+          <w:i w:val="0"/>
+          <w:iCs w:val="0"/>
+          <w:sz w:val="22"/>
+          <w:szCs w:val="22"/>
+        </w:rPr>
+        <w:t xml:space="preserve"> Findings</w:t>
+      </w:r>
+      <w:r>
+        <w:rPr>
+          <w:b/>
+          <w:bCs/>
+          <w:i w:val="0"/>
+          <w:iCs w:val="0"/>
+          <w:sz w:val="22"/>
+          <w:szCs w:val="22"/>
+        </w:rPr>
+        <w:t>:</w:t>
+      </w:r>
+    </w:p>
+    <w:p>
+      <w:pPr>
+        <w:pStyle w:val="Caption"/>
+        <w:rPr>
+          <w:i w:val="0"/>
+          <w:iCs w:val="0"/>
+          <w:sz w:val="22"/>
+          <w:szCs w:val="22"/>
+        </w:rPr>
+      </w:pPr>
+      <w:r>
+        <w:rPr>
+          <w:i w:val="0"/>
+          <w:iCs w:val="0"/>
+          <w:sz w:val="22"/>
+          <w:szCs w:val="22"/>
+        </w:rPr>
+        <w:t>There are many varied and unique approaches to gamification</w:t>
+      </w:r>
+      <w:r>
+        <w:rPr>
+          <w:i w:val="0"/>
+          <w:iCs w:val="0"/>
+          <w:sz w:val="22"/>
+          <w:szCs w:val="22"/>
+        </w:rPr>
+        <w:t>, and it can be applied in a wide range of different forms, however, some forms are tried and tested and are almost guaranteed to be more engaging.</w:t>
+      </w:r>
+      <w:r>
+        <w:rPr>
+          <w:i w:val="0"/>
+          <w:iCs w:val="0"/>
+          <w:sz w:val="22"/>
+          <w:szCs w:val="22"/>
+        </w:rPr>
+        <w:t xml:space="preserve"> These are badges/achievements, </w:t>
+      </w:r>
+      <w:r>
+        <w:rPr>
+          <w:i w:val="0"/>
+          <w:iCs w:val="0"/>
+          <w:sz w:val="22"/>
+          <w:szCs w:val="22"/>
+        </w:rPr>
+        <w:t>challenges,</w:t>
+      </w:r>
+      <w:r>
+        <w:rPr>
+          <w:i w:val="0"/>
+          <w:iCs w:val="0"/>
+          <w:sz w:val="22"/>
+          <w:szCs w:val="22"/>
+        </w:rPr>
+        <w:t xml:space="preserve"> and </w:t>
+      </w:r>
+      <w:proofErr w:type="spellStart"/>
+      <w:r>
+        <w:rPr>
+          <w:i w:val="0"/>
+          <w:iCs w:val="0"/>
+          <w:sz w:val="22"/>
+          <w:szCs w:val="22"/>
+        </w:rPr>
+        <w:t>leaderboards</w:t>
+      </w:r>
+      <w:proofErr w:type="spellEnd"/>
+      <w:r>
+        <w:rPr>
+          <w:i w:val="0"/>
+          <w:iCs w:val="0"/>
+          <w:sz w:val="22"/>
+          <w:szCs w:val="22"/>
+        </w:rPr>
+        <w:t xml:space="preserve">. This is likely due to a human desire to be rewarded and </w:t>
+      </w:r>
+      <w:r>
+        <w:rPr>
+          <w:i w:val="0"/>
+          <w:iCs w:val="0"/>
+          <w:sz w:val="22"/>
+          <w:szCs w:val="22"/>
+        </w:rPr>
+        <w:t xml:space="preserve">compete, people are more likely to stick with something if there is a clear and </w:t>
+      </w:r>
+      <w:r>
+        <w:rPr>
+          <w:i w:val="0"/>
+          <w:iCs w:val="0"/>
+          <w:sz w:val="22"/>
+          <w:szCs w:val="22"/>
+        </w:rPr>
+        <w:t>well-defined</w:t>
+      </w:r>
+      <w:r>
+        <w:rPr>
+          <w:i w:val="0"/>
+          <w:iCs w:val="0"/>
+          <w:sz w:val="22"/>
+          <w:szCs w:val="22"/>
+        </w:rPr>
+        <w:t xml:space="preserve"> goal at the end. </w:t>
+      </w:r>
+      <w:r>
+        <w:rPr>
+          <w:i w:val="0"/>
+          <w:iCs w:val="0"/>
+          <w:sz w:val="22"/>
+          <w:szCs w:val="22"/>
+        </w:rPr>
+        <w:t xml:space="preserve">Completing a task or earning an achievement provides a boost of dopamine, the effect of which is </w:t>
+      </w:r>
+      <w:r>
+        <w:rPr>
+          <w:i w:val="0"/>
+          <w:iCs w:val="0"/>
+          <w:sz w:val="22"/>
+          <w:szCs w:val="22"/>
+        </w:rPr>
+        <w:t>“</w:t>
+      </w:r>
+      <w:r>
+        <w:rPr>
+          <w:i w:val="0"/>
+          <w:iCs w:val="0"/>
+          <w:sz w:val="22"/>
+          <w:szCs w:val="22"/>
+        </w:rPr>
+        <w:t>well known for their strong responses to rewards and their critical role in positive motivation.</w:t>
+      </w:r>
+      <w:r>
+        <w:rPr>
+          <w:i w:val="0"/>
+          <w:iCs w:val="0"/>
+          <w:sz w:val="22"/>
+          <w:szCs w:val="22"/>
+        </w:rPr>
+        <w:t>” (Bromberg-Martin, 2010)</w:t>
+      </w:r>
+    </w:p>
     <w:p/>
     <w:p>
       <w:pPr>
@@ -4524,7 +5837,7 @@
           <w:sz w:val="32"/>
           <w:szCs w:val="32"/>
         </w:rPr>
-        <w:t>2</w:t>
+        <w:t>2.</w:t>
       </w:r>
       <w:r>
         <w:rPr>
@@ -4533,7 +5846,7 @@
           <w:sz w:val="32"/>
           <w:szCs w:val="32"/>
         </w:rPr>
-        <w:t>.</w:t>
+        <w:t>2</w:t>
       </w:r>
       <w:r>
         <w:rPr>
@@ -4542,32 +5855,17 @@
           <w:sz w:val="32"/>
           <w:szCs w:val="32"/>
         </w:rPr>
-        <w:t>2</w:t>
-      </w:r>
-      <w:r>
-        <w:rPr>
-          <w:b/>
-          <w:bCs/>
-          <w:sz w:val="32"/>
-          <w:szCs w:val="32"/>
-        </w:rPr>
         <w:t xml:space="preserve"> HTTP Protocol</w:t>
       </w:r>
     </w:p>
     <w:p>
       <w:r>
-        <w:t xml:space="preserve">The system will partially consist of a backend API, this will be </w:t>
-      </w:r>
-      <w:r>
-        <w:t>developed from scratch using Python and Flask. To successfully develop this an understanding of the HTTP Protocol will be required. In particular, an understanding of the HTTP verbs will be required.</w:t>
-      </w:r>
-    </w:p>
-    <w:p>
-      <w:r>
-        <w:t>These HTTP Verbs are defined by the HTTP Protocol (Reque</w:t>
-      </w:r>
-      <w:r>
-        <w:t>st for comments, 1999) and the definitions are as follows:</w:t>
+        <w:t>The system will partially consist of a backend API, this will be developed from scratch using Python and Flask. To successfully develop this an understanding of the HTTP Protocol will be required. In particular, an understanding of the HTTP verbs will be required.</w:t>
+      </w:r>
+    </w:p>
+    <w:p>
+      <w:r>
+        <w:t>These HTTP Verbs are defined by the HTTP Protocol (Request for comments, 1999) and the definitions are as follows:</w:t>
       </w:r>
     </w:p>
     <w:p/>
@@ -4591,10 +5889,11 @@
         <w:ind w:left="720"/>
       </w:pPr>
       <w:r>
-        <w:t>“The GET method means retrieve whatever information (in the form of an entity) is identified by the Request-URI. If the Request-URI refers to a data-producing process, it is the produced data</w:t>
-      </w:r>
-      <w:r>
-        <w:t xml:space="preserve"> which shall be returned as the entity in the response and not the source text of the process, unless that text happens to be the output of the process.”</w:t>
+        <w:t xml:space="preserve">“The GET method means retrieve whatever information (in the form of an entity) is identified by the Request-URI. If the Request-URI refers to a data-producing process, it is the </w:t>
+      </w:r>
+      <w:r>
+        <w:lastRenderedPageBreak/>
+        <w:t>produced data which shall be returned as the entity in the response and not the source text of the process, unless that text happens to be the output of the process.”</w:t>
       </w:r>
     </w:p>
     <w:p>
@@ -4625,10 +5924,7 @@
         <w:ind w:left="720"/>
       </w:pPr>
       <w:r>
-        <w:t>“The POST method is used to request that the origin server accept the entity enclosed in the re</w:t>
-      </w:r>
-      <w:r>
-        <w:t>quest as a new subordinate of the resource identified by the Request-URI in the Request-Line.”</w:t>
+        <w:t>“The POST method is used to request that the origin server accept the entity enclosed in the request as a new subordinate of the resource identified by the Request-URI in the Request-Line.”</w:t>
       </w:r>
     </w:p>
     <w:p>
@@ -4651,19 +5947,7 @@
         <w:ind w:left="720"/>
       </w:pPr>
       <w:r>
-        <w:t xml:space="preserve">“The PUT method requests that the enclosed entity be stored under the supplied Request-URI. If the Request-URI refers to an already existing </w:t>
-      </w:r>
-      <w:r>
-        <w:t xml:space="preserve">resource, the enclosed entity SHOULD be considered as a modified version of the one residing on the origin server. If the Request-URI does not point to an existing resource, and that URI is capable of being defined as a new resource by the requesting user </w:t>
-      </w:r>
-      <w:r>
-        <w:t>agent, the origin server can create the resource with that URI. If a new resource is created, the origin server MUST inform the user agent via the 201 (Created) response. If an existing resource is modified, either the 200 (OK) or 204 (No Content) response</w:t>
-      </w:r>
-      <w:r>
-        <w:t xml:space="preserve"> codes SHOULD be sent to indicate successful completion of the request. If the resource could not be created or modified with the Request-URI, an appropriate error response SHOULD be given that reflects the nature of the problem. The recipient of the entit</w:t>
-      </w:r>
-      <w:r>
-        <w:t>y MUST NOT ignore any Content-* (e.g. Content-Range) headers that it does not understand or implement and MUST return a 501 (Not Implemented) response in such cases.”</w:t>
+        <w:t>“The PUT method requests that the enclosed entity be stored under the supplied Request-URI. If the Request-URI refers to an already existing resource, the enclosed entity SHOULD be considered as a modified version of the one residing on the origin server. If the Request-URI does not point to an existing resource, and that URI is capable of being defined as a new resource by the requesting user agent, the origin server can create the resource with that URI. If a new resource is created, the origin server MUST inform the user agent via the 201 (Created) response. If an existing resource is modified, either the 200 (OK) or 204 (No Content) response codes SHOULD be sent to indicate successful completion of the request. If the resource could not be created or modified with the Request-URI, an appropriate error response SHOULD be given that reflects the nature of the problem. The recipient of the entity MUST NOT ignore any Content-* (e.g. Content-Range) headers that it does not understand or implement and MUST return a 501 (Not Implemented) response in such cases.”</w:t>
       </w:r>
     </w:p>
     <w:p>
@@ -4686,22 +5970,13 @@
         <w:ind w:left="720"/>
       </w:pPr>
       <w:r>
-        <w:t>“The DELETE method requests that the origin server delete the resource identified</w:t>
-      </w:r>
-      <w:r>
-        <w:t xml:space="preserve"> by the Request-URI. This method MAY be overridden by human intervention (or other means) on the origin server. The client cannot be guaranteed that the operation has been carried out, even if the status code returned from the origin server indicates that </w:t>
-      </w:r>
-      <w:r>
-        <w:t>the action has been completed successfully. However, the server SHOULD NOT indicate success unless, at the time the response is given, it intends to delete the resource or move it to an inaccessible location.”</w:t>
+        <w:t>“The DELETE method requests that the origin server delete the resource identified by the Request-URI. This method MAY be overridden by human intervention (or other means) on the origin server. The client cannot be guaranteed that the operation has been carried out, even if the status code returned from the origin server indicates that the action has been completed successfully. However, the server SHOULD NOT indicate success unless, at the time the response is given, it intends to delete the resource or move it to an inaccessible location.”</w:t>
       </w:r>
     </w:p>
     <w:p/>
     <w:p>
       <w:r>
-        <w:t>The API the system will use will be a CRUD st</w:t>
-      </w:r>
-      <w:r>
-        <w:t xml:space="preserve">yle REST API. This means that each of the CRUD operations can be mapped to different HTTP verbs as follows. </w:t>
+        <w:t xml:space="preserve">The API the system will use will be a CRUD style REST API. This means that each of the CRUD operations can be mapped to different HTTP verbs as follows. </w:t>
       </w:r>
     </w:p>
     <w:p>
@@ -4712,14 +5987,27 @@
       <w:r>
         <w:t xml:space="preserve">Table </w:t>
       </w:r>
-      <w:fldSimple w:instr=" SEQ Table \* ARABIC ">
-        <w:r>
-          <w:rPr>
-            <w:noProof/>
-          </w:rPr>
-          <w:t>2</w:t>
-        </w:r>
-      </w:fldSimple>
+      <w:r>
+        <w:fldChar w:fldCharType="begin"/>
+      </w:r>
+      <w:r>
+        <w:instrText xml:space="preserve"> SEQ Table \* ARABIC </w:instrText>
+      </w:r>
+      <w:r>
+        <w:fldChar w:fldCharType="separate"/>
+      </w:r>
+      <w:r>
+        <w:rPr>
+          <w:noProof/>
+        </w:rPr>
+        <w:t>2</w:t>
+      </w:r>
+      <w:r>
+        <w:rPr>
+          <w:noProof/>
+        </w:rPr>
+        <w:fldChar w:fldCharType="end"/>
+      </w:r>
       <w:r>
         <w:t xml:space="preserve"> - CRUD to HTTP Mappings</w:t>
       </w:r>
@@ -5009,10 +6297,7 @@
     </w:tbl>
     <w:p>
       <w:r>
-        <w:t>These mappings</w:t>
-      </w:r>
-      <w:r>
-        <w:t xml:space="preserve"> fit the definitions of the HTTP verbs provided above.</w:t>
+        <w:t>These mappings fit the definitions of the HTTP verbs provided above.</w:t>
       </w:r>
     </w:p>
     <w:p>
@@ -5049,20 +6334,12 @@
           <w:sz w:val="32"/>
           <w:szCs w:val="32"/>
         </w:rPr>
-        <w:t xml:space="preserve"> </w:t>
-      </w:r>
-      <w:r>
-        <w:rPr>
-          <w:b/>
-          <w:bCs/>
-          <w:sz w:val="32"/>
-          <w:szCs w:val="32"/>
-        </w:rPr>
-        <w:t>Database Choice</w:t>
-      </w:r>
-    </w:p>
-    <w:p>
-      <w:r>
+        <w:t xml:space="preserve"> Database Choice</w:t>
+      </w:r>
+    </w:p>
+    <w:p>
+      <w:r>
+        <w:lastRenderedPageBreak/>
         <w:t>There are many different options to choose from when it comes to databases. The main comparison to look into will be between SQL vs NOSQL based databases.</w:t>
       </w:r>
     </w:p>
@@ -5089,13 +6366,7 @@
     </w:p>
     <w:p>
       <w:r>
-        <w:t xml:space="preserve">SQL stands for Structured Query Language and acts as the main interface between </w:t>
-      </w:r>
-      <w:r>
-        <w:t>the database and the client. It was initially conceived in 1974 by IBM Researchers and was first standardized in 1986 Most SQL based database software are relational database management systems (RDBMS). These databases consist of records, fields, relations</w:t>
-      </w:r>
-      <w:r>
-        <w:t xml:space="preserve"> and derived </w:t>
+        <w:t xml:space="preserve">SQL stands for Structured Query Language and acts as the main interface between the database and the client. It was initially conceived in 1974 by IBM Researchers and was first standardized in 1986 Most SQL based database software are relational database management systems (RDBMS). These databases consist of records, fields, relations and derived </w:t>
       </w:r>
       <w:proofErr w:type="spellStart"/>
       <w:r>
@@ -5114,14 +6385,27 @@
       <w:r>
         <w:t xml:space="preserve">Table </w:t>
       </w:r>
-      <w:fldSimple w:instr=" SEQ Table \* ARABIC ">
-        <w:r>
-          <w:rPr>
-            <w:noProof/>
-          </w:rPr>
-          <w:t>3</w:t>
-        </w:r>
-      </w:fldSimple>
+      <w:r>
+        <w:fldChar w:fldCharType="begin"/>
+      </w:r>
+      <w:r>
+        <w:instrText xml:space="preserve"> SEQ Table \* ARABIC </w:instrText>
+      </w:r>
+      <w:r>
+        <w:fldChar w:fldCharType="separate"/>
+      </w:r>
+      <w:r>
+        <w:rPr>
+          <w:noProof/>
+        </w:rPr>
+        <w:t>3</w:t>
+      </w:r>
+      <w:r>
+        <w:rPr>
+          <w:noProof/>
+        </w:rPr>
+        <w:fldChar w:fldCharType="end"/>
+      </w:r>
       <w:r>
         <w:t xml:space="preserve"> - RDBMS vs SQL Terms</w:t>
       </w:r>
@@ -5422,24 +6706,12 @@
     <w:p/>
     <w:p>
       <w:r>
-        <w:t xml:space="preserve">Groff (2002) States “SQL has become the standard database management language across a broad </w:t>
-      </w:r>
-      <w:r>
-        <w:t>range of computer systems and application areas, including mainframes, workstations, personal computers, OLTP systems, client/server systems, data warehousing, and the Internet.” This shows the importance of SQLs role in the relational database.</w:t>
-      </w:r>
-    </w:p>
-    <w:p>
-      <w:r>
-        <w:t>SQL is hug</w:t>
-      </w:r>
-      <w:r>
-        <w:t>ely successful due to its early support from IBM, throughout the early 80s IBM pushed for the mainstream adoption of SQL, via the use of a commercialized product, SQL/Data System which was announced in 1981. In 1983 IBM announced a version of this system t</w:t>
-      </w:r>
-      <w:r>
-        <w:t>o run on their mainframe operating system VM/CMS. Later in same year they announced DB2, which began shipping in 1985, DB2 ran on IBM’s MVS operating system, which was used by large data centres. Then in 1986 the first SQL standard ANSI SQL1 is ratified. I</w:t>
-      </w:r>
-      <w:r>
-        <w:t>n 1987 ISO follows and ratifies ISO SQL1. However, despite the existence of these standards many versions of SQL have small variations between each other.</w:t>
+        <w:t>Groff (2002) States “SQL has become the standard database management language across a broad range of computer systems and application areas, including mainframes, workstations, personal computers, OLTP systems, client/server systems, data warehousing, and the Internet.” This shows the importance of SQLs role in the relational database.</w:t>
+      </w:r>
+    </w:p>
+    <w:p>
+      <w:r>
+        <w:t>SQL is hugely successful due to its early support from IBM, throughout the early 80s IBM pushed for the mainstream adoption of SQL, via the use of a commercialized product, SQL/Data System which was announced in 1981. In 1983 IBM announced a version of this system to run on their mainframe operating system VM/CMS. Later in same year they announced DB2, which began shipping in 1985, DB2 ran on IBM’s MVS operating system, which was used by large data centres. Then in 1986 the first SQL standard ANSI SQL1 is ratified. In 1987 ISO follows and ratifies ISO SQL1. However, despite the existence of these standards many versions of SQL have small variations between each other.</w:t>
       </w:r>
     </w:p>
     <w:p>
@@ -5461,20 +6733,13 @@
     </w:p>
     <w:p>
       <w:r>
-        <w:lastRenderedPageBreak/>
         <w:t>NOSQL is a “</w:t>
       </w:r>
       <w:r>
         <w:rPr>
           <w:color w:val="000000"/>
         </w:rPr>
-        <w:t xml:space="preserve">Next Generation Database Management Systems mostly addressing some of the points: </w:t>
-      </w:r>
-      <w:r>
-        <w:rPr>
-          <w:color w:val="000000"/>
-        </w:rPr>
-        <w:t xml:space="preserve">being </w:t>
+        <w:t xml:space="preserve">Next Generation Database Management Systems mostly addressing some of the points: being </w:t>
       </w:r>
       <w:r>
         <w:rPr>
@@ -5562,13 +6827,7 @@
         <w:rPr>
           <w:color w:val="000000"/>
         </w:rPr>
-        <w:t>" (th</w:t>
-      </w:r>
-      <w:r>
-        <w:rPr>
-          <w:color w:val="000000"/>
-        </w:rPr>
-        <w:t>e community now translates it mostly with "</w:t>
+        <w:t>" (the community now translates it mostly with "</w:t>
       </w:r>
       <w:r>
         <w:rPr>
@@ -5614,13 +6873,7 @@
         <w:rPr>
           <w:color w:val="000000"/>
         </w:rPr>
-        <w:t>NOSQL DBs address some of the limitations of more traditional relational databases, mainly scalability, complexity</w:t>
-      </w:r>
-      <w:r>
-        <w:rPr>
-          <w:color w:val="000000"/>
-        </w:rPr>
-        <w:t xml:space="preserve">, complex querying, and feature bloat. </w:t>
+        <w:t xml:space="preserve">NOSQL DBs address some of the limitations of more traditional relational databases, mainly scalability, complexity, complex querying, and feature bloat. </w:t>
       </w:r>
     </w:p>
     <w:p>
@@ -5655,13 +6908,8 @@
         <w:rPr>
           <w:color w:val="000000"/>
         </w:rPr>
-        <w:t>Traditional relational databases can be hard to scale due to their design. The only ways to scale relational databases are to upgrade the hardware it is running on or distribute the database across mult</w:t>
-      </w:r>
-      <w:r>
-        <w:rPr>
-          <w:color w:val="000000"/>
-        </w:rPr>
-        <w:t>iple servers. However, “relational databases aren't designed to function with data partitioning, so distributing their functionality is a chore” (Leavitt, 2010)</w:t>
+        <w:lastRenderedPageBreak/>
+        <w:t>Traditional relational databases can be hard to scale due to their design. The only ways to scale relational databases are to upgrade the hardware it is running on or distribute the database across multiple servers. However, “relational databases aren't designed to function with data partitioning, so distributing their functionality is a chore” (Leavitt, 2010)</w:t>
       </w:r>
     </w:p>
     <w:p>
@@ -5698,13 +6946,7 @@
         <w:rPr>
           <w:color w:val="000000"/>
         </w:rPr>
-        <w:t>Traditional DBs require all data to be put into tables however, not all data can be</w:t>
-      </w:r>
-      <w:r>
-        <w:rPr>
-          <w:color w:val="000000"/>
-        </w:rPr>
-        <w:t xml:space="preserve"> fit into tables. Because this data doesn’t fit well with the relational DB structure, it can be hard to force unsuitable data to work with this format.</w:t>
+        <w:t>Traditional DBs require all data to be put into tables however, not all data can be fit into tables. Because this data doesn’t fit well with the relational DB structure, it can be hard to force unsuitable data to work with this format.</w:t>
       </w:r>
     </w:p>
     <w:p>
@@ -5739,19 +6981,7 @@
         <w:rPr>
           <w:color w:val="000000"/>
         </w:rPr>
-        <w:t>Traditional relational DBs utilise SQL which although very strong for querying struct</w:t>
-      </w:r>
-      <w:r>
-        <w:rPr>
-          <w:color w:val="000000"/>
-        </w:rPr>
-        <w:t>ured data, it struggles with other types as it is not designed to handle that type of data. Utilising SQL also requires a significant amount of code making it more complex. “SQL can entail large amounts of complex code and doesn't work well with modern, ag</w:t>
-      </w:r>
-      <w:r>
-        <w:rPr>
-          <w:color w:val="000000"/>
-        </w:rPr>
-        <w:t>ile development” (Leavitt, 2010).</w:t>
+        <w:t>Traditional relational DBs utilise SQL which although very strong for querying structured data, it struggles with other types as it is not designed to handle that type of data. Utilising SQL also requires a significant amount of code making it more complex. “SQL can entail large amounts of complex code and doesn't work well with modern, agile development” (Leavitt, 2010).</w:t>
       </w:r>
     </w:p>
     <w:p>
@@ -5863,6 +7093,1110 @@
         <w:t xml:space="preserve"> cache is redundant and adds extra complexity if the app still performs well when utilising the standard MYSQL server.</w:t>
       </w:r>
     </w:p>
+    <w:p>
+      <w:pPr>
+        <w:rPr>
+          <w:b/>
+          <w:bCs/>
+          <w:sz w:val="32"/>
+          <w:szCs w:val="32"/>
+        </w:rPr>
+      </w:pPr>
+      <w:r>
+        <w:rPr>
+          <w:b/>
+          <w:bCs/>
+          <w:sz w:val="32"/>
+          <w:szCs w:val="32"/>
+        </w:rPr>
+        <w:t>2.</w:t>
+      </w:r>
+      <w:r>
+        <w:rPr>
+          <w:b/>
+          <w:bCs/>
+          <w:sz w:val="32"/>
+          <w:szCs w:val="32"/>
+        </w:rPr>
+        <w:t>4</w:t>
+      </w:r>
+      <w:r>
+        <w:rPr>
+          <w:b/>
+          <w:bCs/>
+          <w:sz w:val="32"/>
+          <w:szCs w:val="32"/>
+        </w:rPr>
+        <w:t xml:space="preserve"> </w:t>
+      </w:r>
+      <w:r>
+        <w:rPr>
+          <w:b/>
+          <w:bCs/>
+          <w:sz w:val="32"/>
+          <w:szCs w:val="32"/>
+        </w:rPr>
+        <w:t>React Native vs Progressive Web App</w:t>
+      </w:r>
+    </w:p>
+    <w:p>
+      <w:pPr>
+        <w:rPr>
+          <w:b/>
+          <w:bCs/>
+          <w:sz w:val="32"/>
+          <w:szCs w:val="32"/>
+        </w:rPr>
+      </w:pPr>
+      <w:r>
+        <w:rPr>
+          <w:b/>
+          <w:bCs/>
+          <w:sz w:val="32"/>
+          <w:szCs w:val="32"/>
+        </w:rPr>
+        <w:t>2.5 Existing Solutions</w:t>
+      </w:r>
+    </w:p>
+    <w:p>
+      <w:r>
+        <w:t xml:space="preserve">There are a few different existing apps the main ones being </w:t>
+      </w:r>
+      <w:proofErr w:type="spellStart"/>
+      <w:r>
+        <w:t>GuruShots</w:t>
+      </w:r>
+      <w:proofErr w:type="spellEnd"/>
+      <w:r>
+        <w:t xml:space="preserve"> and </w:t>
+      </w:r>
+      <w:proofErr w:type="spellStart"/>
+      <w:r>
+        <w:t>ViewBug</w:t>
+      </w:r>
+      <w:proofErr w:type="spellEnd"/>
+      <w:r>
+        <w:t>.</w:t>
+      </w:r>
+      <w:r>
+        <w:t xml:space="preserve"> However, these apps both seem to suffer from similar flaws.</w:t>
+      </w:r>
+      <w:r>
+        <w:t xml:space="preserve"> The main flaw being and extreme focus on a pay to win style of gamification</w:t>
+      </w:r>
+      <w:r>
+        <w:t xml:space="preserve"> and at times the apps almost feel like they solely exist as a quick cash and data grab scheme.</w:t>
+      </w:r>
+      <w:r>
+        <w:t xml:space="preserve"> Figure 4 shows some examples of features where these apps ask for payment:</w:t>
+      </w:r>
+    </w:p>
+    <w:p>
+      <w:pPr>
+        <w:keepNext/>
+      </w:pPr>
+      <w:r>
+        <w:rPr>
+          <w:noProof/>
+        </w:rPr>
+        <w:lastRenderedPageBreak/>
+        <mc:AlternateContent>
+          <mc:Choice Requires="wpg">
+            <w:drawing>
+              <wp:inline distT="0" distB="0" distL="0" distR="0" wp14:anchorId="41D58E43" wp14:editId="0BBDC997">
+                <wp:extent cx="5731510" cy="2959100"/>
+                <wp:effectExtent l="0" t="0" r="2540" b="0"/>
+                <wp:docPr id="24" name="Group 24"/>
+                <wp:cNvGraphicFramePr/>
+                <a:graphic xmlns:a="http://schemas.openxmlformats.org/drawingml/2006/main">
+                  <a:graphicData uri="http://schemas.microsoft.com/office/word/2010/wordprocessingGroup">
+                    <wpg:wgp>
+                      <wpg:cNvGrpSpPr/>
+                      <wpg:grpSpPr>
+                        <a:xfrm>
+                          <a:off x="0" y="0"/>
+                          <a:ext cx="5731510" cy="2959100"/>
+                          <a:chOff x="0" y="0"/>
+                          <a:chExt cx="6646071" cy="3431540"/>
+                        </a:xfrm>
+                      </wpg:grpSpPr>
+                      <pic:pic xmlns:pic="http://schemas.openxmlformats.org/drawingml/2006/picture">
+                        <pic:nvPicPr>
+                          <pic:cNvPr id="21" name="Picture 21"/>
+                          <pic:cNvPicPr>
+                            <a:picLocks noChangeAspect="1"/>
+                          </pic:cNvPicPr>
+                        </pic:nvPicPr>
+                        <pic:blipFill>
+                          <a:blip r:embed="rId18" cstate="print">
+                            <a:extLst>
+                              <a:ext uri="{28A0092B-C50C-407E-A947-70E740481C1C}">
+                                <a14:useLocalDpi xmlns:a14="http://schemas.microsoft.com/office/drawing/2010/main" val="0"/>
+                              </a:ext>
+                            </a:extLst>
+                          </a:blip>
+                          <a:srcRect/>
+                          <a:stretch>
+                            <a:fillRect/>
+                          </a:stretch>
+                        </pic:blipFill>
+                        <pic:spPr bwMode="auto">
+                          <a:xfrm>
+                            <a:off x="1665027" y="0"/>
+                            <a:ext cx="1623695" cy="3430905"/>
+                          </a:xfrm>
+                          <a:prstGeom prst="rect">
+                            <a:avLst/>
+                          </a:prstGeom>
+                          <a:solidFill>
+                            <a:srgbClr val="FFFFFF"/>
+                          </a:solidFill>
+                          <a:ln>
+                            <a:noFill/>
+                          </a:ln>
+                        </pic:spPr>
+                      </pic:pic>
+                      <pic:pic xmlns:pic="http://schemas.openxmlformats.org/drawingml/2006/picture">
+                        <pic:nvPicPr>
+                          <pic:cNvPr id="20" name="Picture 20" descr="Text, letter&#10;&#10;Description automatically generated"/>
+                          <pic:cNvPicPr>
+                            <a:picLocks noChangeAspect="1"/>
+                          </pic:cNvPicPr>
+                        </pic:nvPicPr>
+                        <pic:blipFill>
+                          <a:blip r:embed="rId19" cstate="print">
+                            <a:extLst>
+                              <a:ext uri="{28A0092B-C50C-407E-A947-70E740481C1C}">
+                                <a14:useLocalDpi xmlns:a14="http://schemas.microsoft.com/office/drawing/2010/main" val="0"/>
+                              </a:ext>
+                            </a:extLst>
+                          </a:blip>
+                          <a:srcRect/>
+                          <a:stretch>
+                            <a:fillRect/>
+                          </a:stretch>
+                        </pic:blipFill>
+                        <pic:spPr bwMode="auto">
+                          <a:xfrm>
+                            <a:off x="0" y="0"/>
+                            <a:ext cx="1623695" cy="3431540"/>
+                          </a:xfrm>
+                          <a:prstGeom prst="rect">
+                            <a:avLst/>
+                          </a:prstGeom>
+                          <a:solidFill>
+                            <a:srgbClr val="FFFFFF"/>
+                          </a:solidFill>
+                          <a:ln>
+                            <a:noFill/>
+                          </a:ln>
+                        </pic:spPr>
+                      </pic:pic>
+                      <pic:pic xmlns:pic="http://schemas.openxmlformats.org/drawingml/2006/picture">
+                        <pic:nvPicPr>
+                          <pic:cNvPr id="22" name="Picture 22" descr="Graphical user interface&#10;&#10;Description automatically generated"/>
+                          <pic:cNvPicPr>
+                            <a:picLocks noChangeAspect="1"/>
+                          </pic:cNvPicPr>
+                        </pic:nvPicPr>
+                        <pic:blipFill>
+                          <a:blip r:embed="rId20" cstate="print">
+                            <a:extLst>
+                              <a:ext uri="{28A0092B-C50C-407E-A947-70E740481C1C}">
+                                <a14:useLocalDpi xmlns:a14="http://schemas.microsoft.com/office/drawing/2010/main" val="0"/>
+                              </a:ext>
+                            </a:extLst>
+                          </a:blip>
+                          <a:srcRect/>
+                          <a:stretch>
+                            <a:fillRect/>
+                          </a:stretch>
+                        </pic:blipFill>
+                        <pic:spPr bwMode="auto">
+                          <a:xfrm>
+                            <a:off x="3330054" y="0"/>
+                            <a:ext cx="1626870" cy="3430905"/>
+                          </a:xfrm>
+                          <a:prstGeom prst="rect">
+                            <a:avLst/>
+                          </a:prstGeom>
+                          <a:noFill/>
+                          <a:ln>
+                            <a:noFill/>
+                          </a:ln>
+                        </pic:spPr>
+                      </pic:pic>
+                      <pic:pic xmlns:pic="http://schemas.openxmlformats.org/drawingml/2006/picture">
+                        <pic:nvPicPr>
+                          <pic:cNvPr id="23" name="Picture 23" descr="Graphical user interface, website&#10;&#10;Description automatically generated"/>
+                          <pic:cNvPicPr>
+                            <a:picLocks noChangeAspect="1"/>
+                          </pic:cNvPicPr>
+                        </pic:nvPicPr>
+                        <pic:blipFill>
+                          <a:blip r:embed="rId21" cstate="print">
+                            <a:extLst>
+                              <a:ext uri="{28A0092B-C50C-407E-A947-70E740481C1C}">
+                                <a14:useLocalDpi xmlns:a14="http://schemas.microsoft.com/office/drawing/2010/main" val="0"/>
+                              </a:ext>
+                            </a:extLst>
+                          </a:blip>
+                          <a:srcRect/>
+                          <a:stretch>
+                            <a:fillRect/>
+                          </a:stretch>
+                        </pic:blipFill>
+                        <pic:spPr bwMode="auto">
+                          <a:xfrm>
+                            <a:off x="5022376" y="0"/>
+                            <a:ext cx="1623695" cy="3423285"/>
+                          </a:xfrm>
+                          <a:prstGeom prst="rect">
+                            <a:avLst/>
+                          </a:prstGeom>
+                          <a:noFill/>
+                          <a:ln>
+                            <a:noFill/>
+                          </a:ln>
+                        </pic:spPr>
+                      </pic:pic>
+                    </wpg:wgp>
+                  </a:graphicData>
+                </a:graphic>
+              </wp:inline>
+            </w:drawing>
+          </mc:Choice>
+          <mc:Fallback>
+            <w:pict>
+              <v:group w14:anchorId="24BF1958" id="Group 24" o:spid="_x0000_s1026" style="width:451.3pt;height:233pt;mso-position-horizontal-relative:char;mso-position-vertical-relative:line" coordsize="66460,34315" o:gfxdata="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">
+                <v:shape id="Picture 21" o:spid="_x0000_s1027" type="#_x0000_t75" style="position:absolute;left:16650;width:16237;height:34309;visibility:visible;mso-wrap-style:square" o:gfxdata="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" filled="t">
+                  <v:imagedata r:id="rId22" o:title=""/>
+                </v:shape>
+                <v:shape id="Picture 20" o:spid="_x0000_s1028" type="#_x0000_t75" alt="Text, letter&#10;&#10;Description automatically generated" style="position:absolute;width:16236;height:34315;visibility:visible;mso-wrap-style:square" o:gfxdata="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" filled="t">
+                  <v:imagedata r:id="rId23" o:title="Text, letter&#10;&#10;Description automatically generated"/>
+                </v:shape>
+                <v:shape id="Picture 22" o:spid="_x0000_s1029" type="#_x0000_t75" alt="Graphical user interface&#10;&#10;Description automatically generated" style="position:absolute;left:33300;width:16269;height:34309;visibility:visible;mso-wrap-style:square" o:gfxdata="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">
+                  <v:imagedata r:id="rId24" o:title="Graphical user interface&#10;&#10;Description automatically generated"/>
+                </v:shape>
+                <v:shape id="Picture 23" o:spid="_x0000_s1030" type="#_x0000_t75" alt="Graphical user interface, website&#10;&#10;Description automatically generated" style="position:absolute;left:50223;width:16237;height:34232;visibility:visible;mso-wrap-style:square" o:gfxdata="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">
+                  <v:imagedata r:id="rId25" o:title="Graphical user interface, website&#10;&#10;Description automatically generated"/>
+                </v:shape>
+                <w10:anchorlock/>
+              </v:group>
+            </w:pict>
+          </mc:Fallback>
+        </mc:AlternateContent>
+      </w:r>
+    </w:p>
+    <w:p>
+      <w:pPr>
+        <w:pStyle w:val="Caption"/>
+        <w:rPr>
+          <w:noProof/>
+          <w:sz w:val="22"/>
+          <w:szCs w:val="22"/>
+        </w:rPr>
+      </w:pPr>
+      <w:r>
+        <w:rPr>
+          <w:sz w:val="22"/>
+          <w:szCs w:val="22"/>
+        </w:rPr>
+        <w:t xml:space="preserve">Figure </w:t>
+      </w:r>
+      <w:r>
+        <w:rPr>
+          <w:sz w:val="22"/>
+          <w:szCs w:val="22"/>
+        </w:rPr>
+        <w:fldChar w:fldCharType="begin"/>
+      </w:r>
+      <w:r>
+        <w:rPr>
+          <w:sz w:val="22"/>
+          <w:szCs w:val="22"/>
+        </w:rPr>
+        <w:instrText xml:space="preserve"> SEQ Figure \* ARABIC </w:instrText>
+      </w:r>
+      <w:r>
+        <w:rPr>
+          <w:sz w:val="22"/>
+          <w:szCs w:val="22"/>
+        </w:rPr>
+        <w:fldChar w:fldCharType="separate"/>
+      </w:r>
+      <w:r>
+        <w:rPr>
+          <w:noProof/>
+          <w:sz w:val="22"/>
+          <w:szCs w:val="22"/>
+        </w:rPr>
+        <w:t>4</w:t>
+      </w:r>
+      <w:r>
+        <w:rPr>
+          <w:sz w:val="22"/>
+          <w:szCs w:val="22"/>
+        </w:rPr>
+        <w:fldChar w:fldCharType="end"/>
+      </w:r>
+      <w:r>
+        <w:rPr>
+          <w:sz w:val="22"/>
+          <w:szCs w:val="22"/>
+        </w:rPr>
+        <w:t xml:space="preserve"> - Examples of </w:t>
+      </w:r>
+      <w:proofErr w:type="spellStart"/>
+      <w:r>
+        <w:rPr>
+          <w:sz w:val="22"/>
+          <w:szCs w:val="22"/>
+        </w:rPr>
+        <w:t>Gurushots</w:t>
+      </w:r>
+      <w:proofErr w:type="spellEnd"/>
+      <w:r>
+        <w:rPr>
+          <w:sz w:val="22"/>
+          <w:szCs w:val="22"/>
+        </w:rPr>
+        <w:t xml:space="preserve"> (left 2 images) and </w:t>
+      </w:r>
+      <w:proofErr w:type="spellStart"/>
+      <w:r>
+        <w:rPr>
+          <w:sz w:val="22"/>
+          <w:szCs w:val="22"/>
+        </w:rPr>
+        <w:t>ViewBug</w:t>
+      </w:r>
+      <w:proofErr w:type="spellEnd"/>
+      <w:r>
+        <w:rPr>
+          <w:sz w:val="22"/>
+          <w:szCs w:val="22"/>
+        </w:rPr>
+        <w:t xml:space="preserve"> (right 2 images) asking for payment</w:t>
+      </w:r>
+      <w:r>
+        <w:rPr>
+          <w:noProof/>
+          <w:sz w:val="22"/>
+          <w:szCs w:val="22"/>
+        </w:rPr>
+        <w:t>.</w:t>
+      </w:r>
+    </w:p>
+    <w:p>
+      <w:pPr>
+        <w:pStyle w:val="Caption"/>
+        <w:rPr>
+          <w:i w:val="0"/>
+          <w:iCs w:val="0"/>
+          <w:sz w:val="22"/>
+          <w:szCs w:val="22"/>
+        </w:rPr>
+      </w:pPr>
+      <w:r>
+        <w:rPr>
+          <w:i w:val="0"/>
+          <w:iCs w:val="0"/>
+          <w:sz w:val="22"/>
+          <w:szCs w:val="22"/>
+        </w:rPr>
+        <w:t xml:space="preserve">Overall, </w:t>
+      </w:r>
+      <w:proofErr w:type="spellStart"/>
+      <w:r>
+        <w:rPr>
+          <w:i w:val="0"/>
+          <w:iCs w:val="0"/>
+          <w:sz w:val="22"/>
+          <w:szCs w:val="22"/>
+        </w:rPr>
+        <w:t>Gurushots</w:t>
+      </w:r>
+      <w:proofErr w:type="spellEnd"/>
+      <w:r>
+        <w:rPr>
+          <w:i w:val="0"/>
+          <w:iCs w:val="0"/>
+          <w:sz w:val="22"/>
+          <w:szCs w:val="22"/>
+        </w:rPr>
+        <w:t xml:space="preserve"> is less obtrusive with its microtransactions and membership, however </w:t>
+      </w:r>
+      <w:proofErr w:type="spellStart"/>
+      <w:r>
+        <w:rPr>
+          <w:i w:val="0"/>
+          <w:iCs w:val="0"/>
+          <w:sz w:val="22"/>
+          <w:szCs w:val="22"/>
+        </w:rPr>
+        <w:t>ViewBug</w:t>
+      </w:r>
+      <w:proofErr w:type="spellEnd"/>
+      <w:r>
+        <w:rPr>
+          <w:i w:val="0"/>
+          <w:iCs w:val="0"/>
+          <w:sz w:val="22"/>
+          <w:szCs w:val="22"/>
+        </w:rPr>
+        <w:t xml:space="preserve"> is almost unusable without a membership which costs 18.49 GBP per year</w:t>
+      </w:r>
+      <w:r>
+        <w:rPr>
+          <w:i w:val="0"/>
+          <w:iCs w:val="0"/>
+          <w:sz w:val="22"/>
+          <w:szCs w:val="22"/>
+        </w:rPr>
+        <w:t xml:space="preserve">. The rightmost image in figure 4 shows different </w:t>
+      </w:r>
+      <w:r>
+        <w:rPr>
+          <w:i w:val="0"/>
+          <w:iCs w:val="0"/>
+          <w:sz w:val="22"/>
+          <w:szCs w:val="22"/>
+        </w:rPr>
+        <w:t>contests</w:t>
+      </w:r>
+      <w:r>
+        <w:rPr>
+          <w:i w:val="0"/>
+          <w:iCs w:val="0"/>
+          <w:sz w:val="22"/>
+          <w:szCs w:val="22"/>
+        </w:rPr>
+        <w:t xml:space="preserve">, the small padlock above the </w:t>
+      </w:r>
+      <w:r>
+        <w:rPr>
+          <w:i w:val="0"/>
+          <w:iCs w:val="0"/>
+          <w:sz w:val="22"/>
+          <w:szCs w:val="22"/>
+        </w:rPr>
+        <w:t>contest</w:t>
+      </w:r>
+      <w:r>
+        <w:rPr>
+          <w:i w:val="0"/>
+          <w:iCs w:val="0"/>
+          <w:sz w:val="22"/>
+          <w:szCs w:val="22"/>
+        </w:rPr>
+        <w:t xml:space="preserve"> name indicates that </w:t>
+      </w:r>
+      <w:r>
+        <w:rPr>
+          <w:i w:val="0"/>
+          <w:iCs w:val="0"/>
+          <w:sz w:val="22"/>
+          <w:szCs w:val="22"/>
+        </w:rPr>
+        <w:t xml:space="preserve">it </w:t>
+      </w:r>
+      <w:r>
+        <w:rPr>
+          <w:i w:val="0"/>
+          <w:iCs w:val="0"/>
+          <w:sz w:val="22"/>
+          <w:szCs w:val="22"/>
+        </w:rPr>
+        <w:t>requires this membership.</w:t>
+      </w:r>
+      <w:r>
+        <w:rPr>
+          <w:i w:val="0"/>
+          <w:iCs w:val="0"/>
+          <w:sz w:val="22"/>
+          <w:szCs w:val="22"/>
+        </w:rPr>
+        <w:t xml:space="preserve"> As you can see there are no </w:t>
+      </w:r>
+      <w:r>
+        <w:rPr>
+          <w:i w:val="0"/>
+          <w:iCs w:val="0"/>
+          <w:sz w:val="22"/>
+          <w:szCs w:val="22"/>
+        </w:rPr>
+        <w:t>contents</w:t>
+      </w:r>
+      <w:r>
+        <w:rPr>
+          <w:i w:val="0"/>
+          <w:iCs w:val="0"/>
+          <w:sz w:val="22"/>
+          <w:szCs w:val="22"/>
+        </w:rPr>
+        <w:t xml:space="preserve"> in the </w:t>
+      </w:r>
+      <w:r>
+        <w:rPr>
+          <w:i w:val="0"/>
+          <w:iCs w:val="0"/>
+          <w:sz w:val="22"/>
+          <w:szCs w:val="22"/>
+        </w:rPr>
+        <w:t xml:space="preserve">screenshot which can be freely accessed, with a total of </w:t>
+      </w:r>
+      <w:r>
+        <w:rPr>
+          <w:i w:val="0"/>
+          <w:iCs w:val="0"/>
+          <w:sz w:val="22"/>
+          <w:szCs w:val="22"/>
+        </w:rPr>
+        <w:t>21 free contests out of a total of 78 available contests at the time of writing.</w:t>
+      </w:r>
+      <w:r>
+        <w:rPr>
+          <w:i w:val="0"/>
+          <w:iCs w:val="0"/>
+          <w:sz w:val="22"/>
+          <w:szCs w:val="22"/>
+        </w:rPr>
+        <w:t xml:space="preserve"> This means that roughly 73% of contests at the time of writing required membership.</w:t>
+      </w:r>
+      <w:r>
+        <w:rPr>
+          <w:i w:val="0"/>
+          <w:iCs w:val="0"/>
+          <w:sz w:val="22"/>
+          <w:szCs w:val="22"/>
+        </w:rPr>
+        <w:t xml:space="preserve"> This does somewhat make sense as these contests do offer expensive prizes, however this practice is misleading</w:t>
+      </w:r>
+      <w:r>
+        <w:rPr>
+          <w:i w:val="0"/>
+          <w:iCs w:val="0"/>
+          <w:sz w:val="22"/>
+          <w:szCs w:val="22"/>
+        </w:rPr>
+        <w:t xml:space="preserve"> </w:t>
+      </w:r>
+      <w:r>
+        <w:rPr>
+          <w:i w:val="0"/>
+          <w:iCs w:val="0"/>
+          <w:sz w:val="22"/>
+          <w:szCs w:val="22"/>
+        </w:rPr>
+        <w:t xml:space="preserve">as ads for </w:t>
+      </w:r>
+      <w:proofErr w:type="spellStart"/>
+      <w:r>
+        <w:rPr>
+          <w:i w:val="0"/>
+          <w:iCs w:val="0"/>
+          <w:sz w:val="22"/>
+          <w:szCs w:val="22"/>
+        </w:rPr>
+        <w:t>V</w:t>
+      </w:r>
+      <w:r>
+        <w:rPr>
+          <w:i w:val="0"/>
+          <w:iCs w:val="0"/>
+          <w:sz w:val="22"/>
+          <w:szCs w:val="22"/>
+        </w:rPr>
+        <w:t>iew</w:t>
+      </w:r>
+      <w:r>
+        <w:rPr>
+          <w:i w:val="0"/>
+          <w:iCs w:val="0"/>
+          <w:sz w:val="22"/>
+          <w:szCs w:val="22"/>
+        </w:rPr>
+        <w:t>B</w:t>
+      </w:r>
+      <w:r>
+        <w:rPr>
+          <w:i w:val="0"/>
+          <w:iCs w:val="0"/>
+          <w:sz w:val="22"/>
+          <w:szCs w:val="22"/>
+        </w:rPr>
+        <w:t>ug</w:t>
+      </w:r>
+      <w:proofErr w:type="spellEnd"/>
+      <w:r>
+        <w:rPr>
+          <w:i w:val="0"/>
+          <w:iCs w:val="0"/>
+          <w:sz w:val="22"/>
+          <w:szCs w:val="22"/>
+        </w:rPr>
+        <w:t xml:space="preserve"> </w:t>
+      </w:r>
+      <w:r>
+        <w:rPr>
+          <w:i w:val="0"/>
+          <w:iCs w:val="0"/>
+          <w:sz w:val="22"/>
+          <w:szCs w:val="22"/>
+        </w:rPr>
+        <w:t>such as the one shown in figure 5 do not show any of these locked challenges and do not mention the membership cost.</w:t>
+      </w:r>
+    </w:p>
+    <w:p>
+      <w:pPr>
+        <w:pStyle w:val="Caption"/>
+        <w:keepNext/>
+      </w:pPr>
+      <w:r>
+        <w:rPr>
+          <w:i w:val="0"/>
+          <w:iCs w:val="0"/>
+          <w:noProof/>
+          <w:sz w:val="22"/>
+          <w:szCs w:val="22"/>
+        </w:rPr>
+        <mc:AlternateContent>
+          <mc:Choice Requires="wpg">
+            <w:drawing>
+              <wp:inline distT="0" distB="0" distL="0" distR="0" wp14:anchorId="601A2605" wp14:editId="0A469D78">
+                <wp:extent cx="2746895" cy="2962275"/>
+                <wp:effectExtent l="0" t="0" r="0" b="9525"/>
+                <wp:docPr id="27" name="Group 27"/>
+                <wp:cNvGraphicFramePr/>
+                <a:graphic xmlns:a="http://schemas.openxmlformats.org/drawingml/2006/main">
+                  <a:graphicData uri="http://schemas.microsoft.com/office/word/2010/wordprocessingGroup">
+                    <wpg:wgp>
+                      <wpg:cNvGrpSpPr/>
+                      <wpg:grpSpPr>
+                        <a:xfrm>
+                          <a:off x="0" y="0"/>
+                          <a:ext cx="2746895" cy="2962275"/>
+                          <a:chOff x="0" y="0"/>
+                          <a:chExt cx="2746895" cy="2962275"/>
+                        </a:xfrm>
+                      </wpg:grpSpPr>
+                      <pic:pic xmlns:pic="http://schemas.openxmlformats.org/drawingml/2006/picture">
+                        <pic:nvPicPr>
+                          <pic:cNvPr id="25" name="Picture 25"/>
+                          <pic:cNvPicPr>
+                            <a:picLocks noChangeAspect="1"/>
+                          </pic:cNvPicPr>
+                        </pic:nvPicPr>
+                        <pic:blipFill>
+                          <a:blip r:embed="rId26" cstate="print">
+                            <a:extLst>
+                              <a:ext uri="{28A0092B-C50C-407E-A947-70E740481C1C}">
+                                <a14:useLocalDpi xmlns:a14="http://schemas.microsoft.com/office/drawing/2010/main" val="0"/>
+                              </a:ext>
+                            </a:extLst>
+                          </a:blip>
+                          <a:srcRect/>
+                          <a:stretch>
+                            <a:fillRect/>
+                          </a:stretch>
+                        </pic:blipFill>
+                        <pic:spPr bwMode="auto">
+                          <a:xfrm>
+                            <a:off x="0" y="0"/>
+                            <a:ext cx="1366520" cy="2962275"/>
+                          </a:xfrm>
+                          <a:prstGeom prst="rect">
+                            <a:avLst/>
+                          </a:prstGeom>
+                          <a:noFill/>
+                        </pic:spPr>
+                      </pic:pic>
+                      <pic:pic xmlns:pic="http://schemas.openxmlformats.org/drawingml/2006/picture">
+                        <pic:nvPicPr>
+                          <pic:cNvPr id="26" name="Picture 26"/>
+                          <pic:cNvPicPr>
+                            <a:picLocks noChangeAspect="1"/>
+                          </pic:cNvPicPr>
+                        </pic:nvPicPr>
+                        <pic:blipFill>
+                          <a:blip r:embed="rId27">
+                            <a:extLst>
+                              <a:ext uri="{28A0092B-C50C-407E-A947-70E740481C1C}">
+                                <a14:useLocalDpi xmlns:a14="http://schemas.microsoft.com/office/drawing/2010/main" val="0"/>
+                              </a:ext>
+                            </a:extLst>
+                          </a:blip>
+                          <a:srcRect/>
+                          <a:stretch>
+                            <a:fillRect/>
+                          </a:stretch>
+                        </pic:blipFill>
+                        <pic:spPr bwMode="auto">
+                          <a:xfrm>
+                            <a:off x="1385455" y="9236"/>
+                            <a:ext cx="1361440" cy="2952750"/>
+                          </a:xfrm>
+                          <a:prstGeom prst="rect">
+                            <a:avLst/>
+                          </a:prstGeom>
+                          <a:noFill/>
+                        </pic:spPr>
+                      </pic:pic>
+                    </wpg:wgp>
+                  </a:graphicData>
+                </a:graphic>
+              </wp:inline>
+            </w:drawing>
+          </mc:Choice>
+          <mc:Fallback>
+            <w:pict>
+              <v:group w14:anchorId="00947D60" id="Group 27" o:spid="_x0000_s1026" style="width:216.3pt;height:233.25pt;mso-position-horizontal-relative:char;mso-position-vertical-relative:line" coordsize="27468,29622" o:gfxdata="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